<commit_message>
aggiornato canzoniere 2 (san giuseppe)
</commit_message>
<xml_diff>
--- a/pdf/canzoniere2.docx
+++ b/pdf/canzoniere2.docx
@@ -75,7 +75,7 @@
             </w:rPr>
             <w:fldChar w:fldCharType="separate"/>
           </w:r>
-          <w:hyperlink w:anchor="_Toc164806624" w:history="1">
+          <w:hyperlink w:anchor="_Toc166620801" w:history="1">
             <w:r>
               <w:rPr>
                 <w:rStyle w:val="Collegamentoipertestuale"/>
@@ -103,7 +103,7 @@
                 <w:noProof/>
                 <w:webHidden/>
               </w:rPr>
-              <w:instrText xml:space="preserve"> PAGEREF _Toc164806624 \h </w:instrText>
+              <w:instrText xml:space="preserve"> PAGEREF _Toc166620801 \h </w:instrText>
             </w:r>
             <w:r>
               <w:rPr>
@@ -151,7 +151,7 @@
               <w14:ligatures w14:val="standardContextual"/>
             </w:rPr>
           </w:pPr>
-          <w:hyperlink w:anchor="_Toc164806625" w:history="1">
+          <w:hyperlink w:anchor="_Toc166620802" w:history="1">
             <w:r>
               <w:rPr>
                 <w:rStyle w:val="Collegamentoipertestuale"/>
@@ -179,7 +179,7 @@
                 <w:noProof/>
                 <w:webHidden/>
               </w:rPr>
-              <w:instrText xml:space="preserve"> PAGEREF _Toc164806625 \h </w:instrText>
+              <w:instrText xml:space="preserve"> PAGEREF _Toc166620802 \h </w:instrText>
             </w:r>
             <w:r>
               <w:rPr>
@@ -227,7 +227,7 @@
               <w14:ligatures w14:val="standardContextual"/>
             </w:rPr>
           </w:pPr>
-          <w:hyperlink w:anchor="_Toc164806626" w:history="1">
+          <w:hyperlink w:anchor="_Toc166620803" w:history="1">
             <w:r>
               <w:rPr>
                 <w:rStyle w:val="Collegamentoipertestuale"/>
@@ -255,7 +255,7 @@
                 <w:noProof/>
                 <w:webHidden/>
               </w:rPr>
-              <w:instrText xml:space="preserve"> PAGEREF _Toc164806626 \h </w:instrText>
+              <w:instrText xml:space="preserve"> PAGEREF _Toc166620803 \h </w:instrText>
             </w:r>
             <w:r>
               <w:rPr>
@@ -303,7 +303,7 @@
               <w14:ligatures w14:val="standardContextual"/>
             </w:rPr>
           </w:pPr>
-          <w:hyperlink w:anchor="_Toc164806627" w:history="1">
+          <w:hyperlink w:anchor="_Toc166620804" w:history="1">
             <w:r>
               <w:rPr>
                 <w:rStyle w:val="Collegamentoipertestuale"/>
@@ -331,7 +331,7 @@
                 <w:noProof/>
                 <w:webHidden/>
               </w:rPr>
-              <w:instrText xml:space="preserve"> PAGEREF _Toc164806627 \h </w:instrText>
+              <w:instrText xml:space="preserve"> PAGEREF _Toc166620804 \h </w:instrText>
             </w:r>
             <w:r>
               <w:rPr>
@@ -379,7 +379,7 @@
               <w14:ligatures w14:val="standardContextual"/>
             </w:rPr>
           </w:pPr>
-          <w:hyperlink w:anchor="_Toc164806628" w:history="1">
+          <w:hyperlink w:anchor="_Toc166620805" w:history="1">
             <w:r>
               <w:rPr>
                 <w:rStyle w:val="Collegamentoipertestuale"/>
@@ -407,7 +407,7 @@
                 <w:noProof/>
                 <w:webHidden/>
               </w:rPr>
-              <w:instrText xml:space="preserve"> PAGEREF _Toc164806628 \h </w:instrText>
+              <w:instrText xml:space="preserve"> PAGEREF _Toc166620805 \h </w:instrText>
             </w:r>
             <w:r>
               <w:rPr>
@@ -455,7 +455,7 @@
               <w14:ligatures w14:val="standardContextual"/>
             </w:rPr>
           </w:pPr>
-          <w:hyperlink w:anchor="_Toc164806629" w:history="1">
+          <w:hyperlink w:anchor="_Toc166620806" w:history="1">
             <w:r>
               <w:rPr>
                 <w:rStyle w:val="Collegamentoipertestuale"/>
@@ -483,7 +483,7 @@
                 <w:noProof/>
                 <w:webHidden/>
               </w:rPr>
-              <w:instrText xml:space="preserve"> PAGEREF _Toc164806629 \h </w:instrText>
+              <w:instrText xml:space="preserve"> PAGEREF _Toc166620806 \h </w:instrText>
             </w:r>
             <w:r>
               <w:rPr>
@@ -531,7 +531,7 @@
               <w14:ligatures w14:val="standardContextual"/>
             </w:rPr>
           </w:pPr>
-          <w:hyperlink w:anchor="_Toc164806630" w:history="1">
+          <w:hyperlink w:anchor="_Toc166620807" w:history="1">
             <w:r>
               <w:rPr>
                 <w:rStyle w:val="Collegamentoipertestuale"/>
@@ -559,7 +559,7 @@
                 <w:noProof/>
                 <w:webHidden/>
               </w:rPr>
-              <w:instrText xml:space="preserve"> PAGEREF _Toc164806630 \h </w:instrText>
+              <w:instrText xml:space="preserve"> PAGEREF _Toc166620807 \h </w:instrText>
             </w:r>
             <w:r>
               <w:rPr>
@@ -607,7 +607,7 @@
               <w14:ligatures w14:val="standardContextual"/>
             </w:rPr>
           </w:pPr>
-          <w:hyperlink w:anchor="_Toc164806631" w:history="1">
+          <w:hyperlink w:anchor="_Toc166620808" w:history="1">
             <w:r>
               <w:rPr>
                 <w:rStyle w:val="Collegamentoipertestuale"/>
@@ -635,7 +635,7 @@
                 <w:noProof/>
                 <w:webHidden/>
               </w:rPr>
-              <w:instrText xml:space="preserve"> PAGEREF _Toc164806631 \h </w:instrText>
+              <w:instrText xml:space="preserve"> PAGEREF _Toc166620808 \h </w:instrText>
             </w:r>
             <w:r>
               <w:rPr>
@@ -683,7 +683,7 @@
               <w14:ligatures w14:val="standardContextual"/>
             </w:rPr>
           </w:pPr>
-          <w:hyperlink w:anchor="_Toc164806632" w:history="1">
+          <w:hyperlink w:anchor="_Toc166620809" w:history="1">
             <w:r>
               <w:rPr>
                 <w:rStyle w:val="Collegamentoipertestuale"/>
@@ -711,7 +711,7 @@
                 <w:noProof/>
                 <w:webHidden/>
               </w:rPr>
-              <w:instrText xml:space="preserve"> PAGEREF _Toc164806632 \h </w:instrText>
+              <w:instrText xml:space="preserve"> PAGEREF _Toc166620809 \h </w:instrText>
             </w:r>
             <w:r>
               <w:rPr>
@@ -759,7 +759,7 @@
               <w14:ligatures w14:val="standardContextual"/>
             </w:rPr>
           </w:pPr>
-          <w:hyperlink w:anchor="_Toc164806633" w:history="1">
+          <w:hyperlink w:anchor="_Toc166620810" w:history="1">
             <w:r>
               <w:rPr>
                 <w:rStyle w:val="Collegamentoipertestuale"/>
@@ -787,7 +787,7 @@
                 <w:noProof/>
                 <w:webHidden/>
               </w:rPr>
-              <w:instrText xml:space="preserve"> PAGEREF _Toc164806633 \h </w:instrText>
+              <w:instrText xml:space="preserve"> PAGEREF _Toc166620810 \h </w:instrText>
             </w:r>
             <w:r>
               <w:rPr>
@@ -835,7 +835,7 @@
               <w14:ligatures w14:val="standardContextual"/>
             </w:rPr>
           </w:pPr>
-          <w:hyperlink w:anchor="_Toc164806634" w:history="1">
+          <w:hyperlink w:anchor="_Toc166620811" w:history="1">
             <w:r>
               <w:rPr>
                 <w:rStyle w:val="Collegamentoipertestuale"/>
@@ -863,7 +863,7 @@
                 <w:noProof/>
                 <w:webHidden/>
               </w:rPr>
-              <w:instrText xml:space="preserve"> PAGEREF _Toc164806634 \h </w:instrText>
+              <w:instrText xml:space="preserve"> PAGEREF _Toc166620811 \h </w:instrText>
             </w:r>
             <w:r>
               <w:rPr>
@@ -911,14 +911,14 @@
               <w14:ligatures w14:val="standardContextual"/>
             </w:rPr>
           </w:pPr>
-          <w:hyperlink w:anchor="_Toc164806635" w:history="1">
+          <w:hyperlink w:anchor="_Toc166620812" w:history="1">
             <w:r>
               <w:rPr>
                 <w:rStyle w:val="Collegamentoipertestuale"/>
                 <w:rFonts w:ascii="Chalkboard" w:hAnsi="Chalkboard" w:cs="Segoe UI"/>
                 <w:noProof/>
               </w:rPr>
-              <w:t>CON CUORE DI PADRE</w:t>
+              <w:t>CON CUORE DI PADRE (SAN GIUSEPPE)</w:t>
             </w:r>
             <w:r>
               <w:rPr>
@@ -939,7 +939,7 @@
                 <w:noProof/>
                 <w:webHidden/>
               </w:rPr>
-              <w:instrText xml:space="preserve"> PAGEREF _Toc164806635 \h </w:instrText>
+              <w:instrText xml:space="preserve"> PAGEREF _Toc166620812 \h </w:instrText>
             </w:r>
             <w:r>
               <w:rPr>
@@ -987,7 +987,7 @@
               <w14:ligatures w14:val="standardContextual"/>
             </w:rPr>
           </w:pPr>
-          <w:hyperlink w:anchor="_Toc164806636" w:history="1">
+          <w:hyperlink w:anchor="_Toc166620813" w:history="1">
             <w:r>
               <w:rPr>
                 <w:rStyle w:val="Collegamentoipertestuale"/>
@@ -1015,7 +1015,7 @@
                 <w:noProof/>
                 <w:webHidden/>
               </w:rPr>
-              <w:instrText xml:space="preserve"> PAGEREF _Toc164806636 \h </w:instrText>
+              <w:instrText xml:space="preserve"> PAGEREF _Toc166620813 \h </w:instrText>
             </w:r>
             <w:r>
               <w:rPr>
@@ -1063,7 +1063,7 @@
               <w14:ligatures w14:val="standardContextual"/>
             </w:rPr>
           </w:pPr>
-          <w:hyperlink w:anchor="_Toc164806637" w:history="1">
+          <w:hyperlink w:anchor="_Toc166620814" w:history="1">
             <w:r>
               <w:rPr>
                 <w:rStyle w:val="Collegamentoipertestuale"/>
@@ -1091,7 +1091,7 @@
                 <w:noProof/>
                 <w:webHidden/>
               </w:rPr>
-              <w:instrText xml:space="preserve"> PAGEREF _Toc164806637 \h </w:instrText>
+              <w:instrText xml:space="preserve"> PAGEREF _Toc166620814 \h </w:instrText>
             </w:r>
             <w:r>
               <w:rPr>
@@ -1139,7 +1139,7 @@
               <w14:ligatures w14:val="standardContextual"/>
             </w:rPr>
           </w:pPr>
-          <w:hyperlink w:anchor="_Toc164806638" w:history="1">
+          <w:hyperlink w:anchor="_Toc166620815" w:history="1">
             <w:r>
               <w:rPr>
                 <w:rStyle w:val="Collegamentoipertestuale"/>
@@ -1167,7 +1167,7 @@
                 <w:noProof/>
                 <w:webHidden/>
               </w:rPr>
-              <w:instrText xml:space="preserve"> PAGEREF _Toc164806638 \h </w:instrText>
+              <w:instrText xml:space="preserve"> PAGEREF _Toc166620815 \h </w:instrText>
             </w:r>
             <w:r>
               <w:rPr>
@@ -1215,7 +1215,7 @@
               <w14:ligatures w14:val="standardContextual"/>
             </w:rPr>
           </w:pPr>
-          <w:hyperlink w:anchor="_Toc164806639" w:history="1">
+          <w:hyperlink w:anchor="_Toc166620816" w:history="1">
             <w:r>
               <w:rPr>
                 <w:rStyle w:val="Collegamentoipertestuale"/>
@@ -1243,7 +1243,7 @@
                 <w:noProof/>
                 <w:webHidden/>
               </w:rPr>
-              <w:instrText xml:space="preserve"> PAGEREF _Toc164806639 \h </w:instrText>
+              <w:instrText xml:space="preserve"> PAGEREF _Toc166620816 \h </w:instrText>
             </w:r>
             <w:r>
               <w:rPr>
@@ -1291,7 +1291,7 @@
               <w14:ligatures w14:val="standardContextual"/>
             </w:rPr>
           </w:pPr>
-          <w:hyperlink w:anchor="_Toc164806640" w:history="1">
+          <w:hyperlink w:anchor="_Toc166620817" w:history="1">
             <w:r>
               <w:rPr>
                 <w:rStyle w:val="Collegamentoipertestuale"/>
@@ -1319,7 +1319,7 @@
                 <w:noProof/>
                 <w:webHidden/>
               </w:rPr>
-              <w:instrText xml:space="preserve"> PAGEREF _Toc164806640 \h </w:instrText>
+              <w:instrText xml:space="preserve"> PAGEREF _Toc166620817 \h </w:instrText>
             </w:r>
             <w:r>
               <w:rPr>
@@ -1367,7 +1367,7 @@
               <w14:ligatures w14:val="standardContextual"/>
             </w:rPr>
           </w:pPr>
-          <w:hyperlink w:anchor="_Toc164806641" w:history="1">
+          <w:hyperlink w:anchor="_Toc166620818" w:history="1">
             <w:r>
               <w:rPr>
                 <w:rStyle w:val="Collegamentoipertestuale"/>
@@ -1395,7 +1395,7 @@
                 <w:noProof/>
                 <w:webHidden/>
               </w:rPr>
-              <w:instrText xml:space="preserve"> PAGEREF _Toc164806641 \h </w:instrText>
+              <w:instrText xml:space="preserve"> PAGEREF _Toc166620818 \h </w:instrText>
             </w:r>
             <w:r>
               <w:rPr>
@@ -1443,7 +1443,7 @@
               <w14:ligatures w14:val="standardContextual"/>
             </w:rPr>
           </w:pPr>
-          <w:hyperlink w:anchor="_Toc164806642" w:history="1">
+          <w:hyperlink w:anchor="_Toc166620819" w:history="1">
             <w:r>
               <w:rPr>
                 <w:rStyle w:val="Collegamentoipertestuale"/>
@@ -1471,7 +1471,7 @@
                 <w:noProof/>
                 <w:webHidden/>
               </w:rPr>
-              <w:instrText xml:space="preserve"> PAGEREF _Toc164806642 \h </w:instrText>
+              <w:instrText xml:space="preserve"> PAGEREF _Toc166620819 \h </w:instrText>
             </w:r>
             <w:r>
               <w:rPr>
@@ -1519,7 +1519,7 @@
               <w14:ligatures w14:val="standardContextual"/>
             </w:rPr>
           </w:pPr>
-          <w:hyperlink w:anchor="_Toc164806643" w:history="1">
+          <w:hyperlink w:anchor="_Toc166620820" w:history="1">
             <w:r>
               <w:rPr>
                 <w:rStyle w:val="Collegamentoipertestuale"/>
@@ -1547,7 +1547,7 @@
                 <w:noProof/>
                 <w:webHidden/>
               </w:rPr>
-              <w:instrText xml:space="preserve"> PAGEREF _Toc164806643 \h </w:instrText>
+              <w:instrText xml:space="preserve"> PAGEREF _Toc166620820 \h </w:instrText>
             </w:r>
             <w:r>
               <w:rPr>
@@ -1595,7 +1595,7 @@
               <w14:ligatures w14:val="standardContextual"/>
             </w:rPr>
           </w:pPr>
-          <w:hyperlink w:anchor="_Toc164806644" w:history="1">
+          <w:hyperlink w:anchor="_Toc166620821" w:history="1">
             <w:r>
               <w:rPr>
                 <w:rStyle w:val="Collegamentoipertestuale"/>
@@ -1623,7 +1623,7 @@
                 <w:noProof/>
                 <w:webHidden/>
               </w:rPr>
-              <w:instrText xml:space="preserve"> PAGEREF _Toc164806644 \h </w:instrText>
+              <w:instrText xml:space="preserve"> PAGEREF _Toc166620821 \h </w:instrText>
             </w:r>
             <w:r>
               <w:rPr>
@@ -1671,7 +1671,7 @@
               <w14:ligatures w14:val="standardContextual"/>
             </w:rPr>
           </w:pPr>
-          <w:hyperlink w:anchor="_Toc164806645" w:history="1">
+          <w:hyperlink w:anchor="_Toc166620822" w:history="1">
             <w:r>
               <w:rPr>
                 <w:rStyle w:val="Collegamentoipertestuale"/>
@@ -1699,7 +1699,7 @@
                 <w:noProof/>
                 <w:webHidden/>
               </w:rPr>
-              <w:instrText xml:space="preserve"> PAGEREF _Toc164806645 \h </w:instrText>
+              <w:instrText xml:space="preserve"> PAGEREF _Toc166620822 \h </w:instrText>
             </w:r>
             <w:r>
               <w:rPr>
@@ -1747,7 +1747,7 @@
               <w14:ligatures w14:val="standardContextual"/>
             </w:rPr>
           </w:pPr>
-          <w:hyperlink w:anchor="_Toc164806646" w:history="1">
+          <w:hyperlink w:anchor="_Toc166620823" w:history="1">
             <w:r>
               <w:rPr>
                 <w:rStyle w:val="Collegamentoipertestuale"/>
@@ -1775,7 +1775,7 @@
                 <w:noProof/>
                 <w:webHidden/>
               </w:rPr>
-              <w:instrText xml:space="preserve"> PAGEREF _Toc164806646 \h </w:instrText>
+              <w:instrText xml:space="preserve"> PAGEREF _Toc166620823 \h </w:instrText>
             </w:r>
             <w:r>
               <w:rPr>
@@ -1823,7 +1823,7 @@
               <w14:ligatures w14:val="standardContextual"/>
             </w:rPr>
           </w:pPr>
-          <w:hyperlink w:anchor="_Toc164806647" w:history="1">
+          <w:hyperlink w:anchor="_Toc166620824" w:history="1">
             <w:r>
               <w:rPr>
                 <w:rStyle w:val="Collegamentoipertestuale"/>
@@ -1851,7 +1851,7 @@
                 <w:noProof/>
                 <w:webHidden/>
               </w:rPr>
-              <w:instrText xml:space="preserve"> PAGEREF _Toc164806647 \h </w:instrText>
+              <w:instrText xml:space="preserve"> PAGEREF _Toc166620824 \h </w:instrText>
             </w:r>
             <w:r>
               <w:rPr>
@@ -1899,7 +1899,7 @@
               <w14:ligatures w14:val="standardContextual"/>
             </w:rPr>
           </w:pPr>
-          <w:hyperlink w:anchor="_Toc164806648" w:history="1">
+          <w:hyperlink w:anchor="_Toc166620825" w:history="1">
             <w:r>
               <w:rPr>
                 <w:rStyle w:val="Collegamentoipertestuale"/>
@@ -1927,7 +1927,7 @@
                 <w:noProof/>
                 <w:webHidden/>
               </w:rPr>
-              <w:instrText xml:space="preserve"> PAGEREF _Toc164806648 \h </w:instrText>
+              <w:instrText xml:space="preserve"> PAGEREF _Toc166620825 \h </w:instrText>
             </w:r>
             <w:r>
               <w:rPr>
@@ -1975,7 +1975,7 @@
               <w14:ligatures w14:val="standardContextual"/>
             </w:rPr>
           </w:pPr>
-          <w:hyperlink w:anchor="_Toc164806649" w:history="1">
+          <w:hyperlink w:anchor="_Toc166620826" w:history="1">
             <w:r>
               <w:rPr>
                 <w:rStyle w:val="Collegamentoipertestuale"/>
@@ -2003,7 +2003,7 @@
                 <w:noProof/>
                 <w:webHidden/>
               </w:rPr>
-              <w:instrText xml:space="preserve"> PAGEREF _Toc164806649 \h </w:instrText>
+              <w:instrText xml:space="preserve"> PAGEREF _Toc166620826 \h </w:instrText>
             </w:r>
             <w:r>
               <w:rPr>
@@ -2051,7 +2051,7 @@
               <w14:ligatures w14:val="standardContextual"/>
             </w:rPr>
           </w:pPr>
-          <w:hyperlink w:anchor="_Toc164806650" w:history="1">
+          <w:hyperlink w:anchor="_Toc166620827" w:history="1">
             <w:r>
               <w:rPr>
                 <w:rStyle w:val="Collegamentoipertestuale"/>
@@ -2079,7 +2079,7 @@
                 <w:noProof/>
                 <w:webHidden/>
               </w:rPr>
-              <w:instrText xml:space="preserve"> PAGEREF _Toc164806650 \h </w:instrText>
+              <w:instrText xml:space="preserve"> PAGEREF _Toc166620827 \h </w:instrText>
             </w:r>
             <w:r>
               <w:rPr>
@@ -2127,7 +2127,7 @@
               <w14:ligatures w14:val="standardContextual"/>
             </w:rPr>
           </w:pPr>
-          <w:hyperlink w:anchor="_Toc164806651" w:history="1">
+          <w:hyperlink w:anchor="_Toc166620828" w:history="1">
             <w:r>
               <w:rPr>
                 <w:rStyle w:val="Collegamentoipertestuale"/>
@@ -2155,7 +2155,7 @@
                 <w:noProof/>
                 <w:webHidden/>
               </w:rPr>
-              <w:instrText xml:space="preserve"> PAGEREF _Toc164806651 \h </w:instrText>
+              <w:instrText xml:space="preserve"> PAGEREF _Toc166620828 \h </w:instrText>
             </w:r>
             <w:r>
               <w:rPr>
@@ -2203,7 +2203,7 @@
               <w14:ligatures w14:val="standardContextual"/>
             </w:rPr>
           </w:pPr>
-          <w:hyperlink w:anchor="_Toc164806652" w:history="1">
+          <w:hyperlink w:anchor="_Toc166620829" w:history="1">
             <w:r>
               <w:rPr>
                 <w:rStyle w:val="Collegamentoipertestuale"/>
@@ -2231,7 +2231,7 @@
                 <w:noProof/>
                 <w:webHidden/>
               </w:rPr>
-              <w:instrText xml:space="preserve"> PAGEREF _Toc164806652 \h </w:instrText>
+              <w:instrText xml:space="preserve"> PAGEREF _Toc166620829 \h </w:instrText>
             </w:r>
             <w:r>
               <w:rPr>
@@ -2279,7 +2279,7 @@
               <w14:ligatures w14:val="standardContextual"/>
             </w:rPr>
           </w:pPr>
-          <w:hyperlink w:anchor="_Toc164806653" w:history="1">
+          <w:hyperlink w:anchor="_Toc166620830" w:history="1">
             <w:r>
               <w:rPr>
                 <w:rStyle w:val="Collegamentoipertestuale"/>
@@ -2307,7 +2307,7 @@
                 <w:noProof/>
                 <w:webHidden/>
               </w:rPr>
-              <w:instrText xml:space="preserve"> PAGEREF _Toc164806653 \h </w:instrText>
+              <w:instrText xml:space="preserve"> PAGEREF _Toc166620830 \h </w:instrText>
             </w:r>
             <w:r>
               <w:rPr>
@@ -2355,7 +2355,7 @@
               <w14:ligatures w14:val="standardContextual"/>
             </w:rPr>
           </w:pPr>
-          <w:hyperlink w:anchor="_Toc164806654" w:history="1">
+          <w:hyperlink w:anchor="_Toc166620831" w:history="1">
             <w:r>
               <w:rPr>
                 <w:rStyle w:val="Collegamentoipertestuale"/>
@@ -2383,7 +2383,7 @@
                 <w:noProof/>
                 <w:webHidden/>
               </w:rPr>
-              <w:instrText xml:space="preserve"> PAGEREF _Toc164806654 \h </w:instrText>
+              <w:instrText xml:space="preserve"> PAGEREF _Toc166620831 \h </w:instrText>
             </w:r>
             <w:r>
               <w:rPr>
@@ -2431,7 +2431,7 @@
               <w14:ligatures w14:val="standardContextual"/>
             </w:rPr>
           </w:pPr>
-          <w:hyperlink w:anchor="_Toc164806655" w:history="1">
+          <w:hyperlink w:anchor="_Toc166620832" w:history="1">
             <w:r>
               <w:rPr>
                 <w:rStyle w:val="Collegamentoipertestuale"/>
@@ -2459,7 +2459,7 @@
                 <w:noProof/>
                 <w:webHidden/>
               </w:rPr>
-              <w:instrText xml:space="preserve"> PAGEREF _Toc164806655 \h </w:instrText>
+              <w:instrText xml:space="preserve"> PAGEREF _Toc166620832 \h </w:instrText>
             </w:r>
             <w:r>
               <w:rPr>
@@ -2507,7 +2507,7 @@
               <w14:ligatures w14:val="standardContextual"/>
             </w:rPr>
           </w:pPr>
-          <w:hyperlink w:anchor="_Toc164806656" w:history="1">
+          <w:hyperlink w:anchor="_Toc166620833" w:history="1">
             <w:r>
               <w:rPr>
                 <w:rStyle w:val="Collegamentoipertestuale"/>
@@ -2535,7 +2535,7 @@
                 <w:noProof/>
                 <w:webHidden/>
               </w:rPr>
-              <w:instrText xml:space="preserve"> PAGEREF _Toc164806656 \h </w:instrText>
+              <w:instrText xml:space="preserve"> PAGEREF _Toc166620833 \h </w:instrText>
             </w:r>
             <w:r>
               <w:rPr>
@@ -2583,7 +2583,7 @@
               <w14:ligatures w14:val="standardContextual"/>
             </w:rPr>
           </w:pPr>
-          <w:hyperlink w:anchor="_Toc164806657" w:history="1">
+          <w:hyperlink w:anchor="_Toc166620834" w:history="1">
             <w:r>
               <w:rPr>
                 <w:rStyle w:val="Collegamentoipertestuale"/>
@@ -2611,7 +2611,7 @@
                 <w:noProof/>
                 <w:webHidden/>
               </w:rPr>
-              <w:instrText xml:space="preserve"> PAGEREF _Toc164806657 \h </w:instrText>
+              <w:instrText xml:space="preserve"> PAGEREF _Toc166620834 \h </w:instrText>
             </w:r>
             <w:r>
               <w:rPr>
@@ -2659,7 +2659,7 @@
               <w14:ligatures w14:val="standardContextual"/>
             </w:rPr>
           </w:pPr>
-          <w:hyperlink w:anchor="_Toc164806658" w:history="1">
+          <w:hyperlink w:anchor="_Toc166620835" w:history="1">
             <w:r>
               <w:rPr>
                 <w:rStyle w:val="Collegamentoipertestuale"/>
@@ -2687,7 +2687,7 @@
                 <w:noProof/>
                 <w:webHidden/>
               </w:rPr>
-              <w:instrText xml:space="preserve"> PAGEREF _Toc164806658 \h </w:instrText>
+              <w:instrText xml:space="preserve"> PAGEREF _Toc166620835 \h </w:instrText>
             </w:r>
             <w:r>
               <w:rPr>
@@ -2735,7 +2735,7 @@
               <w14:ligatures w14:val="standardContextual"/>
             </w:rPr>
           </w:pPr>
-          <w:hyperlink w:anchor="_Toc164806659" w:history="1">
+          <w:hyperlink w:anchor="_Toc166620836" w:history="1">
             <w:r>
               <w:rPr>
                 <w:rStyle w:val="Collegamentoipertestuale"/>
@@ -2763,7 +2763,7 @@
                 <w:noProof/>
                 <w:webHidden/>
               </w:rPr>
-              <w:instrText xml:space="preserve"> PAGEREF _Toc164806659 \h </w:instrText>
+              <w:instrText xml:space="preserve"> PAGEREF _Toc166620836 \h </w:instrText>
             </w:r>
             <w:r>
               <w:rPr>
@@ -2811,7 +2811,7 @@
               <w14:ligatures w14:val="standardContextual"/>
             </w:rPr>
           </w:pPr>
-          <w:hyperlink w:anchor="_Toc164806660" w:history="1">
+          <w:hyperlink w:anchor="_Toc166620837" w:history="1">
             <w:r>
               <w:rPr>
                 <w:rStyle w:val="Collegamentoipertestuale"/>
@@ -2839,7 +2839,7 @@
                 <w:noProof/>
                 <w:webHidden/>
               </w:rPr>
-              <w:instrText xml:space="preserve"> PAGEREF _Toc164806660 \h </w:instrText>
+              <w:instrText xml:space="preserve"> PAGEREF _Toc166620837 \h </w:instrText>
             </w:r>
             <w:r>
               <w:rPr>
@@ -2887,7 +2887,7 @@
               <w14:ligatures w14:val="standardContextual"/>
             </w:rPr>
           </w:pPr>
-          <w:hyperlink w:anchor="_Toc164806661" w:history="1">
+          <w:hyperlink w:anchor="_Toc166620838" w:history="1">
             <w:r>
               <w:rPr>
                 <w:rStyle w:val="Collegamentoipertestuale"/>
@@ -2915,7 +2915,7 @@
                 <w:noProof/>
                 <w:webHidden/>
               </w:rPr>
-              <w:instrText xml:space="preserve"> PAGEREF _Toc164806661 \h </w:instrText>
+              <w:instrText xml:space="preserve"> PAGEREF _Toc166620838 \h </w:instrText>
             </w:r>
             <w:r>
               <w:rPr>
@@ -2963,7 +2963,7 @@
               <w14:ligatures w14:val="standardContextual"/>
             </w:rPr>
           </w:pPr>
-          <w:hyperlink w:anchor="_Toc164806662" w:history="1">
+          <w:hyperlink w:anchor="_Toc166620839" w:history="1">
             <w:r>
               <w:rPr>
                 <w:rStyle w:val="Collegamentoipertestuale"/>
@@ -2991,7 +2991,7 @@
                 <w:noProof/>
                 <w:webHidden/>
               </w:rPr>
-              <w:instrText xml:space="preserve"> PAGEREF _Toc164806662 \h </w:instrText>
+              <w:instrText xml:space="preserve"> PAGEREF _Toc166620839 \h </w:instrText>
             </w:r>
             <w:r>
               <w:rPr>
@@ -3039,7 +3039,7 @@
               <w14:ligatures w14:val="standardContextual"/>
             </w:rPr>
           </w:pPr>
-          <w:hyperlink w:anchor="_Toc164806663" w:history="1">
+          <w:hyperlink w:anchor="_Toc166620840" w:history="1">
             <w:r>
               <w:rPr>
                 <w:rStyle w:val="Collegamentoipertestuale"/>
@@ -3067,7 +3067,7 @@
                 <w:noProof/>
                 <w:webHidden/>
               </w:rPr>
-              <w:instrText xml:space="preserve"> PAGEREF _Toc164806663 \h </w:instrText>
+              <w:instrText xml:space="preserve"> PAGEREF _Toc166620840 \h </w:instrText>
             </w:r>
             <w:r>
               <w:rPr>
@@ -3115,7 +3115,7 @@
               <w14:ligatures w14:val="standardContextual"/>
             </w:rPr>
           </w:pPr>
-          <w:hyperlink w:anchor="_Toc164806664" w:history="1">
+          <w:hyperlink w:anchor="_Toc166620841" w:history="1">
             <w:r>
               <w:rPr>
                 <w:rStyle w:val="Collegamentoipertestuale"/>
@@ -3143,7 +3143,7 @@
                 <w:noProof/>
                 <w:webHidden/>
               </w:rPr>
-              <w:instrText xml:space="preserve"> PAGEREF _Toc164806664 \h </w:instrText>
+              <w:instrText xml:space="preserve"> PAGEREF _Toc166620841 \h </w:instrText>
             </w:r>
             <w:r>
               <w:rPr>
@@ -3191,7 +3191,7 @@
               <w14:ligatures w14:val="standardContextual"/>
             </w:rPr>
           </w:pPr>
-          <w:hyperlink w:anchor="_Toc164806665" w:history="1">
+          <w:hyperlink w:anchor="_Toc166620842" w:history="1">
             <w:r>
               <w:rPr>
                 <w:rStyle w:val="Collegamentoipertestuale"/>
@@ -3219,7 +3219,7 @@
                 <w:noProof/>
                 <w:webHidden/>
               </w:rPr>
-              <w:instrText xml:space="preserve"> PAGEREF _Toc164806665 \h </w:instrText>
+              <w:instrText xml:space="preserve"> PAGEREF _Toc166620842 \h </w:instrText>
             </w:r>
             <w:r>
               <w:rPr>
@@ -3267,7 +3267,7 @@
               <w14:ligatures w14:val="standardContextual"/>
             </w:rPr>
           </w:pPr>
-          <w:hyperlink w:anchor="_Toc164806666" w:history="1">
+          <w:hyperlink w:anchor="_Toc166620843" w:history="1">
             <w:r>
               <w:rPr>
                 <w:rStyle w:val="Collegamentoipertestuale"/>
@@ -3295,7 +3295,7 @@
                 <w:noProof/>
                 <w:webHidden/>
               </w:rPr>
-              <w:instrText xml:space="preserve"> PAGEREF _Toc164806666 \h </w:instrText>
+              <w:instrText xml:space="preserve"> PAGEREF _Toc166620843 \h </w:instrText>
             </w:r>
             <w:r>
               <w:rPr>
@@ -3343,7 +3343,7 @@
               <w14:ligatures w14:val="standardContextual"/>
             </w:rPr>
           </w:pPr>
-          <w:hyperlink w:anchor="_Toc164806667" w:history="1">
+          <w:hyperlink w:anchor="_Toc166620844" w:history="1">
             <w:r>
               <w:rPr>
                 <w:rStyle w:val="Collegamentoipertestuale"/>
@@ -3371,7 +3371,7 @@
                 <w:noProof/>
                 <w:webHidden/>
               </w:rPr>
-              <w:instrText xml:space="preserve"> PAGEREF _Toc164806667 \h </w:instrText>
+              <w:instrText xml:space="preserve"> PAGEREF _Toc166620844 \h </w:instrText>
             </w:r>
             <w:r>
               <w:rPr>
@@ -3419,7 +3419,7 @@
               <w14:ligatures w14:val="standardContextual"/>
             </w:rPr>
           </w:pPr>
-          <w:hyperlink w:anchor="_Toc164806668" w:history="1">
+          <w:hyperlink w:anchor="_Toc166620845" w:history="1">
             <w:r>
               <w:rPr>
                 <w:rStyle w:val="Collegamentoipertestuale"/>
@@ -3447,7 +3447,7 @@
                 <w:noProof/>
                 <w:webHidden/>
               </w:rPr>
-              <w:instrText xml:space="preserve"> PAGEREF _Toc164806668 \h </w:instrText>
+              <w:instrText xml:space="preserve"> PAGEREF _Toc166620845 \h </w:instrText>
             </w:r>
             <w:r>
               <w:rPr>
@@ -3495,7 +3495,7 @@
               <w14:ligatures w14:val="standardContextual"/>
             </w:rPr>
           </w:pPr>
-          <w:hyperlink w:anchor="_Toc164806669" w:history="1">
+          <w:hyperlink w:anchor="_Toc166620846" w:history="1">
             <w:r>
               <w:rPr>
                 <w:rStyle w:val="Collegamentoipertestuale"/>
@@ -3523,7 +3523,7 @@
                 <w:noProof/>
                 <w:webHidden/>
               </w:rPr>
-              <w:instrText xml:space="preserve"> PAGEREF _Toc164806669 \h </w:instrText>
+              <w:instrText xml:space="preserve"> PAGEREF _Toc166620846 \h </w:instrText>
             </w:r>
             <w:r>
               <w:rPr>
@@ -3571,7 +3571,7 @@
               <w14:ligatures w14:val="standardContextual"/>
             </w:rPr>
           </w:pPr>
-          <w:hyperlink w:anchor="_Toc164806670" w:history="1">
+          <w:hyperlink w:anchor="_Toc166620847" w:history="1">
             <w:r>
               <w:rPr>
                 <w:rStyle w:val="Collegamentoipertestuale"/>
@@ -3599,7 +3599,7 @@
                 <w:noProof/>
                 <w:webHidden/>
               </w:rPr>
-              <w:instrText xml:space="preserve"> PAGEREF _Toc164806670 \h </w:instrText>
+              <w:instrText xml:space="preserve"> PAGEREF _Toc166620847 \h </w:instrText>
             </w:r>
             <w:r>
               <w:rPr>
@@ -3647,7 +3647,7 @@
               <w14:ligatures w14:val="standardContextual"/>
             </w:rPr>
           </w:pPr>
-          <w:hyperlink w:anchor="_Toc164806671" w:history="1">
+          <w:hyperlink w:anchor="_Toc166620848" w:history="1">
             <w:r>
               <w:rPr>
                 <w:rStyle w:val="Collegamentoipertestuale"/>
@@ -3675,7 +3675,7 @@
                 <w:noProof/>
                 <w:webHidden/>
               </w:rPr>
-              <w:instrText xml:space="preserve"> PAGEREF _Toc164806671 \h </w:instrText>
+              <w:instrText xml:space="preserve"> PAGEREF _Toc166620848 \h </w:instrText>
             </w:r>
             <w:r>
               <w:rPr>
@@ -3723,7 +3723,7 @@
               <w14:ligatures w14:val="standardContextual"/>
             </w:rPr>
           </w:pPr>
-          <w:hyperlink w:anchor="_Toc164806672" w:history="1">
+          <w:hyperlink w:anchor="_Toc166620849" w:history="1">
             <w:r>
               <w:rPr>
                 <w:rStyle w:val="Collegamentoipertestuale"/>
@@ -3751,7 +3751,7 @@
                 <w:noProof/>
                 <w:webHidden/>
               </w:rPr>
-              <w:instrText xml:space="preserve"> PAGEREF _Toc164806672 \h </w:instrText>
+              <w:instrText xml:space="preserve"> PAGEREF _Toc166620849 \h </w:instrText>
             </w:r>
             <w:r>
               <w:rPr>
@@ -3799,7 +3799,7 @@
               <w14:ligatures w14:val="standardContextual"/>
             </w:rPr>
           </w:pPr>
-          <w:hyperlink w:anchor="_Toc164806673" w:history="1">
+          <w:hyperlink w:anchor="_Toc166620850" w:history="1">
             <w:r>
               <w:rPr>
                 <w:rStyle w:val="Collegamentoipertestuale"/>
@@ -3827,7 +3827,7 @@
                 <w:noProof/>
                 <w:webHidden/>
               </w:rPr>
-              <w:instrText xml:space="preserve"> PAGEREF _Toc164806673 \h </w:instrText>
+              <w:instrText xml:space="preserve"> PAGEREF _Toc166620850 \h </w:instrText>
             </w:r>
             <w:r>
               <w:rPr>
@@ -3875,7 +3875,7 @@
               <w14:ligatures w14:val="standardContextual"/>
             </w:rPr>
           </w:pPr>
-          <w:hyperlink w:anchor="_Toc164806674" w:history="1">
+          <w:hyperlink w:anchor="_Toc166620851" w:history="1">
             <w:r>
               <w:rPr>
                 <w:rStyle w:val="Collegamentoipertestuale"/>
@@ -3903,7 +3903,7 @@
                 <w:noProof/>
                 <w:webHidden/>
               </w:rPr>
-              <w:instrText xml:space="preserve"> PAGEREF _Toc164806674 \h </w:instrText>
+              <w:instrText xml:space="preserve"> PAGEREF _Toc166620851 \h </w:instrText>
             </w:r>
             <w:r>
               <w:rPr>
@@ -3951,7 +3951,7 @@
               <w14:ligatures w14:val="standardContextual"/>
             </w:rPr>
           </w:pPr>
-          <w:hyperlink w:anchor="_Toc164806675" w:history="1">
+          <w:hyperlink w:anchor="_Toc166620852" w:history="1">
             <w:r>
               <w:rPr>
                 <w:rStyle w:val="Collegamentoipertestuale"/>
@@ -3979,7 +3979,7 @@
                 <w:noProof/>
                 <w:webHidden/>
               </w:rPr>
-              <w:instrText xml:space="preserve"> PAGEREF _Toc164806675 \h </w:instrText>
+              <w:instrText xml:space="preserve"> PAGEREF _Toc166620852 \h </w:instrText>
             </w:r>
             <w:r>
               <w:rPr>
@@ -4027,7 +4027,7 @@
               <w14:ligatures w14:val="standardContextual"/>
             </w:rPr>
           </w:pPr>
-          <w:hyperlink w:anchor="_Toc164806676" w:history="1">
+          <w:hyperlink w:anchor="_Toc166620853" w:history="1">
             <w:r>
               <w:rPr>
                 <w:rStyle w:val="Collegamentoipertestuale"/>
@@ -4055,7 +4055,7 @@
                 <w:noProof/>
                 <w:webHidden/>
               </w:rPr>
-              <w:instrText xml:space="preserve"> PAGEREF _Toc164806676 \h </w:instrText>
+              <w:instrText xml:space="preserve"> PAGEREF _Toc166620853 \h </w:instrText>
             </w:r>
             <w:r>
               <w:rPr>
@@ -4103,7 +4103,7 @@
               <w14:ligatures w14:val="standardContextual"/>
             </w:rPr>
           </w:pPr>
-          <w:hyperlink w:anchor="_Toc164806677" w:history="1">
+          <w:hyperlink w:anchor="_Toc166620854" w:history="1">
             <w:r>
               <w:rPr>
                 <w:rStyle w:val="Collegamentoipertestuale"/>
@@ -4131,7 +4131,7 @@
                 <w:noProof/>
                 <w:webHidden/>
               </w:rPr>
-              <w:instrText xml:space="preserve"> PAGEREF _Toc164806677 \h </w:instrText>
+              <w:instrText xml:space="preserve"> PAGEREF _Toc166620854 \h </w:instrText>
             </w:r>
             <w:r>
               <w:rPr>
@@ -4179,7 +4179,7 @@
               <w14:ligatures w14:val="standardContextual"/>
             </w:rPr>
           </w:pPr>
-          <w:hyperlink w:anchor="_Toc164806678" w:history="1">
+          <w:hyperlink w:anchor="_Toc166620855" w:history="1">
             <w:r>
               <w:rPr>
                 <w:rStyle w:val="Collegamentoipertestuale"/>
@@ -4207,7 +4207,7 @@
                 <w:noProof/>
                 <w:webHidden/>
               </w:rPr>
-              <w:instrText xml:space="preserve"> PAGEREF _Toc164806678 \h </w:instrText>
+              <w:instrText xml:space="preserve"> PAGEREF _Toc166620855 \h </w:instrText>
             </w:r>
             <w:r>
               <w:rPr>
@@ -4299,7 +4299,7 @@
           <w:u w:val="single"/>
         </w:rPr>
       </w:pPr>
-      <w:bookmarkStart w:id="0" w:name="_Toc164806624"/>
+      <w:bookmarkStart w:id="0" w:name="_Toc166620801"/>
       <w:r>
         <w:rPr>
           <w:rFonts w:ascii="Chalkboard" w:hAnsi="Chalkboard" w:cs="Arial"/>
@@ -4764,7 +4764,7 @@
           <w:u w:val="single"/>
         </w:rPr>
       </w:pPr>
-      <w:bookmarkStart w:id="1" w:name="_Toc164806625"/>
+      <w:bookmarkStart w:id="1" w:name="_Toc166620802"/>
       <w:r>
         <w:rPr>
           <w:rFonts w:ascii="Chalkboard" w:hAnsi="Chalkboard" w:cs="Arial"/>
@@ -5045,7 +5045,7 @@
           <w:u w:val="single"/>
         </w:rPr>
       </w:pPr>
-      <w:bookmarkStart w:id="2" w:name="_Toc164806626"/>
+      <w:bookmarkStart w:id="2" w:name="_Toc166620803"/>
       <w:r>
         <w:rPr>
           <w:rFonts w:ascii="Chalkboard" w:hAnsi="Chalkboard" w:cs="Arial"/>
@@ -5698,7 +5698,7 @@
           <w:u w:val="single"/>
         </w:rPr>
       </w:pPr>
-      <w:bookmarkStart w:id="3" w:name="_Toc164806627"/>
+      <w:bookmarkStart w:id="3" w:name="_Toc166620804"/>
       <w:r>
         <w:rPr>
           <w:rFonts w:ascii="Chalkboard" w:hAnsi="Chalkboard" w:cs="Arial"/>
@@ -6021,7 +6021,7 @@
           <w:u w:val="single"/>
         </w:rPr>
       </w:pPr>
-      <w:bookmarkStart w:id="4" w:name="_Toc164806628"/>
+      <w:bookmarkStart w:id="4" w:name="_Toc166620805"/>
       <w:r>
         <w:rPr>
           <w:rFonts w:ascii="Chalkboard" w:hAnsi="Chalkboard" w:cs="Arial"/>
@@ -6444,7 +6444,7 @@
           <w:u w:val="single"/>
         </w:rPr>
       </w:pPr>
-      <w:bookmarkStart w:id="5" w:name="_Toc164806629"/>
+      <w:bookmarkStart w:id="5" w:name="_Toc166620806"/>
       <w:r>
         <w:rPr>
           <w:rFonts w:ascii="Chalkboard" w:hAnsi="Chalkboard" w:cs="Arial"/>
@@ -6879,7 +6879,7 @@
           <w:u w:val="single"/>
         </w:rPr>
       </w:pPr>
-      <w:bookmarkStart w:id="6" w:name="_Toc164806630"/>
+      <w:bookmarkStart w:id="6" w:name="_Toc166620807"/>
       <w:r>
         <w:rPr>
           <w:rFonts w:ascii="Chalkboard" w:hAnsi="Chalkboard" w:cs="Arial"/>
@@ -7446,7 +7446,7 @@
           <w:u w:val="single"/>
         </w:rPr>
       </w:pPr>
-      <w:bookmarkStart w:id="7" w:name="_Toc164806631"/>
+      <w:bookmarkStart w:id="7" w:name="_Toc166620808"/>
       <w:r>
         <w:rPr>
           <w:rFonts w:ascii="Chalkboard" w:hAnsi="Chalkboard" w:cs="Arial"/>
@@ -8064,7 +8064,7 @@
           <w:u w:val="single"/>
         </w:rPr>
       </w:pPr>
-      <w:bookmarkStart w:id="8" w:name="_Toc164806632"/>
+      <w:bookmarkStart w:id="8" w:name="_Toc166620809"/>
       <w:r>
         <w:rPr>
           <w:rFonts w:ascii="Chalkboard" w:hAnsi="Chalkboard" w:cs="Arial"/>
@@ -8387,7 +8387,7 @@
           <w:u w:val="single"/>
         </w:rPr>
       </w:pPr>
-      <w:bookmarkStart w:id="9" w:name="_Toc164806633"/>
+      <w:bookmarkStart w:id="9" w:name="_Toc166620810"/>
       <w:r>
         <w:rPr>
           <w:rFonts w:ascii="Chalkboard" w:hAnsi="Chalkboard" w:cs="Arial"/>
@@ -8900,7 +8900,7 @@
           <w:u w:val="single"/>
         </w:rPr>
       </w:pPr>
-      <w:bookmarkStart w:id="10" w:name="_Toc164806634"/>
+      <w:bookmarkStart w:id="10" w:name="_Toc166620811"/>
       <w:r>
         <w:rPr>
           <w:rFonts w:ascii="Chalkboard" w:hAnsi="Chalkboard" w:cs="Arial"/>
@@ -9451,7 +9451,7 @@
           <w:u w:val="single"/>
         </w:rPr>
       </w:pPr>
-      <w:bookmarkStart w:id="11" w:name="_Toc164806635"/>
+      <w:bookmarkStart w:id="11" w:name="_Toc166620812"/>
       <w:r>
         <w:rPr>
           <w:rFonts w:ascii="Chalkboard" w:hAnsi="Chalkboard" w:cs="Segoe UI"/>
@@ -9462,6 +9462,17 @@
           <w:u w:val="single"/>
         </w:rPr>
         <w:t>CON CUORE DI PADRE</w:t>
+      </w:r>
+      <w:r>
+        <w:rPr>
+          <w:rFonts w:ascii="Chalkboard" w:hAnsi="Chalkboard" w:cs="Segoe UI"/>
+          <w:b/>
+          <w:bCs/>
+          <w:sz w:val="36"/>
+          <w:szCs w:val="36"/>
+          <w:u w:val="single"/>
+        </w:rPr>
+        <w:t xml:space="preserve"> (SAN GIUSEPPE)</w:t>
       </w:r>
       <w:bookmarkEnd w:id="11"/>
     </w:p>
@@ -9968,7 +9979,7 @@
           <w:u w:val="single"/>
         </w:rPr>
       </w:pPr>
-      <w:bookmarkStart w:id="12" w:name="_Toc164806636"/>
+      <w:bookmarkStart w:id="12" w:name="_Toc166620813"/>
       <w:r>
         <w:rPr>
           <w:rFonts w:ascii="Chalkboard" w:hAnsi="Chalkboard" w:cs="Arial"/>
@@ -10500,7 +10511,7 @@
           <w:u w:val="single"/>
         </w:rPr>
       </w:pPr>
-      <w:bookmarkStart w:id="13" w:name="_Toc164806637"/>
+      <w:bookmarkStart w:id="13" w:name="_Toc166620814"/>
       <w:r>
         <w:rPr>
           <w:rFonts w:ascii="Chalkboard" w:hAnsi="Chalkboard" w:cs="Arial"/>
@@ -11131,7 +11142,7 @@
           <w:u w:val="single"/>
         </w:rPr>
       </w:pPr>
-      <w:bookmarkStart w:id="14" w:name="_Toc164806638"/>
+      <w:bookmarkStart w:id="14" w:name="_Toc166620815"/>
       <w:r>
         <w:rPr>
           <w:rFonts w:ascii="Chalkboard" w:hAnsi="Chalkboard" w:cs="Arial"/>
@@ -11580,7 +11591,7 @@
           <w:u w:val="single"/>
         </w:rPr>
       </w:pPr>
-      <w:bookmarkStart w:id="15" w:name="_Toc164806639"/>
+      <w:bookmarkStart w:id="15" w:name="_Toc166620816"/>
       <w:r>
         <w:rPr>
           <w:rFonts w:ascii="Chalkboard" w:hAnsi="Chalkboard" w:cs="Arial"/>
@@ -12210,7 +12221,7 @@
           <w:u w:val="single"/>
         </w:rPr>
       </w:pPr>
-      <w:bookmarkStart w:id="16" w:name="_Toc164806640"/>
+      <w:bookmarkStart w:id="16" w:name="_Toc166620817"/>
       <w:r>
         <w:rPr>
           <w:rFonts w:ascii="Chalkboard" w:hAnsi="Chalkboard" w:cs="Arial"/>
@@ -12748,7 +12759,7 @@
           <w:u w:val="single"/>
         </w:rPr>
       </w:pPr>
-      <w:bookmarkStart w:id="17" w:name="_Toc164806641"/>
+      <w:bookmarkStart w:id="17" w:name="_Toc166620818"/>
       <w:r>
         <w:rPr>
           <w:rFonts w:ascii="Chalkboard" w:hAnsi="Chalkboard" w:cs="Arial"/>
@@ -13506,7 +13517,7 @@
           <w:u w:val="single"/>
         </w:rPr>
       </w:pPr>
-      <w:bookmarkStart w:id="18" w:name="_Toc164806642"/>
+      <w:bookmarkStart w:id="18" w:name="_Toc166620819"/>
       <w:r>
         <w:rPr>
           <w:rFonts w:ascii="Chalkboard" w:hAnsi="Chalkboard" w:cs="Arial"/>
@@ -13844,7 +13855,7 @@
           <w:u w:val="single"/>
         </w:rPr>
       </w:pPr>
-      <w:bookmarkStart w:id="19" w:name="_Toc164806643"/>
+      <w:bookmarkStart w:id="19" w:name="_Toc166620820"/>
       <w:r>
         <w:rPr>
           <w:rFonts w:ascii="Chalkboard" w:hAnsi="Chalkboard" w:cs="Arial"/>
@@ -14849,7 +14860,7 @@
           <w:u w:val="single"/>
         </w:rPr>
       </w:pPr>
-      <w:bookmarkStart w:id="20" w:name="_Toc164806644"/>
+      <w:bookmarkStart w:id="20" w:name="_Toc166620821"/>
       <w:r>
         <w:rPr>
           <w:rFonts w:ascii="Chalkboard" w:hAnsi="Chalkboard" w:cs="Arial"/>
@@ -15252,7 +15263,7 @@
           <w:u w:val="single"/>
         </w:rPr>
       </w:pPr>
-      <w:bookmarkStart w:id="21" w:name="_Toc164806645"/>
+      <w:bookmarkStart w:id="21" w:name="_Toc166620822"/>
       <w:r>
         <w:rPr>
           <w:rFonts w:ascii="Chalkboard" w:hAnsi="Chalkboard" w:cs="Arial"/>
@@ -15811,7 +15822,7 @@
           <w:u w:val="single"/>
         </w:rPr>
       </w:pPr>
-      <w:bookmarkStart w:id="22" w:name="_Toc164806646"/>
+      <w:bookmarkStart w:id="22" w:name="_Toc166620823"/>
       <w:r>
         <w:rPr>
           <w:rFonts w:ascii="Chalkboard" w:hAnsi="Chalkboard" w:cs="Arial"/>
@@ -17364,7 +17375,7 @@
           <w:u w:val="single"/>
         </w:rPr>
       </w:pPr>
-      <w:bookmarkStart w:id="23" w:name="_Toc164806647"/>
+      <w:bookmarkStart w:id="23" w:name="_Toc166620824"/>
       <w:r>
         <w:rPr>
           <w:rFonts w:ascii="Chalkboard" w:hAnsi="Chalkboard" w:cs="Arial"/>
@@ -17766,7 +17777,7 @@
           <w:u w:val="single"/>
         </w:rPr>
       </w:pPr>
-      <w:bookmarkStart w:id="24" w:name="_Toc164806648"/>
+      <w:bookmarkStart w:id="24" w:name="_Toc166620825"/>
       <w:r>
         <w:rPr>
           <w:rFonts w:ascii="Chalkboard" w:hAnsi="Chalkboard" w:cs="Arial"/>
@@ -18336,7 +18347,7 @@
           <w:u w:val="single"/>
         </w:rPr>
       </w:pPr>
-      <w:bookmarkStart w:id="25" w:name="_Toc164806649"/>
+      <w:bookmarkStart w:id="25" w:name="_Toc166620826"/>
       <w:r>
         <w:rPr>
           <w:rFonts w:ascii="Chalkboard" w:hAnsi="Chalkboard" w:cs="Arial"/>
@@ -18837,7 +18848,7 @@
           <w:u w:val="single"/>
         </w:rPr>
       </w:pPr>
-      <w:bookmarkStart w:id="26" w:name="_Toc164806650"/>
+      <w:bookmarkStart w:id="26" w:name="_Toc166620827"/>
       <w:r>
         <w:rPr>
           <w:rFonts w:ascii="Chalkboard" w:hAnsi="Chalkboard" w:cs="Arial"/>
@@ -19494,7 +19505,7 @@
           <w:u w:val="single"/>
         </w:rPr>
       </w:pPr>
-      <w:bookmarkStart w:id="27" w:name="_Toc164806651"/>
+      <w:bookmarkStart w:id="27" w:name="_Toc166620828"/>
       <w:r>
         <w:rPr>
           <w:rFonts w:ascii="Chalkboard" w:hAnsi="Chalkboard" w:cs="Arial"/>
@@ -19636,7 +19647,7 @@
           <w:u w:val="single"/>
         </w:rPr>
       </w:pPr>
-      <w:bookmarkStart w:id="28" w:name="_Toc164806652"/>
+      <w:bookmarkStart w:id="28" w:name="_Toc166620829"/>
       <w:r>
         <w:rPr>
           <w:rFonts w:ascii="Chalkboard" w:hAnsi="Chalkboard" w:cs="Arial"/>
@@ -20828,7 +20839,7 @@
           <w:u w:val="single"/>
         </w:rPr>
       </w:pPr>
-      <w:bookmarkStart w:id="29" w:name="_Toc164806653"/>
+      <w:bookmarkStart w:id="29" w:name="_Toc166620830"/>
       <w:r>
         <w:rPr>
           <w:rFonts w:ascii="Chalkboard" w:hAnsi="Chalkboard" w:cs="Arial"/>
@@ -21338,7 +21349,7 @@
           <w:u w:val="single"/>
         </w:rPr>
       </w:pPr>
-      <w:bookmarkStart w:id="30" w:name="_Toc164806654"/>
+      <w:bookmarkStart w:id="30" w:name="_Toc166620831"/>
       <w:r>
         <w:rPr>
           <w:rFonts w:ascii="Chalkboard" w:hAnsi="Chalkboard" w:cs="Arial"/>
@@ -22397,7 +22408,7 @@
           <w:u w:val="single"/>
         </w:rPr>
       </w:pPr>
-      <w:bookmarkStart w:id="31" w:name="_Toc164806655"/>
+      <w:bookmarkStart w:id="31" w:name="_Toc166620832"/>
       <w:r>
         <w:rPr>
           <w:rFonts w:ascii="Chalkboard" w:hAnsi="Chalkboard" w:cs="Arial"/>
@@ -23037,7 +23048,7 @@
           <w:u w:val="single"/>
         </w:rPr>
       </w:pPr>
-      <w:bookmarkStart w:id="32" w:name="_Toc164806656"/>
+      <w:bookmarkStart w:id="32" w:name="_Toc166620833"/>
       <w:r>
         <w:rPr>
           <w:rFonts w:ascii="Chalkboard" w:hAnsi="Chalkboard" w:cs="Arial"/>
@@ -23391,7 +23402,7 @@
           <w:u w:val="single"/>
         </w:rPr>
       </w:pPr>
-      <w:bookmarkStart w:id="33" w:name="_Toc164806657"/>
+      <w:bookmarkStart w:id="33" w:name="_Toc166620834"/>
       <w:r>
         <w:rPr>
           <w:rFonts w:ascii="Chalkboard" w:hAnsi="Chalkboard" w:cs="Arial"/>
@@ -23676,7 +23687,7 @@
           <w:u w:val="single"/>
         </w:rPr>
       </w:pPr>
-      <w:bookmarkStart w:id="34" w:name="_Toc164806658"/>
+      <w:bookmarkStart w:id="34" w:name="_Toc166620835"/>
       <w:r>
         <w:rPr>
           <w:rFonts w:ascii="Chalkboard" w:hAnsi="Chalkboard" w:cs="Arial"/>
@@ -23921,7 +23932,7 @@
           <w:szCs w:val="32"/>
         </w:rPr>
       </w:pPr>
-      <w:bookmarkStart w:id="35" w:name="_Toc164806659"/>
+      <w:bookmarkStart w:id="35" w:name="_Toc166620836"/>
       <w:r>
         <w:rPr>
           <w:rFonts w:ascii="Chalkboard" w:hAnsi="Chalkboard" w:cs="Arial"/>
@@ -24099,7 +24110,7 @@
           <w:u w:val="single"/>
         </w:rPr>
       </w:pPr>
-      <w:bookmarkStart w:id="36" w:name="_Toc164806660"/>
+      <w:bookmarkStart w:id="36" w:name="_Toc166620837"/>
       <w:r>
         <w:rPr>
           <w:rFonts w:ascii="Chalkboard" w:hAnsi="Chalkboard" w:cs="Arial"/>
@@ -24467,7 +24478,7 @@
           <w:u w:val="single"/>
         </w:rPr>
       </w:pPr>
-      <w:bookmarkStart w:id="37" w:name="_Toc164806661"/>
+      <w:bookmarkStart w:id="37" w:name="_Toc166620838"/>
       <w:r>
         <w:rPr>
           <w:rFonts w:ascii="Chalkboard" w:hAnsi="Chalkboard" w:cs="Arial"/>
@@ -24789,7 +24800,7 @@
           <w:u w:val="single"/>
         </w:rPr>
       </w:pPr>
-      <w:bookmarkStart w:id="38" w:name="_Toc164806662"/>
+      <w:bookmarkStart w:id="38" w:name="_Toc166620839"/>
       <w:r>
         <w:rPr>
           <w:rFonts w:ascii="Chalkboard" w:hAnsi="Chalkboard" w:cs="Arial"/>
@@ -25467,7 +25478,7 @@
           <w:u w:val="single"/>
         </w:rPr>
       </w:pPr>
-      <w:bookmarkStart w:id="39" w:name="_Toc164806663"/>
+      <w:bookmarkStart w:id="39" w:name="_Toc166620840"/>
       <w:r>
         <w:rPr>
           <w:rFonts w:ascii="Chalkboard" w:hAnsi="Chalkboard" w:cs="Arial"/>
@@ -25921,7 +25932,7 @@
           <w:u w:val="single"/>
         </w:rPr>
       </w:pPr>
-      <w:bookmarkStart w:id="40" w:name="_Toc164806664"/>
+      <w:bookmarkStart w:id="40" w:name="_Toc166620841"/>
       <w:r>
         <w:rPr>
           <w:rFonts w:ascii="Chalkboard" w:hAnsi="Chalkboard" w:cs="Arial"/>
@@ -26271,7 +26282,7 @@
           <w:u w:val="single"/>
         </w:rPr>
       </w:pPr>
-      <w:bookmarkStart w:id="41" w:name="_Toc164806665"/>
+      <w:bookmarkStart w:id="41" w:name="_Toc166620842"/>
       <w:r>
         <w:rPr>
           <w:rFonts w:ascii="Chalkboard" w:hAnsi="Chalkboard" w:cs="Arial"/>
@@ -26673,7 +26684,7 @@
           <w:u w:val="single"/>
         </w:rPr>
       </w:pPr>
-      <w:bookmarkStart w:id="42" w:name="_Toc164806666"/>
+      <w:bookmarkStart w:id="42" w:name="_Toc166620843"/>
       <w:r>
         <w:rPr>
           <w:rFonts w:ascii="Chalkboard" w:hAnsi="Chalkboard" w:cs="Arial"/>
@@ -27125,7 +27136,7 @@
           <w:u w:val="single"/>
         </w:rPr>
       </w:pPr>
-      <w:bookmarkStart w:id="43" w:name="_Toc164806667"/>
+      <w:bookmarkStart w:id="43" w:name="_Toc166620844"/>
       <w:r>
         <w:rPr>
           <w:rFonts w:ascii="Chalkboard" w:hAnsi="Chalkboard" w:cs="Arial"/>
@@ -27449,7 +27460,7 @@
           <w:szCs w:val="32"/>
         </w:rPr>
       </w:pPr>
-      <w:bookmarkStart w:id="44" w:name="_Toc164806668"/>
+      <w:bookmarkStart w:id="44" w:name="_Toc166620845"/>
       <w:r>
         <w:rPr>
           <w:rFonts w:ascii="Chalkboard" w:hAnsi="Chalkboard" w:cs="Arial"/>
@@ -27992,7 +28003,7 @@
           <w:u w:val="single"/>
         </w:rPr>
       </w:pPr>
-      <w:bookmarkStart w:id="45" w:name="_Toc164806669"/>
+      <w:bookmarkStart w:id="45" w:name="_Toc166620846"/>
       <w:r>
         <w:rPr>
           <w:rFonts w:ascii="Chalkboard" w:hAnsi="Chalkboard" w:cs="Arial"/>
@@ -28297,7 +28308,7 @@
           <w:u w:val="single"/>
         </w:rPr>
       </w:pPr>
-      <w:bookmarkStart w:id="46" w:name="_Toc164806670"/>
+      <w:bookmarkStart w:id="46" w:name="_Toc166620847"/>
       <w:r>
         <w:rPr>
           <w:rFonts w:ascii="Chalkboard" w:hAnsi="Chalkboard" w:cs="Arial"/>
@@ -28812,7 +28823,7 @@
           <w:u w:val="single"/>
         </w:rPr>
       </w:pPr>
-      <w:bookmarkStart w:id="47" w:name="_Toc164806671"/>
+      <w:bookmarkStart w:id="47" w:name="_Toc166620848"/>
       <w:r>
         <w:rPr>
           <w:rFonts w:ascii="Chalkboard" w:hAnsi="Chalkboard" w:cs="Arial"/>
@@ -29326,7 +29337,7 @@
           <w:u w:val="single"/>
         </w:rPr>
       </w:pPr>
-      <w:bookmarkStart w:id="48" w:name="_Toc164806672"/>
+      <w:bookmarkStart w:id="48" w:name="_Toc166620849"/>
       <w:r>
         <w:rPr>
           <w:rFonts w:ascii="Chalkboard" w:hAnsi="Chalkboard" w:cs="Arial"/>
@@ -29737,7 +29748,7 @@
           <w:u w:val="single"/>
         </w:rPr>
       </w:pPr>
-      <w:bookmarkStart w:id="49" w:name="_Toc164806673"/>
+      <w:bookmarkStart w:id="49" w:name="_Toc166620850"/>
       <w:r>
         <w:rPr>
           <w:rFonts w:ascii="Chalkboard" w:hAnsi="Chalkboard" w:cs="Arial"/>
@@ -30247,7 +30258,7 @@
           <w:u w:val="single"/>
         </w:rPr>
       </w:pPr>
-      <w:bookmarkStart w:id="50" w:name="_Toc164806674"/>
+      <w:bookmarkStart w:id="50" w:name="_Toc166620851"/>
       <w:r>
         <w:rPr>
           <w:rFonts w:ascii="Chalkboard" w:hAnsi="Chalkboard" w:cs="Arial"/>
@@ -30779,7 +30790,7 @@
           <w:u w:val="single"/>
         </w:rPr>
       </w:pPr>
-      <w:bookmarkStart w:id="51" w:name="_Toc164806675"/>
+      <w:bookmarkStart w:id="51" w:name="_Toc166620852"/>
       <w:r>
         <w:rPr>
           <w:rFonts w:ascii="Chalkboard" w:hAnsi="Chalkboard" w:cs="Arial"/>
@@ -31415,7 +31426,7 @@
           <w:u w:val="single"/>
         </w:rPr>
       </w:pPr>
-      <w:bookmarkStart w:id="52" w:name="_Toc164806676"/>
+      <w:bookmarkStart w:id="52" w:name="_Toc166620853"/>
       <w:r>
         <w:rPr>
           <w:rFonts w:ascii="Chalkboard" w:hAnsi="Chalkboard" w:cs="Arial"/>
@@ -31752,7 +31763,7 @@
           <w:u w:val="single"/>
         </w:rPr>
       </w:pPr>
-      <w:bookmarkStart w:id="53" w:name="_Toc164806677"/>
+      <w:bookmarkStart w:id="53" w:name="_Toc166620854"/>
       <w:r>
         <w:rPr>
           <w:rFonts w:ascii="Chalkboard" w:hAnsi="Chalkboard" w:cs="Arial"/>
@@ -32729,7 +32740,7 @@
           <w:u w:val="single"/>
         </w:rPr>
       </w:pPr>
-      <w:bookmarkStart w:id="54" w:name="_Toc164806678"/>
+      <w:bookmarkStart w:id="54" w:name="_Toc166620855"/>
       <w:r>
         <w:rPr>
           <w:rFonts w:ascii="Chalkboard" w:hAnsi="Chalkboard" w:cs="Arial"/>

</xml_diff>

<commit_message>
canti domenica 9 giugno
</commit_message>
<xml_diff>
--- a/pdf/canzoniere2.docx
+++ b/pdf/canzoniere2.docx
@@ -75,7 +75,7 @@
             </w:rPr>
             <w:fldChar w:fldCharType="separate"/>
           </w:r>
-          <w:hyperlink w:anchor="_Toc167867802" w:history="1">
+          <w:hyperlink w:anchor="_Toc168436441" w:history="1">
             <w:r>
               <w:rPr>
                 <w:rStyle w:val="Collegamentoipertestuale"/>
@@ -103,7 +103,7 @@
                 <w:noProof/>
                 <w:webHidden/>
               </w:rPr>
-              <w:instrText xml:space="preserve"> PAGEREF _Toc167867802 \h </w:instrText>
+              <w:instrText xml:space="preserve"> PAGEREF _Toc168436441 \h </w:instrText>
             </w:r>
             <w:r>
               <w:rPr>
@@ -151,7 +151,7 @@
               <w14:ligatures w14:val="standardContextual"/>
             </w:rPr>
           </w:pPr>
-          <w:hyperlink w:anchor="_Toc167867803" w:history="1">
+          <w:hyperlink w:anchor="_Toc168436442" w:history="1">
             <w:r>
               <w:rPr>
                 <w:rStyle w:val="Collegamentoipertestuale"/>
@@ -179,7 +179,7 @@
                 <w:noProof/>
                 <w:webHidden/>
               </w:rPr>
-              <w:instrText xml:space="preserve"> PAGEREF _Toc167867803 \h </w:instrText>
+              <w:instrText xml:space="preserve"> PAGEREF _Toc168436442 \h </w:instrText>
             </w:r>
             <w:r>
               <w:rPr>
@@ -227,7 +227,7 @@
               <w14:ligatures w14:val="standardContextual"/>
             </w:rPr>
           </w:pPr>
-          <w:hyperlink w:anchor="_Toc167867804" w:history="1">
+          <w:hyperlink w:anchor="_Toc168436443" w:history="1">
             <w:r>
               <w:rPr>
                 <w:rStyle w:val="Collegamentoipertestuale"/>
@@ -255,7 +255,7 @@
                 <w:noProof/>
                 <w:webHidden/>
               </w:rPr>
-              <w:instrText xml:space="preserve"> PAGEREF _Toc167867804 \h </w:instrText>
+              <w:instrText xml:space="preserve"> PAGEREF _Toc168436443 \h </w:instrText>
             </w:r>
             <w:r>
               <w:rPr>
@@ -303,7 +303,7 @@
               <w14:ligatures w14:val="standardContextual"/>
             </w:rPr>
           </w:pPr>
-          <w:hyperlink w:anchor="_Toc167867805" w:history="1">
+          <w:hyperlink w:anchor="_Toc168436444" w:history="1">
             <w:r>
               <w:rPr>
                 <w:rStyle w:val="Collegamentoipertestuale"/>
@@ -331,7 +331,7 @@
                 <w:noProof/>
                 <w:webHidden/>
               </w:rPr>
-              <w:instrText xml:space="preserve"> PAGEREF _Toc167867805 \h </w:instrText>
+              <w:instrText xml:space="preserve"> PAGEREF _Toc168436444 \h </w:instrText>
             </w:r>
             <w:r>
               <w:rPr>
@@ -379,7 +379,7 @@
               <w14:ligatures w14:val="standardContextual"/>
             </w:rPr>
           </w:pPr>
-          <w:hyperlink w:anchor="_Toc167867806" w:history="1">
+          <w:hyperlink w:anchor="_Toc168436445" w:history="1">
             <w:r>
               <w:rPr>
                 <w:rStyle w:val="Collegamentoipertestuale"/>
@@ -407,7 +407,7 @@
                 <w:noProof/>
                 <w:webHidden/>
               </w:rPr>
-              <w:instrText xml:space="preserve"> PAGEREF _Toc167867806 \h </w:instrText>
+              <w:instrText xml:space="preserve"> PAGEREF _Toc168436445 \h </w:instrText>
             </w:r>
             <w:r>
               <w:rPr>
@@ -455,7 +455,7 @@
               <w14:ligatures w14:val="standardContextual"/>
             </w:rPr>
           </w:pPr>
-          <w:hyperlink w:anchor="_Toc167867807" w:history="1">
+          <w:hyperlink w:anchor="_Toc168436446" w:history="1">
             <w:r>
               <w:rPr>
                 <w:rStyle w:val="Collegamentoipertestuale"/>
@@ -483,7 +483,7 @@
                 <w:noProof/>
                 <w:webHidden/>
               </w:rPr>
-              <w:instrText xml:space="preserve"> PAGEREF _Toc167867807 \h </w:instrText>
+              <w:instrText xml:space="preserve"> PAGEREF _Toc168436446 \h </w:instrText>
             </w:r>
             <w:r>
               <w:rPr>
@@ -531,7 +531,7 @@
               <w14:ligatures w14:val="standardContextual"/>
             </w:rPr>
           </w:pPr>
-          <w:hyperlink w:anchor="_Toc167867808" w:history="1">
+          <w:hyperlink w:anchor="_Toc168436447" w:history="1">
             <w:r>
               <w:rPr>
                 <w:rStyle w:val="Collegamentoipertestuale"/>
@@ -559,7 +559,7 @@
                 <w:noProof/>
                 <w:webHidden/>
               </w:rPr>
-              <w:instrText xml:space="preserve"> PAGEREF _Toc167867808 \h </w:instrText>
+              <w:instrText xml:space="preserve"> PAGEREF _Toc168436447 \h </w:instrText>
             </w:r>
             <w:r>
               <w:rPr>
@@ -607,7 +607,7 @@
               <w14:ligatures w14:val="standardContextual"/>
             </w:rPr>
           </w:pPr>
-          <w:hyperlink w:anchor="_Toc167867809" w:history="1">
+          <w:hyperlink w:anchor="_Toc168436448" w:history="1">
             <w:r>
               <w:rPr>
                 <w:rStyle w:val="Collegamentoipertestuale"/>
@@ -635,7 +635,7 @@
                 <w:noProof/>
                 <w:webHidden/>
               </w:rPr>
-              <w:instrText xml:space="preserve"> PAGEREF _Toc167867809 \h </w:instrText>
+              <w:instrText xml:space="preserve"> PAGEREF _Toc168436448 \h </w:instrText>
             </w:r>
             <w:r>
               <w:rPr>
@@ -683,7 +683,7 @@
               <w14:ligatures w14:val="standardContextual"/>
             </w:rPr>
           </w:pPr>
-          <w:hyperlink w:anchor="_Toc167867810" w:history="1">
+          <w:hyperlink w:anchor="_Toc168436449" w:history="1">
             <w:r>
               <w:rPr>
                 <w:rStyle w:val="Collegamentoipertestuale"/>
@@ -711,7 +711,7 @@
                 <w:noProof/>
                 <w:webHidden/>
               </w:rPr>
-              <w:instrText xml:space="preserve"> PAGEREF _Toc167867810 \h </w:instrText>
+              <w:instrText xml:space="preserve"> PAGEREF _Toc168436449 \h </w:instrText>
             </w:r>
             <w:r>
               <w:rPr>
@@ -759,7 +759,7 @@
               <w14:ligatures w14:val="standardContextual"/>
             </w:rPr>
           </w:pPr>
-          <w:hyperlink w:anchor="_Toc167867811" w:history="1">
+          <w:hyperlink w:anchor="_Toc168436450" w:history="1">
             <w:r>
               <w:rPr>
                 <w:rStyle w:val="Collegamentoipertestuale"/>
@@ -787,7 +787,7 @@
                 <w:noProof/>
                 <w:webHidden/>
               </w:rPr>
-              <w:instrText xml:space="preserve"> PAGEREF _Toc167867811 \h </w:instrText>
+              <w:instrText xml:space="preserve"> PAGEREF _Toc168436450 \h </w:instrText>
             </w:r>
             <w:r>
               <w:rPr>
@@ -835,7 +835,7 @@
               <w14:ligatures w14:val="standardContextual"/>
             </w:rPr>
           </w:pPr>
-          <w:hyperlink w:anchor="_Toc167867812" w:history="1">
+          <w:hyperlink w:anchor="_Toc168436451" w:history="1">
             <w:r>
               <w:rPr>
                 <w:rStyle w:val="Collegamentoipertestuale"/>
@@ -863,7 +863,7 @@
                 <w:noProof/>
                 <w:webHidden/>
               </w:rPr>
-              <w:instrText xml:space="preserve"> PAGEREF _Toc167867812 \h </w:instrText>
+              <w:instrText xml:space="preserve"> PAGEREF _Toc168436451 \h </w:instrText>
             </w:r>
             <w:r>
               <w:rPr>
@@ -911,7 +911,7 @@
               <w14:ligatures w14:val="standardContextual"/>
             </w:rPr>
           </w:pPr>
-          <w:hyperlink w:anchor="_Toc167867813" w:history="1">
+          <w:hyperlink w:anchor="_Toc168436452" w:history="1">
             <w:r>
               <w:rPr>
                 <w:rStyle w:val="Collegamentoipertestuale"/>
@@ -939,7 +939,7 @@
                 <w:noProof/>
                 <w:webHidden/>
               </w:rPr>
-              <w:instrText xml:space="preserve"> PAGEREF _Toc167867813 \h </w:instrText>
+              <w:instrText xml:space="preserve"> PAGEREF _Toc168436452 \h </w:instrText>
             </w:r>
             <w:r>
               <w:rPr>
@@ -987,7 +987,7 @@
               <w14:ligatures w14:val="standardContextual"/>
             </w:rPr>
           </w:pPr>
-          <w:hyperlink w:anchor="_Toc167867814" w:history="1">
+          <w:hyperlink w:anchor="_Toc168436453" w:history="1">
             <w:r>
               <w:rPr>
                 <w:rStyle w:val="Collegamentoipertestuale"/>
@@ -1015,7 +1015,7 @@
                 <w:noProof/>
                 <w:webHidden/>
               </w:rPr>
-              <w:instrText xml:space="preserve"> PAGEREF _Toc167867814 \h </w:instrText>
+              <w:instrText xml:space="preserve"> PAGEREF _Toc168436453 \h </w:instrText>
             </w:r>
             <w:r>
               <w:rPr>
@@ -1063,7 +1063,7 @@
               <w14:ligatures w14:val="standardContextual"/>
             </w:rPr>
           </w:pPr>
-          <w:hyperlink w:anchor="_Toc167867815" w:history="1">
+          <w:hyperlink w:anchor="_Toc168436454" w:history="1">
             <w:r>
               <w:rPr>
                 <w:rStyle w:val="Collegamentoipertestuale"/>
@@ -1091,7 +1091,7 @@
                 <w:noProof/>
                 <w:webHidden/>
               </w:rPr>
-              <w:instrText xml:space="preserve"> PAGEREF _Toc167867815 \h </w:instrText>
+              <w:instrText xml:space="preserve"> PAGEREF _Toc168436454 \h </w:instrText>
             </w:r>
             <w:r>
               <w:rPr>
@@ -1139,7 +1139,7 @@
               <w14:ligatures w14:val="standardContextual"/>
             </w:rPr>
           </w:pPr>
-          <w:hyperlink w:anchor="_Toc167867816" w:history="1">
+          <w:hyperlink w:anchor="_Toc168436455" w:history="1">
             <w:r>
               <w:rPr>
                 <w:rStyle w:val="Collegamentoipertestuale"/>
@@ -1167,7 +1167,7 @@
                 <w:noProof/>
                 <w:webHidden/>
               </w:rPr>
-              <w:instrText xml:space="preserve"> PAGEREF _Toc167867816 \h </w:instrText>
+              <w:instrText xml:space="preserve"> PAGEREF _Toc168436455 \h </w:instrText>
             </w:r>
             <w:r>
               <w:rPr>
@@ -1215,7 +1215,7 @@
               <w14:ligatures w14:val="standardContextual"/>
             </w:rPr>
           </w:pPr>
-          <w:hyperlink w:anchor="_Toc167867817" w:history="1">
+          <w:hyperlink w:anchor="_Toc168436456" w:history="1">
             <w:r>
               <w:rPr>
                 <w:rStyle w:val="Collegamentoipertestuale"/>
@@ -1243,7 +1243,7 @@
                 <w:noProof/>
                 <w:webHidden/>
               </w:rPr>
-              <w:instrText xml:space="preserve"> PAGEREF _Toc167867817 \h </w:instrText>
+              <w:instrText xml:space="preserve"> PAGEREF _Toc168436456 \h </w:instrText>
             </w:r>
             <w:r>
               <w:rPr>
@@ -1291,7 +1291,7 @@
               <w14:ligatures w14:val="standardContextual"/>
             </w:rPr>
           </w:pPr>
-          <w:hyperlink w:anchor="_Toc167867818" w:history="1">
+          <w:hyperlink w:anchor="_Toc168436457" w:history="1">
             <w:r>
               <w:rPr>
                 <w:rStyle w:val="Collegamentoipertestuale"/>
@@ -1319,7 +1319,7 @@
                 <w:noProof/>
                 <w:webHidden/>
               </w:rPr>
-              <w:instrText xml:space="preserve"> PAGEREF _Toc167867818 \h </w:instrText>
+              <w:instrText xml:space="preserve"> PAGEREF _Toc168436457 \h </w:instrText>
             </w:r>
             <w:r>
               <w:rPr>
@@ -1367,7 +1367,7 @@
               <w14:ligatures w14:val="standardContextual"/>
             </w:rPr>
           </w:pPr>
-          <w:hyperlink w:anchor="_Toc167867819" w:history="1">
+          <w:hyperlink w:anchor="_Toc168436458" w:history="1">
             <w:r>
               <w:rPr>
                 <w:rStyle w:val="Collegamentoipertestuale"/>
@@ -1395,7 +1395,7 @@
                 <w:noProof/>
                 <w:webHidden/>
               </w:rPr>
-              <w:instrText xml:space="preserve"> PAGEREF _Toc167867819 \h </w:instrText>
+              <w:instrText xml:space="preserve"> PAGEREF _Toc168436458 \h </w:instrText>
             </w:r>
             <w:r>
               <w:rPr>
@@ -1443,7 +1443,7 @@
               <w14:ligatures w14:val="standardContextual"/>
             </w:rPr>
           </w:pPr>
-          <w:hyperlink w:anchor="_Toc167867820" w:history="1">
+          <w:hyperlink w:anchor="_Toc168436459" w:history="1">
             <w:r>
               <w:rPr>
                 <w:rStyle w:val="Collegamentoipertestuale"/>
@@ -1471,7 +1471,7 @@
                 <w:noProof/>
                 <w:webHidden/>
               </w:rPr>
-              <w:instrText xml:space="preserve"> PAGEREF _Toc167867820 \h </w:instrText>
+              <w:instrText xml:space="preserve"> PAGEREF _Toc168436459 \h </w:instrText>
             </w:r>
             <w:r>
               <w:rPr>
@@ -1519,7 +1519,7 @@
               <w14:ligatures w14:val="standardContextual"/>
             </w:rPr>
           </w:pPr>
-          <w:hyperlink w:anchor="_Toc167867821" w:history="1">
+          <w:hyperlink w:anchor="_Toc168436460" w:history="1">
             <w:r>
               <w:rPr>
                 <w:rStyle w:val="Collegamentoipertestuale"/>
@@ -1547,7 +1547,7 @@
                 <w:noProof/>
                 <w:webHidden/>
               </w:rPr>
-              <w:instrText xml:space="preserve"> PAGEREF _Toc167867821 \h </w:instrText>
+              <w:instrText xml:space="preserve"> PAGEREF _Toc168436460 \h </w:instrText>
             </w:r>
             <w:r>
               <w:rPr>
@@ -1595,7 +1595,7 @@
               <w14:ligatures w14:val="standardContextual"/>
             </w:rPr>
           </w:pPr>
-          <w:hyperlink w:anchor="_Toc167867822" w:history="1">
+          <w:hyperlink w:anchor="_Toc168436461" w:history="1">
             <w:r>
               <w:rPr>
                 <w:rStyle w:val="Collegamentoipertestuale"/>
@@ -1623,7 +1623,7 @@
                 <w:noProof/>
                 <w:webHidden/>
               </w:rPr>
-              <w:instrText xml:space="preserve"> PAGEREF _Toc167867822 \h </w:instrText>
+              <w:instrText xml:space="preserve"> PAGEREF _Toc168436461 \h </w:instrText>
             </w:r>
             <w:r>
               <w:rPr>
@@ -1671,7 +1671,7 @@
               <w14:ligatures w14:val="standardContextual"/>
             </w:rPr>
           </w:pPr>
-          <w:hyperlink w:anchor="_Toc167867823" w:history="1">
+          <w:hyperlink w:anchor="_Toc168436462" w:history="1">
             <w:r>
               <w:rPr>
                 <w:rStyle w:val="Collegamentoipertestuale"/>
@@ -1699,7 +1699,7 @@
                 <w:noProof/>
                 <w:webHidden/>
               </w:rPr>
-              <w:instrText xml:space="preserve"> PAGEREF _Toc167867823 \h </w:instrText>
+              <w:instrText xml:space="preserve"> PAGEREF _Toc168436462 \h </w:instrText>
             </w:r>
             <w:r>
               <w:rPr>
@@ -1747,7 +1747,7 @@
               <w14:ligatures w14:val="standardContextual"/>
             </w:rPr>
           </w:pPr>
-          <w:hyperlink w:anchor="_Toc167867824" w:history="1">
+          <w:hyperlink w:anchor="_Toc168436463" w:history="1">
             <w:r>
               <w:rPr>
                 <w:rStyle w:val="Collegamentoipertestuale"/>
@@ -1775,7 +1775,7 @@
                 <w:noProof/>
                 <w:webHidden/>
               </w:rPr>
-              <w:instrText xml:space="preserve"> PAGEREF _Toc167867824 \h </w:instrText>
+              <w:instrText xml:space="preserve"> PAGEREF _Toc168436463 \h </w:instrText>
             </w:r>
             <w:r>
               <w:rPr>
@@ -1823,7 +1823,7 @@
               <w14:ligatures w14:val="standardContextual"/>
             </w:rPr>
           </w:pPr>
-          <w:hyperlink w:anchor="_Toc167867825" w:history="1">
+          <w:hyperlink w:anchor="_Toc168436464" w:history="1">
             <w:r>
               <w:rPr>
                 <w:rStyle w:val="Collegamentoipertestuale"/>
@@ -1851,7 +1851,7 @@
                 <w:noProof/>
                 <w:webHidden/>
               </w:rPr>
-              <w:instrText xml:space="preserve"> PAGEREF _Toc167867825 \h </w:instrText>
+              <w:instrText xml:space="preserve"> PAGEREF _Toc168436464 \h </w:instrText>
             </w:r>
             <w:r>
               <w:rPr>
@@ -1899,7 +1899,7 @@
               <w14:ligatures w14:val="standardContextual"/>
             </w:rPr>
           </w:pPr>
-          <w:hyperlink w:anchor="_Toc167867826" w:history="1">
+          <w:hyperlink w:anchor="_Toc168436465" w:history="1">
             <w:r>
               <w:rPr>
                 <w:rStyle w:val="Collegamentoipertestuale"/>
@@ -1927,7 +1927,7 @@
                 <w:noProof/>
                 <w:webHidden/>
               </w:rPr>
-              <w:instrText xml:space="preserve"> PAGEREF _Toc167867826 \h </w:instrText>
+              <w:instrText xml:space="preserve"> PAGEREF _Toc168436465 \h </w:instrText>
             </w:r>
             <w:r>
               <w:rPr>
@@ -1975,7 +1975,7 @@
               <w14:ligatures w14:val="standardContextual"/>
             </w:rPr>
           </w:pPr>
-          <w:hyperlink w:anchor="_Toc167867827" w:history="1">
+          <w:hyperlink w:anchor="_Toc168436466" w:history="1">
             <w:r>
               <w:rPr>
                 <w:rStyle w:val="Collegamentoipertestuale"/>
@@ -2003,7 +2003,7 @@
                 <w:noProof/>
                 <w:webHidden/>
               </w:rPr>
-              <w:instrText xml:space="preserve"> PAGEREF _Toc167867827 \h </w:instrText>
+              <w:instrText xml:space="preserve"> PAGEREF _Toc168436466 \h </w:instrText>
             </w:r>
             <w:r>
               <w:rPr>
@@ -2051,7 +2051,7 @@
               <w14:ligatures w14:val="standardContextual"/>
             </w:rPr>
           </w:pPr>
-          <w:hyperlink w:anchor="_Toc167867828" w:history="1">
+          <w:hyperlink w:anchor="_Toc168436467" w:history="1">
             <w:r>
               <w:rPr>
                 <w:rStyle w:val="Collegamentoipertestuale"/>
@@ -2079,7 +2079,7 @@
                 <w:noProof/>
                 <w:webHidden/>
               </w:rPr>
-              <w:instrText xml:space="preserve"> PAGEREF _Toc167867828 \h </w:instrText>
+              <w:instrText xml:space="preserve"> PAGEREF _Toc168436467 \h </w:instrText>
             </w:r>
             <w:r>
               <w:rPr>
@@ -2127,7 +2127,7 @@
               <w14:ligatures w14:val="standardContextual"/>
             </w:rPr>
           </w:pPr>
-          <w:hyperlink w:anchor="_Toc167867829" w:history="1">
+          <w:hyperlink w:anchor="_Toc168436468" w:history="1">
             <w:r>
               <w:rPr>
                 <w:rStyle w:val="Collegamentoipertestuale"/>
@@ -2155,7 +2155,7 @@
                 <w:noProof/>
                 <w:webHidden/>
               </w:rPr>
-              <w:instrText xml:space="preserve"> PAGEREF _Toc167867829 \h </w:instrText>
+              <w:instrText xml:space="preserve"> PAGEREF _Toc168436468 \h </w:instrText>
             </w:r>
             <w:r>
               <w:rPr>
@@ -2203,7 +2203,7 @@
               <w14:ligatures w14:val="standardContextual"/>
             </w:rPr>
           </w:pPr>
-          <w:hyperlink w:anchor="_Toc167867830" w:history="1">
+          <w:hyperlink w:anchor="_Toc168436469" w:history="1">
             <w:r>
               <w:rPr>
                 <w:rStyle w:val="Collegamentoipertestuale"/>
@@ -2231,7 +2231,7 @@
                 <w:noProof/>
                 <w:webHidden/>
               </w:rPr>
-              <w:instrText xml:space="preserve"> PAGEREF _Toc167867830 \h </w:instrText>
+              <w:instrText xml:space="preserve"> PAGEREF _Toc168436469 \h </w:instrText>
             </w:r>
             <w:r>
               <w:rPr>
@@ -2279,7 +2279,7 @@
               <w14:ligatures w14:val="standardContextual"/>
             </w:rPr>
           </w:pPr>
-          <w:hyperlink w:anchor="_Toc167867831" w:history="1">
+          <w:hyperlink w:anchor="_Toc168436470" w:history="1">
             <w:r>
               <w:rPr>
                 <w:rStyle w:val="Collegamentoipertestuale"/>
@@ -2307,7 +2307,7 @@
                 <w:noProof/>
                 <w:webHidden/>
               </w:rPr>
-              <w:instrText xml:space="preserve"> PAGEREF _Toc167867831 \h </w:instrText>
+              <w:instrText xml:space="preserve"> PAGEREF _Toc168436470 \h </w:instrText>
             </w:r>
             <w:r>
               <w:rPr>
@@ -2355,7 +2355,7 @@
               <w14:ligatures w14:val="standardContextual"/>
             </w:rPr>
           </w:pPr>
-          <w:hyperlink w:anchor="_Toc167867832" w:history="1">
+          <w:hyperlink w:anchor="_Toc168436471" w:history="1">
             <w:r>
               <w:rPr>
                 <w:rStyle w:val="Collegamentoipertestuale"/>
@@ -2383,7 +2383,7 @@
                 <w:noProof/>
                 <w:webHidden/>
               </w:rPr>
-              <w:instrText xml:space="preserve"> PAGEREF _Toc167867832 \h </w:instrText>
+              <w:instrText xml:space="preserve"> PAGEREF _Toc168436471 \h </w:instrText>
             </w:r>
             <w:r>
               <w:rPr>
@@ -2431,7 +2431,7 @@
               <w14:ligatures w14:val="standardContextual"/>
             </w:rPr>
           </w:pPr>
-          <w:hyperlink w:anchor="_Toc167867833" w:history="1">
+          <w:hyperlink w:anchor="_Toc168436472" w:history="1">
             <w:r>
               <w:rPr>
                 <w:rStyle w:val="Collegamentoipertestuale"/>
@@ -2459,7 +2459,7 @@
                 <w:noProof/>
                 <w:webHidden/>
               </w:rPr>
-              <w:instrText xml:space="preserve"> PAGEREF _Toc167867833 \h </w:instrText>
+              <w:instrText xml:space="preserve"> PAGEREF _Toc168436472 \h </w:instrText>
             </w:r>
             <w:r>
               <w:rPr>
@@ -2507,7 +2507,7 @@
               <w14:ligatures w14:val="standardContextual"/>
             </w:rPr>
           </w:pPr>
-          <w:hyperlink w:anchor="_Toc167867834" w:history="1">
+          <w:hyperlink w:anchor="_Toc168436473" w:history="1">
             <w:r>
               <w:rPr>
                 <w:rStyle w:val="Collegamentoipertestuale"/>
@@ -2535,7 +2535,7 @@
                 <w:noProof/>
                 <w:webHidden/>
               </w:rPr>
-              <w:instrText xml:space="preserve"> PAGEREF _Toc167867834 \h </w:instrText>
+              <w:instrText xml:space="preserve"> PAGEREF _Toc168436473 \h </w:instrText>
             </w:r>
             <w:r>
               <w:rPr>
@@ -2583,7 +2583,7 @@
               <w14:ligatures w14:val="standardContextual"/>
             </w:rPr>
           </w:pPr>
-          <w:hyperlink w:anchor="_Toc167867835" w:history="1">
+          <w:hyperlink w:anchor="_Toc168436474" w:history="1">
             <w:r>
               <w:rPr>
                 <w:rStyle w:val="Collegamentoipertestuale"/>
@@ -2611,7 +2611,7 @@
                 <w:noProof/>
                 <w:webHidden/>
               </w:rPr>
-              <w:instrText xml:space="preserve"> PAGEREF _Toc167867835 \h </w:instrText>
+              <w:instrText xml:space="preserve"> PAGEREF _Toc168436474 \h </w:instrText>
             </w:r>
             <w:r>
               <w:rPr>
@@ -2659,7 +2659,7 @@
               <w14:ligatures w14:val="standardContextual"/>
             </w:rPr>
           </w:pPr>
-          <w:hyperlink w:anchor="_Toc167867836" w:history="1">
+          <w:hyperlink w:anchor="_Toc168436475" w:history="1">
             <w:r>
               <w:rPr>
                 <w:rStyle w:val="Collegamentoipertestuale"/>
@@ -2687,7 +2687,7 @@
                 <w:noProof/>
                 <w:webHidden/>
               </w:rPr>
-              <w:instrText xml:space="preserve"> PAGEREF _Toc167867836 \h </w:instrText>
+              <w:instrText xml:space="preserve"> PAGEREF _Toc168436475 \h </w:instrText>
             </w:r>
             <w:r>
               <w:rPr>
@@ -2735,7 +2735,7 @@
               <w14:ligatures w14:val="standardContextual"/>
             </w:rPr>
           </w:pPr>
-          <w:hyperlink w:anchor="_Toc167867837" w:history="1">
+          <w:hyperlink w:anchor="_Toc168436476" w:history="1">
             <w:r>
               <w:rPr>
                 <w:rStyle w:val="Collegamentoipertestuale"/>
@@ -2763,7 +2763,7 @@
                 <w:noProof/>
                 <w:webHidden/>
               </w:rPr>
-              <w:instrText xml:space="preserve"> PAGEREF _Toc167867837 \h </w:instrText>
+              <w:instrText xml:space="preserve"> PAGEREF _Toc168436476 \h </w:instrText>
             </w:r>
             <w:r>
               <w:rPr>
@@ -2811,7 +2811,7 @@
               <w14:ligatures w14:val="standardContextual"/>
             </w:rPr>
           </w:pPr>
-          <w:hyperlink w:anchor="_Toc167867838" w:history="1">
+          <w:hyperlink w:anchor="_Toc168436477" w:history="1">
             <w:r>
               <w:rPr>
                 <w:rStyle w:val="Collegamentoipertestuale"/>
@@ -2839,7 +2839,7 @@
                 <w:noProof/>
                 <w:webHidden/>
               </w:rPr>
-              <w:instrText xml:space="preserve"> PAGEREF _Toc167867838 \h </w:instrText>
+              <w:instrText xml:space="preserve"> PAGEREF _Toc168436477 \h </w:instrText>
             </w:r>
             <w:r>
               <w:rPr>
@@ -2887,7 +2887,7 @@
               <w14:ligatures w14:val="standardContextual"/>
             </w:rPr>
           </w:pPr>
-          <w:hyperlink w:anchor="_Toc167867839" w:history="1">
+          <w:hyperlink w:anchor="_Toc168436478" w:history="1">
             <w:r>
               <w:rPr>
                 <w:rStyle w:val="Collegamentoipertestuale"/>
@@ -2915,7 +2915,7 @@
                 <w:noProof/>
                 <w:webHidden/>
               </w:rPr>
-              <w:instrText xml:space="preserve"> PAGEREF _Toc167867839 \h </w:instrText>
+              <w:instrText xml:space="preserve"> PAGEREF _Toc168436478 \h </w:instrText>
             </w:r>
             <w:r>
               <w:rPr>
@@ -2963,7 +2963,7 @@
               <w14:ligatures w14:val="standardContextual"/>
             </w:rPr>
           </w:pPr>
-          <w:hyperlink w:anchor="_Toc167867840" w:history="1">
+          <w:hyperlink w:anchor="_Toc168436479" w:history="1">
             <w:r>
               <w:rPr>
                 <w:rStyle w:val="Collegamentoipertestuale"/>
@@ -2991,7 +2991,7 @@
                 <w:noProof/>
                 <w:webHidden/>
               </w:rPr>
-              <w:instrText xml:space="preserve"> PAGEREF _Toc167867840 \h </w:instrText>
+              <w:instrText xml:space="preserve"> PAGEREF _Toc168436479 \h </w:instrText>
             </w:r>
             <w:r>
               <w:rPr>
@@ -3039,30 +3039,14 @@
               <w14:ligatures w14:val="standardContextual"/>
             </w:rPr>
           </w:pPr>
-          <w:hyperlink w:anchor="_Toc167867841" w:history="1">
+          <w:hyperlink w:anchor="_Toc168436480" w:history="1">
             <w:r>
               <w:rPr>
                 <w:rStyle w:val="Collegamentoipertestuale"/>
                 <w:rFonts w:ascii="Chalkboard" w:hAnsi="Chalkboard" w:cs="Arial"/>
                 <w:noProof/>
               </w:rPr>
-              <w:t>RE DE</w:t>
-            </w:r>
-            <w:r>
-              <w:rPr>
-                <w:rStyle w:val="Collegamentoipertestuale"/>
-                <w:rFonts w:ascii="Chalkboard" w:hAnsi="Chalkboard" w:cs="Arial"/>
-                <w:noProof/>
-              </w:rPr>
-              <w:t>I</w:t>
-            </w:r>
-            <w:r>
-              <w:rPr>
-                <w:rStyle w:val="Collegamentoipertestuale"/>
-                <w:rFonts w:ascii="Chalkboard" w:hAnsi="Chalkboard" w:cs="Arial"/>
-                <w:noProof/>
-              </w:rPr>
-              <w:t xml:space="preserve"> RE</w:t>
+              <w:t>RE DEI RE</w:t>
             </w:r>
             <w:r>
               <w:rPr>
@@ -3083,7 +3067,7 @@
                 <w:noProof/>
                 <w:webHidden/>
               </w:rPr>
-              <w:instrText xml:space="preserve"> PAGEREF _Toc167867841 \h </w:instrText>
+              <w:instrText xml:space="preserve"> PAGEREF _Toc168436480 \h </w:instrText>
             </w:r>
             <w:r>
               <w:rPr>
@@ -3131,14 +3115,14 @@
               <w14:ligatures w14:val="standardContextual"/>
             </w:rPr>
           </w:pPr>
-          <w:hyperlink w:anchor="_Toc167867842" w:history="1">
+          <w:hyperlink w:anchor="_Toc168436481" w:history="1">
             <w:r>
               <w:rPr>
                 <w:rStyle w:val="Collegamentoipertestuale"/>
                 <w:rFonts w:ascii="Chalkboard" w:hAnsi="Chalkboard" w:cs="Arial"/>
                 <w:noProof/>
               </w:rPr>
-              <w:t>SALMO</w:t>
+              <w:t>SALVE REGINA</w:t>
             </w:r>
             <w:r>
               <w:rPr>
@@ -3159,7 +3143,7 @@
                 <w:noProof/>
                 <w:webHidden/>
               </w:rPr>
-              <w:instrText xml:space="preserve"> PAGEREF _Toc167867842 \h </w:instrText>
+              <w:instrText xml:space="preserve"> PAGEREF _Toc168436481 \h </w:instrText>
             </w:r>
             <w:r>
               <w:rPr>
@@ -3207,14 +3191,14 @@
               <w14:ligatures w14:val="standardContextual"/>
             </w:rPr>
           </w:pPr>
-          <w:hyperlink w:anchor="_Toc167867843" w:history="1">
+          <w:hyperlink w:anchor="_Toc168436482" w:history="1">
             <w:r>
               <w:rPr>
                 <w:rStyle w:val="Collegamentoipertestuale"/>
                 <w:rFonts w:ascii="Chalkboard" w:hAnsi="Chalkboard" w:cs="Arial"/>
                 <w:noProof/>
               </w:rPr>
-              <w:t>SALVE REGINA</w:t>
+              <w:t>SANTO PRATO</w:t>
             </w:r>
             <w:r>
               <w:rPr>
@@ -3235,7 +3219,7 @@
                 <w:noProof/>
                 <w:webHidden/>
               </w:rPr>
-              <w:instrText xml:space="preserve"> PAGEREF _Toc167867843 \h </w:instrText>
+              <w:instrText xml:space="preserve"> PAGEREF _Toc168436482 \h </w:instrText>
             </w:r>
             <w:r>
               <w:rPr>
@@ -3255,7 +3239,7 @@
                 <w:noProof/>
                 <w:webHidden/>
               </w:rPr>
-              <w:t>31</w:t>
+              <w:t>32</w:t>
             </w:r>
             <w:r>
               <w:rPr>
@@ -3283,14 +3267,14 @@
               <w14:ligatures w14:val="standardContextual"/>
             </w:rPr>
           </w:pPr>
-          <w:hyperlink w:anchor="_Toc167867844" w:history="1">
+          <w:hyperlink w:anchor="_Toc168436483" w:history="1">
             <w:r>
               <w:rPr>
                 <w:rStyle w:val="Collegamentoipertestuale"/>
                 <w:rFonts w:ascii="Chalkboard" w:hAnsi="Chalkboard" w:cs="Arial"/>
                 <w:noProof/>
               </w:rPr>
-              <w:t>SANTO PRATO</w:t>
+              <w:t>SEGNI DEL TUO AMORE</w:t>
             </w:r>
             <w:r>
               <w:rPr>
@@ -3311,7 +3295,7 @@
                 <w:noProof/>
                 <w:webHidden/>
               </w:rPr>
-              <w:instrText xml:space="preserve"> PAGEREF _Toc167867844 \h </w:instrText>
+              <w:instrText xml:space="preserve"> PAGEREF _Toc168436483 \h </w:instrText>
             </w:r>
             <w:r>
               <w:rPr>
@@ -3359,14 +3343,14 @@
               <w14:ligatures w14:val="standardContextual"/>
             </w:rPr>
           </w:pPr>
-          <w:hyperlink w:anchor="_Toc167867845" w:history="1">
+          <w:hyperlink w:anchor="_Toc168436484" w:history="1">
             <w:r>
               <w:rPr>
                 <w:rStyle w:val="Collegamentoipertestuale"/>
                 <w:rFonts w:ascii="Chalkboard" w:hAnsi="Chalkboard" w:cs="Arial"/>
                 <w:noProof/>
               </w:rPr>
-              <w:t>SEGNI DEL TUO AMORE</w:t>
+              <w:t>SEGNI NUOVI</w:t>
             </w:r>
             <w:r>
               <w:rPr>
@@ -3387,7 +3371,7 @@
                 <w:noProof/>
                 <w:webHidden/>
               </w:rPr>
-              <w:instrText xml:space="preserve"> PAGEREF _Toc167867845 \h </w:instrText>
+              <w:instrText xml:space="preserve"> PAGEREF _Toc168436484 \h </w:instrText>
             </w:r>
             <w:r>
               <w:rPr>
@@ -3407,7 +3391,7 @@
                 <w:noProof/>
                 <w:webHidden/>
               </w:rPr>
-              <w:t>32</w:t>
+              <w:t>33</w:t>
             </w:r>
             <w:r>
               <w:rPr>
@@ -3435,14 +3419,14 @@
               <w14:ligatures w14:val="standardContextual"/>
             </w:rPr>
           </w:pPr>
-          <w:hyperlink w:anchor="_Toc167867846" w:history="1">
+          <w:hyperlink w:anchor="_Toc168436485" w:history="1">
             <w:r>
               <w:rPr>
                 <w:rStyle w:val="Collegamentoipertestuale"/>
                 <w:rFonts w:ascii="Chalkboard" w:hAnsi="Chalkboard" w:cs="Arial"/>
                 <w:noProof/>
               </w:rPr>
-              <w:t>SEGNI NUOVI</w:t>
+              <w:t>SERVIRE È REGNARE</w:t>
             </w:r>
             <w:r>
               <w:rPr>
@@ -3463,7 +3447,7 @@
                 <w:noProof/>
                 <w:webHidden/>
               </w:rPr>
-              <w:instrText xml:space="preserve"> PAGEREF _Toc167867846 \h </w:instrText>
+              <w:instrText xml:space="preserve"> PAGEREF _Toc168436485 \h </w:instrText>
             </w:r>
             <w:r>
               <w:rPr>
@@ -3511,14 +3495,14 @@
               <w14:ligatures w14:val="standardContextual"/>
             </w:rPr>
           </w:pPr>
-          <w:hyperlink w:anchor="_Toc167867847" w:history="1">
+          <w:hyperlink w:anchor="_Toc168436486" w:history="1">
             <w:r>
               <w:rPr>
                 <w:rStyle w:val="Collegamentoipertestuale"/>
                 <w:rFonts w:ascii="Chalkboard" w:hAnsi="Chalkboard" w:cs="Arial"/>
                 <w:noProof/>
               </w:rPr>
-              <w:t>SEMINA LA PACE</w:t>
+              <w:t>SERVO PER AMORE</w:t>
             </w:r>
             <w:r>
               <w:rPr>
@@ -3539,7 +3523,7 @@
                 <w:noProof/>
                 <w:webHidden/>
               </w:rPr>
-              <w:instrText xml:space="preserve"> PAGEREF _Toc167867847 \h </w:instrText>
+              <w:instrText xml:space="preserve"> PAGEREF _Toc168436486 \h </w:instrText>
             </w:r>
             <w:r>
               <w:rPr>
@@ -3559,7 +3543,7 @@
                 <w:noProof/>
                 <w:webHidden/>
               </w:rPr>
-              <w:t>33</w:t>
+              <w:t>34</w:t>
             </w:r>
             <w:r>
               <w:rPr>
@@ -3587,14 +3571,14 @@
               <w14:ligatures w14:val="standardContextual"/>
             </w:rPr>
           </w:pPr>
-          <w:hyperlink w:anchor="_Toc167867848" w:history="1">
+          <w:hyperlink w:anchor="_Toc168436487" w:history="1">
             <w:r>
               <w:rPr>
                 <w:rStyle w:val="Collegamentoipertestuale"/>
                 <w:rFonts w:ascii="Chalkboard" w:hAnsi="Chalkboard" w:cs="Arial"/>
                 <w:noProof/>
               </w:rPr>
-              <w:t>SERVIRE È REGNARE</w:t>
+              <w:t>TU LO SAI</w:t>
             </w:r>
             <w:r>
               <w:rPr>
@@ -3615,7 +3599,7 @@
                 <w:noProof/>
                 <w:webHidden/>
               </w:rPr>
-              <w:instrText xml:space="preserve"> PAGEREF _Toc167867848 \h </w:instrText>
+              <w:instrText xml:space="preserve"> PAGEREF _Toc168436487 \h </w:instrText>
             </w:r>
             <w:r>
               <w:rPr>
@@ -3635,7 +3619,7 @@
                 <w:noProof/>
                 <w:webHidden/>
               </w:rPr>
-              <w:t>34</w:t>
+              <w:t>35</w:t>
             </w:r>
             <w:r>
               <w:rPr>
@@ -3663,14 +3647,14 @@
               <w14:ligatures w14:val="standardContextual"/>
             </w:rPr>
           </w:pPr>
-          <w:hyperlink w:anchor="_Toc167867849" w:history="1">
+          <w:hyperlink w:anchor="_Toc168436488" w:history="1">
             <w:r>
               <w:rPr>
                 <w:rStyle w:val="Collegamentoipertestuale"/>
                 <w:rFonts w:ascii="Chalkboard" w:hAnsi="Chalkboard" w:cs="Arial"/>
                 <w:noProof/>
               </w:rPr>
-              <w:t>SERVO PER AMORE</w:t>
+              <w:t>TU SEI</w:t>
             </w:r>
             <w:r>
               <w:rPr>
@@ -3691,7 +3675,7 @@
                 <w:noProof/>
                 <w:webHidden/>
               </w:rPr>
-              <w:instrText xml:space="preserve"> PAGEREF _Toc167867849 \h </w:instrText>
+              <w:instrText xml:space="preserve"> PAGEREF _Toc168436488 \h </w:instrText>
             </w:r>
             <w:r>
               <w:rPr>
@@ -3739,14 +3723,14 @@
               <w14:ligatures w14:val="standardContextual"/>
             </w:rPr>
           </w:pPr>
-          <w:hyperlink w:anchor="_Toc167867850" w:history="1">
+          <w:hyperlink w:anchor="_Toc168436489" w:history="1">
             <w:r>
               <w:rPr>
                 <w:rStyle w:val="Collegamentoipertestuale"/>
                 <w:rFonts w:ascii="Chalkboard" w:hAnsi="Chalkboard" w:cs="Arial"/>
                 <w:noProof/>
               </w:rPr>
-              <w:t>TU LO SAI</w:t>
+              <w:t>TU SEI LA FORZA</w:t>
             </w:r>
             <w:r>
               <w:rPr>
@@ -3767,7 +3751,7 @@
                 <w:noProof/>
                 <w:webHidden/>
               </w:rPr>
-              <w:instrText xml:space="preserve"> PAGEREF _Toc167867850 \h </w:instrText>
+              <w:instrText xml:space="preserve"> PAGEREF _Toc168436489 \h </w:instrText>
             </w:r>
             <w:r>
               <w:rPr>
@@ -3787,7 +3771,7 @@
                 <w:noProof/>
                 <w:webHidden/>
               </w:rPr>
-              <w:t>35</w:t>
+              <w:t>36</w:t>
             </w:r>
             <w:r>
               <w:rPr>
@@ -3815,14 +3799,14 @@
               <w14:ligatures w14:val="standardContextual"/>
             </w:rPr>
           </w:pPr>
-          <w:hyperlink w:anchor="_Toc167867851" w:history="1">
+          <w:hyperlink w:anchor="_Toc168436490" w:history="1">
             <w:r>
               <w:rPr>
                 <w:rStyle w:val="Collegamentoipertestuale"/>
                 <w:rFonts w:ascii="Chalkboard" w:hAnsi="Chalkboard" w:cs="Arial"/>
                 <w:noProof/>
               </w:rPr>
-              <w:t>TU SEI</w:t>
+              <w:t>VENITE, APPLAUDIAMO AL SIGNORE</w:t>
             </w:r>
             <w:r>
               <w:rPr>
@@ -3843,7 +3827,7 @@
                 <w:noProof/>
                 <w:webHidden/>
               </w:rPr>
-              <w:instrText xml:space="preserve"> PAGEREF _Toc167867851 \h </w:instrText>
+              <w:instrText xml:space="preserve"> PAGEREF _Toc168436490 \h </w:instrText>
             </w:r>
             <w:r>
               <w:rPr>
@@ -3863,7 +3847,7 @@
                 <w:noProof/>
                 <w:webHidden/>
               </w:rPr>
-              <w:t>36</w:t>
+              <w:t>37</w:t>
             </w:r>
             <w:r>
               <w:rPr>
@@ -3891,14 +3875,14 @@
               <w14:ligatures w14:val="standardContextual"/>
             </w:rPr>
           </w:pPr>
-          <w:hyperlink w:anchor="_Toc167867852" w:history="1">
+          <w:hyperlink w:anchor="_Toc168436491" w:history="1">
             <w:r>
               <w:rPr>
                 <w:rStyle w:val="Collegamentoipertestuale"/>
                 <w:rFonts w:ascii="Chalkboard" w:hAnsi="Chalkboard" w:cs="Arial"/>
                 <w:noProof/>
               </w:rPr>
-              <w:t>TU SEI LA FORZA</w:t>
+              <w:t>VERBUM PANIS</w:t>
             </w:r>
             <w:r>
               <w:rPr>
@@ -3919,7 +3903,7 @@
                 <w:noProof/>
                 <w:webHidden/>
               </w:rPr>
-              <w:instrText xml:space="preserve"> PAGEREF _Toc167867852 \h </w:instrText>
+              <w:instrText xml:space="preserve"> PAGEREF _Toc168436491 \h </w:instrText>
             </w:r>
             <w:r>
               <w:rPr>
@@ -3939,7 +3923,7 @@
                 <w:noProof/>
                 <w:webHidden/>
               </w:rPr>
-              <w:t>37</w:t>
+              <w:t>38</w:t>
             </w:r>
             <w:r>
               <w:rPr>
@@ -3967,14 +3951,14 @@
               <w14:ligatures w14:val="standardContextual"/>
             </w:rPr>
           </w:pPr>
-          <w:hyperlink w:anchor="_Toc167867853" w:history="1">
+          <w:hyperlink w:anchor="_Toc168436492" w:history="1">
             <w:r>
               <w:rPr>
                 <w:rStyle w:val="Collegamentoipertestuale"/>
                 <w:rFonts w:ascii="Chalkboard" w:hAnsi="Chalkboard" w:cs="Arial"/>
                 <w:noProof/>
               </w:rPr>
-              <w:t>VENITE, APPLAUDIAMO AL SIGNORE</w:t>
+              <w:t>VIENI E SEGUIMI</w:t>
             </w:r>
             <w:r>
               <w:rPr>
@@ -3995,7 +3979,7 @@
                 <w:noProof/>
                 <w:webHidden/>
               </w:rPr>
-              <w:instrText xml:space="preserve"> PAGEREF _Toc167867853 \h </w:instrText>
+              <w:instrText xml:space="preserve"> PAGEREF _Toc168436492 \h </w:instrText>
             </w:r>
             <w:r>
               <w:rPr>
@@ -4015,7 +3999,7 @@
                 <w:noProof/>
                 <w:webHidden/>
               </w:rPr>
-              <w:t>37</w:t>
+              <w:t>38</w:t>
             </w:r>
             <w:r>
               <w:rPr>
@@ -4043,14 +4027,14 @@
               <w14:ligatures w14:val="standardContextual"/>
             </w:rPr>
           </w:pPr>
-          <w:hyperlink w:anchor="_Toc167867854" w:history="1">
+          <w:hyperlink w:anchor="_Toc168436493" w:history="1">
             <w:r>
               <w:rPr>
                 <w:rStyle w:val="Collegamentoipertestuale"/>
                 <w:rFonts w:ascii="Chalkboard" w:hAnsi="Chalkboard" w:cs="Arial"/>
                 <w:noProof/>
               </w:rPr>
-              <w:t>VERBUM PANIS</w:t>
+              <w:t>VIENI TU</w:t>
             </w:r>
             <w:r>
               <w:rPr>
@@ -4071,7 +4055,7 @@
                 <w:noProof/>
                 <w:webHidden/>
               </w:rPr>
-              <w:instrText xml:space="preserve"> PAGEREF _Toc167867854 \h </w:instrText>
+              <w:instrText xml:space="preserve"> PAGEREF _Toc168436493 \h </w:instrText>
             </w:r>
             <w:r>
               <w:rPr>
@@ -4091,7 +4075,7 @@
                 <w:noProof/>
                 <w:webHidden/>
               </w:rPr>
-              <w:t>38</w:t>
+              <w:t>39</w:t>
             </w:r>
             <w:r>
               <w:rPr>
@@ -4119,14 +4103,14 @@
               <w14:ligatures w14:val="standardContextual"/>
             </w:rPr>
           </w:pPr>
-          <w:hyperlink w:anchor="_Toc167867855" w:history="1">
+          <w:hyperlink w:anchor="_Toc168436494" w:history="1">
             <w:r>
               <w:rPr>
                 <w:rStyle w:val="Collegamentoipertestuale"/>
                 <w:rFonts w:ascii="Chalkboard" w:hAnsi="Chalkboard" w:cs="Arial"/>
                 <w:noProof/>
               </w:rPr>
-              <w:t>VIENI E SEGUIMI</w:t>
+              <w:t>VIVERE LA VITA</w:t>
             </w:r>
             <w:r>
               <w:rPr>
@@ -4147,7 +4131,7 @@
                 <w:noProof/>
                 <w:webHidden/>
               </w:rPr>
-              <w:instrText xml:space="preserve"> PAGEREF _Toc167867855 \h </w:instrText>
+              <w:instrText xml:space="preserve"> PAGEREF _Toc168436494 \h </w:instrText>
             </w:r>
             <w:r>
               <w:rPr>
@@ -4167,159 +4151,7 @@
                 <w:noProof/>
                 <w:webHidden/>
               </w:rPr>
-              <w:t>39</w:t>
-            </w:r>
-            <w:r>
-              <w:rPr>
-                <w:noProof/>
-                <w:webHidden/>
-              </w:rPr>
-              <w:fldChar w:fldCharType="end"/>
-            </w:r>
-          </w:hyperlink>
-        </w:p>
-        <w:p>
-          <w:pPr>
-            <w:pStyle w:val="Sommario1"/>
-            <w:tabs>
-              <w:tab w:val="right" w:leader="dot" w:pos="9622"/>
-            </w:tabs>
-            <w:rPr>
-              <w:rFonts w:eastAsiaTheme="minorEastAsia" w:cstheme="minorBidi"/>
-              <w:b w:val="0"/>
-              <w:bCs w:val="0"/>
-              <w:i w:val="0"/>
-              <w:iCs w:val="0"/>
-              <w:noProof/>
-              <w:kern w:val="2"/>
-              <w14:ligatures w14:val="standardContextual"/>
-            </w:rPr>
-          </w:pPr>
-          <w:hyperlink w:anchor="_Toc167867856" w:history="1">
-            <w:r>
-              <w:rPr>
-                <w:rStyle w:val="Collegamentoipertestuale"/>
-                <w:rFonts w:ascii="Chalkboard" w:hAnsi="Chalkboard" w:cs="Arial"/>
-                <w:noProof/>
-              </w:rPr>
-              <w:t>VIENI TU</w:t>
-            </w:r>
-            <w:r>
-              <w:rPr>
-                <w:noProof/>
-                <w:webHidden/>
-              </w:rPr>
-              <w:tab/>
-            </w:r>
-            <w:r>
-              <w:rPr>
-                <w:noProof/>
-                <w:webHidden/>
-              </w:rPr>
-              <w:fldChar w:fldCharType="begin"/>
-            </w:r>
-            <w:r>
-              <w:rPr>
-                <w:noProof/>
-                <w:webHidden/>
-              </w:rPr>
-              <w:instrText xml:space="preserve"> PAGEREF _Toc167867856 \h </w:instrText>
-            </w:r>
-            <w:r>
-              <w:rPr>
-                <w:noProof/>
-                <w:webHidden/>
-              </w:rPr>
-            </w:r>
-            <w:r>
-              <w:rPr>
-                <w:noProof/>
-                <w:webHidden/>
-              </w:rPr>
-              <w:fldChar w:fldCharType="separate"/>
-            </w:r>
-            <w:r>
-              <w:rPr>
-                <w:noProof/>
-                <w:webHidden/>
-              </w:rPr>
               <w:t>40</w:t>
-            </w:r>
-            <w:r>
-              <w:rPr>
-                <w:noProof/>
-                <w:webHidden/>
-              </w:rPr>
-              <w:fldChar w:fldCharType="end"/>
-            </w:r>
-          </w:hyperlink>
-        </w:p>
-        <w:p>
-          <w:pPr>
-            <w:pStyle w:val="Sommario1"/>
-            <w:tabs>
-              <w:tab w:val="right" w:leader="dot" w:pos="9622"/>
-            </w:tabs>
-            <w:rPr>
-              <w:rFonts w:eastAsiaTheme="minorEastAsia" w:cstheme="minorBidi"/>
-              <w:b w:val="0"/>
-              <w:bCs w:val="0"/>
-              <w:i w:val="0"/>
-              <w:iCs w:val="0"/>
-              <w:noProof/>
-              <w:kern w:val="2"/>
-              <w14:ligatures w14:val="standardContextual"/>
-            </w:rPr>
-          </w:pPr>
-          <w:hyperlink w:anchor="_Toc167867857" w:history="1">
-            <w:r>
-              <w:rPr>
-                <w:rStyle w:val="Collegamentoipertestuale"/>
-                <w:rFonts w:ascii="Chalkboard" w:hAnsi="Chalkboard" w:cs="Arial"/>
-                <w:noProof/>
-              </w:rPr>
-              <w:t>VIVERE LA VITA</w:t>
-            </w:r>
-            <w:r>
-              <w:rPr>
-                <w:noProof/>
-                <w:webHidden/>
-              </w:rPr>
-              <w:tab/>
-            </w:r>
-            <w:r>
-              <w:rPr>
-                <w:noProof/>
-                <w:webHidden/>
-              </w:rPr>
-              <w:fldChar w:fldCharType="begin"/>
-            </w:r>
-            <w:r>
-              <w:rPr>
-                <w:noProof/>
-                <w:webHidden/>
-              </w:rPr>
-              <w:instrText xml:space="preserve"> PAGEREF _Toc167867857 \h </w:instrText>
-            </w:r>
-            <w:r>
-              <w:rPr>
-                <w:noProof/>
-                <w:webHidden/>
-              </w:rPr>
-            </w:r>
-            <w:r>
-              <w:rPr>
-                <w:noProof/>
-                <w:webHidden/>
-              </w:rPr>
-              <w:fldChar w:fldCharType="separate"/>
-            </w:r>
-            <w:r>
-              <w:rPr>
-                <w:noProof/>
-                <w:webHidden/>
-              </w:rPr>
-              <w:t>41</w:t>
             </w:r>
             <w:r>
               <w:rPr>
@@ -4391,7 +4223,7 @@
           <w:u w:val="single"/>
         </w:rPr>
       </w:pPr>
-      <w:bookmarkStart w:id="0" w:name="_Toc167867802"/>
+      <w:bookmarkStart w:id="0" w:name="_Toc168436441"/>
       <w:r>
         <w:rPr>
           <w:rFonts w:ascii="Chalkboard" w:hAnsi="Chalkboard" w:cs="Arial"/>
@@ -4402,6 +4234,7 @@
           <w:szCs w:val="36"/>
           <w:u w:val="single"/>
         </w:rPr>
+        <w:lastRenderedPageBreak/>
         <w:t>ALLELUIA CHIAMA ED IO VERRÒ</w:t>
       </w:r>
       <w:bookmarkEnd w:id="0"/>
@@ -4855,7 +4688,7 @@
           <w:u w:val="single"/>
         </w:rPr>
       </w:pPr>
-      <w:bookmarkStart w:id="1" w:name="_Toc167867803"/>
+      <w:bookmarkStart w:id="1" w:name="_Toc168436442"/>
       <w:r>
         <w:rPr>
           <w:rFonts w:ascii="Chalkboard" w:hAnsi="Chalkboard" w:cs="Arial"/>
@@ -5136,7 +4969,7 @@
           <w:u w:val="single"/>
         </w:rPr>
       </w:pPr>
-      <w:bookmarkStart w:id="2" w:name="_Toc167867804"/>
+      <w:bookmarkStart w:id="2" w:name="_Toc168436443"/>
       <w:r>
         <w:rPr>
           <w:rFonts w:ascii="Chalkboard" w:hAnsi="Chalkboard" w:cs="Arial"/>
@@ -5437,7 +5270,6 @@
           <w:szCs w:val="32"/>
           <w:shd w:val="clear" w:color="auto" w:fill="FFFFFF"/>
         </w:rPr>
-        <w:lastRenderedPageBreak/>
         <w:t>Donna del riposo e Madre del sentiero,</w:t>
       </w:r>
       <w:r>
@@ -5515,6 +5347,7 @@
           <w:szCs w:val="32"/>
           <w:shd w:val="clear" w:color="auto" w:fill="FFFFFF"/>
         </w:rPr>
+        <w:lastRenderedPageBreak/>
         <w:t xml:space="preserve">2 - </w:t>
       </w:r>
       <w:r>
@@ -5789,7 +5622,7 @@
           <w:u w:val="single"/>
         </w:rPr>
       </w:pPr>
-      <w:bookmarkStart w:id="3" w:name="_Toc167867805"/>
+      <w:bookmarkStart w:id="3" w:name="_Toc168436444"/>
       <w:r>
         <w:rPr>
           <w:rFonts w:ascii="Chalkboard" w:hAnsi="Chalkboard" w:cs="Arial"/>
@@ -6112,7 +5945,7 @@
           <w:u w:val="single"/>
         </w:rPr>
       </w:pPr>
-      <w:bookmarkStart w:id="4" w:name="_Toc167867806"/>
+      <w:bookmarkStart w:id="4" w:name="_Toc168436445"/>
       <w:r>
         <w:rPr>
           <w:rFonts w:ascii="Chalkboard" w:hAnsi="Chalkboard" w:cs="Arial"/>
@@ -6326,33 +6159,40 @@
           <w:sz w:val="32"/>
           <w:szCs w:val="32"/>
         </w:rPr>
+        <w:t xml:space="preserve">2 - </w:t>
+      </w:r>
+      <w:r>
+        <w:rPr>
+          <w:rFonts w:ascii="Chalkboard" w:hAnsi="Chalkboard" w:cs="Segoe UI"/>
+          <w:sz w:val="32"/>
+          <w:szCs w:val="32"/>
+        </w:rPr>
+        <w:t>Egli viene, vegliamo in attesa,</w:t>
+      </w:r>
+      <w:r>
+        <w:rPr>
+          <w:rFonts w:ascii="Chalkboard" w:hAnsi="Chalkboard" w:cs="Segoe UI"/>
+          <w:sz w:val="32"/>
+          <w:szCs w:val="32"/>
+        </w:rPr>
+        <w:br/>
+        <w:t>ricordando la sua Parola.</w:t>
+      </w:r>
+      <w:r>
+        <w:rPr>
+          <w:rFonts w:ascii="Chalkboard" w:hAnsi="Chalkboard" w:cs="Segoe UI"/>
+          <w:sz w:val="32"/>
+          <w:szCs w:val="32"/>
+        </w:rPr>
+        <w:br/>
+      </w:r>
+      <w:r>
+        <w:rPr>
+          <w:rFonts w:ascii="Chalkboard" w:hAnsi="Chalkboard" w:cs="Segoe UI"/>
+          <w:sz w:val="32"/>
+          <w:szCs w:val="32"/>
+        </w:rPr>
         <w:lastRenderedPageBreak/>
-        <w:t xml:space="preserve">2 - </w:t>
-      </w:r>
-      <w:r>
-        <w:rPr>
-          <w:rFonts w:ascii="Chalkboard" w:hAnsi="Chalkboard" w:cs="Segoe UI"/>
-          <w:sz w:val="32"/>
-          <w:szCs w:val="32"/>
-        </w:rPr>
-        <w:t>Egli viene, vegliamo in attesa,</w:t>
-      </w:r>
-      <w:r>
-        <w:rPr>
-          <w:rFonts w:ascii="Chalkboard" w:hAnsi="Chalkboard" w:cs="Segoe UI"/>
-          <w:sz w:val="32"/>
-          <w:szCs w:val="32"/>
-        </w:rPr>
-        <w:br/>
-        <w:t>ricordando la sua Parola.</w:t>
-      </w:r>
-      <w:r>
-        <w:rPr>
-          <w:rFonts w:ascii="Chalkboard" w:hAnsi="Chalkboard" w:cs="Segoe UI"/>
-          <w:sz w:val="32"/>
-          <w:szCs w:val="32"/>
-        </w:rPr>
-        <w:br/>
         <w:t>Rivestiamo la forza di Dio</w:t>
       </w:r>
       <w:r>
@@ -6528,7 +6368,7 @@
           <w:u w:val="single"/>
         </w:rPr>
       </w:pPr>
-      <w:bookmarkStart w:id="5" w:name="_Toc167867807"/>
+      <w:bookmarkStart w:id="5" w:name="_Toc168436446"/>
       <w:r>
         <w:rPr>
           <w:rFonts w:ascii="Chalkboard" w:hAnsi="Chalkboard" w:cs="Arial"/>
@@ -6963,7 +6803,7 @@
           <w:u w:val="single"/>
         </w:rPr>
       </w:pPr>
-      <w:bookmarkStart w:id="6" w:name="_Toc167867808"/>
+      <w:bookmarkStart w:id="6" w:name="_Toc168436447"/>
       <w:r>
         <w:rPr>
           <w:rFonts w:ascii="Chalkboard" w:hAnsi="Chalkboard" w:cs="Arial"/>
@@ -7530,7 +7370,7 @@
           <w:u w:val="single"/>
         </w:rPr>
       </w:pPr>
-      <w:bookmarkStart w:id="7" w:name="_Toc167867809"/>
+      <w:bookmarkStart w:id="7" w:name="_Toc168436448"/>
       <w:r>
         <w:rPr>
           <w:rFonts w:ascii="Chalkboard" w:hAnsi="Chalkboard" w:cs="Arial"/>
@@ -8148,7 +7988,7 @@
           <w:u w:val="single"/>
         </w:rPr>
       </w:pPr>
-      <w:bookmarkStart w:id="8" w:name="_Toc167867810"/>
+      <w:bookmarkStart w:id="8" w:name="_Toc168436449"/>
       <w:r>
         <w:rPr>
           <w:rFonts w:ascii="Chalkboard" w:hAnsi="Chalkboard" w:cs="Arial"/>
@@ -8471,7 +8311,7 @@
           <w:u w:val="single"/>
         </w:rPr>
       </w:pPr>
-      <w:bookmarkStart w:id="9" w:name="_Toc167867811"/>
+      <w:bookmarkStart w:id="9" w:name="_Toc168436450"/>
       <w:r>
         <w:rPr>
           <w:rFonts w:ascii="Chalkboard" w:hAnsi="Chalkboard" w:cs="Arial"/>
@@ -8984,7 +8824,7 @@
           <w:u w:val="single"/>
         </w:rPr>
       </w:pPr>
-      <w:bookmarkStart w:id="10" w:name="_Toc167867812"/>
+      <w:bookmarkStart w:id="10" w:name="_Toc168436451"/>
       <w:r>
         <w:rPr>
           <w:rFonts w:ascii="Chalkboard" w:hAnsi="Chalkboard" w:cs="Arial"/>
@@ -9535,7 +9375,7 @@
           <w:u w:val="single"/>
         </w:rPr>
       </w:pPr>
-      <w:bookmarkStart w:id="11" w:name="_Toc167867813"/>
+      <w:bookmarkStart w:id="11" w:name="_Toc168436452"/>
       <w:r>
         <w:rPr>
           <w:rFonts w:ascii="Chalkboard" w:hAnsi="Chalkboard" w:cs="Segoe UI"/>
@@ -10063,7 +9903,7 @@
           <w:u w:val="single"/>
         </w:rPr>
       </w:pPr>
-      <w:bookmarkStart w:id="12" w:name="_Toc167867814"/>
+      <w:bookmarkStart w:id="12" w:name="_Toc168436453"/>
       <w:r>
         <w:rPr>
           <w:rFonts w:ascii="Chalkboard" w:hAnsi="Chalkboard" w:cs="Arial"/>
@@ -10595,7 +10435,7 @@
           <w:u w:val="single"/>
         </w:rPr>
       </w:pPr>
-      <w:bookmarkStart w:id="13" w:name="_Toc167867815"/>
+      <w:bookmarkStart w:id="13" w:name="_Toc168436454"/>
       <w:r>
         <w:rPr>
           <w:rFonts w:ascii="Chalkboard" w:hAnsi="Chalkboard" w:cs="Arial"/>
@@ -11226,7 +11066,7 @@
           <w:u w:val="single"/>
         </w:rPr>
       </w:pPr>
-      <w:bookmarkStart w:id="14" w:name="_Toc167867816"/>
+      <w:bookmarkStart w:id="14" w:name="_Toc168436455"/>
       <w:r>
         <w:rPr>
           <w:rFonts w:ascii="Chalkboard" w:hAnsi="Chalkboard" w:cs="Arial"/>
@@ -11675,7 +11515,7 @@
           <w:u w:val="single"/>
         </w:rPr>
       </w:pPr>
-      <w:bookmarkStart w:id="15" w:name="_Toc167867817"/>
+      <w:bookmarkStart w:id="15" w:name="_Toc168436456"/>
       <w:r>
         <w:rPr>
           <w:rFonts w:ascii="Chalkboard" w:hAnsi="Chalkboard" w:cs="Arial"/>
@@ -12305,7 +12145,7 @@
           <w:u w:val="single"/>
         </w:rPr>
       </w:pPr>
-      <w:bookmarkStart w:id="16" w:name="_Toc167867818"/>
+      <w:bookmarkStart w:id="16" w:name="_Toc168436457"/>
       <w:r>
         <w:rPr>
           <w:rFonts w:ascii="Chalkboard" w:hAnsi="Chalkboard" w:cs="Arial"/>
@@ -12843,7 +12683,7 @@
           <w:u w:val="single"/>
         </w:rPr>
       </w:pPr>
-      <w:bookmarkStart w:id="17" w:name="_Toc167867819"/>
+      <w:bookmarkStart w:id="17" w:name="_Toc168436458"/>
       <w:r>
         <w:rPr>
           <w:rFonts w:ascii="Chalkboard" w:hAnsi="Chalkboard" w:cs="Arial"/>
@@ -13601,7 +13441,7 @@
           <w:u w:val="single"/>
         </w:rPr>
       </w:pPr>
-      <w:bookmarkStart w:id="18" w:name="_Toc167867820"/>
+      <w:bookmarkStart w:id="18" w:name="_Toc168436459"/>
       <w:r>
         <w:rPr>
           <w:rFonts w:ascii="Chalkboard" w:hAnsi="Chalkboard" w:cs="Arial"/>
@@ -13939,7 +13779,7 @@
           <w:u w:val="single"/>
         </w:rPr>
       </w:pPr>
-      <w:bookmarkStart w:id="19" w:name="_Toc167867821"/>
+      <w:bookmarkStart w:id="19" w:name="_Toc168436460"/>
       <w:r>
         <w:rPr>
           <w:rFonts w:ascii="Chalkboard" w:hAnsi="Chalkboard" w:cs="Arial"/>
@@ -14944,7 +14784,7 @@
           <w:u w:val="single"/>
         </w:rPr>
       </w:pPr>
-      <w:bookmarkStart w:id="20" w:name="_Toc167867822"/>
+      <w:bookmarkStart w:id="20" w:name="_Toc168436461"/>
       <w:r>
         <w:rPr>
           <w:rFonts w:ascii="Chalkboard" w:hAnsi="Chalkboard" w:cs="Arial"/>
@@ -15347,7 +15187,7 @@
           <w:u w:val="single"/>
         </w:rPr>
       </w:pPr>
-      <w:bookmarkStart w:id="21" w:name="_Toc167867823"/>
+      <w:bookmarkStart w:id="21" w:name="_Toc168436462"/>
       <w:r>
         <w:rPr>
           <w:rFonts w:ascii="Chalkboard" w:hAnsi="Chalkboard" w:cs="Arial"/>
@@ -15906,7 +15746,7 @@
           <w:u w:val="single"/>
         </w:rPr>
       </w:pPr>
-      <w:bookmarkStart w:id="22" w:name="_Toc167867824"/>
+      <w:bookmarkStart w:id="22" w:name="_Toc168436463"/>
       <w:r>
         <w:rPr>
           <w:rFonts w:ascii="Chalkboard" w:hAnsi="Chalkboard" w:cs="Arial"/>
@@ -17459,7 +17299,7 @@
           <w:u w:val="single"/>
         </w:rPr>
       </w:pPr>
-      <w:bookmarkStart w:id="23" w:name="_Toc167867825"/>
+      <w:bookmarkStart w:id="23" w:name="_Toc168436464"/>
       <w:r>
         <w:rPr>
           <w:rFonts w:ascii="Chalkboard" w:hAnsi="Chalkboard" w:cs="Arial"/>
@@ -17861,7 +17701,7 @@
           <w:u w:val="single"/>
         </w:rPr>
       </w:pPr>
-      <w:bookmarkStart w:id="24" w:name="_Toc167867826"/>
+      <w:bookmarkStart w:id="24" w:name="_Toc168436465"/>
       <w:r>
         <w:rPr>
           <w:rFonts w:ascii="Chalkboard" w:hAnsi="Chalkboard" w:cs="Arial"/>
@@ -18431,7 +18271,7 @@
           <w:u w:val="single"/>
         </w:rPr>
       </w:pPr>
-      <w:bookmarkStart w:id="25" w:name="_Toc167867827"/>
+      <w:bookmarkStart w:id="25" w:name="_Toc168436466"/>
       <w:r>
         <w:rPr>
           <w:rFonts w:ascii="Chalkboard" w:hAnsi="Chalkboard" w:cs="Arial"/>
@@ -18932,7 +18772,7 @@
           <w:u w:val="single"/>
         </w:rPr>
       </w:pPr>
-      <w:bookmarkStart w:id="26" w:name="_Toc167867828"/>
+      <w:bookmarkStart w:id="26" w:name="_Toc168436467"/>
       <w:r>
         <w:rPr>
           <w:rFonts w:ascii="Chalkboard" w:hAnsi="Chalkboard" w:cs="Arial"/>
@@ -19589,7 +19429,7 @@
           <w:u w:val="single"/>
         </w:rPr>
       </w:pPr>
-      <w:bookmarkStart w:id="27" w:name="_Toc167867829"/>
+      <w:bookmarkStart w:id="27" w:name="_Toc168436468"/>
       <w:r>
         <w:rPr>
           <w:rFonts w:ascii="Chalkboard" w:hAnsi="Chalkboard" w:cs="Arial"/>
@@ -19731,7 +19571,7 @@
           <w:u w:val="single"/>
         </w:rPr>
       </w:pPr>
-      <w:bookmarkStart w:id="28" w:name="_Toc167867830"/>
+      <w:bookmarkStart w:id="28" w:name="_Toc168436469"/>
       <w:r>
         <w:rPr>
           <w:rFonts w:ascii="Chalkboard" w:hAnsi="Chalkboard" w:cs="Arial"/>
@@ -20923,7 +20763,7 @@
           <w:u w:val="single"/>
         </w:rPr>
       </w:pPr>
-      <w:bookmarkStart w:id="29" w:name="_Toc167867831"/>
+      <w:bookmarkStart w:id="29" w:name="_Toc168436470"/>
       <w:r>
         <w:rPr>
           <w:rFonts w:ascii="Chalkboard" w:hAnsi="Chalkboard" w:cs="Arial"/>
@@ -21433,7 +21273,7 @@
           <w:u w:val="single"/>
         </w:rPr>
       </w:pPr>
-      <w:bookmarkStart w:id="30" w:name="_Toc167867832"/>
+      <w:bookmarkStart w:id="30" w:name="_Toc168436471"/>
       <w:r>
         <w:rPr>
           <w:rFonts w:ascii="Chalkboard" w:hAnsi="Chalkboard" w:cs="Arial"/>
@@ -22492,7 +22332,7 @@
           <w:u w:val="single"/>
         </w:rPr>
       </w:pPr>
-      <w:bookmarkStart w:id="31" w:name="_Toc167867833"/>
+      <w:bookmarkStart w:id="31" w:name="_Toc168436472"/>
       <w:r>
         <w:rPr>
           <w:rFonts w:ascii="Chalkboard" w:hAnsi="Chalkboard" w:cs="Arial"/>
@@ -23132,7 +22972,7 @@
           <w:u w:val="single"/>
         </w:rPr>
       </w:pPr>
-      <w:bookmarkStart w:id="32" w:name="_Toc167867834"/>
+      <w:bookmarkStart w:id="32" w:name="_Toc168436473"/>
       <w:r>
         <w:rPr>
           <w:rFonts w:ascii="Chalkboard" w:hAnsi="Chalkboard" w:cs="Arial"/>
@@ -23486,7 +23326,7 @@
           <w:u w:val="single"/>
         </w:rPr>
       </w:pPr>
-      <w:bookmarkStart w:id="33" w:name="_Toc167867835"/>
+      <w:bookmarkStart w:id="33" w:name="_Toc168436474"/>
       <w:r>
         <w:rPr>
           <w:rFonts w:ascii="Chalkboard" w:hAnsi="Chalkboard" w:cs="Arial"/>
@@ -23771,7 +23611,7 @@
           <w:u w:val="single"/>
         </w:rPr>
       </w:pPr>
-      <w:bookmarkStart w:id="34" w:name="_Toc167867836"/>
+      <w:bookmarkStart w:id="34" w:name="_Toc168436475"/>
       <w:r>
         <w:rPr>
           <w:rFonts w:ascii="Chalkboard" w:hAnsi="Chalkboard" w:cs="Arial"/>
@@ -24016,7 +23856,7 @@
           <w:szCs w:val="32"/>
         </w:rPr>
       </w:pPr>
-      <w:bookmarkStart w:id="35" w:name="_Toc167867837"/>
+      <w:bookmarkStart w:id="35" w:name="_Toc168436476"/>
       <w:r>
         <w:rPr>
           <w:rFonts w:ascii="Chalkboard" w:hAnsi="Chalkboard" w:cs="Arial"/>
@@ -24194,7 +24034,7 @@
           <w:u w:val="single"/>
         </w:rPr>
       </w:pPr>
-      <w:bookmarkStart w:id="36" w:name="_Toc167867838"/>
+      <w:bookmarkStart w:id="36" w:name="_Toc168436477"/>
       <w:r>
         <w:rPr>
           <w:rFonts w:ascii="Chalkboard" w:hAnsi="Chalkboard" w:cs="Arial"/>
@@ -24562,7 +24402,7 @@
           <w:u w:val="single"/>
         </w:rPr>
       </w:pPr>
-      <w:bookmarkStart w:id="37" w:name="_Toc167867839"/>
+      <w:bookmarkStart w:id="37" w:name="_Toc168436478"/>
       <w:r>
         <w:rPr>
           <w:rFonts w:ascii="Chalkboard" w:hAnsi="Chalkboard" w:cs="Arial"/>
@@ -24884,7 +24724,7 @@
           <w:u w:val="single"/>
         </w:rPr>
       </w:pPr>
-      <w:bookmarkStart w:id="38" w:name="_Toc167867840"/>
+      <w:bookmarkStart w:id="38" w:name="_Toc168436479"/>
       <w:r>
         <w:rPr>
           <w:rFonts w:ascii="Chalkboard" w:hAnsi="Chalkboard" w:cs="Arial"/>
@@ -25567,7 +25407,7 @@
           <w:u w:val="single"/>
         </w:rPr>
       </w:pPr>
-      <w:bookmarkStart w:id="39" w:name="_Toc167867841"/>
+      <w:bookmarkStart w:id="39" w:name="_Toc168436480"/>
       <w:r>
         <w:rPr>
           <w:rFonts w:ascii="Chalkboard" w:hAnsi="Chalkboard" w:cs="Arial"/>
@@ -25717,17 +25557,7 @@
           <w:sz w:val="32"/>
           <w:szCs w:val="32"/>
         </w:rPr>
-        <w:t xml:space="preserve">RIT. </w:t>
-      </w:r>
-      <w:r>
-        <w:rPr>
-          <w:rFonts w:ascii="Chalkboard" w:hAnsi="Chalkboard"/>
-          <w:b/>
-          <w:bCs/>
-          <w:sz w:val="32"/>
-          <w:szCs w:val="32"/>
-        </w:rPr>
-        <w:t xml:space="preserve">Figlio dell’altissimo, </w:t>
+        <w:t xml:space="preserve">RIT. Figlio dell’altissimo, </w:t>
       </w:r>
       <w:r>
         <w:rPr>
@@ -26076,94 +25906,37 @@
       <w:pPr>
         <w:rPr>
           <w:rFonts w:ascii="Chalkboard" w:hAnsi="Chalkboard"/>
-          <w:sz w:val="20"/>
-          <w:szCs w:val="20"/>
-        </w:rPr>
-      </w:pPr>
-    </w:p>
-    <w:p>
-      <w:pPr>
-        <w:rPr>
-          <w:rFonts w:ascii="Chalkboard" w:hAnsi="Chalkboard"/>
-          <w:sz w:val="32"/>
-          <w:szCs w:val="32"/>
-        </w:rPr>
-      </w:pPr>
-      <w:r>
-        <w:rPr>
-          <w:rFonts w:ascii="Chalkboard" w:hAnsi="Chalkboard"/>
-          <w:sz w:val="32"/>
-          <w:szCs w:val="32"/>
-        </w:rPr>
-        <w:t xml:space="preserve">3 - </w:t>
-      </w:r>
-      <w:r>
-        <w:rPr>
-          <w:rFonts w:ascii="Chalkboard" w:hAnsi="Chalkboard"/>
-          <w:sz w:val="32"/>
-          <w:szCs w:val="32"/>
-        </w:rPr>
-        <w:t>Tua è la gloria per sempre</w:t>
-      </w:r>
-      <w:r>
-        <w:rPr>
-          <w:rFonts w:ascii="Chalkboard" w:hAnsi="Chalkboard"/>
-          <w:sz w:val="32"/>
-          <w:szCs w:val="32"/>
-        </w:rPr>
-        <w:t>.</w:t>
-      </w:r>
-      <w:r>
-        <w:rPr>
-          <w:rFonts w:ascii="Chalkboard" w:hAnsi="Chalkboard"/>
-          <w:sz w:val="32"/>
-          <w:szCs w:val="32"/>
-        </w:rPr>
-        <w:t xml:space="preserve"> </w:t>
-      </w:r>
-    </w:p>
-    <w:p>
-      <w:pPr>
-        <w:rPr>
-          <w:rFonts w:ascii="Chalkboard" w:hAnsi="Chalkboard"/>
-          <w:sz w:val="32"/>
-          <w:szCs w:val="32"/>
-        </w:rPr>
-      </w:pPr>
-      <w:r>
-        <w:rPr>
-          <w:rFonts w:ascii="Chalkboard" w:hAnsi="Chalkboard"/>
-          <w:sz w:val="32"/>
-          <w:szCs w:val="32"/>
-        </w:rPr>
-        <w:t>Tua è la gloria per sempre</w:t>
-      </w:r>
-      <w:r>
-        <w:rPr>
-          <w:rFonts w:ascii="Chalkboard" w:hAnsi="Chalkboard"/>
-          <w:sz w:val="32"/>
-          <w:szCs w:val="32"/>
-        </w:rPr>
-        <w:t>.</w:t>
-      </w:r>
-    </w:p>
-    <w:p>
-      <w:pPr>
-        <w:rPr>
-          <w:rFonts w:ascii="Chalkboard" w:hAnsi="Chalkboard"/>
-          <w:sz w:val="32"/>
-          <w:szCs w:val="32"/>
-        </w:rPr>
-      </w:pPr>
-      <w:r>
-        <w:rPr>
-          <w:rFonts w:ascii="Chalkboard" w:hAnsi="Chalkboard"/>
-          <w:sz w:val="32"/>
-          <w:szCs w:val="32"/>
-        </w:rPr>
-        <w:t xml:space="preserve">Gloria, gloria, gloria, gloria </w:t>
-      </w:r>
-      <w:bookmarkStart w:id="40" w:name="_Toc167867842"/>
+          <w:sz w:val="32"/>
+          <w:szCs w:val="32"/>
+        </w:rPr>
+      </w:pPr>
+    </w:p>
+    <w:p>
+      <w:pPr>
+        <w:rPr>
+          <w:rFonts w:ascii="Chalkboard" w:hAnsi="Chalkboard"/>
+          <w:sz w:val="32"/>
+          <w:szCs w:val="32"/>
+        </w:rPr>
+      </w:pPr>
+    </w:p>
+    <w:p>
+      <w:pPr>
+        <w:rPr>
+          <w:rFonts w:ascii="Chalkboard" w:hAnsi="Chalkboard"/>
+          <w:sz w:val="32"/>
+          <w:szCs w:val="32"/>
+        </w:rPr>
+      </w:pPr>
+    </w:p>
+    <w:p>
+      <w:pPr>
+        <w:rPr>
+          <w:rFonts w:ascii="Chalkboard" w:hAnsi="Chalkboard"/>
+          <w:sz w:val="32"/>
+          <w:szCs w:val="32"/>
+        </w:rPr>
+      </w:pPr>
     </w:p>
     <w:p>
       <w:pPr>
@@ -26196,7 +25969,6 @@
         </w:rPr>
         <w:t>ALMO</w:t>
       </w:r>
-      <w:bookmarkEnd w:id="40"/>
     </w:p>
     <w:p>
       <w:pPr>
@@ -26636,7 +26408,7 @@
           <w:u w:val="single"/>
         </w:rPr>
       </w:pPr>
-      <w:bookmarkStart w:id="41" w:name="_Toc167867843"/>
+      <w:bookmarkStart w:id="40" w:name="_Toc168436481"/>
       <w:r>
         <w:rPr>
           <w:rFonts w:ascii="Chalkboard" w:hAnsi="Chalkboard" w:cs="Arial"/>
@@ -26649,7 +26421,7 @@
         </w:rPr>
         <w:t>SALVE REGINA</w:t>
       </w:r>
-      <w:bookmarkEnd w:id="41"/>
+      <w:bookmarkEnd w:id="40"/>
     </w:p>
     <w:p>
       <w:pPr>
@@ -26987,7 +26759,7 @@
           <w:u w:val="single"/>
         </w:rPr>
       </w:pPr>
-      <w:bookmarkStart w:id="42" w:name="_Toc167867844"/>
+      <w:bookmarkStart w:id="41" w:name="_Toc168436482"/>
       <w:r>
         <w:rPr>
           <w:rFonts w:ascii="Chalkboard" w:hAnsi="Chalkboard" w:cs="Arial"/>
@@ -27000,7 +26772,7 @@
         </w:rPr>
         <w:t>SANTO PRATO</w:t>
       </w:r>
-      <w:bookmarkEnd w:id="42"/>
+      <w:bookmarkEnd w:id="41"/>
     </w:p>
     <w:p>
       <w:pPr>
@@ -27388,7 +27160,7 @@
           <w:u w:val="single"/>
         </w:rPr>
       </w:pPr>
-      <w:bookmarkStart w:id="43" w:name="_Toc167867845"/>
+      <w:bookmarkStart w:id="42" w:name="_Toc168436483"/>
       <w:r>
         <w:rPr>
           <w:rFonts w:ascii="Chalkboard" w:hAnsi="Chalkboard" w:cs="Arial"/>
@@ -27401,7 +27173,7 @@
         </w:rPr>
         <w:t>SEGNI DEL TUO AMORE</w:t>
       </w:r>
-      <w:bookmarkEnd w:id="43"/>
+      <w:bookmarkEnd w:id="42"/>
       <w:r>
         <w:rPr>
           <w:rFonts w:ascii="Chalkboard" w:hAnsi="Chalkboard" w:cs="Arial"/>
@@ -27841,7 +27613,7 @@
           <w:u w:val="single"/>
         </w:rPr>
       </w:pPr>
-      <w:bookmarkStart w:id="44" w:name="_Toc167867846"/>
+      <w:bookmarkStart w:id="43" w:name="_Toc168436484"/>
       <w:r>
         <w:rPr>
           <w:rFonts w:ascii="Chalkboard" w:hAnsi="Chalkboard" w:cs="Arial"/>
@@ -27854,7 +27626,7 @@
         </w:rPr>
         <w:t>SEGNI NUOVI</w:t>
       </w:r>
-      <w:bookmarkEnd w:id="44"/>
+      <w:bookmarkEnd w:id="43"/>
     </w:p>
     <w:p>
       <w:pPr>
@@ -28136,38 +27908,345 @@
     <w:p>
       <w:pPr>
         <w:pStyle w:val="NormaleWeb"/>
-        <w:shd w:val="clear" w:color="auto" w:fill="FFFFFF"/>
         <w:spacing w:before="0" w:beforeAutospacing="0" w:after="0" w:afterAutospacing="0"/>
-        <w:rPr>
-          <w:rFonts w:ascii="Chalkboard" w:hAnsi="Chalkboard"/>
-          <w:sz w:val="32"/>
-          <w:szCs w:val="32"/>
-        </w:rPr>
-      </w:pPr>
-    </w:p>
-    <w:p>
-      <w:pPr>
-        <w:pStyle w:val="NormaleWeb"/>
-        <w:shd w:val="clear" w:color="auto" w:fill="FFFFFF"/>
-        <w:spacing w:before="0" w:beforeAutospacing="0" w:after="0" w:afterAutospacing="0"/>
-        <w:outlineLvl w:val="0"/>
-        <w:rPr>
-          <w:rFonts w:ascii="Chalkboard" w:hAnsi="Chalkboard"/>
-          <w:sz w:val="32"/>
-          <w:szCs w:val="32"/>
-        </w:rPr>
-      </w:pPr>
-      <w:bookmarkStart w:id="45" w:name="_Toc167867847"/>
-      <w:r>
-        <w:rPr>
-          <w:rFonts w:ascii="Chalkboard" w:hAnsi="Chalkboard" w:cs="Arial"/>
-          <w:b/>
-          <w:bCs/>
+        <w:textAlignment w:val="baseline"/>
+        <w:rPr>
+          <w:rFonts w:ascii="Chalkboard" w:hAnsi="Chalkboard"/>
+          <w:sz w:val="32"/>
+          <w:szCs w:val="32"/>
+        </w:rPr>
+      </w:pPr>
+    </w:p>
+    <w:p>
+      <w:pPr>
+        <w:pStyle w:val="Titolo1"/>
+        <w:rPr>
+          <w:rFonts w:ascii="Chalkboard" w:hAnsi="Chalkboard" w:cs="Arial"/>
+          <w:b/>
+          <w:bCs/>
+          <w:color w:val="auto"/>
           <w:sz w:val="36"/>
           <w:szCs w:val="36"/>
           <w:u w:val="single"/>
         </w:rPr>
-        <w:t>SEMINA LA PACE</w:t>
+      </w:pPr>
+      <w:bookmarkStart w:id="44" w:name="_Toc168436485"/>
+      <w:r>
+        <w:rPr>
+          <w:rFonts w:ascii="Chalkboard" w:hAnsi="Chalkboard" w:cs="Arial"/>
+          <w:b/>
+          <w:bCs/>
+          <w:color w:val="auto"/>
+          <w:sz w:val="36"/>
+          <w:szCs w:val="36"/>
+          <w:u w:val="single"/>
+        </w:rPr>
+        <w:t>SERVIRE È REGNARE</w:t>
+      </w:r>
+      <w:bookmarkEnd w:id="44"/>
+    </w:p>
+    <w:p>
+      <w:pPr>
+        <w:rPr>
+          <w:rFonts w:ascii="Chalkboard" w:hAnsi="Chalkboard" w:cs="Arial"/>
+          <w:b/>
+          <w:bCs/>
+          <w:sz w:val="20"/>
+          <w:szCs w:val="20"/>
+          <w:u w:val="single"/>
+        </w:rPr>
+      </w:pPr>
+    </w:p>
+    <w:p>
+      <w:pPr>
+        <w:pStyle w:val="NormaleWeb"/>
+        <w:shd w:val="clear" w:color="auto" w:fill="FFFFFF"/>
+        <w:spacing w:before="0" w:beforeAutospacing="0"/>
+        <w:contextualSpacing/>
+        <w:rPr>
+          <w:rFonts w:ascii="Chalkboard" w:hAnsi="Chalkboard"/>
+          <w:sz w:val="32"/>
+          <w:szCs w:val="32"/>
+        </w:rPr>
+      </w:pPr>
+      <w:r>
+        <w:rPr>
+          <w:rFonts w:ascii="Chalkboard" w:hAnsi="Chalkboard"/>
+          <w:sz w:val="32"/>
+          <w:szCs w:val="32"/>
+        </w:rPr>
+        <w:t>Guardiamo a te che sei Maestro e Signore:</w:t>
+      </w:r>
+      <w:r>
+        <w:rPr>
+          <w:rFonts w:ascii="Chalkboard" w:hAnsi="Chalkboard"/>
+          <w:sz w:val="32"/>
+          <w:szCs w:val="32"/>
+        </w:rPr>
+        <w:br/>
+        <w:t>chinato a terra stai, ci mostri che l’amore</w:t>
+      </w:r>
+      <w:r>
+        <w:rPr>
+          <w:rFonts w:ascii="Chalkboard" w:hAnsi="Chalkboard"/>
+          <w:sz w:val="32"/>
+          <w:szCs w:val="32"/>
+        </w:rPr>
+        <w:br/>
+        <w:t>è cingersi il grembiule, sapersi inginocchiare,</w:t>
+      </w:r>
+      <w:r>
+        <w:rPr>
+          <w:rFonts w:ascii="Chalkboard" w:hAnsi="Chalkboard"/>
+          <w:sz w:val="32"/>
+          <w:szCs w:val="32"/>
+        </w:rPr>
+        <w:br/>
+        <w:t>c’insegni che amare è servire.</w:t>
+      </w:r>
+    </w:p>
+    <w:p>
+      <w:pPr>
+        <w:pStyle w:val="NormaleWeb"/>
+        <w:shd w:val="clear" w:color="auto" w:fill="FFFFFF"/>
+        <w:spacing w:before="0" w:beforeAutospacing="0"/>
+        <w:contextualSpacing/>
+        <w:rPr>
+          <w:rFonts w:ascii="Chalkboard" w:hAnsi="Chalkboard"/>
+          <w:sz w:val="20"/>
+          <w:szCs w:val="20"/>
+        </w:rPr>
+      </w:pPr>
+    </w:p>
+    <w:p>
+      <w:pPr>
+        <w:pStyle w:val="NormaleWeb"/>
+        <w:shd w:val="clear" w:color="auto" w:fill="FFFFFF"/>
+        <w:spacing w:before="0" w:beforeAutospacing="0"/>
+        <w:contextualSpacing/>
+        <w:rPr>
+          <w:rStyle w:val="Enfasigrassetto"/>
+          <w:rFonts w:ascii="Chalkboard" w:hAnsi="Chalkboard"/>
+          <w:sz w:val="32"/>
+          <w:szCs w:val="32"/>
+        </w:rPr>
+      </w:pPr>
+      <w:r>
+        <w:rPr>
+          <w:rStyle w:val="Enfasigrassetto"/>
+          <w:rFonts w:ascii="Chalkboard" w:hAnsi="Chalkboard"/>
+          <w:sz w:val="32"/>
+          <w:szCs w:val="32"/>
+        </w:rPr>
+        <w:lastRenderedPageBreak/>
+        <w:t>RIT. Fa’ che impariamo, Signore, da Te,</w:t>
+      </w:r>
+      <w:r>
+        <w:rPr>
+          <w:rFonts w:ascii="Chalkboard" w:hAnsi="Chalkboard"/>
+          <w:b/>
+          <w:bCs/>
+          <w:sz w:val="32"/>
+          <w:szCs w:val="32"/>
+        </w:rPr>
+        <w:br/>
+      </w:r>
+      <w:r>
+        <w:rPr>
+          <w:rStyle w:val="Enfasigrassetto"/>
+          <w:rFonts w:ascii="Chalkboard" w:hAnsi="Chalkboard"/>
+          <w:sz w:val="32"/>
+          <w:szCs w:val="32"/>
+        </w:rPr>
+        <w:t>che il più grande è chi più sa servire,</w:t>
+      </w:r>
+      <w:r>
+        <w:rPr>
+          <w:rFonts w:ascii="Chalkboard" w:hAnsi="Chalkboard"/>
+          <w:b/>
+          <w:bCs/>
+          <w:sz w:val="32"/>
+          <w:szCs w:val="32"/>
+        </w:rPr>
+        <w:br/>
+      </w:r>
+      <w:r>
+        <w:rPr>
+          <w:rStyle w:val="Enfasigrassetto"/>
+          <w:rFonts w:ascii="Chalkboard" w:hAnsi="Chalkboard"/>
+          <w:sz w:val="32"/>
+          <w:szCs w:val="32"/>
+        </w:rPr>
+        <w:t>chi s’abbassa e chi si sa piegare,</w:t>
+      </w:r>
+      <w:r>
+        <w:rPr>
+          <w:rFonts w:ascii="Chalkboard" w:hAnsi="Chalkboard"/>
+          <w:b/>
+          <w:bCs/>
+          <w:sz w:val="32"/>
+          <w:szCs w:val="32"/>
+        </w:rPr>
+        <w:br/>
+      </w:r>
+      <w:r>
+        <w:rPr>
+          <w:rStyle w:val="Enfasigrassetto"/>
+          <w:rFonts w:ascii="Chalkboard" w:hAnsi="Chalkboard"/>
+          <w:sz w:val="32"/>
+          <w:szCs w:val="32"/>
+        </w:rPr>
+        <w:t>perché grande è soltanto l’amore.</w:t>
+      </w:r>
+    </w:p>
+    <w:p>
+      <w:pPr>
+        <w:pStyle w:val="NormaleWeb"/>
+        <w:shd w:val="clear" w:color="auto" w:fill="FFFFFF"/>
+        <w:spacing w:before="0" w:beforeAutospacing="0"/>
+        <w:contextualSpacing/>
+        <w:rPr>
+          <w:rFonts w:ascii="Chalkboard" w:hAnsi="Chalkboard"/>
+          <w:sz w:val="20"/>
+          <w:szCs w:val="20"/>
+        </w:rPr>
+      </w:pPr>
+    </w:p>
+    <w:p>
+      <w:pPr>
+        <w:pStyle w:val="NormaleWeb"/>
+        <w:shd w:val="clear" w:color="auto" w:fill="FFFFFF"/>
+        <w:spacing w:before="0" w:beforeAutospacing="0"/>
+        <w:contextualSpacing/>
+        <w:rPr>
+          <w:rFonts w:ascii="Chalkboard" w:hAnsi="Chalkboard"/>
+          <w:sz w:val="32"/>
+          <w:szCs w:val="32"/>
+        </w:rPr>
+      </w:pPr>
+      <w:r>
+        <w:rPr>
+          <w:rFonts w:ascii="Chalkboard" w:hAnsi="Chalkboard"/>
+          <w:sz w:val="32"/>
+          <w:szCs w:val="32"/>
+        </w:rPr>
+        <w:t>E ti vediamo poi, Maestro e Signore,</w:t>
+      </w:r>
+      <w:r>
+        <w:rPr>
+          <w:rFonts w:ascii="Chalkboard" w:hAnsi="Chalkboard"/>
+          <w:sz w:val="32"/>
+          <w:szCs w:val="32"/>
+        </w:rPr>
+        <w:br/>
+        <w:t>che lavi i piedi a noi che siamo tue creature;</w:t>
+      </w:r>
+      <w:r>
+        <w:rPr>
+          <w:rFonts w:ascii="Chalkboard" w:hAnsi="Chalkboard"/>
+          <w:sz w:val="32"/>
+          <w:szCs w:val="32"/>
+        </w:rPr>
+        <w:br/>
+        <w:t>e cinto del grembiule, che è il manto tuo regale,</w:t>
+      </w:r>
+      <w:r>
+        <w:rPr>
+          <w:rFonts w:ascii="Chalkboard" w:hAnsi="Chalkboard"/>
+          <w:sz w:val="32"/>
+          <w:szCs w:val="32"/>
+        </w:rPr>
+        <w:br/>
+        <w:t>c’insegni che servire è regnare.</w:t>
+      </w:r>
+    </w:p>
+    <w:p>
+      <w:pPr>
+        <w:pStyle w:val="NormaleWeb"/>
+        <w:shd w:val="clear" w:color="auto" w:fill="FFFFFF"/>
+        <w:spacing w:before="0" w:beforeAutospacing="0"/>
+        <w:contextualSpacing/>
+        <w:rPr>
+          <w:rFonts w:ascii="Chalkboard" w:hAnsi="Chalkboard"/>
+          <w:sz w:val="20"/>
+          <w:szCs w:val="20"/>
+        </w:rPr>
+      </w:pPr>
+    </w:p>
+    <w:p>
+      <w:pPr>
+        <w:pStyle w:val="NormaleWeb"/>
+        <w:shd w:val="clear" w:color="auto" w:fill="FFFFFF"/>
+        <w:spacing w:before="0" w:beforeAutospacing="0" w:after="0" w:afterAutospacing="0"/>
+        <w:contextualSpacing/>
+        <w:textAlignment w:val="baseline"/>
+        <w:rPr>
+          <w:rFonts w:ascii="Chalkboard" w:hAnsi="Chalkboard" w:cs="Open Sans"/>
+          <w:spacing w:val="15"/>
+          <w:sz w:val="32"/>
+          <w:szCs w:val="32"/>
+        </w:rPr>
+      </w:pPr>
+      <w:r>
+        <w:rPr>
+          <w:rFonts w:ascii="Chalkboard" w:hAnsi="Chalkboard" w:cs="Open Sans"/>
+          <w:b/>
+          <w:bCs/>
+          <w:spacing w:val="15"/>
+          <w:sz w:val="32"/>
+          <w:szCs w:val="32"/>
+          <w:bdr w:val="none" w:sz="0" w:space="0" w:color="auto" w:frame="1"/>
+        </w:rPr>
+        <w:t>RIT.</w:t>
+      </w:r>
+      <w:r>
+        <w:rPr>
+          <w:rFonts w:ascii="Chalkboard" w:hAnsi="Chalkboard" w:cs="Open Sans"/>
+          <w:spacing w:val="15"/>
+          <w:sz w:val="32"/>
+          <w:szCs w:val="32"/>
+        </w:rPr>
+        <w:t> </w:t>
+      </w:r>
+    </w:p>
+    <w:p>
+      <w:pPr>
+        <w:pStyle w:val="NormaleWeb"/>
+        <w:shd w:val="clear" w:color="auto" w:fill="FFFFFF"/>
+        <w:spacing w:before="0" w:beforeAutospacing="0" w:after="0" w:afterAutospacing="0"/>
+        <w:textAlignment w:val="baseline"/>
+        <w:rPr>
+          <w:rFonts w:ascii="Chalkboard" w:hAnsi="Chalkboard"/>
+          <w:sz w:val="32"/>
+          <w:szCs w:val="32"/>
+        </w:rPr>
+      </w:pPr>
+    </w:p>
+    <w:p>
+      <w:pPr>
+        <w:pStyle w:val="Titolo1"/>
+        <w:rPr>
+          <w:rFonts w:ascii="Chalkboard" w:hAnsi="Chalkboard" w:cs="Arial"/>
+          <w:b/>
+          <w:bCs/>
+          <w:color w:val="auto"/>
+          <w:sz w:val="36"/>
+          <w:szCs w:val="36"/>
+          <w:u w:val="single"/>
+        </w:rPr>
+      </w:pPr>
+      <w:bookmarkStart w:id="45" w:name="_Toc168436486"/>
+      <w:r>
+        <w:rPr>
+          <w:rFonts w:ascii="Chalkboard" w:hAnsi="Chalkboard" w:cs="Arial"/>
+          <w:b/>
+          <w:bCs/>
+          <w:color w:val="auto"/>
+          <w:sz w:val="36"/>
+          <w:szCs w:val="36"/>
+          <w:u w:val="single"/>
+        </w:rPr>
+        <w:t>SERVO PER AMORE</w:t>
       </w:r>
       <w:bookmarkEnd w:id="45"/>
     </w:p>
@@ -28187,200 +28266,167 @@
     </w:p>
     <w:p>
       <w:pPr>
-        <w:pStyle w:val="NormaleWeb"/>
-        <w:spacing w:before="0" w:beforeAutospacing="0" w:after="0" w:afterAutospacing="0"/>
-        <w:textAlignment w:val="baseline"/>
-        <w:rPr>
-          <w:rFonts w:ascii="Chalkboard" w:hAnsi="Chalkboard"/>
-          <w:sz w:val="32"/>
-          <w:szCs w:val="32"/>
-        </w:rPr>
-      </w:pPr>
-      <w:r>
-        <w:rPr>
-          <w:rFonts w:ascii="Chalkboard" w:hAnsi="Chalkboard"/>
-          <w:sz w:val="32"/>
-          <w:szCs w:val="32"/>
-        </w:rPr>
-        <w:t xml:space="preserve">Senti il cuore della tua città, </w:t>
-      </w:r>
-    </w:p>
-    <w:p>
-      <w:pPr>
-        <w:pStyle w:val="NormaleWeb"/>
-        <w:spacing w:before="0" w:beforeAutospacing="0" w:after="0" w:afterAutospacing="0"/>
-        <w:textAlignment w:val="baseline"/>
-        <w:rPr>
-          <w:rFonts w:ascii="Chalkboard" w:hAnsi="Chalkboard"/>
-          <w:sz w:val="32"/>
-          <w:szCs w:val="32"/>
-        </w:rPr>
-      </w:pPr>
-      <w:r>
-        <w:rPr>
-          <w:rFonts w:ascii="Chalkboard" w:hAnsi="Chalkboard"/>
-          <w:sz w:val="32"/>
-          <w:szCs w:val="32"/>
-        </w:rPr>
-        <w:t xml:space="preserve">batte nella notte intorno a Te, </w:t>
-      </w:r>
-    </w:p>
-    <w:p>
-      <w:pPr>
-        <w:pStyle w:val="NormaleWeb"/>
-        <w:spacing w:before="0" w:beforeAutospacing="0" w:after="0" w:afterAutospacing="0"/>
-        <w:textAlignment w:val="baseline"/>
-        <w:rPr>
-          <w:rFonts w:ascii="Chalkboard" w:hAnsi="Chalkboard"/>
-          <w:sz w:val="32"/>
-          <w:szCs w:val="32"/>
-        </w:rPr>
-      </w:pPr>
-      <w:r>
-        <w:rPr>
-          <w:rFonts w:ascii="Chalkboard" w:hAnsi="Chalkboard"/>
-          <w:sz w:val="32"/>
-          <w:szCs w:val="32"/>
-        </w:rPr>
-        <w:t xml:space="preserve">sembra una canzone muta che </w:t>
-      </w:r>
-    </w:p>
-    <w:p>
-      <w:pPr>
-        <w:pStyle w:val="NormaleWeb"/>
-        <w:spacing w:before="0" w:beforeAutospacing="0" w:after="0" w:afterAutospacing="0"/>
-        <w:textAlignment w:val="baseline"/>
-        <w:rPr>
-          <w:rFonts w:ascii="Chalkboard" w:hAnsi="Chalkboard"/>
-          <w:sz w:val="32"/>
-          <w:szCs w:val="32"/>
-        </w:rPr>
-      </w:pPr>
-      <w:r>
-        <w:rPr>
-          <w:rFonts w:ascii="Chalkboard" w:hAnsi="Chalkboard"/>
-          <w:sz w:val="32"/>
-          <w:szCs w:val="32"/>
-        </w:rPr>
-        <w:t xml:space="preserve">cerca un'alba di serenità. </w:t>
-      </w:r>
-    </w:p>
-    <w:p>
-      <w:pPr>
-        <w:pStyle w:val="NormaleWeb"/>
-        <w:spacing w:before="0" w:beforeAutospacing="0" w:after="0" w:afterAutospacing="0"/>
-        <w:textAlignment w:val="baseline"/>
-        <w:rPr>
-          <w:rFonts w:ascii="Chalkboard" w:hAnsi="Chalkboard"/>
-          <w:sz w:val="32"/>
-          <w:szCs w:val="32"/>
-        </w:rPr>
-      </w:pPr>
-      <w:r>
-        <w:rPr>
-          <w:rFonts w:ascii="Chalkboard" w:hAnsi="Chalkboard"/>
-          <w:sz w:val="32"/>
-          <w:szCs w:val="32"/>
-        </w:rPr>
-        <w:t xml:space="preserve">Semina la pace e tu vedrai </w:t>
-      </w:r>
-    </w:p>
-    <w:p>
-      <w:pPr>
-        <w:pStyle w:val="NormaleWeb"/>
-        <w:spacing w:before="0" w:beforeAutospacing="0" w:after="0" w:afterAutospacing="0"/>
-        <w:textAlignment w:val="baseline"/>
-        <w:rPr>
-          <w:rFonts w:ascii="Chalkboard" w:hAnsi="Chalkboard"/>
-          <w:sz w:val="32"/>
-          <w:szCs w:val="32"/>
-        </w:rPr>
-      </w:pPr>
-      <w:r>
-        <w:rPr>
-          <w:rFonts w:ascii="Chalkboard" w:hAnsi="Chalkboard"/>
-          <w:sz w:val="32"/>
-          <w:szCs w:val="32"/>
-        </w:rPr>
-        <w:t xml:space="preserve">che la tua speranza rivivrà; </w:t>
-      </w:r>
-    </w:p>
-    <w:p>
-      <w:pPr>
-        <w:pStyle w:val="NormaleWeb"/>
-        <w:spacing w:before="0" w:beforeAutospacing="0" w:after="0" w:afterAutospacing="0"/>
-        <w:textAlignment w:val="baseline"/>
-        <w:rPr>
-          <w:rFonts w:ascii="Chalkboard" w:hAnsi="Chalkboard"/>
-          <w:sz w:val="32"/>
-          <w:szCs w:val="32"/>
-        </w:rPr>
-      </w:pPr>
-      <w:r>
-        <w:rPr>
-          <w:rFonts w:ascii="Chalkboard" w:hAnsi="Chalkboard"/>
-          <w:sz w:val="32"/>
-          <w:szCs w:val="32"/>
-        </w:rPr>
-        <w:lastRenderedPageBreak/>
-        <w:t xml:space="preserve">spine tra le mani piangerai, </w:t>
-      </w:r>
-    </w:p>
-    <w:p>
-      <w:pPr>
-        <w:pStyle w:val="NormaleWeb"/>
-        <w:spacing w:before="0" w:beforeAutospacing="0" w:after="0" w:afterAutospacing="0"/>
-        <w:textAlignment w:val="baseline"/>
-        <w:rPr>
-          <w:rFonts w:ascii="Chalkboard" w:hAnsi="Chalkboard"/>
-          <w:sz w:val="32"/>
-          <w:szCs w:val="32"/>
-        </w:rPr>
-      </w:pPr>
-      <w:r>
-        <w:rPr>
-          <w:rFonts w:ascii="Chalkboard" w:hAnsi="Chalkboard"/>
-          <w:sz w:val="32"/>
-          <w:szCs w:val="32"/>
-        </w:rPr>
-        <w:t>ma un mondo nuovo nascerà.</w:t>
-      </w:r>
-    </w:p>
-    <w:p>
-      <w:pPr>
-        <w:pStyle w:val="NormaleWeb"/>
-        <w:spacing w:before="0" w:beforeAutospacing="0" w:after="0" w:afterAutospacing="0"/>
-        <w:textAlignment w:val="baseline"/>
-        <w:rPr>
-          <w:rFonts w:ascii="Chalkboard" w:hAnsi="Chalkboard" w:cs="Tahoma"/>
+        <w:rPr>
+          <w:rFonts w:ascii="Chalkboard" w:hAnsi="Chalkboard"/>
+          <w:sz w:val="32"/>
+          <w:szCs w:val="32"/>
+        </w:rPr>
+      </w:pPr>
+      <w:r>
+        <w:rPr>
+          <w:rFonts w:ascii="Chalkboard" w:hAnsi="Chalkboard"/>
+          <w:sz w:val="32"/>
+          <w:szCs w:val="32"/>
+        </w:rPr>
+        <w:t xml:space="preserve">Una notte di sudore </w:t>
+      </w:r>
+    </w:p>
+    <w:p>
+      <w:pPr>
+        <w:rPr>
+          <w:rFonts w:ascii="Chalkboard" w:hAnsi="Chalkboard"/>
+          <w:sz w:val="32"/>
+          <w:szCs w:val="32"/>
+        </w:rPr>
+      </w:pPr>
+      <w:r>
+        <w:rPr>
+          <w:rFonts w:ascii="Chalkboard" w:hAnsi="Chalkboard"/>
+          <w:sz w:val="32"/>
+          <w:szCs w:val="32"/>
+        </w:rPr>
+        <w:t xml:space="preserve">sulla barca in mezzo al mare </w:t>
+      </w:r>
+    </w:p>
+    <w:p>
+      <w:pPr>
+        <w:rPr>
+          <w:rFonts w:ascii="Chalkboard" w:hAnsi="Chalkboard"/>
+          <w:sz w:val="32"/>
+          <w:szCs w:val="32"/>
+        </w:rPr>
+      </w:pPr>
+      <w:r>
+        <w:rPr>
+          <w:rFonts w:ascii="Chalkboard" w:hAnsi="Chalkboard"/>
+          <w:sz w:val="32"/>
+          <w:szCs w:val="32"/>
+        </w:rPr>
+        <w:t xml:space="preserve">e mentre il cielo si imbianca già, </w:t>
+      </w:r>
+    </w:p>
+    <w:p>
+      <w:pPr>
+        <w:rPr>
+          <w:rFonts w:ascii="Chalkboard" w:hAnsi="Chalkboard"/>
+          <w:sz w:val="32"/>
+          <w:szCs w:val="32"/>
+        </w:rPr>
+      </w:pPr>
+      <w:r>
+        <w:rPr>
+          <w:rFonts w:ascii="Chalkboard" w:hAnsi="Chalkboard"/>
+          <w:sz w:val="32"/>
+          <w:szCs w:val="32"/>
+        </w:rPr>
+        <w:t xml:space="preserve">tu guardi le tue reti vuote. </w:t>
+      </w:r>
+    </w:p>
+    <w:p>
+      <w:pPr>
+        <w:rPr>
+          <w:rFonts w:ascii="Chalkboard" w:hAnsi="Chalkboard"/>
+          <w:sz w:val="32"/>
+          <w:szCs w:val="32"/>
+        </w:rPr>
+      </w:pPr>
+      <w:r>
+        <w:rPr>
+          <w:rFonts w:ascii="Chalkboard" w:hAnsi="Chalkboard"/>
+          <w:sz w:val="32"/>
+          <w:szCs w:val="32"/>
+        </w:rPr>
+        <w:t xml:space="preserve">Ma la voce che ti chiama </w:t>
+      </w:r>
+    </w:p>
+    <w:p>
+      <w:pPr>
+        <w:rPr>
+          <w:rFonts w:ascii="Chalkboard" w:hAnsi="Chalkboard"/>
+          <w:sz w:val="32"/>
+          <w:szCs w:val="32"/>
+        </w:rPr>
+      </w:pPr>
+      <w:r>
+        <w:rPr>
+          <w:rFonts w:ascii="Chalkboard" w:hAnsi="Chalkboard"/>
+          <w:sz w:val="32"/>
+          <w:szCs w:val="32"/>
+        </w:rPr>
+        <w:t xml:space="preserve">un altro mare ti mostrerà </w:t>
+      </w:r>
+    </w:p>
+    <w:p>
+      <w:pPr>
+        <w:rPr>
+          <w:rFonts w:ascii="Chalkboard" w:hAnsi="Chalkboard"/>
+          <w:sz w:val="32"/>
+          <w:szCs w:val="32"/>
+        </w:rPr>
+      </w:pPr>
+      <w:r>
+        <w:rPr>
+          <w:rFonts w:ascii="Chalkboard" w:hAnsi="Chalkboard"/>
+          <w:sz w:val="32"/>
+          <w:szCs w:val="32"/>
+        </w:rPr>
+        <w:t xml:space="preserve">e sulle rive di ogni cuore, </w:t>
+      </w:r>
+    </w:p>
+    <w:p>
+      <w:pPr>
+        <w:rPr>
+          <w:rFonts w:ascii="Chalkboard" w:hAnsi="Chalkboard"/>
+          <w:sz w:val="32"/>
+          <w:szCs w:val="32"/>
+        </w:rPr>
+      </w:pPr>
+      <w:r>
+        <w:rPr>
+          <w:rFonts w:ascii="Chalkboard" w:hAnsi="Chalkboard"/>
+          <w:sz w:val="32"/>
+          <w:szCs w:val="32"/>
+        </w:rPr>
+        <w:t xml:space="preserve">le tue reti getterai. </w:t>
+      </w:r>
+    </w:p>
+    <w:p>
+      <w:pPr>
+        <w:rPr>
+          <w:rFonts w:ascii="Chalkboard" w:hAnsi="Chalkboard"/>
           <w:sz w:val="20"/>
           <w:szCs w:val="20"/>
-          <w:bdr w:val="none" w:sz="0" w:space="0" w:color="auto" w:frame="1"/>
-        </w:rPr>
-      </w:pPr>
-    </w:p>
-    <w:p>
-      <w:pPr>
-        <w:pStyle w:val="NormaleWeb"/>
-        <w:spacing w:before="0" w:beforeAutospacing="0" w:after="0" w:afterAutospacing="0"/>
-        <w:textAlignment w:val="baseline"/>
-        <w:rPr>
-          <w:rFonts w:ascii="Chalkboard" w:hAnsi="Chalkboard"/>
-          <w:b/>
-          <w:bCs/>
-          <w:sz w:val="32"/>
-          <w:szCs w:val="32"/>
-        </w:rPr>
-      </w:pPr>
-      <w:r>
-        <w:rPr>
-          <w:rStyle w:val="fs13"/>
-          <w:rFonts w:ascii="Chalkboard" w:hAnsi="Chalkboard" w:cs="Tahoma"/>
-          <w:b/>
-          <w:bCs/>
-          <w:sz w:val="32"/>
-          <w:szCs w:val="32"/>
-          <w:bdr w:val="none" w:sz="0" w:space="0" w:color="auto" w:frame="1"/>
+        </w:rPr>
+      </w:pPr>
+    </w:p>
+    <w:p>
+      <w:pPr>
+        <w:shd w:val="clear" w:color="auto" w:fill="FFFFFF"/>
+        <w:rPr>
+          <w:rFonts w:ascii="Chalkboard" w:hAnsi="Chalkboard"/>
+          <w:b/>
+          <w:bCs/>
+          <w:sz w:val="32"/>
+          <w:szCs w:val="32"/>
+        </w:rPr>
+      </w:pPr>
+      <w:r>
+        <w:rPr>
+          <w:rFonts w:ascii="Chalkboard" w:hAnsi="Chalkboard" w:cs="Arial Hebrew"/>
+          <w:b/>
+          <w:bCs/>
+          <w:sz w:val="32"/>
+          <w:szCs w:val="32"/>
         </w:rPr>
         <w:t xml:space="preserve">RIT. </w:t>
       </w:r>
@@ -28392,138 +28438,100 @@
           <w:sz w:val="32"/>
           <w:szCs w:val="32"/>
         </w:rPr>
-        <w:t xml:space="preserve">Sì, nascerà </w:t>
-      </w:r>
-    </w:p>
-    <w:p>
-      <w:pPr>
-        <w:pStyle w:val="NormaleWeb"/>
-        <w:spacing w:before="0" w:beforeAutospacing="0" w:after="0" w:afterAutospacing="0"/>
-        <w:textAlignment w:val="baseline"/>
-        <w:rPr>
-          <w:rFonts w:ascii="Chalkboard" w:hAnsi="Chalkboard"/>
-          <w:b/>
-          <w:bCs/>
-          <w:sz w:val="32"/>
-          <w:szCs w:val="32"/>
-        </w:rPr>
-      </w:pPr>
-      <w:r>
-        <w:rPr>
-          <w:rFonts w:ascii="Chalkboard" w:hAnsi="Chalkboard"/>
-          <w:b/>
-          <w:bCs/>
-          <w:sz w:val="32"/>
-          <w:szCs w:val="32"/>
-        </w:rPr>
-        <w:t xml:space="preserve">il mondo della pace, </w:t>
-      </w:r>
-    </w:p>
-    <w:p>
-      <w:pPr>
-        <w:pStyle w:val="NormaleWeb"/>
-        <w:spacing w:before="0" w:beforeAutospacing="0" w:after="0" w:afterAutospacing="0"/>
-        <w:textAlignment w:val="baseline"/>
-        <w:rPr>
-          <w:rFonts w:ascii="Chalkboard" w:hAnsi="Chalkboard"/>
-          <w:b/>
-          <w:bCs/>
-          <w:sz w:val="32"/>
-          <w:szCs w:val="32"/>
-        </w:rPr>
-      </w:pPr>
-      <w:r>
-        <w:rPr>
-          <w:rFonts w:ascii="Chalkboard" w:hAnsi="Chalkboard"/>
-          <w:b/>
-          <w:bCs/>
-          <w:sz w:val="32"/>
-          <w:szCs w:val="32"/>
-        </w:rPr>
-        <w:t xml:space="preserve">di guerra non si parlerà mai più, </w:t>
-      </w:r>
-    </w:p>
-    <w:p>
-      <w:pPr>
-        <w:pStyle w:val="NormaleWeb"/>
-        <w:spacing w:before="0" w:beforeAutospacing="0" w:after="0" w:afterAutospacing="0"/>
-        <w:textAlignment w:val="baseline"/>
-        <w:rPr>
-          <w:rFonts w:ascii="Chalkboard" w:hAnsi="Chalkboard"/>
-          <w:b/>
-          <w:bCs/>
-          <w:sz w:val="32"/>
-          <w:szCs w:val="32"/>
-        </w:rPr>
-      </w:pPr>
-      <w:r>
-        <w:rPr>
-          <w:rFonts w:ascii="Chalkboard" w:hAnsi="Chalkboard"/>
-          <w:b/>
-          <w:bCs/>
-          <w:sz w:val="32"/>
-          <w:szCs w:val="32"/>
-        </w:rPr>
-        <w:t xml:space="preserve">la pace è un dono </w:t>
-      </w:r>
-    </w:p>
-    <w:p>
-      <w:pPr>
-        <w:pStyle w:val="NormaleWeb"/>
-        <w:spacing w:before="0" w:beforeAutospacing="0" w:after="0" w:afterAutospacing="0"/>
-        <w:textAlignment w:val="baseline"/>
-        <w:rPr>
-          <w:rFonts w:ascii="Chalkboard" w:hAnsi="Chalkboard"/>
-          <w:b/>
-          <w:bCs/>
-          <w:sz w:val="32"/>
-          <w:szCs w:val="32"/>
-        </w:rPr>
-      </w:pPr>
-      <w:r>
-        <w:rPr>
-          <w:rFonts w:ascii="Chalkboard" w:hAnsi="Chalkboard"/>
-          <w:b/>
-          <w:bCs/>
-          <w:sz w:val="32"/>
-          <w:szCs w:val="32"/>
-        </w:rPr>
-        <w:t xml:space="preserve">che la vita ci darà, </w:t>
-      </w:r>
-    </w:p>
-    <w:p>
-      <w:pPr>
-        <w:pStyle w:val="NormaleWeb"/>
-        <w:spacing w:before="0" w:beforeAutospacing="0" w:after="0" w:afterAutospacing="0"/>
-        <w:textAlignment w:val="baseline"/>
-        <w:rPr>
-          <w:rFonts w:ascii="Chalkboard" w:hAnsi="Chalkboard"/>
-          <w:b/>
-          <w:bCs/>
-          <w:sz w:val="32"/>
-          <w:szCs w:val="32"/>
-        </w:rPr>
-      </w:pPr>
-      <w:r>
-        <w:rPr>
-          <w:rFonts w:ascii="Chalkboard" w:hAnsi="Chalkboard"/>
-          <w:b/>
-          <w:bCs/>
-          <w:sz w:val="32"/>
-          <w:szCs w:val="32"/>
-        </w:rPr>
-        <w:t>un sogno che si avvererà...</w:t>
-      </w:r>
-    </w:p>
-    <w:p>
-      <w:pPr>
-        <w:pStyle w:val="NormaleWeb"/>
-        <w:spacing w:before="0" w:beforeAutospacing="0" w:after="0" w:afterAutospacing="0"/>
-        <w:textAlignment w:val="baseline"/>
-        <w:rPr>
-          <w:rFonts w:ascii="Chalkboard" w:hAnsi="Chalkboard"/>
-          <w:b/>
-          <w:bCs/>
+        <w:t xml:space="preserve">Offri la vita tua </w:t>
+      </w:r>
+    </w:p>
+    <w:p>
+      <w:pPr>
+        <w:shd w:val="clear" w:color="auto" w:fill="FFFFFF"/>
+        <w:rPr>
+          <w:rFonts w:ascii="Chalkboard" w:hAnsi="Chalkboard" w:cs="Arial Hebrew"/>
+          <w:b/>
+          <w:bCs/>
+          <w:sz w:val="32"/>
+          <w:szCs w:val="32"/>
+        </w:rPr>
+      </w:pPr>
+      <w:r>
+        <w:rPr>
+          <w:rFonts w:ascii="Chalkboard" w:hAnsi="Chalkboard"/>
+          <w:b/>
+          <w:bCs/>
+          <w:sz w:val="32"/>
+          <w:szCs w:val="32"/>
+        </w:rPr>
+        <w:t>come Maria ai piedi della croce</w:t>
+      </w:r>
+    </w:p>
+    <w:p>
+      <w:pPr>
+        <w:shd w:val="clear" w:color="auto" w:fill="FFFFFF"/>
+        <w:rPr>
+          <w:rFonts w:ascii="Chalkboard" w:hAnsi="Chalkboard"/>
+          <w:b/>
+          <w:bCs/>
+          <w:sz w:val="32"/>
+          <w:szCs w:val="32"/>
+        </w:rPr>
+      </w:pPr>
+      <w:r>
+        <w:rPr>
+          <w:rFonts w:ascii="Chalkboard" w:hAnsi="Chalkboard"/>
+          <w:b/>
+          <w:bCs/>
+          <w:sz w:val="32"/>
+          <w:szCs w:val="32"/>
+        </w:rPr>
+        <w:t>e sarai servo di ogni uomo,</w:t>
+      </w:r>
+    </w:p>
+    <w:p>
+      <w:pPr>
+        <w:shd w:val="clear" w:color="auto" w:fill="FFFFFF"/>
+        <w:rPr>
+          <w:rFonts w:ascii="Chalkboard" w:hAnsi="Chalkboard"/>
+          <w:b/>
+          <w:bCs/>
+          <w:sz w:val="32"/>
+          <w:szCs w:val="32"/>
+        </w:rPr>
+      </w:pPr>
+      <w:r>
+        <w:rPr>
+          <w:rFonts w:ascii="Chalkboard" w:hAnsi="Chalkboard"/>
+          <w:b/>
+          <w:bCs/>
+          <w:sz w:val="32"/>
+          <w:szCs w:val="32"/>
+        </w:rPr>
+        <w:t xml:space="preserve">servo per amore, </w:t>
+      </w:r>
+    </w:p>
+    <w:p>
+      <w:pPr>
+        <w:shd w:val="clear" w:color="auto" w:fill="FFFFFF"/>
+        <w:rPr>
+          <w:rFonts w:ascii="Chalkboard" w:hAnsi="Chalkboard" w:cs="Arial Hebrew"/>
+          <w:b/>
+          <w:bCs/>
+          <w:sz w:val="32"/>
+          <w:szCs w:val="32"/>
+        </w:rPr>
+      </w:pPr>
+      <w:r>
+        <w:rPr>
+          <w:rFonts w:ascii="Chalkboard" w:hAnsi="Chalkboard"/>
+          <w:b/>
+          <w:bCs/>
+          <w:sz w:val="32"/>
+          <w:szCs w:val="32"/>
+        </w:rPr>
+        <w:t xml:space="preserve">sacerdote dell'umanità. </w:t>
+      </w:r>
+    </w:p>
+    <w:p>
+      <w:pPr>
+        <w:rPr>
           <w:sz w:val="20"/>
           <w:szCs w:val="20"/>
         </w:rPr>
@@ -28531,889 +28539,138 @@
     </w:p>
     <w:p>
       <w:pPr>
-        <w:pStyle w:val="NormaleWeb"/>
-        <w:spacing w:before="0" w:beforeAutospacing="0" w:after="0" w:afterAutospacing="0"/>
-        <w:textAlignment w:val="baseline"/>
-        <w:rPr>
-          <w:rFonts w:ascii="Chalkboard" w:hAnsi="Chalkboard"/>
-          <w:sz w:val="32"/>
-          <w:szCs w:val="32"/>
-        </w:rPr>
-      </w:pPr>
-      <w:r>
-        <w:rPr>
-          <w:rFonts w:ascii="Chalkboard" w:hAnsi="Chalkboard"/>
-          <w:sz w:val="32"/>
-          <w:szCs w:val="32"/>
-        </w:rPr>
-        <w:t xml:space="preserve">Semina la pace e tu vedrai </w:t>
-      </w:r>
-    </w:p>
-    <w:p>
-      <w:pPr>
-        <w:pStyle w:val="NormaleWeb"/>
-        <w:spacing w:before="0" w:beforeAutospacing="0" w:after="0" w:afterAutospacing="0"/>
-        <w:textAlignment w:val="baseline"/>
-        <w:rPr>
-          <w:rFonts w:ascii="Chalkboard" w:hAnsi="Chalkboard"/>
-          <w:sz w:val="32"/>
-          <w:szCs w:val="32"/>
-        </w:rPr>
-      </w:pPr>
-      <w:r>
-        <w:rPr>
-          <w:rFonts w:ascii="Chalkboard" w:hAnsi="Chalkboard"/>
-          <w:sz w:val="32"/>
-          <w:szCs w:val="32"/>
-        </w:rPr>
-        <w:t xml:space="preserve">che la tua speranza rivivrà; </w:t>
-      </w:r>
-    </w:p>
-    <w:p>
-      <w:pPr>
-        <w:pStyle w:val="NormaleWeb"/>
-        <w:spacing w:before="0" w:beforeAutospacing="0" w:after="0" w:afterAutospacing="0"/>
-        <w:textAlignment w:val="baseline"/>
-        <w:rPr>
-          <w:rFonts w:ascii="Chalkboard" w:hAnsi="Chalkboard"/>
-          <w:sz w:val="32"/>
-          <w:szCs w:val="32"/>
-        </w:rPr>
-      </w:pPr>
-      <w:r>
-        <w:rPr>
-          <w:rFonts w:ascii="Chalkboard" w:hAnsi="Chalkboard"/>
-          <w:sz w:val="32"/>
-          <w:szCs w:val="32"/>
-        </w:rPr>
-        <w:t xml:space="preserve">spine tra le mani piangerai, </w:t>
-      </w:r>
-    </w:p>
-    <w:p>
-      <w:pPr>
-        <w:pStyle w:val="NormaleWeb"/>
-        <w:spacing w:before="0" w:beforeAutospacing="0" w:after="0" w:afterAutospacing="0"/>
-        <w:textAlignment w:val="baseline"/>
-        <w:rPr>
-          <w:rFonts w:ascii="Chalkboard" w:hAnsi="Chalkboard"/>
-          <w:sz w:val="32"/>
-          <w:szCs w:val="32"/>
-        </w:rPr>
-      </w:pPr>
-      <w:r>
-        <w:rPr>
-          <w:rFonts w:ascii="Chalkboard" w:hAnsi="Chalkboard"/>
-          <w:sz w:val="32"/>
-          <w:szCs w:val="32"/>
-        </w:rPr>
-        <w:t>ma un mondo nuovo nascerà.</w:t>
-      </w:r>
-      <w:r>
-        <w:rPr>
-          <w:rFonts w:ascii="Chalkboard" w:hAnsi="Chalkboard"/>
-          <w:sz w:val="32"/>
-          <w:szCs w:val="32"/>
-        </w:rPr>
-        <w:t xml:space="preserve"> (2v.)</w:t>
-      </w:r>
-    </w:p>
-    <w:p>
-      <w:pPr>
-        <w:pStyle w:val="NormaleWeb"/>
-        <w:spacing w:before="0" w:beforeAutospacing="0" w:after="0" w:afterAutospacing="0"/>
-        <w:textAlignment w:val="baseline"/>
-        <w:rPr>
-          <w:rFonts w:ascii="Chalkboard" w:hAnsi="Chalkboard"/>
-          <w:sz w:val="20"/>
-          <w:szCs w:val="20"/>
-        </w:rPr>
-      </w:pPr>
-    </w:p>
-    <w:p>
-      <w:pPr>
-        <w:pStyle w:val="NormaleWeb"/>
-        <w:spacing w:before="0" w:beforeAutospacing="0" w:after="0" w:afterAutospacing="0"/>
-        <w:textAlignment w:val="baseline"/>
-        <w:rPr>
-          <w:rFonts w:ascii="Chalkboard" w:hAnsi="Chalkboard"/>
-          <w:sz w:val="32"/>
-          <w:szCs w:val="32"/>
-        </w:rPr>
-      </w:pPr>
-      <w:r>
-        <w:rPr>
-          <w:rFonts w:ascii="Chalkboard" w:hAnsi="Chalkboard"/>
-          <w:sz w:val="32"/>
-          <w:szCs w:val="32"/>
-        </w:rPr>
-        <w:t>Un mondo nuovo nascerà!</w:t>
-      </w:r>
-    </w:p>
-    <w:p>
-      <w:pPr>
-        <w:pStyle w:val="NormaleWeb"/>
-        <w:spacing w:before="0" w:beforeAutospacing="0" w:after="0" w:afterAutospacing="0"/>
-        <w:textAlignment w:val="baseline"/>
-        <w:rPr>
-          <w:rFonts w:ascii="Chalkboard" w:hAnsi="Chalkboard"/>
-          <w:sz w:val="32"/>
-          <w:szCs w:val="32"/>
-        </w:rPr>
-      </w:pPr>
-    </w:p>
-    <w:p>
-      <w:pPr>
-        <w:pStyle w:val="Titolo1"/>
-        <w:rPr>
-          <w:rFonts w:ascii="Chalkboard" w:hAnsi="Chalkboard" w:cs="Arial"/>
-          <w:b/>
-          <w:bCs/>
-          <w:color w:val="auto"/>
-          <w:sz w:val="36"/>
-          <w:szCs w:val="36"/>
-          <w:u w:val="single"/>
-        </w:rPr>
-      </w:pPr>
-      <w:bookmarkStart w:id="46" w:name="_Toc167867848"/>
-      <w:r>
-        <w:rPr>
-          <w:rFonts w:ascii="Chalkboard" w:hAnsi="Chalkboard" w:cs="Arial"/>
-          <w:b/>
-          <w:bCs/>
-          <w:color w:val="auto"/>
-          <w:sz w:val="36"/>
-          <w:szCs w:val="36"/>
-          <w:u w:val="single"/>
-        </w:rPr>
-        <w:t>SERVIRE È REGNARE</w:t>
-      </w:r>
-      <w:bookmarkEnd w:id="46"/>
-    </w:p>
-    <w:p>
-      <w:pPr>
-        <w:rPr>
-          <w:rFonts w:ascii="Chalkboard" w:hAnsi="Chalkboard" w:cs="Arial"/>
-          <w:b/>
-          <w:bCs/>
-          <w:sz w:val="20"/>
-          <w:szCs w:val="20"/>
-          <w:u w:val="single"/>
-        </w:rPr>
-      </w:pPr>
-    </w:p>
-    <w:p>
-      <w:pPr>
-        <w:pStyle w:val="NormaleWeb"/>
-        <w:shd w:val="clear" w:color="auto" w:fill="FFFFFF"/>
-        <w:spacing w:before="0" w:beforeAutospacing="0"/>
-        <w:contextualSpacing/>
-        <w:rPr>
-          <w:rFonts w:ascii="Chalkboard" w:hAnsi="Chalkboard"/>
-          <w:sz w:val="32"/>
-          <w:szCs w:val="32"/>
-        </w:rPr>
-      </w:pPr>
-      <w:r>
-        <w:rPr>
-          <w:rFonts w:ascii="Chalkboard" w:hAnsi="Chalkboard"/>
-          <w:sz w:val="32"/>
-          <w:szCs w:val="32"/>
-        </w:rPr>
-        <w:t>Guardiamo a te che sei Maestro e Signore:</w:t>
-      </w:r>
-      <w:r>
-        <w:rPr>
-          <w:rFonts w:ascii="Chalkboard" w:hAnsi="Chalkboard"/>
-          <w:sz w:val="32"/>
-          <w:szCs w:val="32"/>
-        </w:rPr>
-        <w:br/>
-        <w:t>chinato a terra stai, ci mostri che l’amore</w:t>
-      </w:r>
-      <w:r>
-        <w:rPr>
-          <w:rFonts w:ascii="Chalkboard" w:hAnsi="Chalkboard"/>
-          <w:sz w:val="32"/>
-          <w:szCs w:val="32"/>
-        </w:rPr>
-        <w:br/>
-        <w:t>è cingersi il grembiule, sapersi inginocchiare,</w:t>
-      </w:r>
-      <w:r>
-        <w:rPr>
-          <w:rFonts w:ascii="Chalkboard" w:hAnsi="Chalkboard"/>
-          <w:sz w:val="32"/>
-          <w:szCs w:val="32"/>
-        </w:rPr>
-        <w:br/>
-        <w:t>c’insegni che amare è servire.</w:t>
-      </w:r>
-    </w:p>
-    <w:p>
-      <w:pPr>
-        <w:pStyle w:val="NormaleWeb"/>
-        <w:shd w:val="clear" w:color="auto" w:fill="FFFFFF"/>
-        <w:spacing w:before="0" w:beforeAutospacing="0"/>
-        <w:contextualSpacing/>
-        <w:rPr>
-          <w:rFonts w:ascii="Chalkboard" w:hAnsi="Chalkboard"/>
-          <w:sz w:val="20"/>
-          <w:szCs w:val="20"/>
-        </w:rPr>
-      </w:pPr>
-    </w:p>
-    <w:p>
-      <w:pPr>
-        <w:pStyle w:val="NormaleWeb"/>
-        <w:shd w:val="clear" w:color="auto" w:fill="FFFFFF"/>
-        <w:spacing w:before="0" w:beforeAutospacing="0"/>
-        <w:contextualSpacing/>
-        <w:rPr>
-          <w:rStyle w:val="Enfasigrassetto"/>
-          <w:rFonts w:ascii="Chalkboard" w:hAnsi="Chalkboard"/>
-          <w:sz w:val="32"/>
-          <w:szCs w:val="32"/>
-        </w:rPr>
-      </w:pPr>
-      <w:r>
-        <w:rPr>
-          <w:rStyle w:val="Enfasigrassetto"/>
-          <w:rFonts w:ascii="Chalkboard" w:hAnsi="Chalkboard"/>
-          <w:sz w:val="32"/>
-          <w:szCs w:val="32"/>
-        </w:rPr>
-        <w:t>RIT. Fa’ che impariamo, Signore, da Te,</w:t>
-      </w:r>
-      <w:r>
-        <w:rPr>
-          <w:rFonts w:ascii="Chalkboard" w:hAnsi="Chalkboard"/>
-          <w:b/>
-          <w:bCs/>
-          <w:sz w:val="32"/>
-          <w:szCs w:val="32"/>
-        </w:rPr>
-        <w:br/>
-      </w:r>
-      <w:r>
-        <w:rPr>
-          <w:rStyle w:val="Enfasigrassetto"/>
-          <w:rFonts w:ascii="Chalkboard" w:hAnsi="Chalkboard"/>
-          <w:sz w:val="32"/>
-          <w:szCs w:val="32"/>
-        </w:rPr>
-        <w:t>che il più grande è chi più sa servire,</w:t>
-      </w:r>
-      <w:r>
-        <w:rPr>
-          <w:rFonts w:ascii="Chalkboard" w:hAnsi="Chalkboard"/>
-          <w:b/>
-          <w:bCs/>
-          <w:sz w:val="32"/>
-          <w:szCs w:val="32"/>
-        </w:rPr>
-        <w:br/>
-      </w:r>
-      <w:r>
-        <w:rPr>
-          <w:rStyle w:val="Enfasigrassetto"/>
-          <w:rFonts w:ascii="Chalkboard" w:hAnsi="Chalkboard"/>
-          <w:sz w:val="32"/>
-          <w:szCs w:val="32"/>
-        </w:rPr>
-        <w:t>chi s’abbassa e chi si sa piegare,</w:t>
-      </w:r>
-      <w:r>
-        <w:rPr>
-          <w:rFonts w:ascii="Chalkboard" w:hAnsi="Chalkboard"/>
-          <w:b/>
-          <w:bCs/>
-          <w:sz w:val="32"/>
-          <w:szCs w:val="32"/>
-        </w:rPr>
-        <w:br/>
-      </w:r>
-      <w:r>
-        <w:rPr>
-          <w:rStyle w:val="Enfasigrassetto"/>
-          <w:rFonts w:ascii="Chalkboard" w:hAnsi="Chalkboard"/>
-          <w:sz w:val="32"/>
-          <w:szCs w:val="32"/>
-        </w:rPr>
-        <w:t>perché grande è soltanto l’amore.</w:t>
-      </w:r>
-    </w:p>
-    <w:p>
-      <w:pPr>
-        <w:pStyle w:val="NormaleWeb"/>
-        <w:shd w:val="clear" w:color="auto" w:fill="FFFFFF"/>
-        <w:spacing w:before="0" w:beforeAutospacing="0"/>
-        <w:contextualSpacing/>
-        <w:rPr>
-          <w:rFonts w:ascii="Chalkboard" w:hAnsi="Chalkboard"/>
-          <w:sz w:val="20"/>
-          <w:szCs w:val="20"/>
-        </w:rPr>
-      </w:pPr>
-    </w:p>
-    <w:p>
-      <w:pPr>
-        <w:pStyle w:val="NormaleWeb"/>
-        <w:shd w:val="clear" w:color="auto" w:fill="FFFFFF"/>
-        <w:spacing w:before="0" w:beforeAutospacing="0"/>
-        <w:contextualSpacing/>
-        <w:rPr>
-          <w:rFonts w:ascii="Chalkboard" w:hAnsi="Chalkboard"/>
-          <w:sz w:val="32"/>
-          <w:szCs w:val="32"/>
-        </w:rPr>
-      </w:pPr>
-      <w:r>
-        <w:rPr>
-          <w:rFonts w:ascii="Chalkboard" w:hAnsi="Chalkboard"/>
-          <w:sz w:val="32"/>
-          <w:szCs w:val="32"/>
-        </w:rPr>
-        <w:t>E ti vediamo poi, Maestro e Signore,</w:t>
-      </w:r>
-      <w:r>
-        <w:rPr>
-          <w:rFonts w:ascii="Chalkboard" w:hAnsi="Chalkboard"/>
-          <w:sz w:val="32"/>
-          <w:szCs w:val="32"/>
-        </w:rPr>
-        <w:br/>
-        <w:t>che lavi i piedi a noi che siamo tue creature;</w:t>
-      </w:r>
-      <w:r>
-        <w:rPr>
-          <w:rFonts w:ascii="Chalkboard" w:hAnsi="Chalkboard"/>
-          <w:sz w:val="32"/>
-          <w:szCs w:val="32"/>
-        </w:rPr>
-        <w:br/>
-        <w:t>e cinto del grembiule, che è il manto tuo regale,</w:t>
-      </w:r>
-      <w:r>
-        <w:rPr>
-          <w:rFonts w:ascii="Chalkboard" w:hAnsi="Chalkboard"/>
-          <w:sz w:val="32"/>
-          <w:szCs w:val="32"/>
-        </w:rPr>
-        <w:br/>
-        <w:t>c’insegni che servire è regnare.</w:t>
-      </w:r>
-    </w:p>
-    <w:p>
-      <w:pPr>
-        <w:pStyle w:val="NormaleWeb"/>
-        <w:shd w:val="clear" w:color="auto" w:fill="FFFFFF"/>
-        <w:spacing w:before="0" w:beforeAutospacing="0"/>
-        <w:contextualSpacing/>
-        <w:rPr>
-          <w:rFonts w:ascii="Chalkboard" w:hAnsi="Chalkboard"/>
-          <w:sz w:val="20"/>
-          <w:szCs w:val="20"/>
-        </w:rPr>
-      </w:pPr>
-    </w:p>
-    <w:p>
-      <w:pPr>
-        <w:pStyle w:val="NormaleWeb"/>
-        <w:shd w:val="clear" w:color="auto" w:fill="FFFFFF"/>
-        <w:spacing w:before="0" w:beforeAutospacing="0" w:after="0" w:afterAutospacing="0"/>
-        <w:contextualSpacing/>
-        <w:textAlignment w:val="baseline"/>
-        <w:rPr>
-          <w:rFonts w:ascii="Chalkboard" w:hAnsi="Chalkboard" w:cs="Open Sans"/>
-          <w:spacing w:val="15"/>
-          <w:sz w:val="32"/>
-          <w:szCs w:val="32"/>
-        </w:rPr>
-      </w:pPr>
-      <w:r>
-        <w:rPr>
-          <w:rFonts w:ascii="Chalkboard" w:hAnsi="Chalkboard" w:cs="Open Sans"/>
-          <w:b/>
-          <w:bCs/>
-          <w:spacing w:val="15"/>
-          <w:sz w:val="32"/>
-          <w:szCs w:val="32"/>
-          <w:bdr w:val="none" w:sz="0" w:space="0" w:color="auto" w:frame="1"/>
-        </w:rPr>
-        <w:t>RIT.</w:t>
-      </w:r>
-      <w:r>
-        <w:rPr>
-          <w:rFonts w:ascii="Chalkboard" w:hAnsi="Chalkboard" w:cs="Open Sans"/>
-          <w:spacing w:val="15"/>
-          <w:sz w:val="32"/>
-          <w:szCs w:val="32"/>
-        </w:rPr>
-        <w:t> </w:t>
-      </w:r>
-    </w:p>
-    <w:p>
-      <w:pPr>
-        <w:pStyle w:val="NormaleWeb"/>
-        <w:shd w:val="clear" w:color="auto" w:fill="FFFFFF"/>
-        <w:spacing w:before="0" w:beforeAutospacing="0" w:after="0" w:afterAutospacing="0"/>
-        <w:textAlignment w:val="baseline"/>
-        <w:rPr>
-          <w:rFonts w:ascii="Chalkboard" w:hAnsi="Chalkboard"/>
-          <w:sz w:val="32"/>
-          <w:szCs w:val="32"/>
-        </w:rPr>
-      </w:pPr>
-    </w:p>
-    <w:p>
-      <w:pPr>
-        <w:pStyle w:val="Titolo1"/>
-        <w:rPr>
-          <w:rFonts w:ascii="Chalkboard" w:hAnsi="Chalkboard" w:cs="Arial"/>
-          <w:b/>
-          <w:bCs/>
-          <w:color w:val="auto"/>
-          <w:sz w:val="36"/>
-          <w:szCs w:val="36"/>
-          <w:u w:val="single"/>
-        </w:rPr>
-      </w:pPr>
-      <w:bookmarkStart w:id="47" w:name="_Toc167867849"/>
-      <w:r>
-        <w:rPr>
-          <w:rFonts w:ascii="Chalkboard" w:hAnsi="Chalkboard" w:cs="Arial"/>
-          <w:b/>
-          <w:bCs/>
-          <w:color w:val="auto"/>
-          <w:sz w:val="36"/>
-          <w:szCs w:val="36"/>
-          <w:u w:val="single"/>
+        <w:rPr>
+          <w:rFonts w:ascii="Chalkboard" w:hAnsi="Chalkboard"/>
+          <w:sz w:val="32"/>
+          <w:szCs w:val="32"/>
+        </w:rPr>
+      </w:pPr>
+      <w:r>
+        <w:rPr>
+          <w:rFonts w:ascii="Chalkboard" w:hAnsi="Chalkboard"/>
+          <w:sz w:val="32"/>
+          <w:szCs w:val="32"/>
+        </w:rPr>
+        <w:t xml:space="preserve">Avanzavi nel silenzio </w:t>
+      </w:r>
+    </w:p>
+    <w:p>
+      <w:pPr>
+        <w:rPr>
+          <w:rFonts w:ascii="Chalkboard" w:hAnsi="Chalkboard"/>
+          <w:sz w:val="32"/>
+          <w:szCs w:val="32"/>
+        </w:rPr>
+      </w:pPr>
+      <w:r>
+        <w:rPr>
+          <w:rFonts w:ascii="Chalkboard" w:hAnsi="Chalkboard"/>
+          <w:sz w:val="32"/>
+          <w:szCs w:val="32"/>
+        </w:rPr>
+        <w:t xml:space="preserve">fra le lacrime e speravi </w:t>
+      </w:r>
+    </w:p>
+    <w:p>
+      <w:pPr>
+        <w:rPr>
+          <w:rFonts w:ascii="Chalkboard" w:hAnsi="Chalkboard"/>
+          <w:sz w:val="32"/>
+          <w:szCs w:val="32"/>
+        </w:rPr>
+      </w:pPr>
+      <w:r>
+        <w:rPr>
+          <w:rFonts w:ascii="Chalkboard" w:hAnsi="Chalkboard"/>
+          <w:sz w:val="32"/>
+          <w:szCs w:val="32"/>
+        </w:rPr>
+        <w:t xml:space="preserve">che il seme sparso davanti a Te </w:t>
+      </w:r>
+    </w:p>
+    <w:p>
+      <w:pPr>
+        <w:rPr>
+          <w:rFonts w:ascii="Chalkboard" w:hAnsi="Chalkboard"/>
+          <w:sz w:val="32"/>
+          <w:szCs w:val="32"/>
+        </w:rPr>
+      </w:pPr>
+      <w:r>
+        <w:rPr>
+          <w:rFonts w:ascii="Chalkboard" w:hAnsi="Chalkboard"/>
+          <w:sz w:val="32"/>
+          <w:szCs w:val="32"/>
+        </w:rPr>
+        <w:t xml:space="preserve">cadesse sulla buona terra. </w:t>
+      </w:r>
+    </w:p>
+    <w:p>
+      <w:pPr>
+        <w:rPr>
+          <w:rFonts w:ascii="Chalkboard" w:hAnsi="Chalkboard"/>
+          <w:sz w:val="32"/>
+          <w:szCs w:val="32"/>
+        </w:rPr>
+      </w:pPr>
+      <w:r>
+        <w:rPr>
+          <w:rFonts w:ascii="Chalkboard" w:hAnsi="Chalkboard"/>
+          <w:sz w:val="32"/>
+          <w:szCs w:val="32"/>
+        </w:rPr>
+        <w:t xml:space="preserve">Ora il cuore tuo è in festa </w:t>
+      </w:r>
+    </w:p>
+    <w:p>
+      <w:pPr>
+        <w:rPr>
+          <w:rFonts w:ascii="Chalkboard" w:hAnsi="Chalkboard"/>
+          <w:sz w:val="32"/>
+          <w:szCs w:val="32"/>
+        </w:rPr>
+      </w:pPr>
+      <w:r>
+        <w:rPr>
+          <w:rFonts w:ascii="Chalkboard" w:hAnsi="Chalkboard"/>
+          <w:sz w:val="32"/>
+          <w:szCs w:val="32"/>
+        </w:rPr>
+        <w:t xml:space="preserve">perché il grano biondeggia ormai, </w:t>
+      </w:r>
+    </w:p>
+    <w:p>
+      <w:pPr>
+        <w:rPr>
+          <w:rFonts w:ascii="Chalkboard" w:hAnsi="Chalkboard"/>
+          <w:sz w:val="32"/>
+          <w:szCs w:val="32"/>
+        </w:rPr>
+      </w:pPr>
+      <w:r>
+        <w:rPr>
+          <w:rFonts w:ascii="Chalkboard" w:hAnsi="Chalkboard"/>
+          <w:sz w:val="32"/>
+          <w:szCs w:val="32"/>
+        </w:rPr>
+        <w:t xml:space="preserve">è maturato sotto il sole, </w:t>
+      </w:r>
+    </w:p>
+    <w:p>
+      <w:pPr>
+        <w:rPr>
+          <w:rFonts w:ascii="Chalkboard" w:hAnsi="Chalkboard"/>
+          <w:sz w:val="32"/>
+          <w:szCs w:val="32"/>
+        </w:rPr>
+      </w:pPr>
+      <w:r>
+        <w:rPr>
+          <w:rFonts w:ascii="Chalkboard" w:hAnsi="Chalkboard"/>
+          <w:sz w:val="32"/>
+          <w:szCs w:val="32"/>
         </w:rPr>
         <w:lastRenderedPageBreak/>
-        <w:t>SERVO PER AMORE</w:t>
-      </w:r>
-      <w:bookmarkEnd w:id="47"/>
-    </w:p>
-    <w:p>
-      <w:pPr>
-        <w:pStyle w:val="NormaleWeb"/>
-        <w:shd w:val="clear" w:color="auto" w:fill="FFFFFF"/>
-        <w:spacing w:before="0" w:beforeAutospacing="0" w:after="0" w:afterAutospacing="0"/>
-        <w:textAlignment w:val="baseline"/>
-        <w:rPr>
-          <w:rFonts w:ascii="Chalkboard" w:hAnsi="Chalkboard" w:cs="Open Sans"/>
-          <w:spacing w:val="15"/>
-          <w:sz w:val="20"/>
-          <w:szCs w:val="20"/>
-        </w:rPr>
-      </w:pPr>
-    </w:p>
-    <w:p>
-      <w:pPr>
-        <w:rPr>
-          <w:rFonts w:ascii="Chalkboard" w:hAnsi="Chalkboard"/>
-          <w:sz w:val="32"/>
-          <w:szCs w:val="32"/>
-        </w:rPr>
-      </w:pPr>
-      <w:r>
-        <w:rPr>
-          <w:rFonts w:ascii="Chalkboard" w:hAnsi="Chalkboard"/>
-          <w:sz w:val="32"/>
-          <w:szCs w:val="32"/>
-        </w:rPr>
-        <w:t xml:space="preserve">Una notte di sudore </w:t>
-      </w:r>
-    </w:p>
-    <w:p>
-      <w:pPr>
-        <w:rPr>
-          <w:rFonts w:ascii="Chalkboard" w:hAnsi="Chalkboard"/>
-          <w:sz w:val="32"/>
-          <w:szCs w:val="32"/>
-        </w:rPr>
-      </w:pPr>
-      <w:r>
-        <w:rPr>
-          <w:rFonts w:ascii="Chalkboard" w:hAnsi="Chalkboard"/>
-          <w:sz w:val="32"/>
-          <w:szCs w:val="32"/>
-        </w:rPr>
-        <w:t xml:space="preserve">sulla barca in mezzo al mare </w:t>
-      </w:r>
-    </w:p>
-    <w:p>
-      <w:pPr>
-        <w:rPr>
-          <w:rFonts w:ascii="Chalkboard" w:hAnsi="Chalkboard"/>
-          <w:sz w:val="32"/>
-          <w:szCs w:val="32"/>
-        </w:rPr>
-      </w:pPr>
-      <w:r>
-        <w:rPr>
-          <w:rFonts w:ascii="Chalkboard" w:hAnsi="Chalkboard"/>
-          <w:sz w:val="32"/>
-          <w:szCs w:val="32"/>
-        </w:rPr>
-        <w:t xml:space="preserve">e mentre il cielo si imbianca già, </w:t>
-      </w:r>
-    </w:p>
-    <w:p>
-      <w:pPr>
-        <w:rPr>
-          <w:rFonts w:ascii="Chalkboard" w:hAnsi="Chalkboard"/>
-          <w:sz w:val="32"/>
-          <w:szCs w:val="32"/>
-        </w:rPr>
-      </w:pPr>
-      <w:r>
-        <w:rPr>
-          <w:rFonts w:ascii="Chalkboard" w:hAnsi="Chalkboard"/>
-          <w:sz w:val="32"/>
-          <w:szCs w:val="32"/>
-        </w:rPr>
-        <w:t xml:space="preserve">tu guardi le tue reti vuote. </w:t>
-      </w:r>
-    </w:p>
-    <w:p>
-      <w:pPr>
-        <w:rPr>
-          <w:rFonts w:ascii="Chalkboard" w:hAnsi="Chalkboard"/>
-          <w:sz w:val="32"/>
-          <w:szCs w:val="32"/>
-        </w:rPr>
-      </w:pPr>
-      <w:r>
-        <w:rPr>
-          <w:rFonts w:ascii="Chalkboard" w:hAnsi="Chalkboard"/>
-          <w:sz w:val="32"/>
-          <w:szCs w:val="32"/>
-        </w:rPr>
-        <w:t xml:space="preserve">Ma la voce che ti chiama </w:t>
-      </w:r>
-    </w:p>
-    <w:p>
-      <w:pPr>
-        <w:rPr>
-          <w:rFonts w:ascii="Chalkboard" w:hAnsi="Chalkboard"/>
-          <w:sz w:val="32"/>
-          <w:szCs w:val="32"/>
-        </w:rPr>
-      </w:pPr>
-      <w:r>
-        <w:rPr>
-          <w:rFonts w:ascii="Chalkboard" w:hAnsi="Chalkboard"/>
-          <w:sz w:val="32"/>
-          <w:szCs w:val="32"/>
-        </w:rPr>
-        <w:t xml:space="preserve">un altro mare ti mostrerà </w:t>
-      </w:r>
-    </w:p>
-    <w:p>
-      <w:pPr>
-        <w:rPr>
-          <w:rFonts w:ascii="Chalkboard" w:hAnsi="Chalkboard"/>
-          <w:sz w:val="32"/>
-          <w:szCs w:val="32"/>
-        </w:rPr>
-      </w:pPr>
-      <w:r>
-        <w:rPr>
-          <w:rFonts w:ascii="Chalkboard" w:hAnsi="Chalkboard"/>
-          <w:sz w:val="32"/>
-          <w:szCs w:val="32"/>
-        </w:rPr>
-        <w:t xml:space="preserve">e sulle rive di ogni cuore, </w:t>
-      </w:r>
-    </w:p>
-    <w:p>
-      <w:pPr>
-        <w:rPr>
-          <w:rFonts w:ascii="Chalkboard" w:hAnsi="Chalkboard"/>
-          <w:sz w:val="32"/>
-          <w:szCs w:val="32"/>
-        </w:rPr>
-      </w:pPr>
-      <w:r>
-        <w:rPr>
-          <w:rFonts w:ascii="Chalkboard" w:hAnsi="Chalkboard"/>
-          <w:sz w:val="32"/>
-          <w:szCs w:val="32"/>
-        </w:rPr>
-        <w:t xml:space="preserve">le tue reti getterai. </w:t>
-      </w:r>
-    </w:p>
-    <w:p>
-      <w:pPr>
-        <w:rPr>
-          <w:rFonts w:ascii="Chalkboard" w:hAnsi="Chalkboard"/>
-          <w:sz w:val="20"/>
-          <w:szCs w:val="20"/>
-        </w:rPr>
-      </w:pPr>
-    </w:p>
-    <w:p>
-      <w:pPr>
-        <w:shd w:val="clear" w:color="auto" w:fill="FFFFFF"/>
-        <w:rPr>
-          <w:rFonts w:ascii="Chalkboard" w:hAnsi="Chalkboard"/>
-          <w:b/>
-          <w:bCs/>
-          <w:sz w:val="32"/>
-          <w:szCs w:val="32"/>
-        </w:rPr>
-      </w:pPr>
-      <w:r>
-        <w:rPr>
-          <w:rFonts w:ascii="Chalkboard" w:hAnsi="Chalkboard" w:cs="Arial Hebrew"/>
-          <w:b/>
-          <w:bCs/>
-          <w:sz w:val="32"/>
-          <w:szCs w:val="32"/>
-        </w:rPr>
-        <w:t xml:space="preserve">RIT. </w:t>
-      </w:r>
-      <w:r>
-        <w:rPr>
-          <w:rFonts w:ascii="Chalkboard" w:hAnsi="Chalkboard"/>
-          <w:b/>
-          <w:bCs/>
-          <w:sz w:val="32"/>
-          <w:szCs w:val="32"/>
-        </w:rPr>
-        <w:t xml:space="preserve">Offri la vita tua </w:t>
-      </w:r>
-    </w:p>
-    <w:p>
-      <w:pPr>
-        <w:shd w:val="clear" w:color="auto" w:fill="FFFFFF"/>
-        <w:rPr>
-          <w:rFonts w:ascii="Chalkboard" w:hAnsi="Chalkboard" w:cs="Arial Hebrew"/>
-          <w:b/>
-          <w:bCs/>
-          <w:sz w:val="32"/>
-          <w:szCs w:val="32"/>
-        </w:rPr>
-      </w:pPr>
-      <w:r>
-        <w:rPr>
-          <w:rFonts w:ascii="Chalkboard" w:hAnsi="Chalkboard"/>
-          <w:b/>
-          <w:bCs/>
-          <w:sz w:val="32"/>
-          <w:szCs w:val="32"/>
-        </w:rPr>
-        <w:t>come Maria ai piedi della croce</w:t>
-      </w:r>
-    </w:p>
-    <w:p>
-      <w:pPr>
-        <w:shd w:val="clear" w:color="auto" w:fill="FFFFFF"/>
-        <w:rPr>
-          <w:rFonts w:ascii="Chalkboard" w:hAnsi="Chalkboard"/>
-          <w:b/>
-          <w:bCs/>
-          <w:sz w:val="32"/>
-          <w:szCs w:val="32"/>
-        </w:rPr>
-      </w:pPr>
-      <w:r>
-        <w:rPr>
-          <w:rFonts w:ascii="Chalkboard" w:hAnsi="Chalkboard"/>
-          <w:b/>
-          <w:bCs/>
-          <w:sz w:val="32"/>
-          <w:szCs w:val="32"/>
-        </w:rPr>
-        <w:t>e sarai servo di ogni uomo,</w:t>
-      </w:r>
-    </w:p>
-    <w:p>
-      <w:pPr>
-        <w:shd w:val="clear" w:color="auto" w:fill="FFFFFF"/>
-        <w:rPr>
-          <w:rFonts w:ascii="Chalkboard" w:hAnsi="Chalkboard"/>
-          <w:b/>
-          <w:bCs/>
-          <w:sz w:val="32"/>
-          <w:szCs w:val="32"/>
-        </w:rPr>
-      </w:pPr>
-      <w:r>
-        <w:rPr>
-          <w:rFonts w:ascii="Chalkboard" w:hAnsi="Chalkboard"/>
-          <w:b/>
-          <w:bCs/>
-          <w:sz w:val="32"/>
-          <w:szCs w:val="32"/>
-        </w:rPr>
-        <w:t xml:space="preserve">servo per amore, </w:t>
-      </w:r>
-    </w:p>
-    <w:p>
-      <w:pPr>
-        <w:shd w:val="clear" w:color="auto" w:fill="FFFFFF"/>
-        <w:rPr>
-          <w:rFonts w:ascii="Chalkboard" w:hAnsi="Chalkboard" w:cs="Arial Hebrew"/>
-          <w:b/>
-          <w:bCs/>
-          <w:sz w:val="32"/>
-          <w:szCs w:val="32"/>
-        </w:rPr>
-      </w:pPr>
-      <w:r>
-        <w:rPr>
-          <w:rFonts w:ascii="Chalkboard" w:hAnsi="Chalkboard"/>
-          <w:b/>
-          <w:bCs/>
-          <w:sz w:val="32"/>
-          <w:szCs w:val="32"/>
-        </w:rPr>
-        <w:t xml:space="preserve">sacerdote dell'umanità. </w:t>
-      </w:r>
-    </w:p>
-    <w:p>
-      <w:pPr>
-        <w:rPr>
-          <w:sz w:val="20"/>
-          <w:szCs w:val="20"/>
-        </w:rPr>
-      </w:pPr>
-    </w:p>
-    <w:p>
-      <w:pPr>
-        <w:rPr>
-          <w:rFonts w:ascii="Chalkboard" w:hAnsi="Chalkboard"/>
-          <w:sz w:val="32"/>
-          <w:szCs w:val="32"/>
-        </w:rPr>
-      </w:pPr>
-      <w:r>
-        <w:rPr>
-          <w:rFonts w:ascii="Chalkboard" w:hAnsi="Chalkboard"/>
-          <w:sz w:val="32"/>
-          <w:szCs w:val="32"/>
-        </w:rPr>
-        <w:t xml:space="preserve">Avanzavi nel silenzio </w:t>
-      </w:r>
-    </w:p>
-    <w:p>
-      <w:pPr>
-        <w:rPr>
-          <w:rFonts w:ascii="Chalkboard" w:hAnsi="Chalkboard"/>
-          <w:sz w:val="32"/>
-          <w:szCs w:val="32"/>
-        </w:rPr>
-      </w:pPr>
-      <w:r>
-        <w:rPr>
-          <w:rFonts w:ascii="Chalkboard" w:hAnsi="Chalkboard"/>
-          <w:sz w:val="32"/>
-          <w:szCs w:val="32"/>
-        </w:rPr>
-        <w:t xml:space="preserve">fra le lacrime e speravi </w:t>
-      </w:r>
-    </w:p>
-    <w:p>
-      <w:pPr>
-        <w:rPr>
-          <w:rFonts w:ascii="Chalkboard" w:hAnsi="Chalkboard"/>
-          <w:sz w:val="32"/>
-          <w:szCs w:val="32"/>
-        </w:rPr>
-      </w:pPr>
-      <w:r>
-        <w:rPr>
-          <w:rFonts w:ascii="Chalkboard" w:hAnsi="Chalkboard"/>
-          <w:sz w:val="32"/>
-          <w:szCs w:val="32"/>
-        </w:rPr>
-        <w:t xml:space="preserve">che il seme sparso davanti a Te </w:t>
-      </w:r>
-    </w:p>
-    <w:p>
-      <w:pPr>
-        <w:rPr>
-          <w:rFonts w:ascii="Chalkboard" w:hAnsi="Chalkboard"/>
-          <w:sz w:val="32"/>
-          <w:szCs w:val="32"/>
-        </w:rPr>
-      </w:pPr>
-      <w:r>
-        <w:rPr>
-          <w:rFonts w:ascii="Chalkboard" w:hAnsi="Chalkboard"/>
-          <w:sz w:val="32"/>
-          <w:szCs w:val="32"/>
-        </w:rPr>
-        <w:t xml:space="preserve">cadesse sulla buona terra. </w:t>
-      </w:r>
-    </w:p>
-    <w:p>
-      <w:pPr>
-        <w:rPr>
-          <w:rFonts w:ascii="Chalkboard" w:hAnsi="Chalkboard"/>
-          <w:sz w:val="32"/>
-          <w:szCs w:val="32"/>
-        </w:rPr>
-      </w:pPr>
-      <w:r>
-        <w:rPr>
-          <w:rFonts w:ascii="Chalkboard" w:hAnsi="Chalkboard"/>
-          <w:sz w:val="32"/>
-          <w:szCs w:val="32"/>
-        </w:rPr>
-        <w:t xml:space="preserve">Ora il cuore tuo è in festa </w:t>
-      </w:r>
-    </w:p>
-    <w:p>
-      <w:pPr>
-        <w:rPr>
-          <w:rFonts w:ascii="Chalkboard" w:hAnsi="Chalkboard"/>
-          <w:sz w:val="32"/>
-          <w:szCs w:val="32"/>
-        </w:rPr>
-      </w:pPr>
-      <w:r>
-        <w:rPr>
-          <w:rFonts w:ascii="Chalkboard" w:hAnsi="Chalkboard"/>
-          <w:sz w:val="32"/>
-          <w:szCs w:val="32"/>
-        </w:rPr>
-        <w:t xml:space="preserve">perché il grano biondeggia ormai, </w:t>
-      </w:r>
-    </w:p>
-    <w:p>
-      <w:pPr>
-        <w:rPr>
-          <w:rFonts w:ascii="Chalkboard" w:hAnsi="Chalkboard"/>
-          <w:sz w:val="32"/>
-          <w:szCs w:val="32"/>
-        </w:rPr>
-      </w:pPr>
-      <w:r>
-        <w:rPr>
-          <w:rFonts w:ascii="Chalkboard" w:hAnsi="Chalkboard"/>
-          <w:sz w:val="32"/>
-          <w:szCs w:val="32"/>
-        </w:rPr>
-        <w:t xml:space="preserve">è maturato sotto il sole, </w:t>
-      </w:r>
-    </w:p>
-    <w:p>
-      <w:pPr>
-        <w:rPr>
-          <w:rFonts w:ascii="Chalkboard" w:hAnsi="Chalkboard"/>
-          <w:sz w:val="32"/>
-          <w:szCs w:val="32"/>
-        </w:rPr>
-      </w:pPr>
-      <w:r>
-        <w:rPr>
-          <w:rFonts w:ascii="Chalkboard" w:hAnsi="Chalkboard"/>
-          <w:sz w:val="32"/>
-          <w:szCs w:val="32"/>
-        </w:rPr>
         <w:t xml:space="preserve">puoi riporlo nei granai. </w:t>
       </w:r>
     </w:p>
@@ -29493,7 +28750,7 @@
           <w:u w:val="single"/>
         </w:rPr>
       </w:pPr>
-      <w:bookmarkStart w:id="48" w:name="_Toc167867850"/>
+      <w:bookmarkStart w:id="46" w:name="_Toc168436487"/>
       <w:r>
         <w:rPr>
           <w:rFonts w:ascii="Chalkboard" w:hAnsi="Chalkboard" w:cs="Arial"/>
@@ -29506,7 +28763,7 @@
         </w:rPr>
         <w:t>TU LO SAI</w:t>
       </w:r>
-      <w:bookmarkEnd w:id="48"/>
+      <w:bookmarkEnd w:id="46"/>
     </w:p>
     <w:p>
       <w:pPr>
@@ -29681,7 +28938,6 @@
           <w:sz w:val="32"/>
           <w:szCs w:val="32"/>
         </w:rPr>
-        <w:lastRenderedPageBreak/>
         <w:t>Tu lo sai mio Dio che per amarti non ho che adesso.</w:t>
       </w:r>
       <w:r>
@@ -29998,7 +29254,7 @@
           <w:u w:val="single"/>
         </w:rPr>
       </w:pPr>
-      <w:bookmarkStart w:id="49" w:name="_Toc167867851"/>
+      <w:bookmarkStart w:id="47" w:name="_Toc168436488"/>
       <w:r>
         <w:rPr>
           <w:rFonts w:ascii="Chalkboard" w:hAnsi="Chalkboard" w:cs="Arial"/>
@@ -30011,7 +29267,7 @@
         </w:rPr>
         <w:t>TU SEI</w:t>
       </w:r>
-      <w:bookmarkEnd w:id="49"/>
+      <w:bookmarkEnd w:id="47"/>
     </w:p>
     <w:p>
       <w:pPr>
@@ -30172,6 +29428,7 @@
           <w:sz w:val="32"/>
           <w:szCs w:val="32"/>
         </w:rPr>
+        <w:lastRenderedPageBreak/>
         <w:t xml:space="preserve">il vento forte della vita, </w:t>
       </w:r>
     </w:p>
@@ -30408,7 +29665,7 @@
           <w:u w:val="single"/>
         </w:rPr>
       </w:pPr>
-      <w:bookmarkStart w:id="50" w:name="_Toc167867852"/>
+      <w:bookmarkStart w:id="48" w:name="_Toc168436489"/>
       <w:r>
         <w:rPr>
           <w:rFonts w:ascii="Chalkboard" w:hAnsi="Chalkboard" w:cs="Arial"/>
@@ -30419,10 +29676,9 @@
           <w:szCs w:val="36"/>
           <w:u w:val="single"/>
         </w:rPr>
-        <w:lastRenderedPageBreak/>
         <w:t>TU SEI LA FORZA</w:t>
       </w:r>
-      <w:bookmarkEnd w:id="50"/>
+      <w:bookmarkEnd w:id="48"/>
     </w:p>
     <w:p>
       <w:pPr>
@@ -30918,7 +30174,7 @@
           <w:u w:val="single"/>
         </w:rPr>
       </w:pPr>
-      <w:bookmarkStart w:id="51" w:name="_Toc167867853"/>
+      <w:bookmarkStart w:id="49" w:name="_Toc168436490"/>
       <w:r>
         <w:rPr>
           <w:rFonts w:ascii="Chalkboard" w:hAnsi="Chalkboard" w:cs="Arial"/>
@@ -30931,7 +30187,7 @@
         </w:rPr>
         <w:t>VENITE, APPLAUDIAMO AL SIGNORE</w:t>
       </w:r>
-      <w:bookmarkEnd w:id="51"/>
+      <w:bookmarkEnd w:id="49"/>
     </w:p>
     <w:p>
       <w:pPr>
@@ -31064,7 +30320,6 @@
           <w:sz w:val="32"/>
           <w:szCs w:val="32"/>
         </w:rPr>
-        <w:lastRenderedPageBreak/>
         <w:t xml:space="preserve">1 - </w:t>
       </w:r>
       <w:r>
@@ -31425,6 +30680,17 @@
         </w:rPr>
         <w:t>come nei giorni antichi.</w:t>
       </w:r>
+    </w:p>
+    <w:p>
+      <w:pPr>
+        <w:shd w:val="clear" w:color="auto" w:fill="FFFFFF"/>
+        <w:rPr>
+          <w:rFonts w:ascii="Chalkboard" w:hAnsi="Chalkboard" w:cs="Open Sans"/>
+          <w:spacing w:val="15"/>
+          <w:sz w:val="32"/>
+          <w:szCs w:val="32"/>
+        </w:rPr>
+      </w:pPr>
     </w:p>
     <w:p>
       <w:pPr>
@@ -31450,7 +30716,7 @@
           <w:u w:val="single"/>
         </w:rPr>
       </w:pPr>
-      <w:bookmarkStart w:id="52" w:name="_Toc167867854"/>
+      <w:bookmarkStart w:id="50" w:name="_Toc168436491"/>
       <w:r>
         <w:rPr>
           <w:rFonts w:ascii="Chalkboard" w:hAnsi="Chalkboard" w:cs="Arial"/>
@@ -31461,9 +30727,10 @@
           <w:szCs w:val="36"/>
           <w:u w:val="single"/>
         </w:rPr>
+        <w:lastRenderedPageBreak/>
         <w:t>VERBUM PANIS</w:t>
       </w:r>
-      <w:bookmarkEnd w:id="52"/>
+      <w:bookmarkEnd w:id="50"/>
     </w:p>
     <w:p>
       <w:pPr>
@@ -31607,7 +30874,6 @@
           <w:szCs w:val="32"/>
           <w:lang w:val="en-US"/>
         </w:rPr>
-        <w:lastRenderedPageBreak/>
         <w:t xml:space="preserve">RIT. Verbum </w:t>
       </w:r>
       <w:proofErr w:type="spellStart"/>
@@ -32079,7 +31345,7 @@
           <w:u w:val="single"/>
         </w:rPr>
       </w:pPr>
-      <w:bookmarkStart w:id="53" w:name="_Toc167867855"/>
+      <w:bookmarkStart w:id="51" w:name="_Toc168436492"/>
       <w:r>
         <w:rPr>
           <w:rFonts w:ascii="Chalkboard" w:hAnsi="Chalkboard" w:cs="Arial"/>
@@ -32092,7 +31358,7 @@
         </w:rPr>
         <w:t>VIENI E SEGUIMI</w:t>
       </w:r>
-      <w:bookmarkEnd w:id="53"/>
+      <w:bookmarkEnd w:id="51"/>
     </w:p>
     <w:p>
       <w:pPr>
@@ -32158,6 +31424,7 @@
           <w:szCs w:val="32"/>
           <w:shd w:val="clear" w:color="auto" w:fill="FFFFFF"/>
         </w:rPr>
+        <w:lastRenderedPageBreak/>
         <w:t>Lascia che la gente accumuli la sua fortuna.</w:t>
       </w:r>
       <w:r>
@@ -32354,7 +31621,6 @@
           <w:szCs w:val="32"/>
           <w:shd w:val="clear" w:color="auto" w:fill="FFFFFF"/>
         </w:rPr>
-        <w:lastRenderedPageBreak/>
         <w:t>E per questa strada va', va'</w:t>
       </w:r>
       <w:r>
@@ -32417,7 +31683,7 @@
           <w:u w:val="single"/>
         </w:rPr>
       </w:pPr>
-      <w:bookmarkStart w:id="54" w:name="_Toc167867856"/>
+      <w:bookmarkStart w:id="52" w:name="_Toc168436493"/>
       <w:r>
         <w:rPr>
           <w:rFonts w:ascii="Chalkboard" w:hAnsi="Chalkboard" w:cs="Arial"/>
@@ -32430,7 +31696,7 @@
         </w:rPr>
         <w:t>VIENI TU</w:t>
       </w:r>
-      <w:bookmarkEnd w:id="54"/>
+      <w:bookmarkEnd w:id="52"/>
     </w:p>
     <w:p>
       <w:pPr>
@@ -32879,6 +32145,7 @@
           <w:sz w:val="32"/>
           <w:szCs w:val="32"/>
         </w:rPr>
+        <w:lastRenderedPageBreak/>
         <w:t>vieni Signore Gesù,</w:t>
       </w:r>
     </w:p>
@@ -33371,7 +32638,7 @@
           <w:u w:val="single"/>
         </w:rPr>
       </w:pPr>
-      <w:bookmarkStart w:id="55" w:name="_Toc167867857"/>
+      <w:bookmarkStart w:id="53" w:name="_Toc168436494"/>
       <w:r>
         <w:rPr>
           <w:rFonts w:ascii="Chalkboard" w:hAnsi="Chalkboard" w:cs="Arial"/>
@@ -33384,7 +32651,7 @@
         </w:rPr>
         <w:t>VIVERE LA VITA</w:t>
       </w:r>
-      <w:bookmarkEnd w:id="55"/>
+      <w:bookmarkEnd w:id="53"/>
     </w:p>
     <w:p>
       <w:pPr>
@@ -33523,6 +32790,7 @@
           <w:sz w:val="32"/>
           <w:szCs w:val="32"/>
         </w:rPr>
+        <w:lastRenderedPageBreak/>
         <w:t xml:space="preserve">RIT. </w:t>
       </w:r>
       <w:r>
@@ -33661,14 +32929,6 @@
           <w:szCs w:val="32"/>
         </w:rPr>
         <w:br/>
-      </w:r>
-      <w:r>
-        <w:rPr>
-          <w:rFonts w:ascii="Chalkboard" w:hAnsi="Chalkboard"/>
-          <w:sz w:val="32"/>
-          <w:szCs w:val="32"/>
-        </w:rPr>
-        <w:lastRenderedPageBreak/>
         <w:t>perché Dio sta nei fratelli tuoi…</w:t>
       </w:r>
       <w:r>

</xml_diff>

<commit_message>
canti domenica 8 settembre
</commit_message>
<xml_diff>
--- a/pdf/canzoniere2.docx
+++ b/pdf/canzoniere2.docx
@@ -4235,10 +4235,438 @@
           <w:u w:val="single"/>
         </w:rPr>
         <w:lastRenderedPageBreak/>
-        <w:t>ALLELUIA CHIAMA ED IO VERRÒ</w:t>
-      </w:r>
-      <w:bookmarkEnd w:id="0"/>
-      <w:r>
+        <w:t>ABBRACCIAMI</w:t>
+      </w:r>
+    </w:p>
+    <w:p>
+      <w:pPr>
+        <w:rPr>
+          <w:rFonts w:ascii="Chalkboard" w:hAnsi="Chalkboard"/>
+          <w:sz w:val="20"/>
+          <w:szCs w:val="20"/>
+        </w:rPr>
+      </w:pPr>
+    </w:p>
+    <w:p>
+      <w:pPr>
+        <w:rPr>
+          <w:rFonts w:ascii="Chalkboard" w:hAnsi="Chalkboard"/>
+          <w:color w:val="000000"/>
+          <w:sz w:val="32"/>
+          <w:szCs w:val="32"/>
+        </w:rPr>
+      </w:pPr>
+      <w:r>
+        <w:rPr>
+          <w:rFonts w:ascii="Chalkboard" w:hAnsi="Chalkboard"/>
+          <w:color w:val="000000"/>
+          <w:sz w:val="32"/>
+          <w:szCs w:val="32"/>
+        </w:rPr>
+        <w:t xml:space="preserve">Gesù parola viva e vera </w:t>
+      </w:r>
+    </w:p>
+    <w:p>
+      <w:pPr>
+        <w:rPr>
+          <w:rFonts w:ascii="Chalkboard" w:hAnsi="Chalkboard"/>
+          <w:color w:val="000000"/>
+          <w:sz w:val="32"/>
+          <w:szCs w:val="32"/>
+        </w:rPr>
+      </w:pPr>
+      <w:r>
+        <w:rPr>
+          <w:rFonts w:ascii="Chalkboard" w:hAnsi="Chalkboard"/>
+          <w:color w:val="000000"/>
+          <w:sz w:val="32"/>
+          <w:szCs w:val="32"/>
+        </w:rPr>
+        <w:t>sorgente che disseta e cura ogni ferita</w:t>
+      </w:r>
+      <w:r>
+        <w:rPr>
+          <w:rFonts w:ascii="Chalkboard" w:hAnsi="Chalkboard"/>
+          <w:color w:val="000000"/>
+          <w:sz w:val="32"/>
+          <w:szCs w:val="32"/>
+        </w:rPr>
+        <w:br/>
+        <w:t xml:space="preserve">ferma se di me i tuoi occhi </w:t>
+      </w:r>
+    </w:p>
+    <w:p>
+      <w:pPr>
+        <w:rPr>
+          <w:rFonts w:ascii="Chalkboard" w:hAnsi="Chalkboard"/>
+          <w:color w:val="000000"/>
+          <w:sz w:val="20"/>
+          <w:szCs w:val="20"/>
+        </w:rPr>
+      </w:pPr>
+      <w:r>
+        <w:rPr>
+          <w:rFonts w:ascii="Chalkboard" w:hAnsi="Chalkboard"/>
+          <w:color w:val="000000"/>
+          <w:sz w:val="32"/>
+          <w:szCs w:val="32"/>
+        </w:rPr>
+        <w:t>la tua mano stendi e donami la vita.</w:t>
+      </w:r>
+      <w:r>
+        <w:rPr>
+          <w:rFonts w:ascii="Chalkboard" w:hAnsi="Chalkboard"/>
+          <w:color w:val="000000"/>
+          <w:sz w:val="32"/>
+          <w:szCs w:val="32"/>
+        </w:rPr>
+        <w:br/>
+      </w:r>
+    </w:p>
+    <w:p>
+      <w:pPr>
+        <w:rPr>
+          <w:rFonts w:ascii="Chalkboard" w:hAnsi="Chalkboard"/>
+          <w:b/>
+          <w:bCs/>
+          <w:color w:val="000000"/>
+          <w:sz w:val="32"/>
+          <w:szCs w:val="32"/>
+        </w:rPr>
+      </w:pPr>
+      <w:r>
+        <w:rPr>
+          <w:rFonts w:ascii="Chalkboard" w:hAnsi="Chalkboard"/>
+          <w:b/>
+          <w:bCs/>
+          <w:color w:val="000000"/>
+          <w:sz w:val="32"/>
+          <w:szCs w:val="32"/>
+        </w:rPr>
+        <w:t xml:space="preserve">RIT. </w:t>
+      </w:r>
+      <w:r>
+        <w:rPr>
+          <w:rFonts w:ascii="Chalkboard" w:hAnsi="Chalkboard"/>
+          <w:b/>
+          <w:bCs/>
+          <w:color w:val="000000"/>
+          <w:sz w:val="32"/>
+          <w:szCs w:val="32"/>
+        </w:rPr>
+        <w:t xml:space="preserve">Abbracciami dio dell'eternità </w:t>
+      </w:r>
+    </w:p>
+    <w:p>
+      <w:pPr>
+        <w:rPr>
+          <w:rFonts w:ascii="Chalkboard" w:hAnsi="Chalkboard"/>
+          <w:b/>
+          <w:bCs/>
+          <w:color w:val="000000"/>
+          <w:sz w:val="32"/>
+          <w:szCs w:val="32"/>
+        </w:rPr>
+      </w:pPr>
+      <w:r>
+        <w:rPr>
+          <w:rFonts w:ascii="Chalkboard" w:hAnsi="Chalkboard"/>
+          <w:b/>
+          <w:bCs/>
+          <w:color w:val="000000"/>
+          <w:sz w:val="32"/>
+          <w:szCs w:val="32"/>
+        </w:rPr>
+        <w:t>rifugio dell'anima grazia che opera.</w:t>
+      </w:r>
+      <w:r>
+        <w:rPr>
+          <w:rFonts w:ascii="Chalkboard" w:hAnsi="Chalkboard"/>
+          <w:b/>
+          <w:bCs/>
+          <w:color w:val="000000"/>
+          <w:sz w:val="32"/>
+          <w:szCs w:val="32"/>
+        </w:rPr>
+        <w:br/>
+        <w:t xml:space="preserve">Riscaldami fuoco che libera </w:t>
+      </w:r>
+    </w:p>
+    <w:p>
+      <w:pPr>
+        <w:rPr>
+          <w:rFonts w:ascii="Chalkboard" w:hAnsi="Chalkboard"/>
+          <w:color w:val="000000"/>
+          <w:sz w:val="20"/>
+          <w:szCs w:val="20"/>
+        </w:rPr>
+      </w:pPr>
+      <w:r>
+        <w:rPr>
+          <w:rFonts w:ascii="Chalkboard" w:hAnsi="Chalkboard"/>
+          <w:b/>
+          <w:bCs/>
+          <w:color w:val="000000"/>
+          <w:sz w:val="32"/>
+          <w:szCs w:val="32"/>
+        </w:rPr>
+        <w:t>manda il tuo spirito, Maranatha Gesù.</w:t>
+      </w:r>
+      <w:r>
+        <w:rPr>
+          <w:rFonts w:ascii="Chalkboard" w:hAnsi="Chalkboard"/>
+          <w:color w:val="000000"/>
+          <w:sz w:val="32"/>
+          <w:szCs w:val="32"/>
+        </w:rPr>
+        <w:br/>
+      </w:r>
+    </w:p>
+    <w:p>
+      <w:pPr>
+        <w:rPr>
+          <w:rFonts w:ascii="Chalkboard" w:hAnsi="Chalkboard"/>
+          <w:color w:val="000000"/>
+          <w:sz w:val="32"/>
+          <w:szCs w:val="32"/>
+        </w:rPr>
+      </w:pPr>
+      <w:r>
+        <w:rPr>
+          <w:rFonts w:ascii="Chalkboard" w:hAnsi="Chalkboard"/>
+          <w:color w:val="000000"/>
+          <w:sz w:val="32"/>
+          <w:szCs w:val="32"/>
+        </w:rPr>
+        <w:t xml:space="preserve">Gesù asciuga il nostro pianto </w:t>
+      </w:r>
+    </w:p>
+    <w:p>
+      <w:pPr>
+        <w:rPr>
+          <w:rFonts w:ascii="Chalkboard" w:hAnsi="Chalkboard"/>
+          <w:color w:val="000000"/>
+          <w:sz w:val="32"/>
+          <w:szCs w:val="32"/>
+        </w:rPr>
+      </w:pPr>
+      <w:r>
+        <w:rPr>
+          <w:rFonts w:ascii="Chalkboard" w:hAnsi="Chalkboard"/>
+          <w:color w:val="000000"/>
+          <w:sz w:val="32"/>
+          <w:szCs w:val="32"/>
+        </w:rPr>
+        <w:t>L</w:t>
+      </w:r>
+      <w:r>
+        <w:rPr>
+          <w:rFonts w:ascii="Chalkboard" w:hAnsi="Chalkboard"/>
+          <w:color w:val="000000"/>
+          <w:sz w:val="32"/>
+          <w:szCs w:val="32"/>
+        </w:rPr>
+        <w:t>eone vincitore della tribù di Giuda</w:t>
+      </w:r>
+      <w:r>
+        <w:rPr>
+          <w:rFonts w:ascii="Chalkboard" w:hAnsi="Chalkboard"/>
+          <w:color w:val="000000"/>
+          <w:sz w:val="32"/>
+          <w:szCs w:val="32"/>
+        </w:rPr>
+        <w:br/>
+        <w:t xml:space="preserve">vedi nella tua potenza questo cuore sciogli </w:t>
+      </w:r>
+    </w:p>
+    <w:p>
+      <w:pPr>
+        <w:rPr>
+          <w:rFonts w:ascii="Chalkboard" w:hAnsi="Chalkboard"/>
+          <w:color w:val="000000"/>
+          <w:sz w:val="32"/>
+          <w:szCs w:val="32"/>
+        </w:rPr>
+      </w:pPr>
+      <w:r>
+        <w:rPr>
+          <w:rFonts w:ascii="Chalkboard" w:hAnsi="Chalkboard"/>
+          <w:color w:val="000000"/>
+          <w:sz w:val="32"/>
+          <w:szCs w:val="32"/>
+        </w:rPr>
+        <w:t>con ogni sua paura.</w:t>
+      </w:r>
+    </w:p>
+    <w:p>
+      <w:pPr>
+        <w:pStyle w:val="NormaleWeb"/>
+        <w:shd w:val="clear" w:color="auto" w:fill="FFFFFF"/>
+        <w:spacing w:before="0" w:beforeAutospacing="0" w:after="0" w:afterAutospacing="0"/>
+        <w:textAlignment w:val="baseline"/>
+        <w:rPr>
+          <w:rFonts w:ascii="Chalkboard" w:hAnsi="Chalkboard" w:cs="Open Sans"/>
+          <w:spacing w:val="15"/>
+          <w:sz w:val="20"/>
+          <w:szCs w:val="20"/>
+          <w:bdr w:val="none" w:sz="0" w:space="0" w:color="auto" w:frame="1"/>
+        </w:rPr>
+      </w:pPr>
+    </w:p>
+    <w:p>
+      <w:pPr>
+        <w:pStyle w:val="NormaleWeb"/>
+        <w:shd w:val="clear" w:color="auto" w:fill="FFFFFF"/>
+        <w:spacing w:before="0" w:beforeAutospacing="0" w:after="0" w:afterAutospacing="0"/>
+        <w:textAlignment w:val="baseline"/>
+        <w:rPr>
+          <w:rFonts w:ascii="Chalkboard" w:hAnsi="Chalkboard" w:cs="Open Sans"/>
+          <w:spacing w:val="15"/>
+          <w:sz w:val="32"/>
+          <w:szCs w:val="32"/>
+        </w:rPr>
+      </w:pPr>
+      <w:r>
+        <w:rPr>
+          <w:rFonts w:ascii="Chalkboard" w:hAnsi="Chalkboard" w:cs="Open Sans"/>
+          <w:b/>
+          <w:bCs/>
+          <w:spacing w:val="15"/>
+          <w:sz w:val="32"/>
+          <w:szCs w:val="32"/>
+          <w:bdr w:val="none" w:sz="0" w:space="0" w:color="auto" w:frame="1"/>
+        </w:rPr>
+        <w:t>RIT.</w:t>
+      </w:r>
+      <w:r>
+        <w:rPr>
+          <w:rFonts w:ascii="Chalkboard" w:hAnsi="Chalkboard" w:cs="Open Sans"/>
+          <w:spacing w:val="15"/>
+          <w:sz w:val="32"/>
+          <w:szCs w:val="32"/>
+        </w:rPr>
+        <w:t> </w:t>
+      </w:r>
+    </w:p>
+    <w:p>
+      <w:pPr>
+        <w:rPr>
+          <w:rFonts w:ascii="Chalkboard" w:hAnsi="Chalkboard"/>
+          <w:color w:val="000000"/>
+          <w:sz w:val="20"/>
+          <w:szCs w:val="20"/>
+        </w:rPr>
+      </w:pPr>
+    </w:p>
+    <w:p>
+      <w:pPr>
+        <w:rPr>
+          <w:rFonts w:ascii="Chalkboard" w:hAnsi="Chalkboard"/>
+          <w:color w:val="000000"/>
+          <w:sz w:val="20"/>
+          <w:szCs w:val="20"/>
+        </w:rPr>
+      </w:pPr>
+      <w:r>
+        <w:rPr>
+          <w:rFonts w:ascii="Chalkboard" w:hAnsi="Chalkboard"/>
+          <w:color w:val="000000"/>
+          <w:sz w:val="32"/>
+          <w:szCs w:val="32"/>
+        </w:rPr>
+        <w:t xml:space="preserve">Per sempre io cantero la tua immensa fedeltà </w:t>
+      </w:r>
+    </w:p>
+    <w:p>
+      <w:pPr>
+        <w:rPr>
+          <w:rFonts w:ascii="Chalkboard" w:hAnsi="Chalkboard"/>
+          <w:color w:val="000000"/>
+          <w:sz w:val="32"/>
+          <w:szCs w:val="32"/>
+        </w:rPr>
+      </w:pPr>
+      <w:r>
+        <w:rPr>
+          <w:rFonts w:ascii="Chalkboard" w:hAnsi="Chalkboard"/>
+          <w:color w:val="000000"/>
+          <w:sz w:val="32"/>
+          <w:szCs w:val="32"/>
+        </w:rPr>
+        <w:t>il tuo spirito in me in eterno ti loder</w:t>
+      </w:r>
+      <w:r>
+        <w:rPr>
+          <w:rFonts w:ascii="Chalkboard" w:hAnsi="Chalkboard"/>
+          <w:color w:val="000000"/>
+          <w:sz w:val="32"/>
+          <w:szCs w:val="32"/>
+        </w:rPr>
+        <w:t>à. (2v.)</w:t>
+      </w:r>
+    </w:p>
+    <w:p>
+      <w:pPr>
+        <w:pStyle w:val="NormaleWeb"/>
+        <w:shd w:val="clear" w:color="auto" w:fill="FFFFFF"/>
+        <w:spacing w:before="0" w:beforeAutospacing="0" w:after="0" w:afterAutospacing="0"/>
+        <w:textAlignment w:val="baseline"/>
+        <w:rPr>
+          <w:rFonts w:ascii="Chalkboard" w:hAnsi="Chalkboard" w:cs="Open Sans"/>
+          <w:spacing w:val="15"/>
+          <w:sz w:val="20"/>
+          <w:szCs w:val="20"/>
+          <w:bdr w:val="none" w:sz="0" w:space="0" w:color="auto" w:frame="1"/>
+        </w:rPr>
+      </w:pPr>
+    </w:p>
+    <w:p>
+      <w:pPr>
+        <w:pStyle w:val="NormaleWeb"/>
+        <w:shd w:val="clear" w:color="auto" w:fill="FFFFFF"/>
+        <w:spacing w:before="0" w:beforeAutospacing="0" w:after="0" w:afterAutospacing="0"/>
+        <w:textAlignment w:val="baseline"/>
+        <w:rPr>
+          <w:rFonts w:ascii="Chalkboard" w:hAnsi="Chalkboard" w:cs="Open Sans"/>
+          <w:spacing w:val="15"/>
+          <w:sz w:val="32"/>
+          <w:szCs w:val="32"/>
+        </w:rPr>
+      </w:pPr>
+      <w:r>
+        <w:rPr>
+          <w:rFonts w:ascii="Chalkboard" w:hAnsi="Chalkboard" w:cs="Open Sans"/>
+          <w:b/>
+          <w:bCs/>
+          <w:spacing w:val="15"/>
+          <w:sz w:val="32"/>
+          <w:szCs w:val="32"/>
+          <w:bdr w:val="none" w:sz="0" w:space="0" w:color="auto" w:frame="1"/>
+        </w:rPr>
+        <w:t>RIT.</w:t>
+      </w:r>
+      <w:r>
+        <w:rPr>
+          <w:rFonts w:ascii="Chalkboard" w:hAnsi="Chalkboard" w:cs="Open Sans"/>
+          <w:spacing w:val="15"/>
+          <w:sz w:val="32"/>
+          <w:szCs w:val="32"/>
+        </w:rPr>
+        <w:t> </w:t>
+      </w:r>
+      <w:r>
+        <w:rPr>
+          <w:rFonts w:ascii="Chalkboard" w:hAnsi="Chalkboard"/>
+          <w:color w:val="000000"/>
+          <w:sz w:val="32"/>
+          <w:szCs w:val="32"/>
+        </w:rPr>
+        <w:br/>
+      </w:r>
+    </w:p>
+    <w:p>
+      <w:pPr>
+        <w:pStyle w:val="Titolo1"/>
         <w:rPr>
           <w:rFonts w:ascii="Chalkboard" w:hAnsi="Chalkboard" w:cs="Arial"/>
           <w:b/>
@@ -4248,14 +4676,7 @@
           <w:szCs w:val="36"/>
           <w:u w:val="single"/>
         </w:rPr>
-        <w:fldChar w:fldCharType="begin"/>
-      </w:r>
-      <w:r>
-        <w:rPr>
-          <w:color w:val="auto"/>
-        </w:rPr>
-        <w:instrText xml:space="preserve"> XE "</w:instrText>
-      </w:r>
+      </w:pPr>
       <w:r>
         <w:rPr>
           <w:rFonts w:ascii="Chalkboard" w:hAnsi="Chalkboard" w:cs="Arial"/>
@@ -4266,14 +4687,9 @@
           <w:szCs w:val="36"/>
           <w:u w:val="single"/>
         </w:rPr>
-        <w:instrText>ALLELUIA LODE COSMICA</w:instrText>
-      </w:r>
-      <w:r>
-        <w:rPr>
-          <w:color w:val="auto"/>
-        </w:rPr>
-        <w:instrText xml:space="preserve">" </w:instrText>
-      </w:r>
+        <w:t>ALLELUIA CHIAMA ED IO VERRÒ</w:t>
+      </w:r>
+      <w:bookmarkEnd w:id="0"/>
       <w:r>
         <w:rPr>
           <w:rFonts w:ascii="Chalkboard" w:hAnsi="Chalkboard" w:cs="Arial"/>
@@ -4284,7 +4700,13 @@
           <w:szCs w:val="36"/>
           <w:u w:val="single"/>
         </w:rPr>
-        <w:fldChar w:fldCharType="end"/>
+        <w:fldChar w:fldCharType="begin"/>
+      </w:r>
+      <w:r>
+        <w:rPr>
+          <w:color w:val="auto"/>
+        </w:rPr>
+        <w:instrText xml:space="preserve"> XE "</w:instrText>
       </w:r>
       <w:r>
         <w:rPr>
@@ -4296,13 +4718,13 @@
           <w:szCs w:val="36"/>
           <w:u w:val="single"/>
         </w:rPr>
-        <w:fldChar w:fldCharType="begin"/>
+        <w:instrText>ALLELUIA LODE COSMICA</w:instrText>
       </w:r>
       <w:r>
         <w:rPr>
           <w:color w:val="auto"/>
         </w:rPr>
-        <w:instrText xml:space="preserve"> XE "</w:instrText>
+        <w:instrText xml:space="preserve">" </w:instrText>
       </w:r>
       <w:r>
         <w:rPr>
@@ -4314,13 +4736,7 @@
           <w:szCs w:val="36"/>
           <w:u w:val="single"/>
         </w:rPr>
-        <w:instrText>ALLELUIA CHIAMA ED IO VERRÒ</w:instrText>
-      </w:r>
-      <w:r>
-        <w:rPr>
-          <w:color w:val="auto"/>
-        </w:rPr>
-        <w:instrText xml:space="preserve">" </w:instrText>
+        <w:fldChar w:fldCharType="end"/>
       </w:r>
       <w:r>
         <w:rPr>
@@ -4332,6 +4748,42 @@
           <w:szCs w:val="36"/>
           <w:u w:val="single"/>
         </w:rPr>
+        <w:fldChar w:fldCharType="begin"/>
+      </w:r>
+      <w:r>
+        <w:rPr>
+          <w:color w:val="auto"/>
+        </w:rPr>
+        <w:instrText xml:space="preserve"> XE "</w:instrText>
+      </w:r>
+      <w:r>
+        <w:rPr>
+          <w:rFonts w:ascii="Chalkboard" w:hAnsi="Chalkboard" w:cs="Arial"/>
+          <w:b/>
+          <w:bCs/>
+          <w:color w:val="auto"/>
+          <w:sz w:val="36"/>
+          <w:szCs w:val="36"/>
+          <w:u w:val="single"/>
+        </w:rPr>
+        <w:instrText>ALLELUIA CHIAMA ED IO VERRÒ</w:instrText>
+      </w:r>
+      <w:r>
+        <w:rPr>
+          <w:color w:val="auto"/>
+        </w:rPr>
+        <w:instrText xml:space="preserve">" </w:instrText>
+      </w:r>
+      <w:r>
+        <w:rPr>
+          <w:rFonts w:ascii="Chalkboard" w:hAnsi="Chalkboard" w:cs="Arial"/>
+          <w:b/>
+          <w:bCs/>
+          <w:color w:val="auto"/>
+          <w:sz w:val="36"/>
+          <w:szCs w:val="36"/>
+          <w:u w:val="single"/>
+        </w:rPr>
         <w:fldChar w:fldCharType="end"/>
       </w:r>
     </w:p>
@@ -4610,6 +5062,7 @@
           <w:sz w:val="32"/>
           <w:szCs w:val="32"/>
         </w:rPr>
+        <w:lastRenderedPageBreak/>
         <w:t>oltre il desiderio riposerò.</w:t>
       </w:r>
     </w:p>
@@ -5347,7 +5800,6 @@
           <w:szCs w:val="32"/>
           <w:shd w:val="clear" w:color="auto" w:fill="FFFFFF"/>
         </w:rPr>
-        <w:lastRenderedPageBreak/>
         <w:t xml:space="preserve">2 - </w:t>
       </w:r>
       <w:r>
@@ -5787,6 +6239,7 @@
           <w:sz w:val="32"/>
           <w:szCs w:val="32"/>
         </w:rPr>
+        <w:lastRenderedPageBreak/>
         <w:t>perché diventi per noi cibo di vita eterna.</w:t>
       </w:r>
       <w:r>
@@ -6185,14 +6638,6 @@
           <w:szCs w:val="32"/>
         </w:rPr>
         <w:br/>
-      </w:r>
-      <w:r>
-        <w:rPr>
-          <w:rFonts w:ascii="Chalkboard" w:hAnsi="Chalkboard" w:cs="Segoe UI"/>
-          <w:sz w:val="32"/>
-          <w:szCs w:val="32"/>
-        </w:rPr>
-        <w:lastRenderedPageBreak/>
         <w:t>Rivestiamo la forza di Dio</w:t>
       </w:r>
       <w:r>
@@ -6342,18 +6787,6 @@
         <w:br/>
         <w:t>noi la terra feconda. </w:t>
       </w:r>
-    </w:p>
-    <w:p>
-      <w:pPr>
-        <w:rPr>
-          <w:rFonts w:ascii="Chalkboard" w:hAnsi="Chalkboard" w:cs="Arial"/>
-          <w:b/>
-          <w:bCs/>
-          <w:sz w:val="32"/>
-          <w:szCs w:val="32"/>
-          <w:u w:val="single"/>
-        </w:rPr>
-      </w:pPr>
     </w:p>
     <w:p>
       <w:pPr>
@@ -6379,6 +6812,7 @@
           <w:szCs w:val="36"/>
           <w:u w:val="single"/>
         </w:rPr>
+        <w:lastRenderedPageBreak/>
         <w:t>CANTIAMO A TE</w:t>
       </w:r>
       <w:bookmarkEnd w:id="5"/>
@@ -6766,20 +7200,6 @@
     </w:p>
     <w:p>
       <w:pPr>
-        <w:pStyle w:val="NormaleWeb"/>
-        <w:shd w:val="clear" w:color="auto" w:fill="FFFFFF"/>
-        <w:spacing w:before="0" w:beforeAutospacing="0" w:after="0" w:afterAutospacing="0"/>
-        <w:contextualSpacing/>
-        <w:rPr>
-          <w:rFonts w:ascii="Chalkboard" w:hAnsi="Chalkboard" w:cs="Open Sans"/>
-          <w:sz w:val="32"/>
-          <w:szCs w:val="32"/>
-          <w:shd w:val="clear" w:color="auto" w:fill="FFFFFF"/>
-        </w:rPr>
-      </w:pPr>
-    </w:p>
-    <w:p>
-      <w:pPr>
         <w:rPr>
           <w:rFonts w:ascii="Chalkboard" w:hAnsi="Chalkboard" w:cs="Arial"/>
           <w:b/>
@@ -6814,7 +7234,6 @@
           <w:szCs w:val="36"/>
           <w:u w:val="single"/>
         </w:rPr>
-        <w:lastRenderedPageBreak/>
         <w:t>CHE GIOIA CI HAI DATO (RESURREZIONE)</w:t>
       </w:r>
       <w:bookmarkEnd w:id="6"/>
@@ -7006,6 +7425,14 @@
           <w:szCs w:val="32"/>
         </w:rPr>
         <w:br/>
+      </w:r>
+      <w:r>
+        <w:rPr>
+          <w:rFonts w:ascii="Chalkboard" w:hAnsi="Chalkboard" w:cs="Arial"/>
+          <w:sz w:val="32"/>
+          <w:szCs w:val="32"/>
+        </w:rPr>
+        <w:lastRenderedPageBreak/>
         <w:t>Quello ch'era morto non è qui</w:t>
       </w:r>
       <w:r>
@@ -7498,7 +7925,6 @@
           <w:sz w:val="32"/>
           <w:szCs w:val="32"/>
         </w:rPr>
-        <w:lastRenderedPageBreak/>
         <w:t>del sole nuovo che mi riscalda.</w:t>
       </w:r>
       <w:r>
@@ -7909,6 +8335,7 @@
           <w:sz w:val="32"/>
           <w:szCs w:val="32"/>
         </w:rPr>
+        <w:lastRenderedPageBreak/>
         <w:t>perché vuol dire che ascolti me.</w:t>
       </w:r>
     </w:p>
@@ -8224,77 +8651,12 @@
       <w:pPr>
         <w:pStyle w:val="le3song"/>
         <w:shd w:val="clear" w:color="auto" w:fill="FFFFFF"/>
-        <w:spacing w:before="0" w:beforeAutospacing="0" w:after="192" w:afterAutospacing="0"/>
+        <w:spacing w:before="0" w:beforeAutospacing="0" w:after="0" w:afterAutospacing="0"/>
         <w:contextualSpacing/>
         <w:rPr>
           <w:rFonts w:ascii="Chalkboard" w:hAnsi="Chalkboard"/>
-          <w:sz w:val="16"/>
-          <w:szCs w:val="16"/>
-        </w:rPr>
-      </w:pPr>
-    </w:p>
-    <w:p>
-      <w:pPr>
-        <w:pStyle w:val="le3song"/>
-        <w:shd w:val="clear" w:color="auto" w:fill="FFFFFF"/>
-        <w:spacing w:before="0" w:beforeAutospacing="0" w:after="192" w:afterAutospacing="0"/>
-        <w:contextualSpacing/>
-        <w:rPr>
-          <w:rFonts w:ascii="Chalkboard" w:hAnsi="Chalkboard"/>
-          <w:sz w:val="16"/>
-          <w:szCs w:val="16"/>
-        </w:rPr>
-      </w:pPr>
-    </w:p>
-    <w:p>
-      <w:pPr>
-        <w:pStyle w:val="le3song"/>
-        <w:shd w:val="clear" w:color="auto" w:fill="FFFFFF"/>
-        <w:spacing w:before="0" w:beforeAutospacing="0" w:after="192" w:afterAutospacing="0"/>
-        <w:contextualSpacing/>
-        <w:rPr>
-          <w:rFonts w:ascii="Chalkboard" w:hAnsi="Chalkboard"/>
-          <w:sz w:val="16"/>
-          <w:szCs w:val="16"/>
-        </w:rPr>
-      </w:pPr>
-    </w:p>
-    <w:p>
-      <w:pPr>
-        <w:pStyle w:val="le3song"/>
-        <w:shd w:val="clear" w:color="auto" w:fill="FFFFFF"/>
-        <w:spacing w:before="0" w:beforeAutospacing="0" w:after="192" w:afterAutospacing="0"/>
-        <w:contextualSpacing/>
-        <w:rPr>
-          <w:rFonts w:ascii="Chalkboard" w:hAnsi="Chalkboard"/>
-          <w:sz w:val="16"/>
-          <w:szCs w:val="16"/>
-        </w:rPr>
-      </w:pPr>
-    </w:p>
-    <w:p>
-      <w:pPr>
-        <w:pStyle w:val="le3song"/>
-        <w:shd w:val="clear" w:color="auto" w:fill="FFFFFF"/>
-        <w:spacing w:before="0" w:beforeAutospacing="0" w:after="192" w:afterAutospacing="0"/>
-        <w:contextualSpacing/>
-        <w:rPr>
-          <w:rFonts w:ascii="Chalkboard" w:hAnsi="Chalkboard"/>
-          <w:sz w:val="16"/>
-          <w:szCs w:val="16"/>
-        </w:rPr>
-      </w:pPr>
-    </w:p>
-    <w:p>
-      <w:pPr>
-        <w:pStyle w:val="le3song"/>
-        <w:shd w:val="clear" w:color="auto" w:fill="FFFFFF"/>
-        <w:spacing w:before="0" w:beforeAutospacing="0" w:after="192" w:afterAutospacing="0"/>
-        <w:contextualSpacing/>
-        <w:rPr>
-          <w:rFonts w:ascii="Chalkboard" w:hAnsi="Chalkboard"/>
-          <w:sz w:val="16"/>
-          <w:szCs w:val="16"/>
+          <w:sz w:val="36"/>
+          <w:szCs w:val="36"/>
         </w:rPr>
       </w:pPr>
     </w:p>
@@ -8322,7 +8684,6 @@
           <w:szCs w:val="36"/>
           <w:u w:val="single"/>
         </w:rPr>
-        <w:lastRenderedPageBreak/>
         <w:t>COME MARIA</w:t>
       </w:r>
       <w:bookmarkEnd w:id="9"/>
@@ -8642,6 +9003,7 @@
           <w:sz w:val="32"/>
           <w:szCs w:val="32"/>
         </w:rPr>
+        <w:lastRenderedPageBreak/>
         <w:t>Accetta dalle nostre mani</w:t>
       </w:r>
       <w:r>
@@ -8976,7 +9338,6 @@
           <w:szCs w:val="32"/>
           <w:shd w:val="clear" w:color="auto" w:fill="FFFFFF"/>
         </w:rPr>
-        <w:lastRenderedPageBreak/>
         <w:t>e il tuo nome annuncerò.</w:t>
       </w:r>
     </w:p>
@@ -9334,6 +9695,7 @@
           <w:szCs w:val="32"/>
           <w:bdr w:val="none" w:sz="0" w:space="0" w:color="auto" w:frame="1"/>
         </w:rPr>
+        <w:lastRenderedPageBreak/>
         <w:t>RIT.</w:t>
       </w:r>
       <w:r>
@@ -9753,7 +10115,6 @@
           <w:sz w:val="32"/>
           <w:szCs w:val="32"/>
         </w:rPr>
-        <w:lastRenderedPageBreak/>
         <w:t>Giuseppe sposo di Maria,</w:t>
       </w:r>
     </w:p>
@@ -10087,6 +10448,7 @@
           <w:szCs w:val="32"/>
           <w:shd w:val="clear" w:color="auto" w:fill="FFFFFF"/>
         </w:rPr>
+        <w:lastRenderedPageBreak/>
         <w:t>Io voglio stare vicino a Te</w:t>
       </w:r>
       <w:r>
@@ -10446,7 +10808,6 @@
           <w:szCs w:val="36"/>
           <w:u w:val="single"/>
         </w:rPr>
-        <w:lastRenderedPageBreak/>
         <w:t>DAL PRINCIPIO</w:t>
       </w:r>
       <w:bookmarkEnd w:id="13"/>
@@ -10848,6 +11209,7 @@
           <w:sz w:val="32"/>
           <w:szCs w:val="32"/>
         </w:rPr>
+        <w:lastRenderedPageBreak/>
         <w:t xml:space="preserve">nel profondo del nostro cuore, </w:t>
       </w:r>
     </w:p>
@@ -11211,7 +11573,6 @@
           <w:sz w:val="32"/>
           <w:szCs w:val="32"/>
         </w:rPr>
-        <w:lastRenderedPageBreak/>
         <w:t>l’anima mia come terra deserta.</w:t>
       </w:r>
     </w:p>
@@ -11597,6 +11958,7 @@
           <w:szCs w:val="32"/>
           <w:shd w:val="clear" w:color="auto" w:fill="FFFFFF"/>
         </w:rPr>
+        <w:lastRenderedPageBreak/>
         <w:t>canta senza stonature,</w:t>
       </w:r>
       <w:r>
@@ -11962,7 +12324,6 @@
           <w:szCs w:val="32"/>
           <w:shd w:val="clear" w:color="auto" w:fill="FFFFFF"/>
         </w:rPr>
-        <w:lastRenderedPageBreak/>
         <w:t>usa soprattutto il cuore.</w:t>
       </w:r>
       <w:r>
@@ -12763,7 +13124,6 @@
           <w:sz w:val="32"/>
           <w:szCs w:val="32"/>
         </w:rPr>
-        <w:lastRenderedPageBreak/>
         <w:t xml:space="preserve">l’argine per la vita, </w:t>
       </w:r>
     </w:p>
@@ -13200,6 +13560,7 @@
           <w:sz w:val="32"/>
           <w:szCs w:val="32"/>
         </w:rPr>
+        <w:lastRenderedPageBreak/>
         <w:t>uomo che s’apre la strada in una giungla d’idee</w:t>
       </w:r>
     </w:p>
@@ -13551,7 +13912,6 @@
           <w:sz w:val="32"/>
           <w:szCs w:val="32"/>
         </w:rPr>
-        <w:lastRenderedPageBreak/>
         <w:t xml:space="preserve">1 - Magiche note si sono unite a mille colori nell'armonia, </w:t>
       </w:r>
     </w:p>
@@ -13972,6 +14332,7 @@
           <w:szCs w:val="32"/>
           <w:shd w:val="clear" w:color="auto" w:fill="FFFFFF"/>
         </w:rPr>
+        <w:lastRenderedPageBreak/>
         <w:t>la stella che va.</w:t>
       </w:r>
       <w:r>
@@ -14297,7 +14658,6 @@
           <w:szCs w:val="32"/>
           <w:shd w:val="clear" w:color="auto" w:fill="FFFFFF"/>
         </w:rPr>
-        <w:lastRenderedPageBreak/>
         <w:t>e i pastori di coccio</w:t>
       </w:r>
       <w:r>
@@ -14635,6 +14995,7 @@
           <w:szCs w:val="32"/>
           <w:shd w:val="clear" w:color="auto" w:fill="FFFFFF"/>
         </w:rPr>
+        <w:lastRenderedPageBreak/>
         <w:t>la buona novella</w:t>
       </w:r>
       <w:r>
@@ -15005,7 +15366,6 @@
           <w:szCs w:val="32"/>
           <w:bdr w:val="none" w:sz="0" w:space="0" w:color="auto" w:frame="1"/>
         </w:rPr>
-        <w:lastRenderedPageBreak/>
         <w:t>Gesù Cristo, Agnello di Dio, tu figlio del Padre.</w:t>
       </w:r>
     </w:p>
@@ -15380,6 +15740,7 @@
           <w:sz w:val="32"/>
           <w:szCs w:val="32"/>
         </w:rPr>
+        <w:lastRenderedPageBreak/>
         <w:t>Noi ti lodiamo, ti benediciamo</w:t>
       </w:r>
       <w:r>
@@ -15704,7 +16065,6 @@
           <w:szCs w:val="32"/>
           <w:bdr w:val="none" w:sz="0" w:space="0" w:color="auto" w:frame="1"/>
         </w:rPr>
-        <w:lastRenderedPageBreak/>
         <w:t>RIT.</w:t>
       </w:r>
       <w:r>
@@ -16370,6 +16730,7 @@
           <w:szCs w:val="32"/>
           <w:shd w:val="clear" w:color="auto" w:fill="FFFFFF"/>
         </w:rPr>
+        <w:lastRenderedPageBreak/>
         <w:t>c</w:t>
       </w:r>
       <w:r>
@@ -17216,7 +17577,6 @@
           <w:szCs w:val="32"/>
           <w:shd w:val="clear" w:color="auto" w:fill="FFFFFF"/>
         </w:rPr>
-        <w:lastRenderedPageBreak/>
         <w:t xml:space="preserve">E beati </w:t>
       </w:r>
       <w:proofErr w:type="spellStart"/>
@@ -17606,6 +17966,7 @@
           <w:sz w:val="32"/>
           <w:szCs w:val="32"/>
         </w:rPr>
+        <w:lastRenderedPageBreak/>
         <w:t xml:space="preserve">Vieni luce dei cuori, dona forza e fedeltà. </w:t>
       </w:r>
     </w:p>
@@ -17913,7 +18274,6 @@
           <w:sz w:val="32"/>
           <w:szCs w:val="32"/>
         </w:rPr>
-        <w:lastRenderedPageBreak/>
         <w:t>d</w:t>
       </w:r>
       <w:r>
@@ -18523,7 +18883,6 @@
           <w:sz w:val="32"/>
           <w:szCs w:val="32"/>
         </w:rPr>
-        <w:lastRenderedPageBreak/>
         <w:t>chi fugge perderà</w:t>
       </w:r>
     </w:p>
@@ -18783,6 +19142,7 @@
           <w:szCs w:val="36"/>
           <w:u w:val="single"/>
         </w:rPr>
+        <w:lastRenderedPageBreak/>
         <w:t>LAUDATO SII SIGNORE MIO</w:t>
       </w:r>
       <w:bookmarkEnd w:id="26"/>
@@ -19179,7 +19539,6 @@
           <w:sz w:val="32"/>
           <w:szCs w:val="32"/>
         </w:rPr>
-        <w:lastRenderedPageBreak/>
         <w:t xml:space="preserve">Tu gli dai la pace Tua </w:t>
       </w:r>
     </w:p>
@@ -19440,6 +19799,7 @@
           <w:szCs w:val="36"/>
           <w:u w:val="single"/>
         </w:rPr>
+        <w:lastRenderedPageBreak/>
         <w:t>LODATE DIO (CIELI IMMENSI)</w:t>
       </w:r>
       <w:bookmarkEnd w:id="27"/>
@@ -19818,7 +20178,6 @@
           <w:szCs w:val="32"/>
           <w:bdr w:val="none" w:sz="0" w:space="0" w:color="auto" w:frame="1"/>
         </w:rPr>
-        <w:lastRenderedPageBreak/>
         <w:t>RIT.</w:t>
       </w:r>
       <w:r>
@@ -20185,6 +20544,7 @@
           <w:szCs w:val="32"/>
           <w:shd w:val="clear" w:color="auto" w:fill="FCFCFC"/>
         </w:rPr>
+        <w:lastRenderedPageBreak/>
         <w:t>quando io sto davanti a te</w:t>
       </w:r>
       <w:r>
@@ -20683,7 +21043,6 @@
           <w:bdr w:val="none" w:sz="0" w:space="0" w:color="auto" w:frame="1"/>
           <w:shd w:val="clear" w:color="auto" w:fill="FCFCFC"/>
         </w:rPr>
-        <w:lastRenderedPageBreak/>
         <w:t>Tu doni e porti via, tu doni e porti via</w:t>
       </w:r>
       <w:r>
@@ -21530,7 +21889,6 @@
           <w:sz w:val="32"/>
           <w:szCs w:val="32"/>
         </w:rPr>
-        <w:lastRenderedPageBreak/>
         <w:t xml:space="preserve">Io sono venuto a salvarvi dalla morte, </w:t>
       </w:r>
     </w:p>
@@ -21962,6 +22320,7 @@
           <w:sz w:val="32"/>
           <w:szCs w:val="32"/>
         </w:rPr>
+        <w:lastRenderedPageBreak/>
         <w:t xml:space="preserve">A cosa servirà l’amore che vi ho dato </w:t>
       </w:r>
     </w:p>
@@ -22418,7 +22777,6 @@
           <w:szCs w:val="32"/>
           <w:shd w:val="clear" w:color="auto" w:fill="FFFFFF"/>
         </w:rPr>
-        <w:lastRenderedPageBreak/>
         <w:t>Sapessi quante volte guardando questo mondo</w:t>
       </w:r>
       <w:r>
@@ -22727,6 +23085,7 @@
           <w:szCs w:val="32"/>
           <w:shd w:val="clear" w:color="auto" w:fill="FFFFFF"/>
         </w:rPr>
+        <w:lastRenderedPageBreak/>
         <w:t xml:space="preserve">2 - </w:t>
       </w:r>
       <w:r>
@@ -23102,7 +23461,6 @@
           <w:sz w:val="32"/>
           <w:szCs w:val="32"/>
         </w:rPr>
-        <w:lastRenderedPageBreak/>
         <w:t>RIT. Beata, tu hai creduto!</w:t>
       </w:r>
     </w:p>
@@ -23337,6 +23695,7 @@
           <w:szCs w:val="36"/>
           <w:u w:val="single"/>
         </w:rPr>
+        <w:lastRenderedPageBreak/>
         <w:t>NON FERMARTI ORA</w:t>
       </w:r>
       <w:bookmarkEnd w:id="33"/>
@@ -23700,7 +24059,6 @@
           <w:sz w:val="32"/>
           <w:szCs w:val="32"/>
         </w:rPr>
-        <w:lastRenderedPageBreak/>
         <w:t xml:space="preserve">e non vi ritornano senza irrigare </w:t>
       </w:r>
     </w:p>
@@ -23963,6 +24321,7 @@
           <w:sz w:val="32"/>
           <w:szCs w:val="32"/>
         </w:rPr>
+        <w:lastRenderedPageBreak/>
         <w:t>Lui conosce tutti i nostri cuori, pace a te, pace a te (2v.)</w:t>
       </w:r>
     </w:p>
@@ -24371,19 +24730,6 @@
         <w:textAlignment w:val="baseline"/>
         <w:rPr>
           <w:rFonts w:ascii="Chalkboard" w:hAnsi="Chalkboard"/>
-          <w:sz w:val="20"/>
-          <w:szCs w:val="20"/>
-        </w:rPr>
-      </w:pPr>
-    </w:p>
-    <w:p>
-      <w:pPr>
-        <w:pStyle w:val="NormaleWeb"/>
-        <w:shd w:val="clear" w:color="auto" w:fill="FFFFFF"/>
-        <w:spacing w:before="0" w:beforeAutospacing="0" w:after="0" w:afterAutospacing="0"/>
-        <w:textAlignment w:val="baseline"/>
-        <w:rPr>
-          <w:rFonts w:ascii="Chalkboard" w:hAnsi="Chalkboard"/>
           <w:sz w:val="32"/>
           <w:szCs w:val="32"/>
         </w:rPr>
@@ -24413,7 +24759,6 @@
           <w:szCs w:val="36"/>
           <w:u w:val="single"/>
         </w:rPr>
-        <w:lastRenderedPageBreak/>
         <w:t>PADRE NOSTRO (NON ABBANDONARCI)</w:t>
       </w:r>
       <w:bookmarkEnd w:id="37"/>
@@ -24695,6 +25040,7 @@
           <w:sz w:val="32"/>
           <w:szCs w:val="32"/>
         </w:rPr>
+        <w:lastRenderedPageBreak/>
         <w:t>dal male.</w:t>
       </w:r>
     </w:p>
@@ -25067,7 +25413,6 @@
           <w:sz w:val="32"/>
           <w:szCs w:val="32"/>
         </w:rPr>
-        <w:lastRenderedPageBreak/>
         <w:t>tra neve, freddo e vento,</w:t>
       </w:r>
       <w:r>
@@ -25380,19 +25725,6 @@
         </w:rPr>
         <w:t>ene...</w:t>
       </w:r>
-    </w:p>
-    <w:p>
-      <w:pPr>
-        <w:pStyle w:val="NormaleWeb"/>
-        <w:shd w:val="clear" w:color="auto" w:fill="FFFFFF"/>
-        <w:spacing w:before="0" w:beforeAutospacing="0" w:after="0" w:afterAutospacing="0"/>
-        <w:contextualSpacing/>
-        <w:rPr>
-          <w:rFonts w:ascii="Chalkboard" w:hAnsi="Chalkboard"/>
-          <w:sz w:val="32"/>
-          <w:szCs w:val="32"/>
-        </w:rPr>
-      </w:pPr>
     </w:p>
     <w:p>
       <w:pPr>
@@ -25418,6 +25750,7 @@
           <w:szCs w:val="36"/>
           <w:u w:val="single"/>
         </w:rPr>
+        <w:lastRenderedPageBreak/>
         <w:t>RE DEI RE</w:t>
       </w:r>
       <w:bookmarkEnd w:id="39"/>
@@ -25971,7 +26304,6 @@
           <w:szCs w:val="36"/>
           <w:u w:val="single"/>
         </w:rPr>
-        <w:lastRenderedPageBreak/>
         <w:t>S</w:t>
       </w:r>
       <w:r>
@@ -26241,6 +26573,7 @@
           <w:szCs w:val="32"/>
           <w:shd w:val="clear" w:color="auto" w:fill="FFFFFF"/>
         </w:rPr>
+        <w:lastRenderedPageBreak/>
         <w:t>Tu conosci i miei sentieri,</w:t>
       </w:r>
       <w:r>
@@ -26612,7 +26945,6 @@
           <w:sz w:val="32"/>
           <w:szCs w:val="32"/>
         </w:rPr>
-        <w:lastRenderedPageBreak/>
         <w:t>m</w:t>
       </w:r>
       <w:r>
@@ -26962,6 +27294,7 @@
           <w:szCs w:val="32"/>
           <w:shd w:val="clear" w:color="auto" w:fill="FFFFFF"/>
         </w:rPr>
+        <w:lastRenderedPageBreak/>
         <w:t>Osanna, Osanna, Osanna nell’alto dei cieli.</w:t>
       </w:r>
     </w:p>
@@ -27417,7 +27750,6 @@
           <w:szCs w:val="32"/>
           <w:bdr w:val="none" w:sz="0" w:space="0" w:color="auto" w:frame="1"/>
         </w:rPr>
-        <w:lastRenderedPageBreak/>
         <w:t xml:space="preserve">tu di mille e mille cuori fai un cuore solo, un corpo solo in te </w:t>
       </w:r>
     </w:p>
@@ -27733,6 +28065,7 @@
           <w:sz w:val="32"/>
           <w:szCs w:val="32"/>
         </w:rPr>
+        <w:lastRenderedPageBreak/>
         <w:t>è un ideale che la storia farà,</w:t>
       </w:r>
       <w:r>
@@ -28054,7 +28387,6 @@
           <w:sz w:val="32"/>
           <w:szCs w:val="32"/>
         </w:rPr>
-        <w:lastRenderedPageBreak/>
         <w:t>RIT. Fa’ che impariamo, Signore, da Te,</w:t>
       </w:r>
       <w:r>
@@ -28328,6 +28660,7 @@
           <w:sz w:val="32"/>
           <w:szCs w:val="32"/>
         </w:rPr>
+        <w:lastRenderedPageBreak/>
         <w:t xml:space="preserve">e mentre il cielo si imbianca già, </w:t>
       </w:r>
     </w:p>
@@ -28686,7 +29019,6 @@
           <w:sz w:val="32"/>
           <w:szCs w:val="32"/>
         </w:rPr>
-        <w:lastRenderedPageBreak/>
         <w:t xml:space="preserve">puoi riporlo nei granai. </w:t>
       </w:r>
     </w:p>
@@ -29050,6 +29382,7 @@
           <w:sz w:val="32"/>
           <w:szCs w:val="32"/>
         </w:rPr>
+        <w:lastRenderedPageBreak/>
         <w:t>F</w:t>
       </w:r>
       <w:r>
@@ -29444,7 +29777,6 @@
           <w:sz w:val="32"/>
           <w:szCs w:val="32"/>
         </w:rPr>
-        <w:lastRenderedPageBreak/>
         <w:t xml:space="preserve">il vento forte della vita, </w:t>
       </w:r>
     </w:p>
@@ -29760,6 +30092,7 @@
           <w:szCs w:val="32"/>
           <w:shd w:val="clear" w:color="auto" w:fill="FFFFFF"/>
         </w:rPr>
+        <w:lastRenderedPageBreak/>
         <w:t>Proprio quando sono qui con Te</w:t>
       </w:r>
       <w:r>
@@ -30408,6 +30741,7 @@
           <w:szCs w:val="32"/>
           <w:shd w:val="clear" w:color="auto" w:fill="FFFFFF"/>
         </w:rPr>
+        <w:lastRenderedPageBreak/>
         <w:t>2 - Sopra tutti gli dei è grande il Signore,</w:t>
       </w:r>
       <w:r>
@@ -30743,7 +31077,6 @@
           <w:szCs w:val="36"/>
           <w:u w:val="single"/>
         </w:rPr>
-        <w:lastRenderedPageBreak/>
         <w:t>VERBUM PANIS</w:t>
       </w:r>
       <w:bookmarkEnd w:id="50"/>
@@ -31019,6 +31352,16 @@
           <w:szCs w:val="32"/>
         </w:rPr>
         <w:br/>
+      </w:r>
+      <w:r>
+        <w:rPr>
+          <w:rFonts w:ascii="Chalkboard" w:hAnsi="Chalkboard" w:cs="Segoe UI"/>
+          <w:b/>
+          <w:bCs/>
+          <w:sz w:val="32"/>
+          <w:szCs w:val="32"/>
+        </w:rPr>
+        <w:lastRenderedPageBreak/>
         <w:t>Qui vive la tua Chiesa intorno a te</w:t>
       </w:r>
       <w:r>
@@ -31440,7 +31783,6 @@
           <w:szCs w:val="32"/>
           <w:shd w:val="clear" w:color="auto" w:fill="FFFFFF"/>
         </w:rPr>
-        <w:lastRenderedPageBreak/>
         <w:t>Lascia che la gente accumuli la sua fortuna.</w:t>
       </w:r>
       <w:r>
@@ -31710,6 +32052,7 @@
           <w:szCs w:val="36"/>
           <w:u w:val="single"/>
         </w:rPr>
+        <w:lastRenderedPageBreak/>
         <w:t>VIENI TU</w:t>
       </w:r>
       <w:bookmarkEnd w:id="52"/>
@@ -32161,7 +32504,6 @@
           <w:sz w:val="32"/>
           <w:szCs w:val="32"/>
         </w:rPr>
-        <w:lastRenderedPageBreak/>
         <w:t>vieni Signore Gesù,</w:t>
       </w:r>
     </w:p>
@@ -32529,6 +32871,7 @@
           <w:sz w:val="32"/>
           <w:szCs w:val="32"/>
         </w:rPr>
+        <w:lastRenderedPageBreak/>
         <w:t>pienezza al nostro essere</w:t>
       </w:r>
       <w:r>
@@ -32822,7 +33165,6 @@
           <w:sz w:val="32"/>
           <w:szCs w:val="32"/>
         </w:rPr>
-        <w:lastRenderedPageBreak/>
         <w:t xml:space="preserve">RIT. </w:t>
       </w:r>
       <w:r>
@@ -33007,26 +33349,6 @@
       <w:pPr>
         <w:rPr>
           <w:rFonts w:ascii="Chalkboard" w:hAnsi="Chalkboard"/>
-          <w:sz w:val="32"/>
-          <w:szCs w:val="32"/>
-        </w:rPr>
-      </w:pPr>
-    </w:p>
-    <w:p>
-      <w:pPr>
-        <w:rPr>
-          <w:rFonts w:ascii="Chalkboard" w:hAnsi="Chalkboard"/>
-          <w:sz w:val="32"/>
-          <w:szCs w:val="32"/>
-        </w:rPr>
-      </w:pPr>
-    </w:p>
-    <w:p>
-      <w:pPr>
-        <w:rPr>
-          <w:rFonts w:ascii="Chalkboard" w:hAnsi="Chalkboard"/>
-          <w:bCs/>
-          <w:spacing w:val="-12"/>
           <w:sz w:val="32"/>
           <w:szCs w:val="32"/>
         </w:rPr>

</xml_diff>

<commit_message>
canti domenica 29 settembre
</commit_message>
<xml_diff>
--- a/pdf/canzoniere2.docx
+++ b/pdf/canzoniere2.docx
@@ -4368,8 +4368,52 @@
           <w:sz w:val="32"/>
           <w:szCs w:val="32"/>
         </w:rPr>
-        <w:br/>
-        <w:t xml:space="preserve">ferma se di me i tuoi occhi </w:t>
+        <w:t>.</w:t>
+      </w:r>
+      <w:r>
+        <w:rPr>
+          <w:rFonts w:ascii="Chalkboard" w:hAnsi="Chalkboard"/>
+          <w:color w:val="000000"/>
+          <w:sz w:val="32"/>
+          <w:szCs w:val="32"/>
+        </w:rPr>
+        <w:br/>
+      </w:r>
+      <w:r>
+        <w:rPr>
+          <w:rFonts w:ascii="Chalkboard" w:hAnsi="Chalkboard"/>
+          <w:color w:val="000000"/>
+          <w:sz w:val="32"/>
+          <w:szCs w:val="32"/>
+        </w:rPr>
+        <w:t>F</w:t>
+      </w:r>
+      <w:r>
+        <w:rPr>
+          <w:rFonts w:ascii="Chalkboard" w:hAnsi="Chalkboard"/>
+          <w:color w:val="000000"/>
+          <w:sz w:val="32"/>
+          <w:szCs w:val="32"/>
+        </w:rPr>
+        <w:t>erma s</w:t>
+      </w:r>
+      <w:r>
+        <w:rPr>
+          <w:rFonts w:ascii="Chalkboard" w:hAnsi="Chalkboard"/>
+          <w:color w:val="000000"/>
+          <w:sz w:val="32"/>
+          <w:szCs w:val="32"/>
+        </w:rPr>
+        <w:t>u</w:t>
+      </w:r>
+      <w:r>
+        <w:rPr>
+          <w:rFonts w:ascii="Chalkboard" w:hAnsi="Chalkboard"/>
+          <w:color w:val="000000"/>
+          <w:sz w:val="32"/>
+          <w:szCs w:val="32"/>
+        </w:rPr>
+        <w:t xml:space="preserve"> di me i tuoi occhi </w:t>
       </w:r>
     </w:p>
     <w:p>
@@ -4420,7 +4464,29 @@
           <w:sz w:val="32"/>
           <w:szCs w:val="32"/>
         </w:rPr>
-        <w:t xml:space="preserve">RIT. Abbracciami dio dell'eternità </w:t>
+        <w:t xml:space="preserve">RIT. Abbracciami </w:t>
+      </w:r>
+      <w:r>
+        <w:rPr>
+          <w:rFonts w:ascii="Chalkboard" w:hAnsi="Chalkboard"/>
+          <w:b/>
+          <w:bCs/>
+          <w:color w:val="000000"/>
+          <w:sz w:val="32"/>
+          <w:szCs w:val="32"/>
+        </w:rPr>
+        <w:t>D</w:t>
+      </w:r>
+      <w:r>
+        <w:rPr>
+          <w:rFonts w:ascii="Chalkboard" w:hAnsi="Chalkboard"/>
+          <w:b/>
+          <w:bCs/>
+          <w:color w:val="000000"/>
+          <w:sz w:val="32"/>
+          <w:szCs w:val="32"/>
+        </w:rPr>
+        <w:t xml:space="preserve">io dell'eternità </w:t>
       </w:r>
     </w:p>
     <w:p>
@@ -4541,8 +4607,43 @@
           <w:sz w:val="32"/>
           <w:szCs w:val="32"/>
         </w:rPr>
-        <w:br/>
-        <w:t xml:space="preserve">vedi nella tua potenza questo cuore sciogli </w:t>
+        <w:t>.</w:t>
+      </w:r>
+      <w:r>
+        <w:rPr>
+          <w:rFonts w:ascii="Chalkboard" w:hAnsi="Chalkboard"/>
+          <w:color w:val="000000"/>
+          <w:sz w:val="32"/>
+          <w:szCs w:val="32"/>
+        </w:rPr>
+        <w:br/>
+      </w:r>
+      <w:r>
+        <w:rPr>
+          <w:rFonts w:ascii="Chalkboard" w:hAnsi="Chalkboard"/>
+          <w:color w:val="000000"/>
+          <w:sz w:val="32"/>
+          <w:szCs w:val="32"/>
+        </w:rPr>
+        <w:t>V</w:t>
+      </w:r>
+      <w:r>
+        <w:rPr>
+          <w:rFonts w:ascii="Chalkboard" w:hAnsi="Chalkboard"/>
+          <w:color w:val="000000"/>
+          <w:sz w:val="32"/>
+          <w:szCs w:val="32"/>
+        </w:rPr>
+        <w:t>ieni</w:t>
+      </w:r>
+      <w:r>
+        <w:rPr>
+          <w:rFonts w:ascii="Chalkboard" w:hAnsi="Chalkboard"/>
+          <w:color w:val="000000"/>
+          <w:sz w:val="32"/>
+          <w:szCs w:val="32"/>
+        </w:rPr>
+        <w:t xml:space="preserve"> nella tua potenza questo cuore sciogli </w:t>
       </w:r>
     </w:p>
     <w:p>
@@ -5627,7 +5728,27 @@
           <w:szCs w:val="32"/>
           <w:shd w:val="clear" w:color="auto" w:fill="FFFFFF"/>
         </w:rPr>
-        <w:t>ra pro nobis.</w:t>
+        <w:t xml:space="preserve">ra pro </w:t>
+      </w:r>
+      <w:proofErr w:type="spellStart"/>
+      <w:r>
+        <w:rPr>
+          <w:rFonts w:ascii="Chalkboard" w:hAnsi="Chalkboard"/>
+          <w:sz w:val="32"/>
+          <w:szCs w:val="32"/>
+          <w:shd w:val="clear" w:color="auto" w:fill="FFFFFF"/>
+        </w:rPr>
+        <w:t>nobis</w:t>
+      </w:r>
+      <w:proofErr w:type="spellEnd"/>
+      <w:r>
+        <w:rPr>
+          <w:rFonts w:ascii="Chalkboard" w:hAnsi="Chalkboard"/>
+          <w:sz w:val="32"/>
+          <w:szCs w:val="32"/>
+          <w:shd w:val="clear" w:color="auto" w:fill="FFFFFF"/>
+        </w:rPr>
+        <w:t>.</w:t>
       </w:r>
       <w:r>
         <w:rPr>
@@ -5670,7 +5791,27 @@
           <w:szCs w:val="32"/>
           <w:shd w:val="clear" w:color="auto" w:fill="FFFFFF"/>
         </w:rPr>
-        <w:t>ra pro nobis.</w:t>
+        <w:t xml:space="preserve">ra pro </w:t>
+      </w:r>
+      <w:proofErr w:type="spellStart"/>
+      <w:r>
+        <w:rPr>
+          <w:rFonts w:ascii="Chalkboard" w:hAnsi="Chalkboard"/>
+          <w:sz w:val="32"/>
+          <w:szCs w:val="32"/>
+          <w:shd w:val="clear" w:color="auto" w:fill="FFFFFF"/>
+        </w:rPr>
+        <w:t>nobis</w:t>
+      </w:r>
+      <w:proofErr w:type="spellEnd"/>
+      <w:r>
+        <w:rPr>
+          <w:rFonts w:ascii="Chalkboard" w:hAnsi="Chalkboard"/>
+          <w:sz w:val="32"/>
+          <w:szCs w:val="32"/>
+          <w:shd w:val="clear" w:color="auto" w:fill="FFFFFF"/>
+        </w:rPr>
+        <w:t>.</w:t>
       </w:r>
       <w:r>
         <w:rPr>
@@ -5713,7 +5854,27 @@
           <w:szCs w:val="32"/>
           <w:shd w:val="clear" w:color="auto" w:fill="FFFFFF"/>
         </w:rPr>
-        <w:t>ra pro nobis.</w:t>
+        <w:t xml:space="preserve">ra pro </w:t>
+      </w:r>
+      <w:proofErr w:type="spellStart"/>
+      <w:r>
+        <w:rPr>
+          <w:rFonts w:ascii="Chalkboard" w:hAnsi="Chalkboard"/>
+          <w:sz w:val="32"/>
+          <w:szCs w:val="32"/>
+          <w:shd w:val="clear" w:color="auto" w:fill="FFFFFF"/>
+        </w:rPr>
+        <w:t>nobis</w:t>
+      </w:r>
+      <w:proofErr w:type="spellEnd"/>
+      <w:r>
+        <w:rPr>
+          <w:rFonts w:ascii="Chalkboard" w:hAnsi="Chalkboard"/>
+          <w:sz w:val="32"/>
+          <w:szCs w:val="32"/>
+          <w:shd w:val="clear" w:color="auto" w:fill="FFFFFF"/>
+        </w:rPr>
+        <w:t>.</w:t>
       </w:r>
       <w:r>
         <w:rPr>
@@ -5756,7 +5917,27 @@
           <w:szCs w:val="32"/>
           <w:shd w:val="clear" w:color="auto" w:fill="FFFFFF"/>
         </w:rPr>
-        <w:t>ra pro nobis.</w:t>
+        <w:t xml:space="preserve">ra pro </w:t>
+      </w:r>
+      <w:proofErr w:type="spellStart"/>
+      <w:r>
+        <w:rPr>
+          <w:rFonts w:ascii="Chalkboard" w:hAnsi="Chalkboard"/>
+          <w:sz w:val="32"/>
+          <w:szCs w:val="32"/>
+          <w:shd w:val="clear" w:color="auto" w:fill="FFFFFF"/>
+        </w:rPr>
+        <w:t>nobis</w:t>
+      </w:r>
+      <w:proofErr w:type="spellEnd"/>
+      <w:r>
+        <w:rPr>
+          <w:rFonts w:ascii="Chalkboard" w:hAnsi="Chalkboard"/>
+          <w:sz w:val="32"/>
+          <w:szCs w:val="32"/>
+          <w:shd w:val="clear" w:color="auto" w:fill="FFFFFF"/>
+        </w:rPr>
+        <w:t>.</w:t>
       </w:r>
       <w:r>
         <w:rPr>
@@ -5822,7 +6003,27 @@
           <w:szCs w:val="32"/>
           <w:shd w:val="clear" w:color="auto" w:fill="FFFFFF"/>
         </w:rPr>
-        <w:t>ra pro nobis.</w:t>
+        <w:t xml:space="preserve">ra pro </w:t>
+      </w:r>
+      <w:proofErr w:type="spellStart"/>
+      <w:r>
+        <w:rPr>
+          <w:rFonts w:ascii="Chalkboard" w:hAnsi="Chalkboard"/>
+          <w:sz w:val="32"/>
+          <w:szCs w:val="32"/>
+          <w:shd w:val="clear" w:color="auto" w:fill="FFFFFF"/>
+        </w:rPr>
+        <w:t>nobis</w:t>
+      </w:r>
+      <w:proofErr w:type="spellEnd"/>
+      <w:r>
+        <w:rPr>
+          <w:rFonts w:ascii="Chalkboard" w:hAnsi="Chalkboard"/>
+          <w:sz w:val="32"/>
+          <w:szCs w:val="32"/>
+          <w:shd w:val="clear" w:color="auto" w:fill="FFFFFF"/>
+        </w:rPr>
+        <w:t>.</w:t>
       </w:r>
       <w:r>
         <w:rPr>
@@ -5865,7 +6066,27 @@
           <w:szCs w:val="32"/>
           <w:shd w:val="clear" w:color="auto" w:fill="FFFFFF"/>
         </w:rPr>
-        <w:t>ra pro nobis.</w:t>
+        <w:t xml:space="preserve">ra pro </w:t>
+      </w:r>
+      <w:proofErr w:type="spellStart"/>
+      <w:r>
+        <w:rPr>
+          <w:rFonts w:ascii="Chalkboard" w:hAnsi="Chalkboard"/>
+          <w:sz w:val="32"/>
+          <w:szCs w:val="32"/>
+          <w:shd w:val="clear" w:color="auto" w:fill="FFFFFF"/>
+        </w:rPr>
+        <w:t>nobis</w:t>
+      </w:r>
+      <w:proofErr w:type="spellEnd"/>
+      <w:r>
+        <w:rPr>
+          <w:rFonts w:ascii="Chalkboard" w:hAnsi="Chalkboard"/>
+          <w:sz w:val="32"/>
+          <w:szCs w:val="32"/>
+          <w:shd w:val="clear" w:color="auto" w:fill="FFFFFF"/>
+        </w:rPr>
+        <w:t>.</w:t>
       </w:r>
       <w:r>
         <w:rPr>
@@ -5908,7 +6129,27 @@
           <w:szCs w:val="32"/>
           <w:shd w:val="clear" w:color="auto" w:fill="FFFFFF"/>
         </w:rPr>
-        <w:t>ra pro nobis.</w:t>
+        <w:t xml:space="preserve">ra pro </w:t>
+      </w:r>
+      <w:proofErr w:type="spellStart"/>
+      <w:r>
+        <w:rPr>
+          <w:rFonts w:ascii="Chalkboard" w:hAnsi="Chalkboard"/>
+          <w:sz w:val="32"/>
+          <w:szCs w:val="32"/>
+          <w:shd w:val="clear" w:color="auto" w:fill="FFFFFF"/>
+        </w:rPr>
+        <w:t>nobis</w:t>
+      </w:r>
+      <w:proofErr w:type="spellEnd"/>
+      <w:r>
+        <w:rPr>
+          <w:rFonts w:ascii="Chalkboard" w:hAnsi="Chalkboard"/>
+          <w:sz w:val="32"/>
+          <w:szCs w:val="32"/>
+          <w:shd w:val="clear" w:color="auto" w:fill="FFFFFF"/>
+        </w:rPr>
+        <w:t>.</w:t>
       </w:r>
       <w:r>
         <w:rPr>
@@ -5951,7 +6192,27 @@
           <w:szCs w:val="32"/>
           <w:shd w:val="clear" w:color="auto" w:fill="FFFFFF"/>
         </w:rPr>
-        <w:t>ra pro nobis.</w:t>
+        <w:t xml:space="preserve">ra pro </w:t>
+      </w:r>
+      <w:proofErr w:type="spellStart"/>
+      <w:r>
+        <w:rPr>
+          <w:rFonts w:ascii="Chalkboard" w:hAnsi="Chalkboard"/>
+          <w:sz w:val="32"/>
+          <w:szCs w:val="32"/>
+          <w:shd w:val="clear" w:color="auto" w:fill="FFFFFF"/>
+        </w:rPr>
+        <w:t>nobis</w:t>
+      </w:r>
+      <w:proofErr w:type="spellEnd"/>
+      <w:r>
+        <w:rPr>
+          <w:rFonts w:ascii="Chalkboard" w:hAnsi="Chalkboard"/>
+          <w:sz w:val="32"/>
+          <w:szCs w:val="32"/>
+          <w:shd w:val="clear" w:color="auto" w:fill="FFFFFF"/>
+        </w:rPr>
+        <w:t>.</w:t>
       </w:r>
     </w:p>
     <w:p>
@@ -8463,16 +8724,52 @@
           <w:sz w:val="32"/>
           <w:szCs w:val="32"/>
         </w:rPr>
-        <w:t>2 - Vinta sarà la morte: in Cristo risorgerem,</w:t>
-      </w:r>
-      <w:r>
-        <w:rPr>
-          <w:rFonts w:ascii="Chalkboard" w:hAnsi="Chalkboard"/>
-          <w:sz w:val="32"/>
-          <w:szCs w:val="32"/>
-        </w:rPr>
-        <w:br/>
-        <w:t>e nella gloria di Dio per sempre noi vivrem.</w:t>
+        <w:t xml:space="preserve">2 - Vinta sarà la morte: in Cristo </w:t>
+      </w:r>
+      <w:proofErr w:type="spellStart"/>
+      <w:r>
+        <w:rPr>
+          <w:rFonts w:ascii="Chalkboard" w:hAnsi="Chalkboard"/>
+          <w:sz w:val="32"/>
+          <w:szCs w:val="32"/>
+        </w:rPr>
+        <w:t>risorgerem</w:t>
+      </w:r>
+      <w:proofErr w:type="spellEnd"/>
+      <w:r>
+        <w:rPr>
+          <w:rFonts w:ascii="Chalkboard" w:hAnsi="Chalkboard"/>
+          <w:sz w:val="32"/>
+          <w:szCs w:val="32"/>
+        </w:rPr>
+        <w:t>,</w:t>
+      </w:r>
+      <w:r>
+        <w:rPr>
+          <w:rFonts w:ascii="Chalkboard" w:hAnsi="Chalkboard"/>
+          <w:sz w:val="32"/>
+          <w:szCs w:val="32"/>
+        </w:rPr>
+        <w:br/>
+        <w:t xml:space="preserve">e nella gloria di Dio per sempre noi </w:t>
+      </w:r>
+      <w:proofErr w:type="spellStart"/>
+      <w:r>
+        <w:rPr>
+          <w:rFonts w:ascii="Chalkboard" w:hAnsi="Chalkboard"/>
+          <w:sz w:val="32"/>
+          <w:szCs w:val="32"/>
+        </w:rPr>
+        <w:t>vivrem</w:t>
+      </w:r>
+      <w:proofErr w:type="spellEnd"/>
+      <w:r>
+        <w:rPr>
+          <w:rFonts w:ascii="Chalkboard" w:hAnsi="Chalkboard"/>
+          <w:sz w:val="32"/>
+          <w:szCs w:val="32"/>
+        </w:rPr>
+        <w:t>.</w:t>
       </w:r>
     </w:p>
     <w:p>
@@ -10446,14 +10743,25 @@
         </w:rPr>
         <w:br/>
       </w:r>
-      <w:r>
-        <w:rPr>
-          <w:rFonts w:ascii="Chalkboard" w:hAnsi="Chalkboard"/>
-          <w:sz w:val="32"/>
-          <w:szCs w:val="32"/>
-          <w:shd w:val="clear" w:color="auto" w:fill="FFFFFF"/>
-        </w:rPr>
-        <w:t>Che ricerca il Tuo volto più di tutto</w:t>
+      <w:proofErr w:type="spellStart"/>
+      <w:r>
+        <w:rPr>
+          <w:rFonts w:ascii="Chalkboard" w:hAnsi="Chalkboard"/>
+          <w:sz w:val="32"/>
+          <w:szCs w:val="32"/>
+          <w:shd w:val="clear" w:color="auto" w:fill="FFFFFF"/>
+        </w:rPr>
+        <w:t>Che</w:t>
+      </w:r>
+      <w:proofErr w:type="spellEnd"/>
+      <w:r>
+        <w:rPr>
+          <w:rFonts w:ascii="Chalkboard" w:hAnsi="Chalkboard"/>
+          <w:sz w:val="32"/>
+          <w:szCs w:val="32"/>
+          <w:shd w:val="clear" w:color="auto" w:fill="FFFFFF"/>
+        </w:rPr>
+        <w:t xml:space="preserve"> ricerca il Tuo volto più di tutto</w:t>
       </w:r>
       <w:r>
         <w:rPr>
@@ -11513,13 +11821,23 @@
           <w:szCs w:val="32"/>
         </w:rPr>
       </w:pPr>
-      <w:r>
-        <w:rPr>
-          <w:rFonts w:ascii="Chalkboard" w:hAnsi="Chalkboard"/>
-          <w:sz w:val="32"/>
-          <w:szCs w:val="32"/>
-        </w:rPr>
-        <w:t xml:space="preserve">perchè sei il mio Dio </w:t>
+      <w:proofErr w:type="spellStart"/>
+      <w:r>
+        <w:rPr>
+          <w:rFonts w:ascii="Chalkboard" w:hAnsi="Chalkboard"/>
+          <w:sz w:val="32"/>
+          <w:szCs w:val="32"/>
+        </w:rPr>
+        <w:t>perchè</w:t>
+      </w:r>
+      <w:proofErr w:type="spellEnd"/>
+      <w:r>
+        <w:rPr>
+          <w:rFonts w:ascii="Chalkboard" w:hAnsi="Chalkboard"/>
+          <w:sz w:val="32"/>
+          <w:szCs w:val="32"/>
+        </w:rPr>
+        <w:t xml:space="preserve"> sei il mio Dio </w:t>
       </w:r>
     </w:p>
     <w:p>
@@ -11639,13 +11957,23 @@
           <w:szCs w:val="32"/>
         </w:rPr>
       </w:pPr>
-      <w:r>
-        <w:rPr>
-          <w:rFonts w:ascii="Chalkboard" w:hAnsi="Chalkboard"/>
-          <w:sz w:val="32"/>
-          <w:szCs w:val="32"/>
-        </w:rPr>
-        <w:t xml:space="preserve">perchè sei il mio Dio </w:t>
+      <w:proofErr w:type="spellStart"/>
+      <w:r>
+        <w:rPr>
+          <w:rFonts w:ascii="Chalkboard" w:hAnsi="Chalkboard"/>
+          <w:sz w:val="32"/>
+          <w:szCs w:val="32"/>
+        </w:rPr>
+        <w:t>perchè</w:t>
+      </w:r>
+      <w:proofErr w:type="spellEnd"/>
+      <w:r>
+        <w:rPr>
+          <w:rFonts w:ascii="Chalkboard" w:hAnsi="Chalkboard"/>
+          <w:sz w:val="32"/>
+          <w:szCs w:val="32"/>
+        </w:rPr>
+        <w:t xml:space="preserve"> sei il mio Dio </w:t>
       </w:r>
     </w:p>
     <w:p>
@@ -16145,7 +16473,27 @@
           <w:szCs w:val="32"/>
           <w:shd w:val="clear" w:color="auto" w:fill="FFFFFF"/>
         </w:rPr>
-        <w:t xml:space="preserve"> laudato Mio Signore</w:t>
+        <w:t xml:space="preserve"> </w:t>
+      </w:r>
+      <w:proofErr w:type="spellStart"/>
+      <w:r>
+        <w:rPr>
+          <w:rFonts w:ascii="Chalkboard" w:hAnsi="Chalkboard" w:cs="Segoe UI"/>
+          <w:sz w:val="32"/>
+          <w:szCs w:val="32"/>
+          <w:shd w:val="clear" w:color="auto" w:fill="FFFFFF"/>
+        </w:rPr>
+        <w:t>laudato</w:t>
+      </w:r>
+      <w:proofErr w:type="spellEnd"/>
+      <w:r>
+        <w:rPr>
+          <w:rFonts w:ascii="Chalkboard" w:hAnsi="Chalkboard" w:cs="Segoe UI"/>
+          <w:sz w:val="32"/>
+          <w:szCs w:val="32"/>
+          <w:shd w:val="clear" w:color="auto" w:fill="FFFFFF"/>
+        </w:rPr>
+        <w:t xml:space="preserve"> Mio Signore</w:t>
       </w:r>
       <w:r>
         <w:rPr>
@@ -16356,14 +16704,25 @@
         </w:rPr>
         <w:t xml:space="preserve"> </w:t>
       </w:r>
-      <w:r>
-        <w:rPr>
-          <w:rFonts w:ascii="Chalkboard" w:hAnsi="Chalkboard" w:cs="Segoe UI"/>
-          <w:sz w:val="32"/>
-          <w:szCs w:val="32"/>
-          <w:shd w:val="clear" w:color="auto" w:fill="FFFFFF"/>
-        </w:rPr>
-        <w:t>laudato Mio Signore</w:t>
+      <w:proofErr w:type="spellStart"/>
+      <w:r>
+        <w:rPr>
+          <w:rFonts w:ascii="Chalkboard" w:hAnsi="Chalkboard" w:cs="Segoe UI"/>
+          <w:sz w:val="32"/>
+          <w:szCs w:val="32"/>
+          <w:shd w:val="clear" w:color="auto" w:fill="FFFFFF"/>
+        </w:rPr>
+        <w:t>laudato</w:t>
+      </w:r>
+      <w:proofErr w:type="spellEnd"/>
+      <w:r>
+        <w:rPr>
+          <w:rFonts w:ascii="Chalkboard" w:hAnsi="Chalkboard" w:cs="Segoe UI"/>
+          <w:sz w:val="32"/>
+          <w:szCs w:val="32"/>
+          <w:shd w:val="clear" w:color="auto" w:fill="FFFFFF"/>
+        </w:rPr>
+        <w:t xml:space="preserve"> Mio Signore</w:t>
       </w:r>
       <w:r>
         <w:rPr>
@@ -16478,14 +16837,25 @@
         </w:rPr>
         <w:t xml:space="preserve"> </w:t>
       </w:r>
-      <w:r>
-        <w:rPr>
-          <w:rFonts w:ascii="Chalkboard" w:hAnsi="Chalkboard" w:cs="Segoe UI"/>
-          <w:sz w:val="32"/>
-          <w:szCs w:val="32"/>
-          <w:shd w:val="clear" w:color="auto" w:fill="FFFFFF"/>
-        </w:rPr>
-        <w:t>laudato per Frate Vento</w:t>
+      <w:proofErr w:type="spellStart"/>
+      <w:r>
+        <w:rPr>
+          <w:rFonts w:ascii="Chalkboard" w:hAnsi="Chalkboard" w:cs="Segoe UI"/>
+          <w:sz w:val="32"/>
+          <w:szCs w:val="32"/>
+          <w:shd w:val="clear" w:color="auto" w:fill="FFFFFF"/>
+        </w:rPr>
+        <w:t>laudato</w:t>
+      </w:r>
+      <w:proofErr w:type="spellEnd"/>
+      <w:r>
+        <w:rPr>
+          <w:rFonts w:ascii="Chalkboard" w:hAnsi="Chalkboard" w:cs="Segoe UI"/>
+          <w:sz w:val="32"/>
+          <w:szCs w:val="32"/>
+          <w:shd w:val="clear" w:color="auto" w:fill="FFFFFF"/>
+        </w:rPr>
+        <w:t xml:space="preserve"> per Frate Vento</w:t>
       </w:r>
       <w:r>
         <w:rPr>
@@ -16538,7 +16908,27 @@
           <w:szCs w:val="32"/>
           <w:shd w:val="clear" w:color="auto" w:fill="FFFFFF"/>
         </w:rPr>
-        <w:t>he alle Tue creature dan sostentamento</w:t>
+        <w:t xml:space="preserve">he alle Tue creature </w:t>
+      </w:r>
+      <w:proofErr w:type="spellStart"/>
+      <w:r>
+        <w:rPr>
+          <w:rFonts w:ascii="Chalkboard" w:hAnsi="Chalkboard" w:cs="Segoe UI"/>
+          <w:sz w:val="32"/>
+          <w:szCs w:val="32"/>
+          <w:shd w:val="clear" w:color="auto" w:fill="FFFFFF"/>
+        </w:rPr>
+        <w:t>dan</w:t>
+      </w:r>
+      <w:proofErr w:type="spellEnd"/>
+      <w:r>
+        <w:rPr>
+          <w:rFonts w:ascii="Chalkboard" w:hAnsi="Chalkboard" w:cs="Segoe UI"/>
+          <w:sz w:val="32"/>
+          <w:szCs w:val="32"/>
+          <w:shd w:val="clear" w:color="auto" w:fill="FFFFFF"/>
+        </w:rPr>
+        <w:t xml:space="preserve"> sostentamento</w:t>
       </w:r>
       <w:r>
         <w:rPr>
@@ -16591,17 +16981,28 @@
           <w:szCs w:val="32"/>
           <w:shd w:val="clear" w:color="auto" w:fill="FFFFFF"/>
         </w:rPr>
-        <w:t xml:space="preserve"> laudato</w:t>
-      </w:r>
-      <w:r>
-        <w:rPr>
-          <w:rFonts w:ascii="Chalkboard" w:hAnsi="Chalkboard" w:cs="Segoe UI"/>
-          <w:sz w:val="32"/>
-          <w:szCs w:val="32"/>
-          <w:shd w:val="clear" w:color="auto" w:fill="FFFFFF"/>
-        </w:rPr>
         <w:t xml:space="preserve"> </w:t>
       </w:r>
+      <w:proofErr w:type="spellStart"/>
+      <w:r>
+        <w:rPr>
+          <w:rFonts w:ascii="Chalkboard" w:hAnsi="Chalkboard" w:cs="Segoe UI"/>
+          <w:sz w:val="32"/>
+          <w:szCs w:val="32"/>
+          <w:shd w:val="clear" w:color="auto" w:fill="FFFFFF"/>
+        </w:rPr>
+        <w:t>laudato</w:t>
+      </w:r>
+      <w:proofErr w:type="spellEnd"/>
+      <w:r>
+        <w:rPr>
+          <w:rFonts w:ascii="Chalkboard" w:hAnsi="Chalkboard" w:cs="Segoe UI"/>
+          <w:sz w:val="32"/>
+          <w:szCs w:val="32"/>
+          <w:shd w:val="clear" w:color="auto" w:fill="FFFFFF"/>
+        </w:rPr>
+        <w:t xml:space="preserve"> </w:t>
+      </w:r>
       <w:r>
         <w:rPr>
           <w:rFonts w:ascii="Chalkboard" w:hAnsi="Chalkboard" w:cs="Segoe UI"/>
@@ -16714,7 +17115,27 @@
           <w:szCs w:val="32"/>
           <w:shd w:val="clear" w:color="auto" w:fill="FFFFFF"/>
         </w:rPr>
-        <w:t xml:space="preserve"> laudato per Frate Foco</w:t>
+        <w:t xml:space="preserve"> </w:t>
+      </w:r>
+      <w:proofErr w:type="spellStart"/>
+      <w:r>
+        <w:rPr>
+          <w:rFonts w:ascii="Chalkboard" w:hAnsi="Chalkboard" w:cs="Segoe UI"/>
+          <w:sz w:val="32"/>
+          <w:szCs w:val="32"/>
+          <w:shd w:val="clear" w:color="auto" w:fill="FFFFFF"/>
+        </w:rPr>
+        <w:t>laudato</w:t>
+      </w:r>
+      <w:proofErr w:type="spellEnd"/>
+      <w:r>
+        <w:rPr>
+          <w:rFonts w:ascii="Chalkboard" w:hAnsi="Chalkboard" w:cs="Segoe UI"/>
+          <w:sz w:val="32"/>
+          <w:szCs w:val="32"/>
+          <w:shd w:val="clear" w:color="auto" w:fill="FFFFFF"/>
+        </w:rPr>
+        <w:t xml:space="preserve"> per Frate Foco</w:t>
       </w:r>
       <w:r>
         <w:rPr>
@@ -16801,8 +17222,19 @@
           <w:szCs w:val="32"/>
           <w:shd w:val="clear" w:color="auto" w:fill="FFFFFF"/>
         </w:rPr>
-        <w:t>Si laudato</w:t>
-      </w:r>
+        <w:t xml:space="preserve">Si </w:t>
+      </w:r>
+      <w:proofErr w:type="spellStart"/>
+      <w:r>
+        <w:rPr>
+          <w:rFonts w:ascii="Chalkboard" w:hAnsi="Chalkboard" w:cs="Segoe UI"/>
+          <w:sz w:val="32"/>
+          <w:szCs w:val="32"/>
+          <w:shd w:val="clear" w:color="auto" w:fill="FFFFFF"/>
+        </w:rPr>
+        <w:t>laudato</w:t>
+      </w:r>
+      <w:proofErr w:type="spellEnd"/>
       <w:r>
         <w:rPr>
           <w:rFonts w:ascii="Chalkboard" w:hAnsi="Chalkboard" w:cs="Segoe UI"/>
@@ -16906,7 +17338,27 @@
           <w:szCs w:val="32"/>
           <w:shd w:val="clear" w:color="auto" w:fill="FFFFFF"/>
         </w:rPr>
-        <w:t>Si laudato Mio Signore</w:t>
+        <w:t xml:space="preserve">Si </w:t>
+      </w:r>
+      <w:proofErr w:type="spellStart"/>
+      <w:r>
+        <w:rPr>
+          <w:rFonts w:ascii="Chalkboard" w:hAnsi="Chalkboard" w:cs="Segoe UI"/>
+          <w:sz w:val="32"/>
+          <w:szCs w:val="32"/>
+          <w:shd w:val="clear" w:color="auto" w:fill="FFFFFF"/>
+        </w:rPr>
+        <w:t>laudato</w:t>
+      </w:r>
+      <w:proofErr w:type="spellEnd"/>
+      <w:r>
+        <w:rPr>
+          <w:rFonts w:ascii="Chalkboard" w:hAnsi="Chalkboard" w:cs="Segoe UI"/>
+          <w:sz w:val="32"/>
+          <w:szCs w:val="32"/>
+          <w:shd w:val="clear" w:color="auto" w:fill="FFFFFF"/>
+        </w:rPr>
+        <w:t xml:space="preserve"> Mio Signore</w:t>
       </w:r>
       <w:r>
         <w:rPr>
@@ -16994,7 +17446,27 @@
           <w:szCs w:val="32"/>
           <w:shd w:val="clear" w:color="auto" w:fill="FFFFFF"/>
         </w:rPr>
-        <w:t>Si laudato per coloro</w:t>
+        <w:t xml:space="preserve">Si </w:t>
+      </w:r>
+      <w:proofErr w:type="spellStart"/>
+      <w:r>
+        <w:rPr>
+          <w:rFonts w:ascii="Chalkboard" w:hAnsi="Chalkboard" w:cs="Segoe UI"/>
+          <w:sz w:val="32"/>
+          <w:szCs w:val="32"/>
+          <w:shd w:val="clear" w:color="auto" w:fill="FFFFFF"/>
+        </w:rPr>
+        <w:t>laudato</w:t>
+      </w:r>
+      <w:proofErr w:type="spellEnd"/>
+      <w:r>
+        <w:rPr>
+          <w:rFonts w:ascii="Chalkboard" w:hAnsi="Chalkboard" w:cs="Segoe UI"/>
+          <w:sz w:val="32"/>
+          <w:szCs w:val="32"/>
+          <w:shd w:val="clear" w:color="auto" w:fill="FFFFFF"/>
+        </w:rPr>
+        <w:t xml:space="preserve"> per coloro</w:t>
       </w:r>
       <w:r>
         <w:rPr>
@@ -17072,7 +17544,27 @@
           <w:szCs w:val="32"/>
           <w:shd w:val="clear" w:color="auto" w:fill="FFFFFF"/>
         </w:rPr>
-        <w:t>E beati sian coloro</w:t>
+        <w:t xml:space="preserve">E beati </w:t>
+      </w:r>
+      <w:proofErr w:type="spellStart"/>
+      <w:r>
+        <w:rPr>
+          <w:rFonts w:ascii="Chalkboard" w:hAnsi="Chalkboard" w:cs="Segoe UI"/>
+          <w:sz w:val="32"/>
+          <w:szCs w:val="32"/>
+          <w:shd w:val="clear" w:color="auto" w:fill="FFFFFF"/>
+        </w:rPr>
+        <w:t>sian</w:t>
+      </w:r>
+      <w:proofErr w:type="spellEnd"/>
+      <w:r>
+        <w:rPr>
+          <w:rFonts w:ascii="Chalkboard" w:hAnsi="Chalkboard" w:cs="Segoe UI"/>
+          <w:sz w:val="32"/>
+          <w:szCs w:val="32"/>
+          <w:shd w:val="clear" w:color="auto" w:fill="FFFFFF"/>
+        </w:rPr>
+        <w:t xml:space="preserve"> coloro</w:t>
       </w:r>
       <w:r>
         <w:rPr>
@@ -17124,7 +17616,27 @@
           <w:szCs w:val="32"/>
           <w:shd w:val="clear" w:color="auto" w:fill="FFFFFF"/>
         </w:rPr>
-        <w:t>he da Te Buon Signore avran corona</w:t>
+        <w:t xml:space="preserve">he da Te Buon Signore </w:t>
+      </w:r>
+      <w:proofErr w:type="spellStart"/>
+      <w:r>
+        <w:rPr>
+          <w:rFonts w:ascii="Chalkboard" w:hAnsi="Chalkboard" w:cs="Segoe UI"/>
+          <w:sz w:val="32"/>
+          <w:szCs w:val="32"/>
+          <w:shd w:val="clear" w:color="auto" w:fill="FFFFFF"/>
+        </w:rPr>
+        <w:t>avran</w:t>
+      </w:r>
+      <w:proofErr w:type="spellEnd"/>
+      <w:r>
+        <w:rPr>
+          <w:rFonts w:ascii="Chalkboard" w:hAnsi="Chalkboard" w:cs="Segoe UI"/>
+          <w:sz w:val="32"/>
+          <w:szCs w:val="32"/>
+          <w:shd w:val="clear" w:color="auto" w:fill="FFFFFF"/>
+        </w:rPr>
+        <w:t xml:space="preserve"> corona</w:t>
       </w:r>
       <w:r>
         <w:rPr>
@@ -17162,7 +17674,27 @@
           <w:szCs w:val="32"/>
           <w:shd w:val="clear" w:color="auto" w:fill="FFFFFF"/>
         </w:rPr>
-        <w:t>Si laudato Mio Signore,</w:t>
+        <w:t xml:space="preserve">Si </w:t>
+      </w:r>
+      <w:proofErr w:type="spellStart"/>
+      <w:r>
+        <w:rPr>
+          <w:rFonts w:ascii="Chalkboard" w:hAnsi="Chalkboard" w:cs="Segoe UI"/>
+          <w:sz w:val="32"/>
+          <w:szCs w:val="32"/>
+          <w:shd w:val="clear" w:color="auto" w:fill="FFFFFF"/>
+        </w:rPr>
+        <w:t>laudato</w:t>
+      </w:r>
+      <w:proofErr w:type="spellEnd"/>
+      <w:r>
+        <w:rPr>
+          <w:rFonts w:ascii="Chalkboard" w:hAnsi="Chalkboard" w:cs="Segoe UI"/>
+          <w:sz w:val="32"/>
+          <w:szCs w:val="32"/>
+          <w:shd w:val="clear" w:color="auto" w:fill="FFFFFF"/>
+        </w:rPr>
+        <w:t xml:space="preserve"> Mio Signore,</w:t>
       </w:r>
       <w:r>
         <w:rPr>
@@ -17213,7 +17745,27 @@
           <w:szCs w:val="32"/>
           <w:shd w:val="clear" w:color="auto" w:fill="FFFFFF"/>
         </w:rPr>
-        <w:t>E beati saran quelli</w:t>
+        <w:t xml:space="preserve">E beati </w:t>
+      </w:r>
+      <w:proofErr w:type="spellStart"/>
+      <w:r>
+        <w:rPr>
+          <w:rFonts w:ascii="Chalkboard" w:hAnsi="Chalkboard" w:cs="Segoe UI"/>
+          <w:sz w:val="32"/>
+          <w:szCs w:val="32"/>
+          <w:shd w:val="clear" w:color="auto" w:fill="FFFFFF"/>
+        </w:rPr>
+        <w:t>saran</w:t>
+      </w:r>
+      <w:proofErr w:type="spellEnd"/>
+      <w:r>
+        <w:rPr>
+          <w:rFonts w:ascii="Chalkboard" w:hAnsi="Chalkboard" w:cs="Segoe UI"/>
+          <w:sz w:val="32"/>
+          <w:szCs w:val="32"/>
+          <w:shd w:val="clear" w:color="auto" w:fill="FFFFFF"/>
+        </w:rPr>
+        <w:t xml:space="preserve"> quelli</w:t>
       </w:r>
       <w:r>
         <w:rPr>
@@ -17438,7 +17990,29 @@
           <w:sz w:val="32"/>
           <w:szCs w:val="32"/>
         </w:rPr>
-        <w:t xml:space="preserve">Vieni su noi Maranathà, vieni su noi spirito. </w:t>
+        <w:t xml:space="preserve">Vieni su noi </w:t>
+      </w:r>
+      <w:proofErr w:type="spellStart"/>
+      <w:r>
+        <w:rPr>
+          <w:rFonts w:ascii="Chalkboard" w:hAnsi="Chalkboard"/>
+          <w:b/>
+          <w:bCs/>
+          <w:sz w:val="32"/>
+          <w:szCs w:val="32"/>
+        </w:rPr>
+        <w:t>Maranathà</w:t>
+      </w:r>
+      <w:proofErr w:type="spellEnd"/>
+      <w:r>
+        <w:rPr>
+          <w:rFonts w:ascii="Chalkboard" w:hAnsi="Chalkboard"/>
+          <w:b/>
+          <w:bCs/>
+          <w:sz w:val="32"/>
+          <w:szCs w:val="32"/>
+        </w:rPr>
+        <w:t xml:space="preserve">, vieni su noi spirito. </w:t>
       </w:r>
     </w:p>
     <w:p>
@@ -21020,7 +21594,25 @@
           <w:szCs w:val="32"/>
         </w:rPr>
         <w:br/>
-        <w:t>Possono mettere radici e passo passo camminare.</w:t>
+        <w:t xml:space="preserve">Possono mettere radici e passo </w:t>
+      </w:r>
+      <w:proofErr w:type="spellStart"/>
+      <w:r>
+        <w:rPr>
+          <w:rFonts w:ascii="Chalkboard" w:hAnsi="Chalkboard"/>
+          <w:sz w:val="32"/>
+          <w:szCs w:val="32"/>
+        </w:rPr>
+        <w:t>passo</w:t>
+      </w:r>
+      <w:proofErr w:type="spellEnd"/>
+      <w:r>
+        <w:rPr>
+          <w:rFonts w:ascii="Chalkboard" w:hAnsi="Chalkboard"/>
+          <w:sz w:val="32"/>
+          <w:szCs w:val="32"/>
+        </w:rPr>
+        <w:t xml:space="preserve"> camminare.</w:t>
       </w:r>
     </w:p>
     <w:p>
@@ -21062,7 +21654,25 @@
           <w:sz w:val="32"/>
           <w:szCs w:val="32"/>
         </w:rPr>
-        <w:t>Questi occhi, con i tuoi, potran vedere meraviglie,</w:t>
+        <w:t xml:space="preserve">Questi occhi, con i tuoi, </w:t>
+      </w:r>
+      <w:proofErr w:type="spellStart"/>
+      <w:r>
+        <w:rPr>
+          <w:rFonts w:ascii="Chalkboard" w:hAnsi="Chalkboard"/>
+          <w:sz w:val="32"/>
+          <w:szCs w:val="32"/>
+        </w:rPr>
+        <w:t>potran</w:t>
+      </w:r>
+      <w:proofErr w:type="spellEnd"/>
+      <w:r>
+        <w:rPr>
+          <w:rFonts w:ascii="Chalkboard" w:hAnsi="Chalkboard"/>
+          <w:sz w:val="32"/>
+          <w:szCs w:val="32"/>
+        </w:rPr>
+        <w:t xml:space="preserve"> vedere meraviglie,</w:t>
       </w:r>
       <w:r>
         <w:rPr>
@@ -30781,8 +31391,9 @@
           <w:szCs w:val="32"/>
           <w:lang w:val="en-US"/>
         </w:rPr>
-        <w:t>RIT. Verbum caro factum est</w:t>
-      </w:r>
+        <w:t xml:space="preserve">RIT. Verbum </w:t>
+      </w:r>
+      <w:proofErr w:type="spellStart"/>
       <w:r>
         <w:rPr>
           <w:rFonts w:ascii="Chalkboard" w:hAnsi="Chalkboard" w:cs="Segoe UI"/>
@@ -30792,8 +31403,68 @@
           <w:szCs w:val="32"/>
           <w:lang w:val="en-US"/>
         </w:rPr>
-        <w:br/>
-        <w:t xml:space="preserve">Verbum panis factum est. </w:t>
+        <w:t>caro</w:t>
+      </w:r>
+      <w:proofErr w:type="spellEnd"/>
+      <w:r>
+        <w:rPr>
+          <w:rFonts w:ascii="Chalkboard" w:hAnsi="Chalkboard" w:cs="Segoe UI"/>
+          <w:b/>
+          <w:bCs/>
+          <w:sz w:val="32"/>
+          <w:szCs w:val="32"/>
+          <w:lang w:val="en-US"/>
+        </w:rPr>
+        <w:t xml:space="preserve"> factum </w:t>
+      </w:r>
+      <w:proofErr w:type="spellStart"/>
+      <w:r>
+        <w:rPr>
+          <w:rFonts w:ascii="Chalkboard" w:hAnsi="Chalkboard" w:cs="Segoe UI"/>
+          <w:b/>
+          <w:bCs/>
+          <w:sz w:val="32"/>
+          <w:szCs w:val="32"/>
+          <w:lang w:val="en-US"/>
+        </w:rPr>
+        <w:t>est</w:t>
+      </w:r>
+      <w:proofErr w:type="spellEnd"/>
+      <w:r>
+        <w:rPr>
+          <w:rFonts w:ascii="Chalkboard" w:hAnsi="Chalkboard" w:cs="Segoe UI"/>
+          <w:b/>
+          <w:bCs/>
+          <w:sz w:val="32"/>
+          <w:szCs w:val="32"/>
+          <w:lang w:val="en-US"/>
+        </w:rPr>
+        <w:br/>
+        <w:t xml:space="preserve">Verbum </w:t>
+      </w:r>
+      <w:proofErr w:type="spellStart"/>
+      <w:r>
+        <w:rPr>
+          <w:rFonts w:ascii="Chalkboard" w:hAnsi="Chalkboard" w:cs="Segoe UI"/>
+          <w:b/>
+          <w:bCs/>
+          <w:sz w:val="32"/>
+          <w:szCs w:val="32"/>
+          <w:lang w:val="en-US"/>
+        </w:rPr>
+        <w:t>panis</w:t>
+      </w:r>
+      <w:proofErr w:type="spellEnd"/>
+      <w:r>
+        <w:rPr>
+          <w:rFonts w:ascii="Chalkboard" w:hAnsi="Chalkboard" w:cs="Segoe UI"/>
+          <w:b/>
+          <w:bCs/>
+          <w:sz w:val="32"/>
+          <w:szCs w:val="32"/>
+          <w:lang w:val="en-US"/>
+        </w:rPr>
+        <w:t xml:space="preserve"> factum est. </w:t>
       </w:r>
       <w:r>
         <w:rPr>
@@ -30895,8 +31566,9 @@
           <w:szCs w:val="32"/>
           <w:lang w:val="en-US"/>
         </w:rPr>
-        <w:t>Verbum caro factum est</w:t>
-      </w:r>
+        <w:t xml:space="preserve">Verbum </w:t>
+      </w:r>
+      <w:proofErr w:type="spellStart"/>
       <w:r>
         <w:rPr>
           <w:rFonts w:ascii="Chalkboard" w:hAnsi="Chalkboard" w:cs="Segoe UI"/>
@@ -30906,8 +31578,68 @@
           <w:szCs w:val="32"/>
           <w:lang w:val="en-US"/>
         </w:rPr>
-        <w:br/>
-        <w:t xml:space="preserve">Verbum panis factum est. </w:t>
+        <w:t>caro</w:t>
+      </w:r>
+      <w:proofErr w:type="spellEnd"/>
+      <w:r>
+        <w:rPr>
+          <w:rFonts w:ascii="Chalkboard" w:hAnsi="Chalkboard" w:cs="Segoe UI"/>
+          <w:b/>
+          <w:bCs/>
+          <w:sz w:val="32"/>
+          <w:szCs w:val="32"/>
+          <w:lang w:val="en-US"/>
+        </w:rPr>
+        <w:t xml:space="preserve"> factum </w:t>
+      </w:r>
+      <w:proofErr w:type="spellStart"/>
+      <w:r>
+        <w:rPr>
+          <w:rFonts w:ascii="Chalkboard" w:hAnsi="Chalkboard" w:cs="Segoe UI"/>
+          <w:b/>
+          <w:bCs/>
+          <w:sz w:val="32"/>
+          <w:szCs w:val="32"/>
+          <w:lang w:val="en-US"/>
+        </w:rPr>
+        <w:t>est</w:t>
+      </w:r>
+      <w:proofErr w:type="spellEnd"/>
+      <w:r>
+        <w:rPr>
+          <w:rFonts w:ascii="Chalkboard" w:hAnsi="Chalkboard" w:cs="Segoe UI"/>
+          <w:b/>
+          <w:bCs/>
+          <w:sz w:val="32"/>
+          <w:szCs w:val="32"/>
+          <w:lang w:val="en-US"/>
+        </w:rPr>
+        <w:br/>
+        <w:t xml:space="preserve">Verbum </w:t>
+      </w:r>
+      <w:proofErr w:type="spellStart"/>
+      <w:r>
+        <w:rPr>
+          <w:rFonts w:ascii="Chalkboard" w:hAnsi="Chalkboard" w:cs="Segoe UI"/>
+          <w:b/>
+          <w:bCs/>
+          <w:sz w:val="32"/>
+          <w:szCs w:val="32"/>
+          <w:lang w:val="en-US"/>
+        </w:rPr>
+        <w:t>panis</w:t>
+      </w:r>
+      <w:proofErr w:type="spellEnd"/>
+      <w:r>
+        <w:rPr>
+          <w:rFonts w:ascii="Chalkboard" w:hAnsi="Chalkboard" w:cs="Segoe UI"/>
+          <w:b/>
+          <w:bCs/>
+          <w:sz w:val="32"/>
+          <w:szCs w:val="32"/>
+          <w:lang w:val="en-US"/>
+        </w:rPr>
+        <w:t xml:space="preserve"> factum est. </w:t>
       </w:r>
       <w:r>
         <w:rPr>

</xml_diff>

<commit_message>
aggiunto semina la pace
</commit_message>
<xml_diff>
--- a/pdf/canzoniere2.docx
+++ b/pdf/canzoniere2.docx
@@ -75,7 +75,7 @@
             </w:rPr>
             <w:fldChar w:fldCharType="separate"/>
           </w:r>
-          <w:hyperlink w:anchor="_Toc176682793" w:history="1">
+          <w:hyperlink w:anchor="_Toc178760677" w:history="1">
             <w:r>
               <w:rPr>
                 <w:rStyle w:val="Collegamentoipertestuale"/>
@@ -103,7 +103,7 @@
                 <w:noProof/>
                 <w:webHidden/>
               </w:rPr>
-              <w:instrText xml:space="preserve"> PAGEREF _Toc176682793 \h </w:instrText>
+              <w:instrText xml:space="preserve"> PAGEREF _Toc178760677 \h </w:instrText>
             </w:r>
             <w:r>
               <w:rPr>
@@ -151,7 +151,7 @@
               <w14:ligatures w14:val="standardContextual"/>
             </w:rPr>
           </w:pPr>
-          <w:hyperlink w:anchor="_Toc176682794" w:history="1">
+          <w:hyperlink w:anchor="_Toc178760678" w:history="1">
             <w:r>
               <w:rPr>
                 <w:rStyle w:val="Collegamentoipertestuale"/>
@@ -179,7 +179,7 @@
                 <w:noProof/>
                 <w:webHidden/>
               </w:rPr>
-              <w:instrText xml:space="preserve"> PAGEREF _Toc176682794 \h </w:instrText>
+              <w:instrText xml:space="preserve"> PAGEREF _Toc178760678 \h </w:instrText>
             </w:r>
             <w:r>
               <w:rPr>
@@ -227,7 +227,7 @@
               <w14:ligatures w14:val="standardContextual"/>
             </w:rPr>
           </w:pPr>
-          <w:hyperlink w:anchor="_Toc176682795" w:history="1">
+          <w:hyperlink w:anchor="_Toc178760679" w:history="1">
             <w:r>
               <w:rPr>
                 <w:rStyle w:val="Collegamentoipertestuale"/>
@@ -255,7 +255,7 @@
                 <w:noProof/>
                 <w:webHidden/>
               </w:rPr>
-              <w:instrText xml:space="preserve"> PAGEREF _Toc176682795 \h </w:instrText>
+              <w:instrText xml:space="preserve"> PAGEREF _Toc178760679 \h </w:instrText>
             </w:r>
             <w:r>
               <w:rPr>
@@ -303,7 +303,7 @@
               <w14:ligatures w14:val="standardContextual"/>
             </w:rPr>
           </w:pPr>
-          <w:hyperlink w:anchor="_Toc176682796" w:history="1">
+          <w:hyperlink w:anchor="_Toc178760680" w:history="1">
             <w:r>
               <w:rPr>
                 <w:rStyle w:val="Collegamentoipertestuale"/>
@@ -331,7 +331,7 @@
                 <w:noProof/>
                 <w:webHidden/>
               </w:rPr>
-              <w:instrText xml:space="preserve"> PAGEREF _Toc176682796 \h </w:instrText>
+              <w:instrText xml:space="preserve"> PAGEREF _Toc178760680 \h </w:instrText>
             </w:r>
             <w:r>
               <w:rPr>
@@ -379,7 +379,7 @@
               <w14:ligatures w14:val="standardContextual"/>
             </w:rPr>
           </w:pPr>
-          <w:hyperlink w:anchor="_Toc176682797" w:history="1">
+          <w:hyperlink w:anchor="_Toc178760681" w:history="1">
             <w:r>
               <w:rPr>
                 <w:rStyle w:val="Collegamentoipertestuale"/>
@@ -407,7 +407,7 @@
                 <w:noProof/>
                 <w:webHidden/>
               </w:rPr>
-              <w:instrText xml:space="preserve"> PAGEREF _Toc176682797 \h </w:instrText>
+              <w:instrText xml:space="preserve"> PAGEREF _Toc178760681 \h </w:instrText>
             </w:r>
             <w:r>
               <w:rPr>
@@ -455,7 +455,7 @@
               <w14:ligatures w14:val="standardContextual"/>
             </w:rPr>
           </w:pPr>
-          <w:hyperlink w:anchor="_Toc176682798" w:history="1">
+          <w:hyperlink w:anchor="_Toc178760682" w:history="1">
             <w:r>
               <w:rPr>
                 <w:rStyle w:val="Collegamentoipertestuale"/>
@@ -483,7 +483,7 @@
                 <w:noProof/>
                 <w:webHidden/>
               </w:rPr>
-              <w:instrText xml:space="preserve"> PAGEREF _Toc176682798 \h </w:instrText>
+              <w:instrText xml:space="preserve"> PAGEREF _Toc178760682 \h </w:instrText>
             </w:r>
             <w:r>
               <w:rPr>
@@ -531,7 +531,7 @@
               <w14:ligatures w14:val="standardContextual"/>
             </w:rPr>
           </w:pPr>
-          <w:hyperlink w:anchor="_Toc176682799" w:history="1">
+          <w:hyperlink w:anchor="_Toc178760683" w:history="1">
             <w:r>
               <w:rPr>
                 <w:rStyle w:val="Collegamentoipertestuale"/>
@@ -559,7 +559,7 @@
                 <w:noProof/>
                 <w:webHidden/>
               </w:rPr>
-              <w:instrText xml:space="preserve"> PAGEREF _Toc176682799 \h </w:instrText>
+              <w:instrText xml:space="preserve"> PAGEREF _Toc178760683 \h </w:instrText>
             </w:r>
             <w:r>
               <w:rPr>
@@ -607,7 +607,7 @@
               <w14:ligatures w14:val="standardContextual"/>
             </w:rPr>
           </w:pPr>
-          <w:hyperlink w:anchor="_Toc176682800" w:history="1">
+          <w:hyperlink w:anchor="_Toc178760684" w:history="1">
             <w:r>
               <w:rPr>
                 <w:rStyle w:val="Collegamentoipertestuale"/>
@@ -635,7 +635,7 @@
                 <w:noProof/>
                 <w:webHidden/>
               </w:rPr>
-              <w:instrText xml:space="preserve"> PAGEREF _Toc176682800 \h </w:instrText>
+              <w:instrText xml:space="preserve"> PAGEREF _Toc178760684 \h </w:instrText>
             </w:r>
             <w:r>
               <w:rPr>
@@ -683,7 +683,7 @@
               <w14:ligatures w14:val="standardContextual"/>
             </w:rPr>
           </w:pPr>
-          <w:hyperlink w:anchor="_Toc176682801" w:history="1">
+          <w:hyperlink w:anchor="_Toc178760685" w:history="1">
             <w:r>
               <w:rPr>
                 <w:rStyle w:val="Collegamentoipertestuale"/>
@@ -711,7 +711,7 @@
                 <w:noProof/>
                 <w:webHidden/>
               </w:rPr>
-              <w:instrText xml:space="preserve"> PAGEREF _Toc176682801 \h </w:instrText>
+              <w:instrText xml:space="preserve"> PAGEREF _Toc178760685 \h </w:instrText>
             </w:r>
             <w:r>
               <w:rPr>
@@ -759,7 +759,7 @@
               <w14:ligatures w14:val="standardContextual"/>
             </w:rPr>
           </w:pPr>
-          <w:hyperlink w:anchor="_Toc176682802" w:history="1">
+          <w:hyperlink w:anchor="_Toc178760686" w:history="1">
             <w:r>
               <w:rPr>
                 <w:rStyle w:val="Collegamentoipertestuale"/>
@@ -787,7 +787,7 @@
                 <w:noProof/>
                 <w:webHidden/>
               </w:rPr>
-              <w:instrText xml:space="preserve"> PAGEREF _Toc176682802 \h </w:instrText>
+              <w:instrText xml:space="preserve"> PAGEREF _Toc178760686 \h </w:instrText>
             </w:r>
             <w:r>
               <w:rPr>
@@ -835,7 +835,7 @@
               <w14:ligatures w14:val="standardContextual"/>
             </w:rPr>
           </w:pPr>
-          <w:hyperlink w:anchor="_Toc176682803" w:history="1">
+          <w:hyperlink w:anchor="_Toc178760687" w:history="1">
             <w:r>
               <w:rPr>
                 <w:rStyle w:val="Collegamentoipertestuale"/>
@@ -863,7 +863,7 @@
                 <w:noProof/>
                 <w:webHidden/>
               </w:rPr>
-              <w:instrText xml:space="preserve"> PAGEREF _Toc176682803 \h </w:instrText>
+              <w:instrText xml:space="preserve"> PAGEREF _Toc178760687 \h </w:instrText>
             </w:r>
             <w:r>
               <w:rPr>
@@ -911,7 +911,7 @@
               <w14:ligatures w14:val="standardContextual"/>
             </w:rPr>
           </w:pPr>
-          <w:hyperlink w:anchor="_Toc176682804" w:history="1">
+          <w:hyperlink w:anchor="_Toc178760688" w:history="1">
             <w:r>
               <w:rPr>
                 <w:rStyle w:val="Collegamentoipertestuale"/>
@@ -939,7 +939,7 @@
                 <w:noProof/>
                 <w:webHidden/>
               </w:rPr>
-              <w:instrText xml:space="preserve"> PAGEREF _Toc176682804 \h </w:instrText>
+              <w:instrText xml:space="preserve"> PAGEREF _Toc178760688 \h </w:instrText>
             </w:r>
             <w:r>
               <w:rPr>
@@ -987,7 +987,7 @@
               <w14:ligatures w14:val="standardContextual"/>
             </w:rPr>
           </w:pPr>
-          <w:hyperlink w:anchor="_Toc176682805" w:history="1">
+          <w:hyperlink w:anchor="_Toc178760689" w:history="1">
             <w:r>
               <w:rPr>
                 <w:rStyle w:val="Collegamentoipertestuale"/>
@@ -1015,7 +1015,7 @@
                 <w:noProof/>
                 <w:webHidden/>
               </w:rPr>
-              <w:instrText xml:space="preserve"> PAGEREF _Toc176682805 \h </w:instrText>
+              <w:instrText xml:space="preserve"> PAGEREF _Toc178760689 \h </w:instrText>
             </w:r>
             <w:r>
               <w:rPr>
@@ -1063,7 +1063,7 @@
               <w14:ligatures w14:val="standardContextual"/>
             </w:rPr>
           </w:pPr>
-          <w:hyperlink w:anchor="_Toc176682806" w:history="1">
+          <w:hyperlink w:anchor="_Toc178760690" w:history="1">
             <w:r>
               <w:rPr>
                 <w:rStyle w:val="Collegamentoipertestuale"/>
@@ -1091,7 +1091,7 @@
                 <w:noProof/>
                 <w:webHidden/>
               </w:rPr>
-              <w:instrText xml:space="preserve"> PAGEREF _Toc176682806 \h </w:instrText>
+              <w:instrText xml:space="preserve"> PAGEREF _Toc178760690 \h </w:instrText>
             </w:r>
             <w:r>
               <w:rPr>
@@ -1139,7 +1139,7 @@
               <w14:ligatures w14:val="standardContextual"/>
             </w:rPr>
           </w:pPr>
-          <w:hyperlink w:anchor="_Toc176682807" w:history="1">
+          <w:hyperlink w:anchor="_Toc178760691" w:history="1">
             <w:r>
               <w:rPr>
                 <w:rStyle w:val="Collegamentoipertestuale"/>
@@ -1167,7 +1167,7 @@
                 <w:noProof/>
                 <w:webHidden/>
               </w:rPr>
-              <w:instrText xml:space="preserve"> PAGEREF _Toc176682807 \h </w:instrText>
+              <w:instrText xml:space="preserve"> PAGEREF _Toc178760691 \h </w:instrText>
             </w:r>
             <w:r>
               <w:rPr>
@@ -1215,7 +1215,7 @@
               <w14:ligatures w14:val="standardContextual"/>
             </w:rPr>
           </w:pPr>
-          <w:hyperlink w:anchor="_Toc176682808" w:history="1">
+          <w:hyperlink w:anchor="_Toc178760692" w:history="1">
             <w:r>
               <w:rPr>
                 <w:rStyle w:val="Collegamentoipertestuale"/>
@@ -1243,7 +1243,7 @@
                 <w:noProof/>
                 <w:webHidden/>
               </w:rPr>
-              <w:instrText xml:space="preserve"> PAGEREF _Toc176682808 \h </w:instrText>
+              <w:instrText xml:space="preserve"> PAGEREF _Toc178760692 \h </w:instrText>
             </w:r>
             <w:r>
               <w:rPr>
@@ -1291,7 +1291,7 @@
               <w14:ligatures w14:val="standardContextual"/>
             </w:rPr>
           </w:pPr>
-          <w:hyperlink w:anchor="_Toc176682809" w:history="1">
+          <w:hyperlink w:anchor="_Toc178760693" w:history="1">
             <w:r>
               <w:rPr>
                 <w:rStyle w:val="Collegamentoipertestuale"/>
@@ -1319,7 +1319,7 @@
                 <w:noProof/>
                 <w:webHidden/>
               </w:rPr>
-              <w:instrText xml:space="preserve"> PAGEREF _Toc176682809 \h </w:instrText>
+              <w:instrText xml:space="preserve"> PAGEREF _Toc178760693 \h </w:instrText>
             </w:r>
             <w:r>
               <w:rPr>
@@ -1367,7 +1367,7 @@
               <w14:ligatures w14:val="standardContextual"/>
             </w:rPr>
           </w:pPr>
-          <w:hyperlink w:anchor="_Toc176682810" w:history="1">
+          <w:hyperlink w:anchor="_Toc178760694" w:history="1">
             <w:r>
               <w:rPr>
                 <w:rStyle w:val="Collegamentoipertestuale"/>
@@ -1395,7 +1395,7 @@
                 <w:noProof/>
                 <w:webHidden/>
               </w:rPr>
-              <w:instrText xml:space="preserve"> PAGEREF _Toc176682810 \h </w:instrText>
+              <w:instrText xml:space="preserve"> PAGEREF _Toc178760694 \h </w:instrText>
             </w:r>
             <w:r>
               <w:rPr>
@@ -1443,7 +1443,7 @@
               <w14:ligatures w14:val="standardContextual"/>
             </w:rPr>
           </w:pPr>
-          <w:hyperlink w:anchor="_Toc176682811" w:history="1">
+          <w:hyperlink w:anchor="_Toc178760695" w:history="1">
             <w:r>
               <w:rPr>
                 <w:rStyle w:val="Collegamentoipertestuale"/>
@@ -1471,7 +1471,7 @@
                 <w:noProof/>
                 <w:webHidden/>
               </w:rPr>
-              <w:instrText xml:space="preserve"> PAGEREF _Toc176682811 \h </w:instrText>
+              <w:instrText xml:space="preserve"> PAGEREF _Toc178760695 \h </w:instrText>
             </w:r>
             <w:r>
               <w:rPr>
@@ -1519,7 +1519,7 @@
               <w14:ligatures w14:val="standardContextual"/>
             </w:rPr>
           </w:pPr>
-          <w:hyperlink w:anchor="_Toc176682812" w:history="1">
+          <w:hyperlink w:anchor="_Toc178760696" w:history="1">
             <w:r>
               <w:rPr>
                 <w:rStyle w:val="Collegamentoipertestuale"/>
@@ -1547,7 +1547,7 @@
                 <w:noProof/>
                 <w:webHidden/>
               </w:rPr>
-              <w:instrText xml:space="preserve"> PAGEREF _Toc176682812 \h </w:instrText>
+              <w:instrText xml:space="preserve"> PAGEREF _Toc178760696 \h </w:instrText>
             </w:r>
             <w:r>
               <w:rPr>
@@ -1595,7 +1595,7 @@
               <w14:ligatures w14:val="standardContextual"/>
             </w:rPr>
           </w:pPr>
-          <w:hyperlink w:anchor="_Toc176682813" w:history="1">
+          <w:hyperlink w:anchor="_Toc178760697" w:history="1">
             <w:r>
               <w:rPr>
                 <w:rStyle w:val="Collegamentoipertestuale"/>
@@ -1623,7 +1623,7 @@
                 <w:noProof/>
                 <w:webHidden/>
               </w:rPr>
-              <w:instrText xml:space="preserve"> PAGEREF _Toc176682813 \h </w:instrText>
+              <w:instrText xml:space="preserve"> PAGEREF _Toc178760697 \h </w:instrText>
             </w:r>
             <w:r>
               <w:rPr>
@@ -1671,7 +1671,7 @@
               <w14:ligatures w14:val="standardContextual"/>
             </w:rPr>
           </w:pPr>
-          <w:hyperlink w:anchor="_Toc176682814" w:history="1">
+          <w:hyperlink w:anchor="_Toc178760698" w:history="1">
             <w:r>
               <w:rPr>
                 <w:rStyle w:val="Collegamentoipertestuale"/>
@@ -1699,7 +1699,7 @@
                 <w:noProof/>
                 <w:webHidden/>
               </w:rPr>
-              <w:instrText xml:space="preserve"> PAGEREF _Toc176682814 \h </w:instrText>
+              <w:instrText xml:space="preserve"> PAGEREF _Toc178760698 \h </w:instrText>
             </w:r>
             <w:r>
               <w:rPr>
@@ -1747,7 +1747,7 @@
               <w14:ligatures w14:val="standardContextual"/>
             </w:rPr>
           </w:pPr>
-          <w:hyperlink w:anchor="_Toc176682815" w:history="1">
+          <w:hyperlink w:anchor="_Toc178760699" w:history="1">
             <w:r>
               <w:rPr>
                 <w:rStyle w:val="Collegamentoipertestuale"/>
@@ -1775,7 +1775,7 @@
                 <w:noProof/>
                 <w:webHidden/>
               </w:rPr>
-              <w:instrText xml:space="preserve"> PAGEREF _Toc176682815 \h </w:instrText>
+              <w:instrText xml:space="preserve"> PAGEREF _Toc178760699 \h </w:instrText>
             </w:r>
             <w:r>
               <w:rPr>
@@ -1823,7 +1823,7 @@
               <w14:ligatures w14:val="standardContextual"/>
             </w:rPr>
           </w:pPr>
-          <w:hyperlink w:anchor="_Toc176682816" w:history="1">
+          <w:hyperlink w:anchor="_Toc178760700" w:history="1">
             <w:r>
               <w:rPr>
                 <w:rStyle w:val="Collegamentoipertestuale"/>
@@ -1851,7 +1851,7 @@
                 <w:noProof/>
                 <w:webHidden/>
               </w:rPr>
-              <w:instrText xml:space="preserve"> PAGEREF _Toc176682816 \h </w:instrText>
+              <w:instrText xml:space="preserve"> PAGEREF _Toc178760700 \h </w:instrText>
             </w:r>
             <w:r>
               <w:rPr>
@@ -1899,7 +1899,7 @@
               <w14:ligatures w14:val="standardContextual"/>
             </w:rPr>
           </w:pPr>
-          <w:hyperlink w:anchor="_Toc176682817" w:history="1">
+          <w:hyperlink w:anchor="_Toc178760701" w:history="1">
             <w:r>
               <w:rPr>
                 <w:rStyle w:val="Collegamentoipertestuale"/>
@@ -1927,7 +1927,7 @@
                 <w:noProof/>
                 <w:webHidden/>
               </w:rPr>
-              <w:instrText xml:space="preserve"> PAGEREF _Toc176682817 \h </w:instrText>
+              <w:instrText xml:space="preserve"> PAGEREF _Toc178760701 \h </w:instrText>
             </w:r>
             <w:r>
               <w:rPr>
@@ -1975,7 +1975,7 @@
               <w14:ligatures w14:val="standardContextual"/>
             </w:rPr>
           </w:pPr>
-          <w:hyperlink w:anchor="_Toc176682818" w:history="1">
+          <w:hyperlink w:anchor="_Toc178760702" w:history="1">
             <w:r>
               <w:rPr>
                 <w:rStyle w:val="Collegamentoipertestuale"/>
@@ -2003,7 +2003,7 @@
                 <w:noProof/>
                 <w:webHidden/>
               </w:rPr>
-              <w:instrText xml:space="preserve"> PAGEREF _Toc176682818 \h </w:instrText>
+              <w:instrText xml:space="preserve"> PAGEREF _Toc178760702 \h </w:instrText>
             </w:r>
             <w:r>
               <w:rPr>
@@ -2051,7 +2051,7 @@
               <w14:ligatures w14:val="standardContextual"/>
             </w:rPr>
           </w:pPr>
-          <w:hyperlink w:anchor="_Toc176682819" w:history="1">
+          <w:hyperlink w:anchor="_Toc178760703" w:history="1">
             <w:r>
               <w:rPr>
                 <w:rStyle w:val="Collegamentoipertestuale"/>
@@ -2079,7 +2079,7 @@
                 <w:noProof/>
                 <w:webHidden/>
               </w:rPr>
-              <w:instrText xml:space="preserve"> PAGEREF _Toc176682819 \h </w:instrText>
+              <w:instrText xml:space="preserve"> PAGEREF _Toc178760703 \h </w:instrText>
             </w:r>
             <w:r>
               <w:rPr>
@@ -2127,7 +2127,7 @@
               <w14:ligatures w14:val="standardContextual"/>
             </w:rPr>
           </w:pPr>
-          <w:hyperlink w:anchor="_Toc176682820" w:history="1">
+          <w:hyperlink w:anchor="_Toc178760704" w:history="1">
             <w:r>
               <w:rPr>
                 <w:rStyle w:val="Collegamentoipertestuale"/>
@@ -2155,7 +2155,7 @@
                 <w:noProof/>
                 <w:webHidden/>
               </w:rPr>
-              <w:instrText xml:space="preserve"> PAGEREF _Toc176682820 \h </w:instrText>
+              <w:instrText xml:space="preserve"> PAGEREF _Toc178760704 \h </w:instrText>
             </w:r>
             <w:r>
               <w:rPr>
@@ -2203,7 +2203,7 @@
               <w14:ligatures w14:val="standardContextual"/>
             </w:rPr>
           </w:pPr>
-          <w:hyperlink w:anchor="_Toc176682821" w:history="1">
+          <w:hyperlink w:anchor="_Toc178760705" w:history="1">
             <w:r>
               <w:rPr>
                 <w:rStyle w:val="Collegamentoipertestuale"/>
@@ -2231,7 +2231,7 @@
                 <w:noProof/>
                 <w:webHidden/>
               </w:rPr>
-              <w:instrText xml:space="preserve"> PAGEREF _Toc176682821 \h </w:instrText>
+              <w:instrText xml:space="preserve"> PAGEREF _Toc178760705 \h </w:instrText>
             </w:r>
             <w:r>
               <w:rPr>
@@ -2279,7 +2279,7 @@
               <w14:ligatures w14:val="standardContextual"/>
             </w:rPr>
           </w:pPr>
-          <w:hyperlink w:anchor="_Toc176682822" w:history="1">
+          <w:hyperlink w:anchor="_Toc178760706" w:history="1">
             <w:r>
               <w:rPr>
                 <w:rStyle w:val="Collegamentoipertestuale"/>
@@ -2307,7 +2307,7 @@
                 <w:noProof/>
                 <w:webHidden/>
               </w:rPr>
-              <w:instrText xml:space="preserve"> PAGEREF _Toc176682822 \h </w:instrText>
+              <w:instrText xml:space="preserve"> PAGEREF _Toc178760706 \h </w:instrText>
             </w:r>
             <w:r>
               <w:rPr>
@@ -2355,7 +2355,7 @@
               <w14:ligatures w14:val="standardContextual"/>
             </w:rPr>
           </w:pPr>
-          <w:hyperlink w:anchor="_Toc176682823" w:history="1">
+          <w:hyperlink w:anchor="_Toc178760707" w:history="1">
             <w:r>
               <w:rPr>
                 <w:rStyle w:val="Collegamentoipertestuale"/>
@@ -2383,7 +2383,7 @@
                 <w:noProof/>
                 <w:webHidden/>
               </w:rPr>
-              <w:instrText xml:space="preserve"> PAGEREF _Toc176682823 \h </w:instrText>
+              <w:instrText xml:space="preserve"> PAGEREF _Toc178760707 \h </w:instrText>
             </w:r>
             <w:r>
               <w:rPr>
@@ -2431,7 +2431,7 @@
               <w14:ligatures w14:val="standardContextual"/>
             </w:rPr>
           </w:pPr>
-          <w:hyperlink w:anchor="_Toc176682824" w:history="1">
+          <w:hyperlink w:anchor="_Toc178760708" w:history="1">
             <w:r>
               <w:rPr>
                 <w:rStyle w:val="Collegamentoipertestuale"/>
@@ -2459,7 +2459,7 @@
                 <w:noProof/>
                 <w:webHidden/>
               </w:rPr>
-              <w:instrText xml:space="preserve"> PAGEREF _Toc176682824 \h </w:instrText>
+              <w:instrText xml:space="preserve"> PAGEREF _Toc178760708 \h </w:instrText>
             </w:r>
             <w:r>
               <w:rPr>
@@ -2507,7 +2507,7 @@
               <w14:ligatures w14:val="standardContextual"/>
             </w:rPr>
           </w:pPr>
-          <w:hyperlink w:anchor="_Toc176682825" w:history="1">
+          <w:hyperlink w:anchor="_Toc178760709" w:history="1">
             <w:r>
               <w:rPr>
                 <w:rStyle w:val="Collegamentoipertestuale"/>
@@ -2535,7 +2535,7 @@
                 <w:noProof/>
                 <w:webHidden/>
               </w:rPr>
-              <w:instrText xml:space="preserve"> PAGEREF _Toc176682825 \h </w:instrText>
+              <w:instrText xml:space="preserve"> PAGEREF _Toc178760709 \h </w:instrText>
             </w:r>
             <w:r>
               <w:rPr>
@@ -2583,7 +2583,7 @@
               <w14:ligatures w14:val="standardContextual"/>
             </w:rPr>
           </w:pPr>
-          <w:hyperlink w:anchor="_Toc176682826" w:history="1">
+          <w:hyperlink w:anchor="_Toc178760710" w:history="1">
             <w:r>
               <w:rPr>
                 <w:rStyle w:val="Collegamentoipertestuale"/>
@@ -2611,7 +2611,7 @@
                 <w:noProof/>
                 <w:webHidden/>
               </w:rPr>
-              <w:instrText xml:space="preserve"> PAGEREF _Toc176682826 \h </w:instrText>
+              <w:instrText xml:space="preserve"> PAGEREF _Toc178760710 \h </w:instrText>
             </w:r>
             <w:r>
               <w:rPr>
@@ -2659,7 +2659,7 @@
               <w14:ligatures w14:val="standardContextual"/>
             </w:rPr>
           </w:pPr>
-          <w:hyperlink w:anchor="_Toc176682827" w:history="1">
+          <w:hyperlink w:anchor="_Toc178760711" w:history="1">
             <w:r>
               <w:rPr>
                 <w:rStyle w:val="Collegamentoipertestuale"/>
@@ -2687,7 +2687,7 @@
                 <w:noProof/>
                 <w:webHidden/>
               </w:rPr>
-              <w:instrText xml:space="preserve"> PAGEREF _Toc176682827 \h </w:instrText>
+              <w:instrText xml:space="preserve"> PAGEREF _Toc178760711 \h </w:instrText>
             </w:r>
             <w:r>
               <w:rPr>
@@ -2735,7 +2735,7 @@
               <w14:ligatures w14:val="standardContextual"/>
             </w:rPr>
           </w:pPr>
-          <w:hyperlink w:anchor="_Toc176682828" w:history="1">
+          <w:hyperlink w:anchor="_Toc178760712" w:history="1">
             <w:r>
               <w:rPr>
                 <w:rStyle w:val="Collegamentoipertestuale"/>
@@ -2763,7 +2763,7 @@
                 <w:noProof/>
                 <w:webHidden/>
               </w:rPr>
-              <w:instrText xml:space="preserve"> PAGEREF _Toc176682828 \h </w:instrText>
+              <w:instrText xml:space="preserve"> PAGEREF _Toc178760712 \h </w:instrText>
             </w:r>
             <w:r>
               <w:rPr>
@@ -2811,7 +2811,7 @@
               <w14:ligatures w14:val="standardContextual"/>
             </w:rPr>
           </w:pPr>
-          <w:hyperlink w:anchor="_Toc176682829" w:history="1">
+          <w:hyperlink w:anchor="_Toc178760713" w:history="1">
             <w:r>
               <w:rPr>
                 <w:rStyle w:val="Collegamentoipertestuale"/>
@@ -2839,7 +2839,7 @@
                 <w:noProof/>
                 <w:webHidden/>
               </w:rPr>
-              <w:instrText xml:space="preserve"> PAGEREF _Toc176682829 \h </w:instrText>
+              <w:instrText xml:space="preserve"> PAGEREF _Toc178760713 \h </w:instrText>
             </w:r>
             <w:r>
               <w:rPr>
@@ -2887,7 +2887,7 @@
               <w14:ligatures w14:val="standardContextual"/>
             </w:rPr>
           </w:pPr>
-          <w:hyperlink w:anchor="_Toc176682830" w:history="1">
+          <w:hyperlink w:anchor="_Toc178760714" w:history="1">
             <w:r>
               <w:rPr>
                 <w:rStyle w:val="Collegamentoipertestuale"/>
@@ -2915,7 +2915,7 @@
                 <w:noProof/>
                 <w:webHidden/>
               </w:rPr>
-              <w:instrText xml:space="preserve"> PAGEREF _Toc176682830 \h </w:instrText>
+              <w:instrText xml:space="preserve"> PAGEREF _Toc178760714 \h </w:instrText>
             </w:r>
             <w:r>
               <w:rPr>
@@ -2963,7 +2963,7 @@
               <w14:ligatures w14:val="standardContextual"/>
             </w:rPr>
           </w:pPr>
-          <w:hyperlink w:anchor="_Toc176682831" w:history="1">
+          <w:hyperlink w:anchor="_Toc178760715" w:history="1">
             <w:r>
               <w:rPr>
                 <w:rStyle w:val="Collegamentoipertestuale"/>
@@ -2991,7 +2991,7 @@
                 <w:noProof/>
                 <w:webHidden/>
               </w:rPr>
-              <w:instrText xml:space="preserve"> PAGEREF _Toc176682831 \h </w:instrText>
+              <w:instrText xml:space="preserve"> PAGEREF _Toc178760715 \h </w:instrText>
             </w:r>
             <w:r>
               <w:rPr>
@@ -3039,7 +3039,7 @@
               <w14:ligatures w14:val="standardContextual"/>
             </w:rPr>
           </w:pPr>
-          <w:hyperlink w:anchor="_Toc176682832" w:history="1">
+          <w:hyperlink w:anchor="_Toc178760716" w:history="1">
             <w:r>
               <w:rPr>
                 <w:rStyle w:val="Collegamentoipertestuale"/>
@@ -3067,7 +3067,7 @@
                 <w:noProof/>
                 <w:webHidden/>
               </w:rPr>
-              <w:instrText xml:space="preserve"> PAGEREF _Toc176682832 \h </w:instrText>
+              <w:instrText xml:space="preserve"> PAGEREF _Toc178760716 \h </w:instrText>
             </w:r>
             <w:r>
               <w:rPr>
@@ -3115,7 +3115,7 @@
               <w14:ligatures w14:val="standardContextual"/>
             </w:rPr>
           </w:pPr>
-          <w:hyperlink w:anchor="_Toc176682833" w:history="1">
+          <w:hyperlink w:anchor="_Toc178760717" w:history="1">
             <w:r>
               <w:rPr>
                 <w:rStyle w:val="Collegamentoipertestuale"/>
@@ -3143,7 +3143,7 @@
                 <w:noProof/>
                 <w:webHidden/>
               </w:rPr>
-              <w:instrText xml:space="preserve"> PAGEREF _Toc176682833 \h </w:instrText>
+              <w:instrText xml:space="preserve"> PAGEREF _Toc178760717 \h </w:instrText>
             </w:r>
             <w:r>
               <w:rPr>
@@ -3191,7 +3191,7 @@
               <w14:ligatures w14:val="standardContextual"/>
             </w:rPr>
           </w:pPr>
-          <w:hyperlink w:anchor="_Toc176682834" w:history="1">
+          <w:hyperlink w:anchor="_Toc178760718" w:history="1">
             <w:r>
               <w:rPr>
                 <w:rStyle w:val="Collegamentoipertestuale"/>
@@ -3219,7 +3219,7 @@
                 <w:noProof/>
                 <w:webHidden/>
               </w:rPr>
-              <w:instrText xml:space="preserve"> PAGEREF _Toc176682834 \h </w:instrText>
+              <w:instrText xml:space="preserve"> PAGEREF _Toc178760718 \h </w:instrText>
             </w:r>
             <w:r>
               <w:rPr>
@@ -3267,7 +3267,7 @@
               <w14:ligatures w14:val="standardContextual"/>
             </w:rPr>
           </w:pPr>
-          <w:hyperlink w:anchor="_Toc176682835" w:history="1">
+          <w:hyperlink w:anchor="_Toc178760719" w:history="1">
             <w:r>
               <w:rPr>
                 <w:rStyle w:val="Collegamentoipertestuale"/>
@@ -3295,7 +3295,7 @@
                 <w:noProof/>
                 <w:webHidden/>
               </w:rPr>
-              <w:instrText xml:space="preserve"> PAGEREF _Toc176682835 \h </w:instrText>
+              <w:instrText xml:space="preserve"> PAGEREF _Toc178760719 \h </w:instrText>
             </w:r>
             <w:r>
               <w:rPr>
@@ -3343,7 +3343,7 @@
               <w14:ligatures w14:val="standardContextual"/>
             </w:rPr>
           </w:pPr>
-          <w:hyperlink w:anchor="_Toc176682836" w:history="1">
+          <w:hyperlink w:anchor="_Toc178760720" w:history="1">
             <w:r>
               <w:rPr>
                 <w:rStyle w:val="Collegamentoipertestuale"/>
@@ -3371,7 +3371,7 @@
                 <w:noProof/>
                 <w:webHidden/>
               </w:rPr>
-              <w:instrText xml:space="preserve"> PAGEREF _Toc176682836 \h </w:instrText>
+              <w:instrText xml:space="preserve"> PAGEREF _Toc178760720 \h </w:instrText>
             </w:r>
             <w:r>
               <w:rPr>
@@ -3419,7 +3419,7 @@
               <w14:ligatures w14:val="standardContextual"/>
             </w:rPr>
           </w:pPr>
-          <w:hyperlink w:anchor="_Toc176682837" w:history="1">
+          <w:hyperlink w:anchor="_Toc178760721" w:history="1">
             <w:r>
               <w:rPr>
                 <w:rStyle w:val="Collegamentoipertestuale"/>
@@ -3447,7 +3447,7 @@
                 <w:noProof/>
                 <w:webHidden/>
               </w:rPr>
-              <w:instrText xml:space="preserve"> PAGEREF _Toc176682837 \h </w:instrText>
+              <w:instrText xml:space="preserve"> PAGEREF _Toc178760721 \h </w:instrText>
             </w:r>
             <w:r>
               <w:rPr>
@@ -3495,14 +3495,14 @@
               <w14:ligatures w14:val="standardContextual"/>
             </w:rPr>
           </w:pPr>
-          <w:hyperlink w:anchor="_Toc176682838" w:history="1">
+          <w:hyperlink w:anchor="_Toc178760722" w:history="1">
             <w:r>
               <w:rPr>
                 <w:rStyle w:val="Collegamentoipertestuale"/>
                 <w:rFonts w:ascii="Chalkboard" w:hAnsi="Chalkboard" w:cs="Arial"/>
                 <w:noProof/>
               </w:rPr>
-              <w:t>SERVIRE È REGNARE</w:t>
+              <w:t>SEMINA LA PACE</w:t>
             </w:r>
             <w:r>
               <w:rPr>
@@ -3523,7 +3523,7 @@
                 <w:noProof/>
                 <w:webHidden/>
               </w:rPr>
-              <w:instrText xml:space="preserve"> PAGEREF _Toc176682838 \h </w:instrText>
+              <w:instrText xml:space="preserve"> PAGEREF _Toc178760722 \h </w:instrText>
             </w:r>
             <w:r>
               <w:rPr>
@@ -3571,14 +3571,14 @@
               <w14:ligatures w14:val="standardContextual"/>
             </w:rPr>
           </w:pPr>
-          <w:hyperlink w:anchor="_Toc176682839" w:history="1">
+          <w:hyperlink w:anchor="_Toc178760723" w:history="1">
             <w:r>
               <w:rPr>
                 <w:rStyle w:val="Collegamentoipertestuale"/>
                 <w:rFonts w:ascii="Chalkboard" w:hAnsi="Chalkboard" w:cs="Arial"/>
                 <w:noProof/>
               </w:rPr>
-              <w:t>SERVO PER AMORE</w:t>
+              <w:t>SERVIRE È REGNARE</w:t>
             </w:r>
             <w:r>
               <w:rPr>
@@ -3599,7 +3599,7 @@
                 <w:noProof/>
                 <w:webHidden/>
               </w:rPr>
-              <w:instrText xml:space="preserve"> PAGEREF _Toc176682839 \h </w:instrText>
+              <w:instrText xml:space="preserve"> PAGEREF _Toc178760723 \h </w:instrText>
             </w:r>
             <w:r>
               <w:rPr>
@@ -3619,7 +3619,7 @@
                 <w:noProof/>
                 <w:webHidden/>
               </w:rPr>
-              <w:t>34</w:t>
+              <w:t>35</w:t>
             </w:r>
             <w:r>
               <w:rPr>
@@ -3647,14 +3647,14 @@
               <w14:ligatures w14:val="standardContextual"/>
             </w:rPr>
           </w:pPr>
-          <w:hyperlink w:anchor="_Toc176682840" w:history="1">
+          <w:hyperlink w:anchor="_Toc178760724" w:history="1">
             <w:r>
               <w:rPr>
                 <w:rStyle w:val="Collegamentoipertestuale"/>
                 <w:rFonts w:ascii="Chalkboard" w:hAnsi="Chalkboard" w:cs="Arial"/>
                 <w:noProof/>
               </w:rPr>
-              <w:t>TU LO SAI</w:t>
+              <w:t>SERVO PER AMORE</w:t>
             </w:r>
             <w:r>
               <w:rPr>
@@ -3675,7 +3675,7 @@
                 <w:noProof/>
                 <w:webHidden/>
               </w:rPr>
-              <w:instrText xml:space="preserve"> PAGEREF _Toc176682840 \h </w:instrText>
+              <w:instrText xml:space="preserve"> PAGEREF _Toc178760724 \h </w:instrText>
             </w:r>
             <w:r>
               <w:rPr>
@@ -3723,14 +3723,14 @@
               <w14:ligatures w14:val="standardContextual"/>
             </w:rPr>
           </w:pPr>
-          <w:hyperlink w:anchor="_Toc176682841" w:history="1">
+          <w:hyperlink w:anchor="_Toc178760725" w:history="1">
             <w:r>
               <w:rPr>
                 <w:rStyle w:val="Collegamentoipertestuale"/>
                 <w:rFonts w:ascii="Chalkboard" w:hAnsi="Chalkboard" w:cs="Arial"/>
                 <w:noProof/>
               </w:rPr>
-              <w:t>TU SEI</w:t>
+              <w:t>TU LO SAI</w:t>
             </w:r>
             <w:r>
               <w:rPr>
@@ -3751,7 +3751,7 @@
                 <w:noProof/>
                 <w:webHidden/>
               </w:rPr>
-              <w:instrText xml:space="preserve"> PAGEREF _Toc176682841 \h </w:instrText>
+              <w:instrText xml:space="preserve"> PAGEREF _Toc178760725 \h </w:instrText>
             </w:r>
             <w:r>
               <w:rPr>
@@ -3799,14 +3799,14 @@
               <w14:ligatures w14:val="standardContextual"/>
             </w:rPr>
           </w:pPr>
-          <w:hyperlink w:anchor="_Toc176682842" w:history="1">
+          <w:hyperlink w:anchor="_Toc178760726" w:history="1">
             <w:r>
               <w:rPr>
                 <w:rStyle w:val="Collegamentoipertestuale"/>
                 <w:rFonts w:ascii="Chalkboard" w:hAnsi="Chalkboard" w:cs="Arial"/>
                 <w:noProof/>
               </w:rPr>
-              <w:t>TU SEI LA FORZA</w:t>
+              <w:t>TU SEI</w:t>
             </w:r>
             <w:r>
               <w:rPr>
@@ -3827,7 +3827,7 @@
                 <w:noProof/>
                 <w:webHidden/>
               </w:rPr>
-              <w:instrText xml:space="preserve"> PAGEREF _Toc176682842 \h </w:instrText>
+              <w:instrText xml:space="preserve"> PAGEREF _Toc178760726 \h </w:instrText>
             </w:r>
             <w:r>
               <w:rPr>
@@ -3847,7 +3847,7 @@
                 <w:noProof/>
                 <w:webHidden/>
               </w:rPr>
-              <w:t>36</w:t>
+              <w:t>37</w:t>
             </w:r>
             <w:r>
               <w:rPr>
@@ -3875,14 +3875,14 @@
               <w14:ligatures w14:val="standardContextual"/>
             </w:rPr>
           </w:pPr>
-          <w:hyperlink w:anchor="_Toc176682843" w:history="1">
+          <w:hyperlink w:anchor="_Toc178760727" w:history="1">
             <w:r>
               <w:rPr>
                 <w:rStyle w:val="Collegamentoipertestuale"/>
                 <w:rFonts w:ascii="Chalkboard" w:hAnsi="Chalkboard" w:cs="Arial"/>
                 <w:noProof/>
               </w:rPr>
-              <w:t>VENITE, APPLAUDIAMO AL SIGNORE</w:t>
+              <w:t>TU SEI LA FORZA</w:t>
             </w:r>
             <w:r>
               <w:rPr>
@@ -3903,7 +3903,7 @@
                 <w:noProof/>
                 <w:webHidden/>
               </w:rPr>
-              <w:instrText xml:space="preserve"> PAGEREF _Toc176682843 \h </w:instrText>
+              <w:instrText xml:space="preserve"> PAGEREF _Toc178760727 \h </w:instrText>
             </w:r>
             <w:r>
               <w:rPr>
@@ -3951,14 +3951,14 @@
               <w14:ligatures w14:val="standardContextual"/>
             </w:rPr>
           </w:pPr>
-          <w:hyperlink w:anchor="_Toc176682844" w:history="1">
+          <w:hyperlink w:anchor="_Toc178760728" w:history="1">
             <w:r>
               <w:rPr>
                 <w:rStyle w:val="Collegamentoipertestuale"/>
                 <w:rFonts w:ascii="Chalkboard" w:hAnsi="Chalkboard" w:cs="Arial"/>
                 <w:noProof/>
               </w:rPr>
-              <w:t>VERBUM PANIS</w:t>
+              <w:t>VENITE, APPLAUDIAMO AL SIGNORE</w:t>
             </w:r>
             <w:r>
               <w:rPr>
@@ -3979,7 +3979,7 @@
                 <w:noProof/>
                 <w:webHidden/>
               </w:rPr>
-              <w:instrText xml:space="preserve"> PAGEREF _Toc176682844 \h </w:instrText>
+              <w:instrText xml:space="preserve"> PAGEREF _Toc178760728 \h </w:instrText>
             </w:r>
             <w:r>
               <w:rPr>
@@ -4027,14 +4027,14 @@
               <w14:ligatures w14:val="standardContextual"/>
             </w:rPr>
           </w:pPr>
-          <w:hyperlink w:anchor="_Toc176682845" w:history="1">
+          <w:hyperlink w:anchor="_Toc178760729" w:history="1">
             <w:r>
               <w:rPr>
                 <w:rStyle w:val="Collegamentoipertestuale"/>
                 <w:rFonts w:ascii="Chalkboard" w:hAnsi="Chalkboard" w:cs="Arial"/>
                 <w:noProof/>
               </w:rPr>
-              <w:t>VIENI E SEGUIMI</w:t>
+              <w:t>VERBUM PANIS</w:t>
             </w:r>
             <w:r>
               <w:rPr>
@@ -4055,7 +4055,7 @@
                 <w:noProof/>
                 <w:webHidden/>
               </w:rPr>
-              <w:instrText xml:space="preserve"> PAGEREF _Toc176682845 \h </w:instrText>
+              <w:instrText xml:space="preserve"> PAGEREF _Toc178760729 \h </w:instrText>
             </w:r>
             <w:r>
               <w:rPr>
@@ -4103,14 +4103,14 @@
               <w14:ligatures w14:val="standardContextual"/>
             </w:rPr>
           </w:pPr>
-          <w:hyperlink w:anchor="_Toc176682846" w:history="1">
+          <w:hyperlink w:anchor="_Toc178760730" w:history="1">
             <w:r>
               <w:rPr>
                 <w:rStyle w:val="Collegamentoipertestuale"/>
                 <w:rFonts w:ascii="Chalkboard" w:hAnsi="Chalkboard" w:cs="Arial"/>
                 <w:noProof/>
               </w:rPr>
-              <w:t>VIENI TU</w:t>
+              <w:t>VIENI E SEGUIMI</w:t>
             </w:r>
             <w:r>
               <w:rPr>
@@ -4131,7 +4131,7 @@
                 <w:noProof/>
                 <w:webHidden/>
               </w:rPr>
-              <w:instrText xml:space="preserve"> PAGEREF _Toc176682846 \h </w:instrText>
+              <w:instrText xml:space="preserve"> PAGEREF _Toc178760730 \h </w:instrText>
             </w:r>
             <w:r>
               <w:rPr>
@@ -4179,13 +4179,89 @@
               <w14:ligatures w14:val="standardContextual"/>
             </w:rPr>
           </w:pPr>
-          <w:hyperlink w:anchor="_Toc176682847" w:history="1">
+          <w:hyperlink w:anchor="_Toc178760731" w:history="1">
             <w:r>
               <w:rPr>
                 <w:rStyle w:val="Collegamentoipertestuale"/>
                 <w:rFonts w:ascii="Chalkboard" w:hAnsi="Chalkboard" w:cs="Arial"/>
                 <w:noProof/>
               </w:rPr>
+              <w:t>VIENI TU</w:t>
+            </w:r>
+            <w:r>
+              <w:rPr>
+                <w:noProof/>
+                <w:webHidden/>
+              </w:rPr>
+              <w:tab/>
+            </w:r>
+            <w:r>
+              <w:rPr>
+                <w:noProof/>
+                <w:webHidden/>
+              </w:rPr>
+              <w:fldChar w:fldCharType="begin"/>
+            </w:r>
+            <w:r>
+              <w:rPr>
+                <w:noProof/>
+                <w:webHidden/>
+              </w:rPr>
+              <w:instrText xml:space="preserve"> PAGEREF _Toc178760731 \h </w:instrText>
+            </w:r>
+            <w:r>
+              <w:rPr>
+                <w:noProof/>
+                <w:webHidden/>
+              </w:rPr>
+            </w:r>
+            <w:r>
+              <w:rPr>
+                <w:noProof/>
+                <w:webHidden/>
+              </w:rPr>
+              <w:fldChar w:fldCharType="separate"/>
+            </w:r>
+            <w:r>
+              <w:rPr>
+                <w:noProof/>
+                <w:webHidden/>
+              </w:rPr>
+              <w:t>40</w:t>
+            </w:r>
+            <w:r>
+              <w:rPr>
+                <w:noProof/>
+                <w:webHidden/>
+              </w:rPr>
+              <w:fldChar w:fldCharType="end"/>
+            </w:r>
+          </w:hyperlink>
+        </w:p>
+        <w:p>
+          <w:pPr>
+            <w:pStyle w:val="Sommario1"/>
+            <w:tabs>
+              <w:tab w:val="right" w:leader="dot" w:pos="9622"/>
+            </w:tabs>
+            <w:rPr>
+              <w:rFonts w:eastAsiaTheme="minorEastAsia" w:cstheme="minorBidi"/>
+              <w:b w:val="0"/>
+              <w:bCs w:val="0"/>
+              <w:i w:val="0"/>
+              <w:iCs w:val="0"/>
+              <w:noProof/>
+              <w:kern w:val="2"/>
+              <w14:ligatures w14:val="standardContextual"/>
+            </w:rPr>
+          </w:pPr>
+          <w:hyperlink w:anchor="_Toc178760732" w:history="1">
+            <w:r>
+              <w:rPr>
+                <w:rStyle w:val="Collegamentoipertestuale"/>
+                <w:rFonts w:ascii="Chalkboard" w:hAnsi="Chalkboard" w:cs="Arial"/>
+                <w:noProof/>
+              </w:rPr>
               <w:t>VIVERE LA VITA</w:t>
             </w:r>
             <w:r>
@@ -4207,7 +4283,7 @@
                 <w:noProof/>
                 <w:webHidden/>
               </w:rPr>
-              <w:instrText xml:space="preserve"> PAGEREF _Toc176682847 \h </w:instrText>
+              <w:instrText xml:space="preserve"> PAGEREF _Toc178760732 \h </w:instrText>
             </w:r>
             <w:r>
               <w:rPr>
@@ -4227,7 +4303,7 @@
                 <w:noProof/>
                 <w:webHidden/>
               </w:rPr>
-              <w:t>41</w:t>
+              <w:t>42</w:t>
             </w:r>
             <w:r>
               <w:rPr>
@@ -4299,7 +4375,7 @@
           <w:u w:val="single"/>
         </w:rPr>
       </w:pPr>
-      <w:bookmarkStart w:id="0" w:name="_Toc176682793"/>
+      <w:bookmarkStart w:id="0" w:name="_Toc178760677"/>
       <w:r>
         <w:rPr>
           <w:rFonts w:ascii="Chalkboard" w:hAnsi="Chalkboard" w:cs="Arial"/>
@@ -4310,7 +4386,6 @@
           <w:szCs w:val="36"/>
           <w:u w:val="single"/>
         </w:rPr>
-        <w:lastRenderedPageBreak/>
         <w:t>ABBRACCIAMI</w:t>
       </w:r>
       <w:bookmarkEnd w:id="0"/>
@@ -4844,7 +4919,7 @@
           <w:u w:val="single"/>
         </w:rPr>
       </w:pPr>
-      <w:bookmarkStart w:id="1" w:name="_Toc176682794"/>
+      <w:bookmarkStart w:id="1" w:name="_Toc178760678"/>
       <w:r>
         <w:rPr>
           <w:rFonts w:ascii="Chalkboard" w:hAnsi="Chalkboard" w:cs="Arial"/>
@@ -5209,6 +5284,7 @@
           <w:sz w:val="32"/>
           <w:szCs w:val="32"/>
         </w:rPr>
+        <w:lastRenderedPageBreak/>
         <w:t>luce e poi nel tempo tuo</w:t>
       </w:r>
     </w:p>
@@ -5230,7 +5306,6 @@
           <w:sz w:val="32"/>
           <w:szCs w:val="32"/>
         </w:rPr>
-        <w:lastRenderedPageBreak/>
         <w:t>oltre il desiderio riposerò.</w:t>
       </w:r>
     </w:p>
@@ -5309,7 +5384,7 @@
           <w:u w:val="single"/>
         </w:rPr>
       </w:pPr>
-      <w:bookmarkStart w:id="2" w:name="_Toc176682795"/>
+      <w:bookmarkStart w:id="2" w:name="_Toc178760679"/>
       <w:r>
         <w:rPr>
           <w:rFonts w:ascii="Chalkboard" w:hAnsi="Chalkboard" w:cs="Arial"/>
@@ -5590,7 +5665,7 @@
           <w:u w:val="single"/>
         </w:rPr>
       </w:pPr>
-      <w:bookmarkStart w:id="3" w:name="_Toc176682796"/>
+      <w:bookmarkStart w:id="3" w:name="_Toc178760680"/>
       <w:r>
         <w:rPr>
           <w:rFonts w:ascii="Chalkboard" w:hAnsi="Chalkboard" w:cs="Arial"/>
@@ -6242,7 +6317,7 @@
           <w:u w:val="single"/>
         </w:rPr>
       </w:pPr>
-      <w:bookmarkStart w:id="4" w:name="_Toc176682797"/>
+      <w:bookmarkStart w:id="4" w:name="_Toc178760681"/>
       <w:r>
         <w:rPr>
           <w:rFonts w:ascii="Chalkboard" w:hAnsi="Chalkboard" w:cs="Arial"/>
@@ -6377,6 +6452,7 @@
           <w:sz w:val="32"/>
           <w:szCs w:val="32"/>
         </w:rPr>
+        <w:lastRenderedPageBreak/>
         <w:t>frutto della terra e del nostro lavoro;</w:t>
       </w:r>
       <w:r>
@@ -6407,7 +6483,6 @@
           <w:sz w:val="32"/>
           <w:szCs w:val="32"/>
         </w:rPr>
-        <w:lastRenderedPageBreak/>
         <w:t>perché diventi per noi cibo di vita eterna.</w:t>
       </w:r>
       <w:r>
@@ -6566,7 +6641,7 @@
           <w:u w:val="single"/>
         </w:rPr>
       </w:pPr>
-      <w:bookmarkStart w:id="5" w:name="_Toc176682798"/>
+      <w:bookmarkStart w:id="5" w:name="_Toc178760682"/>
       <w:r>
         <w:rPr>
           <w:rFonts w:ascii="Chalkboard" w:hAnsi="Chalkboard" w:cs="Arial"/>
@@ -6944,6 +7019,14 @@
           <w:szCs w:val="32"/>
         </w:rPr>
         <w:br/>
+      </w:r>
+      <w:r>
+        <w:rPr>
+          <w:rFonts w:ascii="Chalkboard" w:hAnsi="Chalkboard" w:cs="Segoe UI"/>
+          <w:sz w:val="32"/>
+          <w:szCs w:val="32"/>
+        </w:rPr>
+        <w:lastRenderedPageBreak/>
         <w:t>Il Signore sarà il nostro bene,</w:t>
       </w:r>
       <w:r>
@@ -6969,7 +7052,7 @@
           <w:u w:val="single"/>
         </w:rPr>
       </w:pPr>
-      <w:bookmarkStart w:id="6" w:name="_Toc176682799"/>
+      <w:bookmarkStart w:id="6" w:name="_Toc178760683"/>
       <w:r>
         <w:rPr>
           <w:rFonts w:ascii="Chalkboard" w:hAnsi="Chalkboard" w:cs="Arial"/>
@@ -6980,7 +7063,6 @@
           <w:szCs w:val="36"/>
           <w:u w:val="single"/>
         </w:rPr>
-        <w:lastRenderedPageBreak/>
         <w:t>CANTIAMO A TE</w:t>
       </w:r>
       <w:bookmarkEnd w:id="6"/>
@@ -7391,7 +7473,7 @@
           <w:u w:val="single"/>
         </w:rPr>
       </w:pPr>
-      <w:bookmarkStart w:id="7" w:name="_Toc176682800"/>
+      <w:bookmarkStart w:id="7" w:name="_Toc178760684"/>
       <w:r>
         <w:rPr>
           <w:rFonts w:ascii="Chalkboard" w:hAnsi="Chalkboard" w:cs="Arial"/>
@@ -7593,14 +7675,6 @@
           <w:szCs w:val="32"/>
         </w:rPr>
         <w:br/>
-      </w:r>
-      <w:r>
-        <w:rPr>
-          <w:rFonts w:ascii="Chalkboard" w:hAnsi="Chalkboard" w:cs="Arial"/>
-          <w:sz w:val="32"/>
-          <w:szCs w:val="32"/>
-        </w:rPr>
-        <w:lastRenderedPageBreak/>
         <w:t>Quello ch'era morto non è qui</w:t>
       </w:r>
       <w:r>
@@ -7965,7 +8039,7 @@
           <w:u w:val="single"/>
         </w:rPr>
       </w:pPr>
-      <w:bookmarkStart w:id="8" w:name="_Toc176682801"/>
+      <w:bookmarkStart w:id="8" w:name="_Toc178760685"/>
       <w:r>
         <w:rPr>
           <w:rFonts w:ascii="Chalkboard" w:hAnsi="Chalkboard" w:cs="Arial"/>
@@ -8450,6 +8524,7 @@
           <w:sz w:val="32"/>
           <w:szCs w:val="32"/>
         </w:rPr>
+        <w:lastRenderedPageBreak/>
         <w:t>dietro lo sguardo di un nuovo figlio</w:t>
       </w:r>
       <w:r>
@@ -8503,7 +8578,6 @@
           <w:sz w:val="32"/>
           <w:szCs w:val="32"/>
         </w:rPr>
-        <w:lastRenderedPageBreak/>
         <w:t>perché vuol dire che ascolti me.</w:t>
       </w:r>
     </w:p>
@@ -8583,7 +8657,7 @@
           <w:u w:val="single"/>
         </w:rPr>
       </w:pPr>
-      <w:bookmarkStart w:id="9" w:name="_Toc176682802"/>
+      <w:bookmarkStart w:id="9" w:name="_Toc178760686"/>
       <w:r>
         <w:rPr>
           <w:rFonts w:ascii="Chalkboard" w:hAnsi="Chalkboard" w:cs="Arial"/>
@@ -8841,7 +8915,7 @@
           <w:u w:val="single"/>
         </w:rPr>
       </w:pPr>
-      <w:bookmarkStart w:id="10" w:name="_Toc176682803"/>
+      <w:bookmarkStart w:id="10" w:name="_Toc178760687"/>
       <w:r>
         <w:rPr>
           <w:rFonts w:ascii="Chalkboard" w:hAnsi="Chalkboard" w:cs="Arial"/>
@@ -9135,6 +9209,7 @@
           <w:szCs w:val="32"/>
           <w:bdr w:val="none" w:sz="0" w:space="0" w:color="auto" w:frame="1"/>
         </w:rPr>
+        <w:lastRenderedPageBreak/>
         <w:t>che viene dal Cielo.</w:t>
       </w:r>
     </w:p>
@@ -9171,7 +9246,6 @@
           <w:sz w:val="32"/>
           <w:szCs w:val="32"/>
         </w:rPr>
-        <w:lastRenderedPageBreak/>
         <w:t>Accetta dalle nostre mani</w:t>
       </w:r>
       <w:r>
@@ -9354,7 +9428,7 @@
           <w:u w:val="single"/>
         </w:rPr>
       </w:pPr>
-      <w:bookmarkStart w:id="11" w:name="_Toc176682804"/>
+      <w:bookmarkStart w:id="11" w:name="_Toc178760688"/>
       <w:r>
         <w:rPr>
           <w:rFonts w:ascii="Chalkboard" w:hAnsi="Chalkboard" w:cs="Arial"/>
@@ -9819,6 +9893,7 @@
           <w:szCs w:val="32"/>
           <w:shd w:val="clear" w:color="auto" w:fill="FFFFFF"/>
         </w:rPr>
+        <w:lastRenderedPageBreak/>
         <w:t>e strumento tuo sarò.</w:t>
       </w:r>
     </w:p>
@@ -9863,7 +9938,6 @@
           <w:szCs w:val="32"/>
           <w:bdr w:val="none" w:sz="0" w:space="0" w:color="auto" w:frame="1"/>
         </w:rPr>
-        <w:lastRenderedPageBreak/>
         <w:t>RIT.</w:t>
       </w:r>
       <w:r>
@@ -9905,7 +9979,7 @@
           <w:u w:val="single"/>
         </w:rPr>
       </w:pPr>
-      <w:bookmarkStart w:id="12" w:name="_Toc176682805"/>
+      <w:bookmarkStart w:id="12" w:name="_Toc178760689"/>
       <w:r>
         <w:rPr>
           <w:rFonts w:ascii="Chalkboard" w:hAnsi="Chalkboard" w:cs="Segoe UI"/>
@@ -10432,7 +10506,7 @@
           <w:u w:val="single"/>
         </w:rPr>
       </w:pPr>
-      <w:bookmarkStart w:id="13" w:name="_Toc176682806"/>
+      <w:bookmarkStart w:id="13" w:name="_Toc178760690"/>
       <w:r>
         <w:rPr>
           <w:rFonts w:ascii="Chalkboard" w:hAnsi="Chalkboard" w:cs="Arial"/>
@@ -10582,6 +10656,7 @@
           <w:szCs w:val="32"/>
           <w:shd w:val="clear" w:color="auto" w:fill="FFFFFF"/>
         </w:rPr>
+        <w:lastRenderedPageBreak/>
         <w:t>Sradicare dal mio cuore</w:t>
       </w:r>
       <w:r>
@@ -10616,7 +10691,6 @@
           <w:szCs w:val="32"/>
           <w:shd w:val="clear" w:color="auto" w:fill="FFFFFF"/>
         </w:rPr>
-        <w:lastRenderedPageBreak/>
         <w:t>Io voglio stare vicino a Te</w:t>
       </w:r>
       <w:r>
@@ -10965,7 +11039,7 @@
           <w:u w:val="single"/>
         </w:rPr>
       </w:pPr>
-      <w:bookmarkStart w:id="14" w:name="_Toc176682807"/>
+      <w:bookmarkStart w:id="14" w:name="_Toc178760691"/>
       <w:r>
         <w:rPr>
           <w:rFonts w:ascii="Chalkboard" w:hAnsi="Chalkboard" w:cs="Arial"/>
@@ -11335,6 +11409,7 @@
           <w:sz w:val="32"/>
           <w:szCs w:val="32"/>
         </w:rPr>
+        <w:lastRenderedPageBreak/>
         <w:t xml:space="preserve">chi l’accoglie è invitato a festa: </w:t>
       </w:r>
     </w:p>
@@ -11377,7 +11452,6 @@
           <w:sz w:val="32"/>
           <w:szCs w:val="32"/>
         </w:rPr>
-        <w:lastRenderedPageBreak/>
         <w:t xml:space="preserve">nel profondo del nostro cuore, </w:t>
       </w:r>
     </w:p>
@@ -11596,7 +11670,7 @@
           <w:u w:val="single"/>
         </w:rPr>
       </w:pPr>
-      <w:bookmarkStart w:id="15" w:name="_Toc176682808"/>
+      <w:bookmarkStart w:id="15" w:name="_Toc178760692"/>
       <w:r>
         <w:rPr>
           <w:rFonts w:ascii="Chalkboard" w:hAnsi="Chalkboard" w:cs="Arial"/>
@@ -12044,7 +12118,7 @@
           <w:u w:val="single"/>
         </w:rPr>
       </w:pPr>
-      <w:bookmarkStart w:id="16" w:name="_Toc176682809"/>
+      <w:bookmarkStart w:id="16" w:name="_Toc178760693"/>
       <w:r>
         <w:rPr>
           <w:rFonts w:ascii="Chalkboard" w:hAnsi="Chalkboard" w:cs="Arial"/>
@@ -12092,6 +12166,7 @@
           <w:szCs w:val="32"/>
           <w:shd w:val="clear" w:color="auto" w:fill="FFFFFF"/>
         </w:rPr>
+        <w:lastRenderedPageBreak/>
         <w:t>Canta con la voce e con il cuore,</w:t>
       </w:r>
       <w:r>
@@ -12126,7 +12201,6 @@
           <w:szCs w:val="32"/>
           <w:shd w:val="clear" w:color="auto" w:fill="FFFFFF"/>
         </w:rPr>
-        <w:lastRenderedPageBreak/>
         <w:t>canta senza stonature,</w:t>
       </w:r>
       <w:r>
@@ -12674,7 +12748,7 @@
           <w:u w:val="single"/>
         </w:rPr>
       </w:pPr>
-      <w:bookmarkStart w:id="17" w:name="_Toc176682810"/>
+      <w:bookmarkStart w:id="17" w:name="_Toc178760694"/>
       <w:r>
         <w:rPr>
           <w:rFonts w:ascii="Chalkboard" w:hAnsi="Chalkboard" w:cs="Arial"/>
@@ -12846,6 +12920,7 @@
           <w:sz w:val="32"/>
           <w:szCs w:val="32"/>
         </w:rPr>
+        <w:lastRenderedPageBreak/>
         <w:t>L’anima mia esulta in Dio, mio Salvatore.</w:t>
       </w:r>
       <w:r>
@@ -13212,7 +13287,7 @@
           <w:u w:val="single"/>
         </w:rPr>
       </w:pPr>
-      <w:bookmarkStart w:id="18" w:name="_Toc176682811"/>
+      <w:bookmarkStart w:id="18" w:name="_Toc178760695"/>
       <w:r>
         <w:rPr>
           <w:rFonts w:ascii="Chalkboard" w:hAnsi="Chalkboard" w:cs="Arial"/>
@@ -13728,7 +13803,6 @@
           <w:sz w:val="32"/>
           <w:szCs w:val="32"/>
         </w:rPr>
-        <w:lastRenderedPageBreak/>
         <w:t>uomo che s’apre la strada in una giungla d’idee</w:t>
       </w:r>
     </w:p>
@@ -13970,7 +14044,7 @@
           <w:u w:val="single"/>
         </w:rPr>
       </w:pPr>
-      <w:bookmarkStart w:id="19" w:name="_Toc176682812"/>
+      <w:bookmarkStart w:id="19" w:name="_Toc178760696"/>
       <w:r>
         <w:rPr>
           <w:rFonts w:ascii="Chalkboard" w:hAnsi="Chalkboard" w:cs="Arial"/>
@@ -14307,7 +14381,7 @@
           <w:u w:val="single"/>
         </w:rPr>
       </w:pPr>
-      <w:bookmarkStart w:id="20" w:name="_Toc176682813"/>
+      <w:bookmarkStart w:id="20" w:name="_Toc178760697"/>
       <w:r>
         <w:rPr>
           <w:rFonts w:ascii="Chalkboard" w:hAnsi="Chalkboard" w:cs="Arial"/>
@@ -14466,6 +14540,7 @@
           <w:szCs w:val="32"/>
           <w:shd w:val="clear" w:color="auto" w:fill="FFFFFF"/>
         </w:rPr>
+        <w:lastRenderedPageBreak/>
         <w:t>col gesso per neve</w:t>
       </w:r>
       <w:r>
@@ -14500,7 +14575,6 @@
           <w:szCs w:val="32"/>
           <w:shd w:val="clear" w:color="auto" w:fill="FFFFFF"/>
         </w:rPr>
-        <w:lastRenderedPageBreak/>
         <w:t>la stella che va.</w:t>
       </w:r>
       <w:r>
@@ -15103,6 +15177,7 @@
           <w:sz w:val="32"/>
           <w:szCs w:val="32"/>
         </w:rPr>
+        <w:lastRenderedPageBreak/>
         <w:t xml:space="preserve">3 - </w:t>
       </w:r>
       <w:r>
@@ -15163,7 +15238,6 @@
           <w:szCs w:val="32"/>
           <w:shd w:val="clear" w:color="auto" w:fill="FFFFFF"/>
         </w:rPr>
-        <w:lastRenderedPageBreak/>
         <w:t>la buona novella</w:t>
       </w:r>
       <w:r>
@@ -15313,7 +15387,7 @@
           <w:u w:val="single"/>
         </w:rPr>
       </w:pPr>
-      <w:bookmarkStart w:id="21" w:name="_Toc176682814"/>
+      <w:bookmarkStart w:id="21" w:name="_Toc178760698"/>
       <w:r>
         <w:rPr>
           <w:rFonts w:ascii="Chalkboard" w:hAnsi="Chalkboard" w:cs="Arial"/>
@@ -15715,7 +15789,7 @@
           <w:u w:val="single"/>
         </w:rPr>
       </w:pPr>
-      <w:bookmarkStart w:id="22" w:name="_Toc176682815"/>
+      <w:bookmarkStart w:id="22" w:name="_Toc178760699"/>
       <w:r>
         <w:rPr>
           <w:rFonts w:ascii="Chalkboard" w:hAnsi="Chalkboard" w:cs="Arial"/>
@@ -15908,7 +15982,6 @@
           <w:sz w:val="32"/>
           <w:szCs w:val="32"/>
         </w:rPr>
-        <w:lastRenderedPageBreak/>
         <w:t>Noi ti lodiamo, ti benediciamo</w:t>
       </w:r>
       <w:r>
@@ -16274,7 +16347,7 @@
           <w:u w:val="single"/>
         </w:rPr>
       </w:pPr>
-      <w:bookmarkStart w:id="23" w:name="_Toc176682816"/>
+      <w:bookmarkStart w:id="23" w:name="_Toc178760700"/>
       <w:r>
         <w:rPr>
           <w:rFonts w:ascii="Chalkboard" w:hAnsi="Chalkboard" w:cs="Arial"/>
@@ -16826,6 +16899,7 @@
           <w:szCs w:val="32"/>
           <w:shd w:val="clear" w:color="auto" w:fill="FFFFFF"/>
         </w:rPr>
+        <w:lastRenderedPageBreak/>
         <w:t>Si</w:t>
       </w:r>
       <w:r>
@@ -16898,7 +16972,6 @@
           <w:szCs w:val="32"/>
           <w:shd w:val="clear" w:color="auto" w:fill="FFFFFF"/>
         </w:rPr>
-        <w:lastRenderedPageBreak/>
         <w:t>c</w:t>
       </w:r>
       <w:r>
@@ -17827,7 +17900,7 @@
           <w:u w:val="single"/>
         </w:rPr>
       </w:pPr>
-      <w:bookmarkStart w:id="24" w:name="_Toc176682817"/>
+      <w:bookmarkStart w:id="24" w:name="_Toc178760701"/>
       <w:r>
         <w:rPr>
           <w:rFonts w:ascii="Chalkboard" w:hAnsi="Chalkboard" w:cs="Arial"/>
@@ -18117,6 +18190,7 @@
           <w:sz w:val="32"/>
           <w:szCs w:val="32"/>
         </w:rPr>
+        <w:lastRenderedPageBreak/>
         <w:t xml:space="preserve">Invochiamo la tua presenza, scendi su di noi. </w:t>
       </w:r>
     </w:p>
@@ -18134,7 +18208,6 @@
           <w:sz w:val="32"/>
           <w:szCs w:val="32"/>
         </w:rPr>
-        <w:lastRenderedPageBreak/>
         <w:t xml:space="preserve">Vieni luce dei cuori, dona forza e fedeltà. </w:t>
       </w:r>
     </w:p>
@@ -18230,7 +18303,7 @@
           <w:u w:val="single"/>
         </w:rPr>
       </w:pPr>
-      <w:bookmarkStart w:id="25" w:name="_Toc176682818"/>
+      <w:bookmarkStart w:id="25" w:name="_Toc178760702"/>
       <w:r>
         <w:rPr>
           <w:rFonts w:ascii="Chalkboard" w:hAnsi="Chalkboard" w:cs="Arial"/>
@@ -18724,6 +18797,14 @@
           <w:szCs w:val="32"/>
         </w:rPr>
         <w:br/>
+      </w:r>
+      <w:r>
+        <w:rPr>
+          <w:rFonts w:ascii="Chalkboard" w:hAnsi="Chalkboard"/>
+          <w:sz w:val="32"/>
+          <w:szCs w:val="32"/>
+        </w:rPr>
+        <w:lastRenderedPageBreak/>
         <w:t>e in terra canta nei colori della natura,</w:t>
       </w:r>
       <w:r>
@@ -18799,7 +18880,7 @@
           <w:u w:val="single"/>
         </w:rPr>
       </w:pPr>
-      <w:bookmarkStart w:id="26" w:name="_Toc176682819"/>
+      <w:bookmarkStart w:id="26" w:name="_Toc178760703"/>
       <w:r>
         <w:rPr>
           <w:rFonts w:ascii="Chalkboard" w:hAnsi="Chalkboard" w:cs="Arial"/>
@@ -19299,7 +19380,7 @@
           <w:u w:val="single"/>
         </w:rPr>
       </w:pPr>
-      <w:bookmarkStart w:id="27" w:name="_Toc176682820"/>
+      <w:bookmarkStart w:id="27" w:name="_Toc178760704"/>
       <w:r>
         <w:rPr>
           <w:rFonts w:ascii="Chalkboard" w:hAnsi="Chalkboard" w:cs="Arial"/>
@@ -19956,7 +20037,7 @@
           <w:u w:val="single"/>
         </w:rPr>
       </w:pPr>
-      <w:bookmarkStart w:id="28" w:name="_Toc176682821"/>
+      <w:bookmarkStart w:id="28" w:name="_Toc178760705"/>
       <w:r>
         <w:rPr>
           <w:rFonts w:ascii="Chalkboard" w:hAnsi="Chalkboard" w:cs="Arial"/>
@@ -20099,7 +20180,7 @@
           <w:u w:val="single"/>
         </w:rPr>
       </w:pPr>
-      <w:bookmarkStart w:id="29" w:name="_Toc176682822"/>
+      <w:bookmarkStart w:id="29" w:name="_Toc178760706"/>
       <w:r>
         <w:rPr>
           <w:rFonts w:ascii="Chalkboard" w:hAnsi="Chalkboard" w:cs="Arial"/>
@@ -21290,7 +21371,7 @@
           <w:u w:val="single"/>
         </w:rPr>
       </w:pPr>
-      <w:bookmarkStart w:id="30" w:name="_Toc176682823"/>
+      <w:bookmarkStart w:id="30" w:name="_Toc178760707"/>
       <w:r>
         <w:rPr>
           <w:rFonts w:ascii="Chalkboard" w:hAnsi="Chalkboard" w:cs="Arial"/>
@@ -21800,7 +21881,7 @@
           <w:u w:val="single"/>
         </w:rPr>
       </w:pPr>
-      <w:bookmarkStart w:id="31" w:name="_Toc176682824"/>
+      <w:bookmarkStart w:id="31" w:name="_Toc178760708"/>
       <w:r>
         <w:rPr>
           <w:rFonts w:ascii="Chalkboard" w:hAnsi="Chalkboard" w:cs="Arial"/>
@@ -22859,7 +22940,7 @@
           <w:u w:val="single"/>
         </w:rPr>
       </w:pPr>
-      <w:bookmarkStart w:id="32" w:name="_Toc176682825"/>
+      <w:bookmarkStart w:id="32" w:name="_Toc178760709"/>
       <w:r>
         <w:rPr>
           <w:rFonts w:ascii="Chalkboard" w:hAnsi="Chalkboard" w:cs="Arial"/>
@@ -23499,7 +23580,7 @@
           <w:u w:val="single"/>
         </w:rPr>
       </w:pPr>
-      <w:bookmarkStart w:id="33" w:name="_Toc176682826"/>
+      <w:bookmarkStart w:id="33" w:name="_Toc178760710"/>
       <w:r>
         <w:rPr>
           <w:rFonts w:ascii="Chalkboard" w:hAnsi="Chalkboard" w:cs="Arial"/>
@@ -23852,7 +23933,7 @@
           <w:u w:val="single"/>
         </w:rPr>
       </w:pPr>
-      <w:bookmarkStart w:id="34" w:name="_Toc176682827"/>
+      <w:bookmarkStart w:id="34" w:name="_Toc178760711"/>
       <w:r>
         <w:rPr>
           <w:rFonts w:ascii="Chalkboard" w:hAnsi="Chalkboard" w:cs="Arial"/>
@@ -24138,7 +24219,7 @@
           <w:u w:val="single"/>
         </w:rPr>
       </w:pPr>
-      <w:bookmarkStart w:id="35" w:name="_Toc176682828"/>
+      <w:bookmarkStart w:id="35" w:name="_Toc178760712"/>
       <w:r>
         <w:rPr>
           <w:rFonts w:ascii="Chalkboard" w:hAnsi="Chalkboard" w:cs="Arial"/>
@@ -24382,7 +24463,7 @@
           <w:szCs w:val="32"/>
         </w:rPr>
       </w:pPr>
-      <w:bookmarkStart w:id="36" w:name="_Toc176682829"/>
+      <w:bookmarkStart w:id="36" w:name="_Toc178760713"/>
       <w:r>
         <w:rPr>
           <w:rFonts w:ascii="Chalkboard" w:hAnsi="Chalkboard" w:cs="Arial"/>
@@ -24561,7 +24642,7 @@
           <w:u w:val="single"/>
         </w:rPr>
       </w:pPr>
-      <w:bookmarkStart w:id="37" w:name="_Toc176682830"/>
+      <w:bookmarkStart w:id="37" w:name="_Toc178760714"/>
       <w:r>
         <w:rPr>
           <w:rFonts w:ascii="Chalkboard" w:hAnsi="Chalkboard" w:cs="Arial"/>
@@ -24916,7 +24997,7 @@
           <w:u w:val="single"/>
         </w:rPr>
       </w:pPr>
-      <w:bookmarkStart w:id="38" w:name="_Toc176682831"/>
+      <w:bookmarkStart w:id="38" w:name="_Toc178760715"/>
       <w:r>
         <w:rPr>
           <w:rFonts w:ascii="Chalkboard" w:hAnsi="Chalkboard" w:cs="Arial"/>
@@ -25238,7 +25319,7 @@
           <w:u w:val="single"/>
         </w:rPr>
       </w:pPr>
-      <w:bookmarkStart w:id="39" w:name="_Toc176682832"/>
+      <w:bookmarkStart w:id="39" w:name="_Toc178760716"/>
       <w:r>
         <w:rPr>
           <w:rFonts w:ascii="Chalkboard" w:hAnsi="Chalkboard" w:cs="Arial"/>
@@ -25907,7 +25988,7 @@
           <w:u w:val="single"/>
         </w:rPr>
       </w:pPr>
-      <w:bookmarkStart w:id="40" w:name="_Toc176682833"/>
+      <w:bookmarkStart w:id="40" w:name="_Toc178760717"/>
       <w:r>
         <w:rPr>
           <w:rFonts w:ascii="Chalkboard" w:hAnsi="Chalkboard" w:cs="Arial"/>
@@ -26925,7 +27006,7 @@
           <w:u w:val="single"/>
         </w:rPr>
       </w:pPr>
-      <w:bookmarkStart w:id="41" w:name="_Toc176682834"/>
+      <w:bookmarkStart w:id="41" w:name="_Toc178760718"/>
       <w:r>
         <w:rPr>
           <w:rFonts w:ascii="Chalkboard" w:hAnsi="Chalkboard" w:cs="Arial"/>
@@ -27275,7 +27356,7 @@
           <w:u w:val="single"/>
         </w:rPr>
       </w:pPr>
-      <w:bookmarkStart w:id="42" w:name="_Toc176682835"/>
+      <w:bookmarkStart w:id="42" w:name="_Toc178760719"/>
       <w:r>
         <w:rPr>
           <w:rFonts w:ascii="Chalkboard" w:hAnsi="Chalkboard" w:cs="Arial"/>
@@ -27677,7 +27758,7 @@
           <w:u w:val="single"/>
         </w:rPr>
       </w:pPr>
-      <w:bookmarkStart w:id="43" w:name="_Toc176682836"/>
+      <w:bookmarkStart w:id="43" w:name="_Toc178760720"/>
       <w:r>
         <w:rPr>
           <w:rFonts w:ascii="Chalkboard" w:hAnsi="Chalkboard" w:cs="Arial"/>
@@ -28129,7 +28210,7 @@
           <w:u w:val="single"/>
         </w:rPr>
       </w:pPr>
-      <w:bookmarkStart w:id="44" w:name="_Toc176682837"/>
+      <w:bookmarkStart w:id="44" w:name="_Toc178760721"/>
       <w:r>
         <w:rPr>
           <w:rFonts w:ascii="Chalkboard" w:hAnsi="Chalkboard" w:cs="Arial"/>
@@ -28425,8 +28506,8 @@
     <w:p>
       <w:pPr>
         <w:pStyle w:val="NormaleWeb"/>
-        <w:spacing w:before="0" w:beforeAutospacing="0" w:after="0" w:afterAutospacing="0"/>
-        <w:textAlignment w:val="baseline"/>
+        <w:shd w:val="clear" w:color="auto" w:fill="FFFFFF"/>
+        <w:spacing w:before="0" w:beforeAutospacing="0" w:after="0" w:afterAutospacing="0"/>
         <w:rPr>
           <w:rFonts w:ascii="Chalkboard" w:hAnsi="Chalkboard"/>
           <w:sz w:val="32"/>
@@ -28447,7 +28528,7 @@
           <w:u w:val="single"/>
         </w:rPr>
       </w:pPr>
-      <w:bookmarkStart w:id="45" w:name="_Toc176682838"/>
+      <w:bookmarkStart w:id="45" w:name="_Toc178760722"/>
       <w:r>
         <w:rPr>
           <w:rFonts w:ascii="Chalkboard" w:hAnsi="Chalkboard" w:cs="Arial"/>
@@ -28458,7 +28539,7 @@
           <w:szCs w:val="36"/>
           <w:u w:val="single"/>
         </w:rPr>
-        <w:t>SERVIRE È REGNARE</w:t>
+        <w:t>SEMINA LA PACE</w:t>
       </w:r>
       <w:bookmarkEnd w:id="45"/>
     </w:p>
@@ -28477,59 +28558,423 @@
     <w:p>
       <w:pPr>
         <w:pStyle w:val="NormaleWeb"/>
+        <w:spacing w:before="0" w:beforeAutospacing="0" w:after="0" w:afterAutospacing="0"/>
+        <w:textAlignment w:val="baseline"/>
+        <w:rPr>
+          <w:rFonts w:ascii="Chalkboard" w:hAnsi="Chalkboard"/>
+          <w:sz w:val="32"/>
+          <w:szCs w:val="32"/>
+        </w:rPr>
+      </w:pPr>
+      <w:r>
+        <w:rPr>
+          <w:rFonts w:ascii="Chalkboard" w:hAnsi="Chalkboard"/>
+          <w:sz w:val="32"/>
+          <w:szCs w:val="32"/>
+        </w:rPr>
+        <w:t xml:space="preserve">Senti il cuore della tua città, </w:t>
+      </w:r>
+    </w:p>
+    <w:p>
+      <w:pPr>
+        <w:pStyle w:val="NormaleWeb"/>
+        <w:spacing w:before="0" w:beforeAutospacing="0" w:after="0" w:afterAutospacing="0"/>
+        <w:textAlignment w:val="baseline"/>
+        <w:rPr>
+          <w:rFonts w:ascii="Chalkboard" w:hAnsi="Chalkboard"/>
+          <w:sz w:val="32"/>
+          <w:szCs w:val="32"/>
+        </w:rPr>
+      </w:pPr>
+      <w:r>
+        <w:rPr>
+          <w:rFonts w:ascii="Chalkboard" w:hAnsi="Chalkboard"/>
+          <w:sz w:val="32"/>
+          <w:szCs w:val="32"/>
+        </w:rPr>
+        <w:t xml:space="preserve">batte nella notte intorno a Te, </w:t>
+      </w:r>
+    </w:p>
+    <w:p>
+      <w:pPr>
+        <w:pStyle w:val="NormaleWeb"/>
+        <w:spacing w:before="0" w:beforeAutospacing="0" w:after="0" w:afterAutospacing="0"/>
+        <w:textAlignment w:val="baseline"/>
+        <w:rPr>
+          <w:rFonts w:ascii="Chalkboard" w:hAnsi="Chalkboard"/>
+          <w:sz w:val="32"/>
+          <w:szCs w:val="32"/>
+        </w:rPr>
+      </w:pPr>
+      <w:r>
+        <w:rPr>
+          <w:rFonts w:ascii="Chalkboard" w:hAnsi="Chalkboard"/>
+          <w:sz w:val="32"/>
+          <w:szCs w:val="32"/>
+        </w:rPr>
+        <w:t xml:space="preserve">sembra una canzone muta che </w:t>
+      </w:r>
+    </w:p>
+    <w:p>
+      <w:pPr>
+        <w:pStyle w:val="NormaleWeb"/>
+        <w:spacing w:before="0" w:beforeAutospacing="0" w:after="0" w:afterAutospacing="0"/>
+        <w:textAlignment w:val="baseline"/>
+        <w:rPr>
+          <w:rFonts w:ascii="Chalkboard" w:hAnsi="Chalkboard"/>
+          <w:sz w:val="32"/>
+          <w:szCs w:val="32"/>
+        </w:rPr>
+      </w:pPr>
+      <w:r>
+        <w:rPr>
+          <w:rFonts w:ascii="Chalkboard" w:hAnsi="Chalkboard"/>
+          <w:sz w:val="32"/>
+          <w:szCs w:val="32"/>
+        </w:rPr>
+        <w:t xml:space="preserve">cerca un'alba di serenità. </w:t>
+      </w:r>
+    </w:p>
+    <w:p>
+      <w:pPr>
+        <w:pStyle w:val="NormaleWeb"/>
+        <w:spacing w:before="0" w:beforeAutospacing="0" w:after="0" w:afterAutospacing="0"/>
+        <w:textAlignment w:val="baseline"/>
+        <w:rPr>
+          <w:rFonts w:ascii="Chalkboard" w:hAnsi="Chalkboard"/>
+          <w:sz w:val="32"/>
+          <w:szCs w:val="32"/>
+        </w:rPr>
+      </w:pPr>
+      <w:r>
+        <w:rPr>
+          <w:rFonts w:ascii="Chalkboard" w:hAnsi="Chalkboard"/>
+          <w:sz w:val="32"/>
+          <w:szCs w:val="32"/>
+        </w:rPr>
+        <w:t xml:space="preserve">Semina la pace e tu vedrai </w:t>
+      </w:r>
+    </w:p>
+    <w:p>
+      <w:pPr>
+        <w:pStyle w:val="NormaleWeb"/>
+        <w:spacing w:before="0" w:beforeAutospacing="0" w:after="0" w:afterAutospacing="0"/>
+        <w:textAlignment w:val="baseline"/>
+        <w:rPr>
+          <w:rFonts w:ascii="Chalkboard" w:hAnsi="Chalkboard"/>
+          <w:sz w:val="32"/>
+          <w:szCs w:val="32"/>
+        </w:rPr>
+      </w:pPr>
+      <w:r>
+        <w:rPr>
+          <w:rFonts w:ascii="Chalkboard" w:hAnsi="Chalkboard"/>
+          <w:sz w:val="32"/>
+          <w:szCs w:val="32"/>
+        </w:rPr>
+        <w:t xml:space="preserve">che la tua speranza rivivrà; </w:t>
+      </w:r>
+    </w:p>
+    <w:p>
+      <w:pPr>
+        <w:pStyle w:val="NormaleWeb"/>
+        <w:spacing w:before="0" w:beforeAutospacing="0" w:after="0" w:afterAutospacing="0"/>
+        <w:textAlignment w:val="baseline"/>
+        <w:rPr>
+          <w:rFonts w:ascii="Chalkboard" w:hAnsi="Chalkboard"/>
+          <w:sz w:val="32"/>
+          <w:szCs w:val="32"/>
+        </w:rPr>
+      </w:pPr>
+      <w:r>
+        <w:rPr>
+          <w:rFonts w:ascii="Chalkboard" w:hAnsi="Chalkboard"/>
+          <w:sz w:val="32"/>
+          <w:szCs w:val="32"/>
+        </w:rPr>
+        <w:t xml:space="preserve">spine tra le mani piangerai, </w:t>
+      </w:r>
+    </w:p>
+    <w:p>
+      <w:pPr>
+        <w:pStyle w:val="NormaleWeb"/>
+        <w:spacing w:before="0" w:beforeAutospacing="0" w:after="0" w:afterAutospacing="0"/>
+        <w:textAlignment w:val="baseline"/>
+        <w:rPr>
+          <w:rFonts w:ascii="Chalkboard" w:hAnsi="Chalkboard"/>
+          <w:sz w:val="32"/>
+          <w:szCs w:val="32"/>
+        </w:rPr>
+      </w:pPr>
+      <w:r>
+        <w:rPr>
+          <w:rFonts w:ascii="Chalkboard" w:hAnsi="Chalkboard"/>
+          <w:sz w:val="32"/>
+          <w:szCs w:val="32"/>
+        </w:rPr>
+        <w:t xml:space="preserve">ma un mondo nuovo nascerà. </w:t>
+      </w:r>
+    </w:p>
+    <w:p>
+      <w:pPr>
+        <w:pStyle w:val="NormaleWeb"/>
+        <w:spacing w:before="0" w:beforeAutospacing="0" w:after="0" w:afterAutospacing="0"/>
+        <w:textAlignment w:val="baseline"/>
+        <w:rPr>
+          <w:rFonts w:ascii="Chalkboard" w:hAnsi="Chalkboard"/>
+          <w:sz w:val="20"/>
+          <w:szCs w:val="20"/>
+        </w:rPr>
+      </w:pPr>
+    </w:p>
+    <w:p>
+      <w:pPr>
+        <w:pStyle w:val="NormaleWeb"/>
+        <w:spacing w:before="0" w:beforeAutospacing="0" w:after="0" w:afterAutospacing="0"/>
+        <w:textAlignment w:val="baseline"/>
+        <w:rPr>
+          <w:rFonts w:ascii="Chalkboard" w:hAnsi="Chalkboard"/>
+          <w:b/>
+          <w:bCs/>
+          <w:sz w:val="32"/>
+          <w:szCs w:val="32"/>
+        </w:rPr>
+      </w:pPr>
+      <w:r>
+        <w:rPr>
+          <w:rFonts w:ascii="Chalkboard" w:hAnsi="Chalkboard"/>
+          <w:b/>
+          <w:bCs/>
+          <w:sz w:val="32"/>
+          <w:szCs w:val="32"/>
+        </w:rPr>
+        <w:t xml:space="preserve">RIT. </w:t>
+      </w:r>
+      <w:r>
+        <w:rPr>
+          <w:rFonts w:ascii="Chalkboard" w:hAnsi="Chalkboard"/>
+          <w:b/>
+          <w:bCs/>
+          <w:sz w:val="32"/>
+          <w:szCs w:val="32"/>
+        </w:rPr>
+        <w:t>Sì, nascerà il mondo della pace</w:t>
+      </w:r>
+      <w:r>
+        <w:rPr>
+          <w:rFonts w:ascii="Chalkboard" w:hAnsi="Chalkboard"/>
+          <w:b/>
+          <w:bCs/>
+          <w:sz w:val="32"/>
+          <w:szCs w:val="32"/>
+        </w:rPr>
+        <w:t>,</w:t>
+      </w:r>
+      <w:r>
+        <w:rPr>
+          <w:rFonts w:ascii="Chalkboard" w:hAnsi="Chalkboard"/>
+          <w:b/>
+          <w:bCs/>
+          <w:sz w:val="32"/>
+          <w:szCs w:val="32"/>
+        </w:rPr>
+        <w:t xml:space="preserve"> </w:t>
+      </w:r>
+    </w:p>
+    <w:p>
+      <w:pPr>
+        <w:pStyle w:val="NormaleWeb"/>
+        <w:spacing w:before="0" w:beforeAutospacing="0" w:after="0" w:afterAutospacing="0"/>
+        <w:textAlignment w:val="baseline"/>
+        <w:rPr>
+          <w:rFonts w:ascii="Chalkboard" w:hAnsi="Chalkboard"/>
+          <w:b/>
+          <w:bCs/>
+          <w:sz w:val="32"/>
+          <w:szCs w:val="32"/>
+        </w:rPr>
+      </w:pPr>
+      <w:r>
+        <w:rPr>
+          <w:rFonts w:ascii="Chalkboard" w:hAnsi="Chalkboard"/>
+          <w:b/>
+          <w:bCs/>
+          <w:sz w:val="32"/>
+          <w:szCs w:val="32"/>
+        </w:rPr>
+        <w:t>di guerra non si parlerà mai più</w:t>
+      </w:r>
+      <w:r>
+        <w:rPr>
+          <w:rFonts w:ascii="Chalkboard" w:hAnsi="Chalkboard"/>
+          <w:b/>
+          <w:bCs/>
+          <w:sz w:val="32"/>
+          <w:szCs w:val="32"/>
+        </w:rPr>
+        <w:t>,</w:t>
+      </w:r>
+      <w:r>
+        <w:rPr>
+          <w:rFonts w:ascii="Chalkboard" w:hAnsi="Chalkboard"/>
+          <w:b/>
+          <w:bCs/>
+          <w:sz w:val="32"/>
+          <w:szCs w:val="32"/>
+        </w:rPr>
+        <w:t xml:space="preserve"> </w:t>
+      </w:r>
+    </w:p>
+    <w:p>
+      <w:pPr>
+        <w:pStyle w:val="NormaleWeb"/>
+        <w:spacing w:before="0" w:beforeAutospacing="0" w:after="0" w:afterAutospacing="0"/>
+        <w:textAlignment w:val="baseline"/>
+        <w:rPr>
+          <w:rFonts w:ascii="Chalkboard" w:hAnsi="Chalkboard"/>
+          <w:b/>
+          <w:bCs/>
+          <w:sz w:val="32"/>
+          <w:szCs w:val="32"/>
+        </w:rPr>
+      </w:pPr>
+      <w:r>
+        <w:rPr>
+          <w:rFonts w:ascii="Chalkboard" w:hAnsi="Chalkboard"/>
+          <w:b/>
+          <w:bCs/>
+          <w:sz w:val="32"/>
+          <w:szCs w:val="32"/>
+        </w:rPr>
+        <w:t xml:space="preserve">la pace è un dono che la vita ci darà, </w:t>
+      </w:r>
+    </w:p>
+    <w:p>
+      <w:pPr>
+        <w:pStyle w:val="NormaleWeb"/>
+        <w:spacing w:before="0" w:beforeAutospacing="0" w:after="0" w:afterAutospacing="0"/>
+        <w:textAlignment w:val="baseline"/>
+        <w:rPr>
+          <w:rFonts w:ascii="Chalkboard" w:hAnsi="Chalkboard"/>
+          <w:b/>
+          <w:bCs/>
+          <w:sz w:val="32"/>
+          <w:szCs w:val="32"/>
+        </w:rPr>
+      </w:pPr>
+      <w:r>
+        <w:rPr>
+          <w:rFonts w:ascii="Chalkboard" w:hAnsi="Chalkboard"/>
+          <w:b/>
+          <w:bCs/>
+          <w:sz w:val="32"/>
+          <w:szCs w:val="32"/>
+        </w:rPr>
+        <w:t xml:space="preserve">un sogno che si avvererà... </w:t>
+      </w:r>
+    </w:p>
+    <w:p>
+      <w:pPr>
+        <w:pStyle w:val="NormaleWeb"/>
+        <w:spacing w:before="0" w:beforeAutospacing="0" w:after="0" w:afterAutospacing="0"/>
+        <w:textAlignment w:val="baseline"/>
+        <w:rPr>
+          <w:rFonts w:ascii="Chalkboard" w:hAnsi="Chalkboard"/>
+          <w:b/>
+          <w:bCs/>
+          <w:sz w:val="32"/>
+          <w:szCs w:val="32"/>
+        </w:rPr>
+      </w:pPr>
+    </w:p>
+    <w:p>
+      <w:pPr>
+        <w:pStyle w:val="NormaleWeb"/>
+        <w:spacing w:before="0" w:beforeAutospacing="0" w:after="0" w:afterAutospacing="0"/>
+        <w:textAlignment w:val="baseline"/>
+        <w:rPr>
+          <w:rFonts w:ascii="Chalkboard" w:hAnsi="Chalkboard"/>
+          <w:sz w:val="32"/>
+          <w:szCs w:val="32"/>
+        </w:rPr>
+      </w:pPr>
+      <w:r>
+        <w:rPr>
+          <w:rFonts w:ascii="Chalkboard" w:hAnsi="Chalkboard"/>
+          <w:sz w:val="32"/>
+          <w:szCs w:val="32"/>
+        </w:rPr>
+        <w:t xml:space="preserve">Senti il cuore della tua città, </w:t>
+      </w:r>
+    </w:p>
+    <w:p>
+      <w:pPr>
+        <w:pStyle w:val="NormaleWeb"/>
+        <w:spacing w:before="0" w:beforeAutospacing="0" w:after="0" w:afterAutospacing="0"/>
+        <w:textAlignment w:val="baseline"/>
+        <w:rPr>
+          <w:rFonts w:ascii="Chalkboard" w:hAnsi="Chalkboard"/>
+          <w:sz w:val="32"/>
+          <w:szCs w:val="32"/>
+        </w:rPr>
+      </w:pPr>
+      <w:r>
+        <w:rPr>
+          <w:rFonts w:ascii="Chalkboard" w:hAnsi="Chalkboard"/>
+          <w:sz w:val="32"/>
+          <w:szCs w:val="32"/>
+        </w:rPr>
+        <w:t xml:space="preserve">batte nella notte intorno a Te, </w:t>
+      </w:r>
+    </w:p>
+    <w:p>
+      <w:pPr>
+        <w:pStyle w:val="NormaleWeb"/>
+        <w:spacing w:before="0" w:beforeAutospacing="0" w:after="0" w:afterAutospacing="0"/>
+        <w:textAlignment w:val="baseline"/>
+        <w:rPr>
+          <w:rFonts w:ascii="Chalkboard" w:hAnsi="Chalkboard"/>
+          <w:sz w:val="32"/>
+          <w:szCs w:val="32"/>
+        </w:rPr>
+      </w:pPr>
+      <w:r>
+        <w:rPr>
+          <w:rFonts w:ascii="Chalkboard" w:hAnsi="Chalkboard"/>
+          <w:sz w:val="32"/>
+          <w:szCs w:val="32"/>
+        </w:rPr>
+        <w:t xml:space="preserve">sembra una canzone muta che </w:t>
+      </w:r>
+    </w:p>
+    <w:p>
+      <w:pPr>
+        <w:pStyle w:val="NormaleWeb"/>
+        <w:spacing w:before="0" w:beforeAutospacing="0" w:after="0" w:afterAutospacing="0"/>
+        <w:textAlignment w:val="baseline"/>
+        <w:rPr>
+          <w:rFonts w:ascii="Chalkboard" w:hAnsi="Chalkboard"/>
+          <w:sz w:val="32"/>
+          <w:szCs w:val="32"/>
+        </w:rPr>
+      </w:pPr>
+      <w:r>
+        <w:rPr>
+          <w:rFonts w:ascii="Chalkboard" w:hAnsi="Chalkboard"/>
+          <w:sz w:val="32"/>
+          <w:szCs w:val="32"/>
+        </w:rPr>
+        <w:t xml:space="preserve">cerca un'alba di serenità. </w:t>
+      </w:r>
+    </w:p>
+    <w:p>
+      <w:pPr>
+        <w:pStyle w:val="NormaleWeb"/>
         <w:shd w:val="clear" w:color="auto" w:fill="FFFFFF"/>
         <w:spacing w:before="0" w:beforeAutospacing="0"/>
         <w:contextualSpacing/>
         <w:rPr>
           <w:rFonts w:ascii="Chalkboard" w:hAnsi="Chalkboard"/>
-          <w:sz w:val="32"/>
-          <w:szCs w:val="32"/>
-        </w:rPr>
-      </w:pPr>
-      <w:r>
-        <w:rPr>
-          <w:rFonts w:ascii="Chalkboard" w:hAnsi="Chalkboard"/>
-          <w:sz w:val="32"/>
-          <w:szCs w:val="32"/>
-        </w:rPr>
-        <w:t>Guardiamo a te che sei Maestro e Signore:</w:t>
-      </w:r>
-      <w:r>
-        <w:rPr>
-          <w:rFonts w:ascii="Chalkboard" w:hAnsi="Chalkboard"/>
-          <w:sz w:val="32"/>
-          <w:szCs w:val="32"/>
-        </w:rPr>
-        <w:br/>
-        <w:t>chinato a terra stai, ci mostri che l’amore</w:t>
-      </w:r>
-      <w:r>
-        <w:rPr>
-          <w:rFonts w:ascii="Chalkboard" w:hAnsi="Chalkboard"/>
-          <w:sz w:val="32"/>
-          <w:szCs w:val="32"/>
-        </w:rPr>
-        <w:br/>
-        <w:t>è cingersi il grembiule, sapersi inginocchiare,</w:t>
-      </w:r>
-      <w:r>
-        <w:rPr>
-          <w:rFonts w:ascii="Chalkboard" w:hAnsi="Chalkboard"/>
-          <w:sz w:val="32"/>
-          <w:szCs w:val="32"/>
-        </w:rPr>
-        <w:br/>
-        <w:t>c’insegni che amare è servire.</w:t>
-      </w:r>
-    </w:p>
-    <w:p>
-      <w:pPr>
-        <w:pStyle w:val="NormaleWeb"/>
-        <w:shd w:val="clear" w:color="auto" w:fill="FFFFFF"/>
-        <w:spacing w:before="0" w:beforeAutospacing="0"/>
-        <w:contextualSpacing/>
-        <w:rPr>
-          <w:rFonts w:ascii="Chalkboard" w:hAnsi="Chalkboard"/>
           <w:sz w:val="20"/>
           <w:szCs w:val="20"/>
         </w:rPr>
@@ -28539,90 +28984,48 @@
       <w:pPr>
         <w:pStyle w:val="NormaleWeb"/>
         <w:shd w:val="clear" w:color="auto" w:fill="FFFFFF"/>
-        <w:spacing w:before="0" w:beforeAutospacing="0"/>
+        <w:spacing w:before="0" w:beforeAutospacing="0" w:after="0" w:afterAutospacing="0"/>
         <w:contextualSpacing/>
-        <w:rPr>
-          <w:rStyle w:val="Enfasigrassetto"/>
-          <w:rFonts w:ascii="Chalkboard" w:hAnsi="Chalkboard"/>
-          <w:sz w:val="32"/>
-          <w:szCs w:val="32"/>
-        </w:rPr>
-      </w:pPr>
-      <w:r>
-        <w:rPr>
-          <w:rStyle w:val="Enfasigrassetto"/>
-          <w:rFonts w:ascii="Chalkboard" w:hAnsi="Chalkboard"/>
-          <w:sz w:val="32"/>
-          <w:szCs w:val="32"/>
-        </w:rPr>
-        <w:t>RIT. Fa’ che impariamo, Signore, da Te,</w:t>
-      </w:r>
-      <w:r>
-        <w:rPr>
-          <w:rFonts w:ascii="Chalkboard" w:hAnsi="Chalkboard"/>
-          <w:b/>
-          <w:bCs/>
-          <w:sz w:val="32"/>
-          <w:szCs w:val="32"/>
-        </w:rPr>
-        <w:br/>
-      </w:r>
-      <w:r>
-        <w:rPr>
-          <w:rStyle w:val="Enfasigrassetto"/>
-          <w:rFonts w:ascii="Chalkboard" w:hAnsi="Chalkboard"/>
-          <w:sz w:val="32"/>
-          <w:szCs w:val="32"/>
-        </w:rPr>
-        <w:t>che il più grande è chi più sa servire,</w:t>
-      </w:r>
-      <w:r>
-        <w:rPr>
-          <w:rFonts w:ascii="Chalkboard" w:hAnsi="Chalkboard"/>
-          <w:b/>
-          <w:bCs/>
-          <w:sz w:val="32"/>
-          <w:szCs w:val="32"/>
-        </w:rPr>
-        <w:br/>
-      </w:r>
-      <w:r>
-        <w:rPr>
-          <w:rStyle w:val="Enfasigrassetto"/>
-          <w:rFonts w:ascii="Chalkboard" w:hAnsi="Chalkboard"/>
-          <w:sz w:val="32"/>
-          <w:szCs w:val="32"/>
-        </w:rPr>
-        <w:t>chi s’abbassa e chi si sa piegare,</w:t>
-      </w:r>
-      <w:r>
-        <w:rPr>
-          <w:rFonts w:ascii="Chalkboard" w:hAnsi="Chalkboard"/>
-          <w:b/>
-          <w:bCs/>
-          <w:sz w:val="32"/>
-          <w:szCs w:val="32"/>
-        </w:rPr>
-        <w:br/>
-      </w:r>
-      <w:r>
-        <w:rPr>
-          <w:rStyle w:val="Enfasigrassetto"/>
-          <w:rFonts w:ascii="Chalkboard" w:hAnsi="Chalkboard"/>
-          <w:sz w:val="32"/>
-          <w:szCs w:val="32"/>
-        </w:rPr>
-        <w:t>perché grande è soltanto l’amore.</w:t>
-      </w:r>
-    </w:p>
-    <w:p>
-      <w:pPr>
-        <w:pStyle w:val="NormaleWeb"/>
-        <w:shd w:val="clear" w:color="auto" w:fill="FFFFFF"/>
-        <w:spacing w:before="0" w:beforeAutospacing="0"/>
+        <w:textAlignment w:val="baseline"/>
+        <w:rPr>
+          <w:rFonts w:ascii="Chalkboard" w:hAnsi="Chalkboard" w:cs="Open Sans"/>
+          <w:spacing w:val="15"/>
+          <w:sz w:val="32"/>
+          <w:szCs w:val="32"/>
+        </w:rPr>
+      </w:pPr>
+      <w:r>
+        <w:rPr>
+          <w:rFonts w:ascii="Chalkboard" w:hAnsi="Chalkboard" w:cs="Open Sans"/>
+          <w:b/>
+          <w:bCs/>
+          <w:spacing w:val="15"/>
+          <w:sz w:val="32"/>
+          <w:szCs w:val="32"/>
+          <w:bdr w:val="none" w:sz="0" w:space="0" w:color="auto" w:frame="1"/>
+        </w:rPr>
+        <w:t>RIT.</w:t>
+      </w:r>
+      <w:r>
+        <w:rPr>
+          <w:rFonts w:ascii="Chalkboard" w:hAnsi="Chalkboard" w:cs="Open Sans"/>
+          <w:spacing w:val="15"/>
+          <w:sz w:val="32"/>
+          <w:szCs w:val="32"/>
+        </w:rPr>
+        <w:t> </w:t>
+      </w:r>
+    </w:p>
+    <w:p>
+      <w:pPr>
+        <w:pStyle w:val="NormaleWeb"/>
+        <w:shd w:val="clear" w:color="auto" w:fill="FFFFFF"/>
+        <w:spacing w:before="0" w:beforeAutospacing="0" w:after="0" w:afterAutospacing="0"/>
         <w:contextualSpacing/>
-        <w:rPr>
-          <w:rFonts w:ascii="Chalkboard" w:hAnsi="Chalkboard"/>
+        <w:textAlignment w:val="baseline"/>
+        <w:rPr>
+          <w:rFonts w:ascii="Chalkboard" w:hAnsi="Chalkboard" w:cs="Open Sans"/>
+          <w:spacing w:val="15"/>
           <w:sz w:val="20"/>
           <w:szCs w:val="20"/>
         </w:rPr>
@@ -28631,104 +29034,115 @@
     <w:p>
       <w:pPr>
         <w:pStyle w:val="NormaleWeb"/>
-        <w:shd w:val="clear" w:color="auto" w:fill="FFFFFF"/>
-        <w:spacing w:before="0" w:beforeAutospacing="0"/>
-        <w:contextualSpacing/>
-        <w:rPr>
-          <w:rFonts w:ascii="Chalkboard" w:hAnsi="Chalkboard"/>
-          <w:sz w:val="32"/>
-          <w:szCs w:val="32"/>
-        </w:rPr>
-      </w:pPr>
-      <w:r>
-        <w:rPr>
-          <w:rFonts w:ascii="Chalkboard" w:hAnsi="Chalkboard"/>
-          <w:sz w:val="32"/>
-          <w:szCs w:val="32"/>
-        </w:rPr>
-        <w:t>E ti vediamo poi, Maestro e Signore,</w:t>
-      </w:r>
-      <w:r>
-        <w:rPr>
-          <w:rFonts w:ascii="Chalkboard" w:hAnsi="Chalkboard"/>
-          <w:sz w:val="32"/>
-          <w:szCs w:val="32"/>
-        </w:rPr>
-        <w:br/>
-        <w:t>che lavi i piedi a noi che siamo tue creature;</w:t>
-      </w:r>
-      <w:r>
-        <w:rPr>
-          <w:rFonts w:ascii="Chalkboard" w:hAnsi="Chalkboard"/>
-          <w:sz w:val="32"/>
-          <w:szCs w:val="32"/>
-        </w:rPr>
-        <w:br/>
-        <w:t>e cinto del grembiule, che è il manto tuo regale,</w:t>
-      </w:r>
-      <w:r>
-        <w:rPr>
-          <w:rFonts w:ascii="Chalkboard" w:hAnsi="Chalkboard"/>
-          <w:sz w:val="32"/>
-          <w:szCs w:val="32"/>
-        </w:rPr>
-        <w:br/>
-        <w:t>c’insegni che servire è regnare.</w:t>
-      </w:r>
-    </w:p>
-    <w:p>
-      <w:pPr>
-        <w:pStyle w:val="NormaleWeb"/>
-        <w:shd w:val="clear" w:color="auto" w:fill="FFFFFF"/>
-        <w:spacing w:before="0" w:beforeAutospacing="0"/>
-        <w:contextualSpacing/>
-        <w:rPr>
-          <w:rFonts w:ascii="Chalkboard" w:hAnsi="Chalkboard"/>
-          <w:sz w:val="20"/>
-          <w:szCs w:val="20"/>
-        </w:rPr>
-      </w:pPr>
-    </w:p>
-    <w:p>
-      <w:pPr>
-        <w:pStyle w:val="NormaleWeb"/>
-        <w:shd w:val="clear" w:color="auto" w:fill="FFFFFF"/>
-        <w:spacing w:before="0" w:beforeAutospacing="0" w:after="0" w:afterAutospacing="0"/>
-        <w:contextualSpacing/>
+        <w:spacing w:before="0" w:beforeAutospacing="0" w:after="0" w:afterAutospacing="0"/>
         <w:textAlignment w:val="baseline"/>
         <w:rPr>
-          <w:rFonts w:ascii="Chalkboard" w:hAnsi="Chalkboard" w:cs="Open Sans"/>
-          <w:spacing w:val="15"/>
-          <w:sz w:val="32"/>
-          <w:szCs w:val="32"/>
-        </w:rPr>
-      </w:pPr>
-      <w:r>
-        <w:rPr>
-          <w:rFonts w:ascii="Chalkboard" w:hAnsi="Chalkboard" w:cs="Open Sans"/>
-          <w:b/>
-          <w:bCs/>
-          <w:spacing w:val="15"/>
-          <w:sz w:val="32"/>
-          <w:szCs w:val="32"/>
-          <w:bdr w:val="none" w:sz="0" w:space="0" w:color="auto" w:frame="1"/>
-        </w:rPr>
-        <w:t>RIT.</w:t>
-      </w:r>
-      <w:r>
-        <w:rPr>
-          <w:rFonts w:ascii="Chalkboard" w:hAnsi="Chalkboard" w:cs="Open Sans"/>
-          <w:spacing w:val="15"/>
-          <w:sz w:val="32"/>
-          <w:szCs w:val="32"/>
-        </w:rPr>
-        <w:t> </w:t>
-      </w:r>
-    </w:p>
-    <w:p>
-      <w:pPr>
-        <w:pStyle w:val="NormaleWeb"/>
-        <w:shd w:val="clear" w:color="auto" w:fill="FFFFFF"/>
+          <w:rFonts w:ascii="Chalkboard" w:hAnsi="Chalkboard"/>
+          <w:sz w:val="32"/>
+          <w:szCs w:val="32"/>
+        </w:rPr>
+      </w:pPr>
+      <w:r>
+        <w:rPr>
+          <w:rFonts w:ascii="Chalkboard" w:hAnsi="Chalkboard"/>
+          <w:sz w:val="32"/>
+          <w:szCs w:val="32"/>
+        </w:rPr>
+        <w:lastRenderedPageBreak/>
+        <w:t xml:space="preserve">Semina la pace e tu vedrai </w:t>
+      </w:r>
+    </w:p>
+    <w:p>
+      <w:pPr>
+        <w:pStyle w:val="NormaleWeb"/>
+        <w:spacing w:before="0" w:beforeAutospacing="0" w:after="0" w:afterAutospacing="0"/>
+        <w:textAlignment w:val="baseline"/>
+        <w:rPr>
+          <w:rFonts w:ascii="Chalkboard" w:hAnsi="Chalkboard"/>
+          <w:sz w:val="32"/>
+          <w:szCs w:val="32"/>
+        </w:rPr>
+      </w:pPr>
+      <w:r>
+        <w:rPr>
+          <w:rFonts w:ascii="Chalkboard" w:hAnsi="Chalkboard"/>
+          <w:sz w:val="32"/>
+          <w:szCs w:val="32"/>
+        </w:rPr>
+        <w:t xml:space="preserve">che la tua speranza rivivrà; </w:t>
+      </w:r>
+    </w:p>
+    <w:p>
+      <w:pPr>
+        <w:pStyle w:val="NormaleWeb"/>
+        <w:spacing w:before="0" w:beforeAutospacing="0" w:after="0" w:afterAutospacing="0"/>
+        <w:textAlignment w:val="baseline"/>
+        <w:rPr>
+          <w:rFonts w:ascii="Chalkboard" w:hAnsi="Chalkboard"/>
+          <w:sz w:val="32"/>
+          <w:szCs w:val="32"/>
+        </w:rPr>
+      </w:pPr>
+      <w:r>
+        <w:rPr>
+          <w:rFonts w:ascii="Chalkboard" w:hAnsi="Chalkboard"/>
+          <w:sz w:val="32"/>
+          <w:szCs w:val="32"/>
+        </w:rPr>
+        <w:t xml:space="preserve">spine tra le mani piangerai, </w:t>
+      </w:r>
+    </w:p>
+    <w:p>
+      <w:pPr>
+        <w:pStyle w:val="NormaleWeb"/>
+        <w:spacing w:before="0" w:beforeAutospacing="0" w:after="0" w:afterAutospacing="0"/>
+        <w:textAlignment w:val="baseline"/>
+        <w:rPr>
+          <w:rFonts w:ascii="Chalkboard" w:hAnsi="Chalkboard"/>
+          <w:sz w:val="32"/>
+          <w:szCs w:val="32"/>
+        </w:rPr>
+      </w:pPr>
+      <w:r>
+        <w:rPr>
+          <w:rFonts w:ascii="Chalkboard" w:hAnsi="Chalkboard"/>
+          <w:sz w:val="32"/>
+          <w:szCs w:val="32"/>
+        </w:rPr>
+        <w:t>ma un mondo nuovo nascerà</w:t>
+      </w:r>
+      <w:r>
+        <w:rPr>
+          <w:rFonts w:ascii="Chalkboard" w:hAnsi="Chalkboard"/>
+          <w:sz w:val="32"/>
+          <w:szCs w:val="32"/>
+        </w:rPr>
+        <w:t xml:space="preserve">, </w:t>
+      </w:r>
+    </w:p>
+    <w:p>
+      <w:pPr>
+        <w:pStyle w:val="NormaleWeb"/>
+        <w:spacing w:before="0" w:beforeAutospacing="0" w:after="0" w:afterAutospacing="0"/>
+        <w:textAlignment w:val="baseline"/>
+        <w:rPr>
+          <w:rFonts w:ascii="Chalkboard" w:hAnsi="Chalkboard"/>
+          <w:sz w:val="32"/>
+          <w:szCs w:val="32"/>
+        </w:rPr>
+      </w:pPr>
+      <w:r>
+        <w:rPr>
+          <w:rFonts w:ascii="Chalkboard" w:hAnsi="Chalkboard"/>
+          <w:sz w:val="32"/>
+          <w:szCs w:val="32"/>
+        </w:rPr>
+        <w:t>un mondo nuovo nascerà.</w:t>
+      </w:r>
+    </w:p>
+    <w:p>
+      <w:pPr>
+        <w:pStyle w:val="NormaleWeb"/>
         <w:spacing w:before="0" w:beforeAutospacing="0" w:after="0" w:afterAutospacing="0"/>
         <w:textAlignment w:val="baseline"/>
         <w:rPr>
@@ -28751,7 +29165,7 @@
           <w:u w:val="single"/>
         </w:rPr>
       </w:pPr>
-      <w:bookmarkStart w:id="46" w:name="_Toc176682839"/>
+      <w:bookmarkStart w:id="46" w:name="_Toc178760723"/>
       <w:r>
         <w:rPr>
           <w:rFonts w:ascii="Chalkboard" w:hAnsi="Chalkboard" w:cs="Arial"/>
@@ -28762,9 +29176,313 @@
           <w:szCs w:val="36"/>
           <w:u w:val="single"/>
         </w:rPr>
+        <w:t>SERVIRE È REGNARE</w:t>
+      </w:r>
+      <w:bookmarkEnd w:id="46"/>
+    </w:p>
+    <w:p>
+      <w:pPr>
+        <w:rPr>
+          <w:rFonts w:ascii="Chalkboard" w:hAnsi="Chalkboard" w:cs="Arial"/>
+          <w:b/>
+          <w:bCs/>
+          <w:sz w:val="20"/>
+          <w:szCs w:val="20"/>
+          <w:u w:val="single"/>
+        </w:rPr>
+      </w:pPr>
+    </w:p>
+    <w:p>
+      <w:pPr>
+        <w:pStyle w:val="NormaleWeb"/>
+        <w:shd w:val="clear" w:color="auto" w:fill="FFFFFF"/>
+        <w:spacing w:before="0" w:beforeAutospacing="0"/>
+        <w:contextualSpacing/>
+        <w:rPr>
+          <w:rFonts w:ascii="Chalkboard" w:hAnsi="Chalkboard"/>
+          <w:sz w:val="32"/>
+          <w:szCs w:val="32"/>
+        </w:rPr>
+      </w:pPr>
+      <w:r>
+        <w:rPr>
+          <w:rFonts w:ascii="Chalkboard" w:hAnsi="Chalkboard"/>
+          <w:sz w:val="32"/>
+          <w:szCs w:val="32"/>
+        </w:rPr>
+        <w:t>Guardiamo a te che sei Maestro e Signore:</w:t>
+      </w:r>
+      <w:r>
+        <w:rPr>
+          <w:rFonts w:ascii="Chalkboard" w:hAnsi="Chalkboard"/>
+          <w:sz w:val="32"/>
+          <w:szCs w:val="32"/>
+        </w:rPr>
+        <w:br/>
+        <w:t>chinato a terra stai, ci mostri che l’amore</w:t>
+      </w:r>
+      <w:r>
+        <w:rPr>
+          <w:rFonts w:ascii="Chalkboard" w:hAnsi="Chalkboard"/>
+          <w:sz w:val="32"/>
+          <w:szCs w:val="32"/>
+        </w:rPr>
+        <w:br/>
+        <w:t>è cingersi il grembiule, sapersi inginocchiare,</w:t>
+      </w:r>
+      <w:r>
+        <w:rPr>
+          <w:rFonts w:ascii="Chalkboard" w:hAnsi="Chalkboard"/>
+          <w:sz w:val="32"/>
+          <w:szCs w:val="32"/>
+        </w:rPr>
+        <w:br/>
+        <w:t>c’insegni che amare è servire.</w:t>
+      </w:r>
+    </w:p>
+    <w:p>
+      <w:pPr>
+        <w:pStyle w:val="NormaleWeb"/>
+        <w:shd w:val="clear" w:color="auto" w:fill="FFFFFF"/>
+        <w:spacing w:before="0" w:beforeAutospacing="0"/>
+        <w:contextualSpacing/>
+        <w:rPr>
+          <w:rFonts w:ascii="Chalkboard" w:hAnsi="Chalkboard"/>
+          <w:sz w:val="20"/>
+          <w:szCs w:val="20"/>
+        </w:rPr>
+      </w:pPr>
+    </w:p>
+    <w:p>
+      <w:pPr>
+        <w:pStyle w:val="NormaleWeb"/>
+        <w:shd w:val="clear" w:color="auto" w:fill="FFFFFF"/>
+        <w:spacing w:before="0" w:beforeAutospacing="0"/>
+        <w:contextualSpacing/>
+        <w:rPr>
+          <w:rStyle w:val="Enfasigrassetto"/>
+          <w:rFonts w:ascii="Chalkboard" w:hAnsi="Chalkboard"/>
+          <w:sz w:val="32"/>
+          <w:szCs w:val="32"/>
+        </w:rPr>
+      </w:pPr>
+      <w:r>
+        <w:rPr>
+          <w:rStyle w:val="Enfasigrassetto"/>
+          <w:rFonts w:ascii="Chalkboard" w:hAnsi="Chalkboard"/>
+          <w:sz w:val="32"/>
+          <w:szCs w:val="32"/>
+        </w:rPr>
+        <w:t>RIT. Fa’ che impariamo, Signore, da Te,</w:t>
+      </w:r>
+      <w:r>
+        <w:rPr>
+          <w:rFonts w:ascii="Chalkboard" w:hAnsi="Chalkboard"/>
+          <w:b/>
+          <w:bCs/>
+          <w:sz w:val="32"/>
+          <w:szCs w:val="32"/>
+        </w:rPr>
+        <w:br/>
+      </w:r>
+      <w:r>
+        <w:rPr>
+          <w:rStyle w:val="Enfasigrassetto"/>
+          <w:rFonts w:ascii="Chalkboard" w:hAnsi="Chalkboard"/>
+          <w:sz w:val="32"/>
+          <w:szCs w:val="32"/>
+        </w:rPr>
+        <w:t>che il più grande è chi più sa servire,</w:t>
+      </w:r>
+      <w:r>
+        <w:rPr>
+          <w:rFonts w:ascii="Chalkboard" w:hAnsi="Chalkboard"/>
+          <w:b/>
+          <w:bCs/>
+          <w:sz w:val="32"/>
+          <w:szCs w:val="32"/>
+        </w:rPr>
+        <w:br/>
+      </w:r>
+      <w:r>
+        <w:rPr>
+          <w:rStyle w:val="Enfasigrassetto"/>
+          <w:rFonts w:ascii="Chalkboard" w:hAnsi="Chalkboard"/>
+          <w:sz w:val="32"/>
+          <w:szCs w:val="32"/>
+        </w:rPr>
+        <w:t>chi s’abbassa e chi si sa piegare,</w:t>
+      </w:r>
+      <w:r>
+        <w:rPr>
+          <w:rFonts w:ascii="Chalkboard" w:hAnsi="Chalkboard"/>
+          <w:b/>
+          <w:bCs/>
+          <w:sz w:val="32"/>
+          <w:szCs w:val="32"/>
+        </w:rPr>
+        <w:br/>
+      </w:r>
+      <w:r>
+        <w:rPr>
+          <w:rStyle w:val="Enfasigrassetto"/>
+          <w:rFonts w:ascii="Chalkboard" w:hAnsi="Chalkboard"/>
+          <w:sz w:val="32"/>
+          <w:szCs w:val="32"/>
+        </w:rPr>
+        <w:t>perché grande è soltanto l’amore.</w:t>
+      </w:r>
+    </w:p>
+    <w:p>
+      <w:pPr>
+        <w:pStyle w:val="NormaleWeb"/>
+        <w:shd w:val="clear" w:color="auto" w:fill="FFFFFF"/>
+        <w:spacing w:before="0" w:beforeAutospacing="0"/>
+        <w:contextualSpacing/>
+        <w:rPr>
+          <w:rFonts w:ascii="Chalkboard" w:hAnsi="Chalkboard"/>
+          <w:sz w:val="20"/>
+          <w:szCs w:val="20"/>
+        </w:rPr>
+      </w:pPr>
+    </w:p>
+    <w:p>
+      <w:pPr>
+        <w:pStyle w:val="NormaleWeb"/>
+        <w:shd w:val="clear" w:color="auto" w:fill="FFFFFF"/>
+        <w:spacing w:before="0" w:beforeAutospacing="0"/>
+        <w:contextualSpacing/>
+        <w:rPr>
+          <w:rFonts w:ascii="Chalkboard" w:hAnsi="Chalkboard"/>
+          <w:sz w:val="32"/>
+          <w:szCs w:val="32"/>
+        </w:rPr>
+      </w:pPr>
+      <w:r>
+        <w:rPr>
+          <w:rFonts w:ascii="Chalkboard" w:hAnsi="Chalkboard"/>
+          <w:sz w:val="32"/>
+          <w:szCs w:val="32"/>
+        </w:rPr>
+        <w:t>E ti vediamo poi, Maestro e Signore,</w:t>
+      </w:r>
+      <w:r>
+        <w:rPr>
+          <w:rFonts w:ascii="Chalkboard" w:hAnsi="Chalkboard"/>
+          <w:sz w:val="32"/>
+          <w:szCs w:val="32"/>
+        </w:rPr>
+        <w:br/>
+        <w:t>che lavi i piedi a noi che siamo tue creature;</w:t>
+      </w:r>
+      <w:r>
+        <w:rPr>
+          <w:rFonts w:ascii="Chalkboard" w:hAnsi="Chalkboard"/>
+          <w:sz w:val="32"/>
+          <w:szCs w:val="32"/>
+        </w:rPr>
+        <w:br/>
+        <w:t>e cinto del grembiule, che è il manto tuo regale,</w:t>
+      </w:r>
+      <w:r>
+        <w:rPr>
+          <w:rFonts w:ascii="Chalkboard" w:hAnsi="Chalkboard"/>
+          <w:sz w:val="32"/>
+          <w:szCs w:val="32"/>
+        </w:rPr>
+        <w:br/>
+        <w:t>c’insegni che servire è regnare.</w:t>
+      </w:r>
+    </w:p>
+    <w:p>
+      <w:pPr>
+        <w:pStyle w:val="NormaleWeb"/>
+        <w:shd w:val="clear" w:color="auto" w:fill="FFFFFF"/>
+        <w:spacing w:before="0" w:beforeAutospacing="0"/>
+        <w:contextualSpacing/>
+        <w:rPr>
+          <w:rFonts w:ascii="Chalkboard" w:hAnsi="Chalkboard"/>
+          <w:sz w:val="20"/>
+          <w:szCs w:val="20"/>
+        </w:rPr>
+      </w:pPr>
+    </w:p>
+    <w:p>
+      <w:pPr>
+        <w:pStyle w:val="NormaleWeb"/>
+        <w:shd w:val="clear" w:color="auto" w:fill="FFFFFF"/>
+        <w:spacing w:before="0" w:beforeAutospacing="0" w:after="0" w:afterAutospacing="0"/>
+        <w:contextualSpacing/>
+        <w:textAlignment w:val="baseline"/>
+        <w:rPr>
+          <w:rFonts w:ascii="Chalkboard" w:hAnsi="Chalkboard" w:cs="Open Sans"/>
+          <w:spacing w:val="15"/>
+          <w:sz w:val="32"/>
+          <w:szCs w:val="32"/>
+        </w:rPr>
+      </w:pPr>
+      <w:r>
+        <w:rPr>
+          <w:rFonts w:ascii="Chalkboard" w:hAnsi="Chalkboard" w:cs="Open Sans"/>
+          <w:b/>
+          <w:bCs/>
+          <w:spacing w:val="15"/>
+          <w:sz w:val="32"/>
+          <w:szCs w:val="32"/>
+          <w:bdr w:val="none" w:sz="0" w:space="0" w:color="auto" w:frame="1"/>
+        </w:rPr>
+        <w:t>RIT.</w:t>
+      </w:r>
+      <w:r>
+        <w:rPr>
+          <w:rFonts w:ascii="Chalkboard" w:hAnsi="Chalkboard" w:cs="Open Sans"/>
+          <w:spacing w:val="15"/>
+          <w:sz w:val="32"/>
+          <w:szCs w:val="32"/>
+        </w:rPr>
+        <w:t> </w:t>
+      </w:r>
+    </w:p>
+    <w:p>
+      <w:pPr>
+        <w:pStyle w:val="NormaleWeb"/>
+        <w:shd w:val="clear" w:color="auto" w:fill="FFFFFF"/>
+        <w:spacing w:before="0" w:beforeAutospacing="0" w:after="0" w:afterAutospacing="0"/>
+        <w:textAlignment w:val="baseline"/>
+        <w:rPr>
+          <w:rFonts w:ascii="Chalkboard" w:hAnsi="Chalkboard"/>
+          <w:sz w:val="32"/>
+          <w:szCs w:val="32"/>
+        </w:rPr>
+      </w:pPr>
+    </w:p>
+    <w:p>
+      <w:pPr>
+        <w:pStyle w:val="Titolo1"/>
+        <w:rPr>
+          <w:rFonts w:ascii="Chalkboard" w:hAnsi="Chalkboard" w:cs="Arial"/>
+          <w:b/>
+          <w:bCs/>
+          <w:color w:val="auto"/>
+          <w:sz w:val="36"/>
+          <w:szCs w:val="36"/>
+          <w:u w:val="single"/>
+        </w:rPr>
+      </w:pPr>
+      <w:bookmarkStart w:id="47" w:name="_Toc178760724"/>
+      <w:r>
+        <w:rPr>
+          <w:rFonts w:ascii="Chalkboard" w:hAnsi="Chalkboard" w:cs="Arial"/>
+          <w:b/>
+          <w:bCs/>
+          <w:color w:val="auto"/>
+          <w:sz w:val="36"/>
+          <w:szCs w:val="36"/>
+          <w:u w:val="single"/>
+        </w:rPr>
         <w:t>SERVO PER AMORE</w:t>
       </w:r>
-      <w:bookmarkEnd w:id="46"/>
+      <w:bookmarkEnd w:id="47"/>
     </w:p>
     <w:p>
       <w:pPr>
@@ -28828,7 +29546,6 @@
           <w:sz w:val="32"/>
           <w:szCs w:val="32"/>
         </w:rPr>
-        <w:lastRenderedPageBreak/>
         <w:t xml:space="preserve">e mentre il cielo si imbianca già, </w:t>
       </w:r>
     </w:p>
@@ -29266,7 +29983,7 @@
           <w:u w:val="single"/>
         </w:rPr>
       </w:pPr>
-      <w:bookmarkStart w:id="47" w:name="_Toc176682840"/>
+      <w:bookmarkStart w:id="48" w:name="_Toc178760725"/>
       <w:r>
         <w:rPr>
           <w:rFonts w:ascii="Chalkboard" w:hAnsi="Chalkboard" w:cs="Arial"/>
@@ -29279,7 +29996,7 @@
         </w:rPr>
         <w:t>TU LO SAI</w:t>
       </w:r>
-      <w:bookmarkEnd w:id="47"/>
+      <w:bookmarkEnd w:id="48"/>
     </w:p>
     <w:p>
       <w:pPr>
@@ -29550,139 +30267,139 @@
           <w:sz w:val="32"/>
           <w:szCs w:val="32"/>
         </w:rPr>
+        <w:t>F</w:t>
+      </w:r>
+      <w:r>
+        <w:rPr>
+          <w:rFonts w:ascii="Chalkboard" w:hAnsi="Chalkboard"/>
+          <w:sz w:val="32"/>
+          <w:szCs w:val="32"/>
+        </w:rPr>
+        <w:t>a</w:t>
+      </w:r>
+      <w:r>
+        <w:rPr>
+          <w:rFonts w:ascii="Chalkboard" w:hAnsi="Chalkboard"/>
+          <w:sz w:val="32"/>
+          <w:szCs w:val="32"/>
+        </w:rPr>
+        <w:t xml:space="preserve"> che sia per noi il tuo sangue,</w:t>
+      </w:r>
+      <w:r>
+        <w:rPr>
+          <w:rFonts w:ascii="Chalkboard" w:hAnsi="Chalkboard"/>
+          <w:sz w:val="32"/>
+          <w:szCs w:val="32"/>
+        </w:rPr>
+        <w:t xml:space="preserve"> </w:t>
+      </w:r>
+    </w:p>
+    <w:p>
+      <w:pPr>
+        <w:spacing w:line="264" w:lineRule="atLeast"/>
+        <w:rPr>
+          <w:rFonts w:ascii="Chalkboard" w:hAnsi="Chalkboard"/>
+          <w:sz w:val="32"/>
+          <w:szCs w:val="32"/>
+        </w:rPr>
+      </w:pPr>
+      <w:r>
+        <w:rPr>
+          <w:rFonts w:ascii="Chalkboard" w:hAnsi="Chalkboard"/>
+          <w:sz w:val="32"/>
+          <w:szCs w:val="32"/>
+        </w:rPr>
+        <w:t>fonte della vita eterna</w:t>
+      </w:r>
+    </w:p>
+    <w:p>
+      <w:pPr>
+        <w:spacing w:line="264" w:lineRule="atLeast"/>
+        <w:rPr>
+          <w:rFonts w:ascii="Chalkboard" w:hAnsi="Chalkboard"/>
+          <w:sz w:val="32"/>
+          <w:szCs w:val="32"/>
+        </w:rPr>
+      </w:pPr>
+      <w:r>
+        <w:rPr>
+          <w:rFonts w:ascii="Chalkboard" w:hAnsi="Chalkboard"/>
+          <w:sz w:val="32"/>
+          <w:szCs w:val="32"/>
+        </w:rPr>
+        <w:t>e di tutti una cosa sola tu farai.</w:t>
+      </w:r>
+    </w:p>
+    <w:p>
+      <w:pPr>
+        <w:spacing w:line="264" w:lineRule="atLeast"/>
+        <w:rPr>
+          <w:rFonts w:ascii="Chalkboard" w:hAnsi="Chalkboard"/>
+          <w:sz w:val="32"/>
+          <w:szCs w:val="32"/>
+        </w:rPr>
+      </w:pPr>
+    </w:p>
+    <w:p>
+      <w:pPr>
+        <w:spacing w:line="264" w:lineRule="atLeast"/>
+        <w:rPr>
+          <w:rFonts w:ascii="Chalkboard" w:hAnsi="Chalkboard"/>
+          <w:sz w:val="32"/>
+          <w:szCs w:val="32"/>
+        </w:rPr>
+      </w:pPr>
+      <w:r>
+        <w:rPr>
+          <w:rFonts w:ascii="Chalkboard" w:hAnsi="Chalkboard"/>
+          <w:sz w:val="32"/>
+          <w:szCs w:val="32"/>
+        </w:rPr>
+        <w:t xml:space="preserve">3 - </w:t>
+      </w:r>
+      <w:r>
+        <w:rPr>
+          <w:rFonts w:ascii="Chalkboard" w:hAnsi="Chalkboard"/>
+          <w:sz w:val="32"/>
+          <w:szCs w:val="32"/>
+        </w:rPr>
+        <w:t>Col creato e i frutti della terra</w:t>
+      </w:r>
+    </w:p>
+    <w:p>
+      <w:pPr>
+        <w:spacing w:line="264" w:lineRule="atLeast"/>
+        <w:rPr>
+          <w:rFonts w:ascii="Chalkboard" w:hAnsi="Chalkboard"/>
+          <w:sz w:val="32"/>
+          <w:szCs w:val="32"/>
+        </w:rPr>
+      </w:pPr>
+      <w:r>
+        <w:rPr>
+          <w:rFonts w:ascii="Chalkboard" w:hAnsi="Chalkboard"/>
+          <w:sz w:val="32"/>
+          <w:szCs w:val="32"/>
+        </w:rPr>
+        <w:t>questa vita doniamo a te.</w:t>
+      </w:r>
+    </w:p>
+    <w:p>
+      <w:pPr>
+        <w:spacing w:line="264" w:lineRule="atLeast"/>
+        <w:rPr>
+          <w:rFonts w:ascii="Chalkboard" w:hAnsi="Chalkboard"/>
+          <w:sz w:val="32"/>
+          <w:szCs w:val="32"/>
+        </w:rPr>
+      </w:pPr>
+      <w:r>
+        <w:rPr>
+          <w:rFonts w:ascii="Chalkboard" w:hAnsi="Chalkboard"/>
+          <w:sz w:val="32"/>
+          <w:szCs w:val="32"/>
+        </w:rPr>
         <w:lastRenderedPageBreak/>
-        <w:t>F</w:t>
-      </w:r>
-      <w:r>
-        <w:rPr>
-          <w:rFonts w:ascii="Chalkboard" w:hAnsi="Chalkboard"/>
-          <w:sz w:val="32"/>
-          <w:szCs w:val="32"/>
-        </w:rPr>
-        <w:t>a</w:t>
-      </w:r>
-      <w:r>
-        <w:rPr>
-          <w:rFonts w:ascii="Chalkboard" w:hAnsi="Chalkboard"/>
-          <w:sz w:val="32"/>
-          <w:szCs w:val="32"/>
-        </w:rPr>
-        <w:t xml:space="preserve"> che sia per noi il tuo sangue,</w:t>
-      </w:r>
-      <w:r>
-        <w:rPr>
-          <w:rFonts w:ascii="Chalkboard" w:hAnsi="Chalkboard"/>
-          <w:sz w:val="32"/>
-          <w:szCs w:val="32"/>
-        </w:rPr>
-        <w:t xml:space="preserve"> </w:t>
-      </w:r>
-    </w:p>
-    <w:p>
-      <w:pPr>
-        <w:spacing w:line="264" w:lineRule="atLeast"/>
-        <w:rPr>
-          <w:rFonts w:ascii="Chalkboard" w:hAnsi="Chalkboard"/>
-          <w:sz w:val="32"/>
-          <w:szCs w:val="32"/>
-        </w:rPr>
-      </w:pPr>
-      <w:r>
-        <w:rPr>
-          <w:rFonts w:ascii="Chalkboard" w:hAnsi="Chalkboard"/>
-          <w:sz w:val="32"/>
-          <w:szCs w:val="32"/>
-        </w:rPr>
-        <w:t>fonte della vita eterna</w:t>
-      </w:r>
-    </w:p>
-    <w:p>
-      <w:pPr>
-        <w:spacing w:line="264" w:lineRule="atLeast"/>
-        <w:rPr>
-          <w:rFonts w:ascii="Chalkboard" w:hAnsi="Chalkboard"/>
-          <w:sz w:val="32"/>
-          <w:szCs w:val="32"/>
-        </w:rPr>
-      </w:pPr>
-      <w:r>
-        <w:rPr>
-          <w:rFonts w:ascii="Chalkboard" w:hAnsi="Chalkboard"/>
-          <w:sz w:val="32"/>
-          <w:szCs w:val="32"/>
-        </w:rPr>
-        <w:t>e di tutti una cosa sola tu farai.</w:t>
-      </w:r>
-    </w:p>
-    <w:p>
-      <w:pPr>
-        <w:spacing w:line="264" w:lineRule="atLeast"/>
-        <w:rPr>
-          <w:rFonts w:ascii="Chalkboard" w:hAnsi="Chalkboard"/>
-          <w:sz w:val="32"/>
-          <w:szCs w:val="32"/>
-        </w:rPr>
-      </w:pPr>
-    </w:p>
-    <w:p>
-      <w:pPr>
-        <w:spacing w:line="264" w:lineRule="atLeast"/>
-        <w:rPr>
-          <w:rFonts w:ascii="Chalkboard" w:hAnsi="Chalkboard"/>
-          <w:sz w:val="32"/>
-          <w:szCs w:val="32"/>
-        </w:rPr>
-      </w:pPr>
-      <w:r>
-        <w:rPr>
-          <w:rFonts w:ascii="Chalkboard" w:hAnsi="Chalkboard"/>
-          <w:sz w:val="32"/>
-          <w:szCs w:val="32"/>
-        </w:rPr>
-        <w:t xml:space="preserve">3 - </w:t>
-      </w:r>
-      <w:r>
-        <w:rPr>
-          <w:rFonts w:ascii="Chalkboard" w:hAnsi="Chalkboard"/>
-          <w:sz w:val="32"/>
-          <w:szCs w:val="32"/>
-        </w:rPr>
-        <w:t>Col creato e i frutti della terra</w:t>
-      </w:r>
-    </w:p>
-    <w:p>
-      <w:pPr>
-        <w:spacing w:line="264" w:lineRule="atLeast"/>
-        <w:rPr>
-          <w:rFonts w:ascii="Chalkboard" w:hAnsi="Chalkboard"/>
-          <w:sz w:val="32"/>
-          <w:szCs w:val="32"/>
-        </w:rPr>
-      </w:pPr>
-      <w:r>
-        <w:rPr>
-          <w:rFonts w:ascii="Chalkboard" w:hAnsi="Chalkboard"/>
-          <w:sz w:val="32"/>
-          <w:szCs w:val="32"/>
-        </w:rPr>
-        <w:t>questa vita doniamo a te.</w:t>
-      </w:r>
-    </w:p>
-    <w:p>
-      <w:pPr>
-        <w:spacing w:line="264" w:lineRule="atLeast"/>
-        <w:rPr>
-          <w:rFonts w:ascii="Chalkboard" w:hAnsi="Chalkboard"/>
-          <w:sz w:val="32"/>
-          <w:szCs w:val="32"/>
-        </w:rPr>
-      </w:pPr>
-      <w:r>
-        <w:rPr>
-          <w:rFonts w:ascii="Chalkboard" w:hAnsi="Chalkboard"/>
-          <w:sz w:val="32"/>
-          <w:szCs w:val="32"/>
-        </w:rPr>
         <w:t xml:space="preserve">Facci uno </w:t>
       </w:r>
       <w:proofErr w:type="gramStart"/>
@@ -29771,7 +30488,7 @@
           <w:u w:val="single"/>
         </w:rPr>
       </w:pPr>
-      <w:bookmarkStart w:id="48" w:name="_Toc176682841"/>
+      <w:bookmarkStart w:id="49" w:name="_Toc178760726"/>
       <w:r>
         <w:rPr>
           <w:rFonts w:ascii="Chalkboard" w:hAnsi="Chalkboard" w:cs="Arial"/>
@@ -29784,7 +30501,7 @@
         </w:rPr>
         <w:t>TU SEI</w:t>
       </w:r>
-      <w:bookmarkEnd w:id="48"/>
+      <w:bookmarkEnd w:id="49"/>
     </w:p>
     <w:p>
       <w:pPr>
@@ -30181,7 +30898,7 @@
           <w:u w:val="single"/>
         </w:rPr>
       </w:pPr>
-      <w:bookmarkStart w:id="49" w:name="_Toc176682842"/>
+      <w:bookmarkStart w:id="50" w:name="_Toc178760727"/>
       <w:r>
         <w:rPr>
           <w:rFonts w:ascii="Chalkboard" w:hAnsi="Chalkboard" w:cs="Arial"/>
@@ -30194,7 +30911,7 @@
         </w:rPr>
         <w:t>TU SEI LA FORZA</w:t>
       </w:r>
-      <w:bookmarkEnd w:id="49"/>
+      <w:bookmarkEnd w:id="50"/>
     </w:p>
     <w:p>
       <w:pPr>
@@ -30260,109 +30977,109 @@
           <w:szCs w:val="32"/>
           <w:shd w:val="clear" w:color="auto" w:fill="FFFFFF"/>
         </w:rPr>
+        <w:t>Proprio quando sono qui con Te</w:t>
+      </w:r>
+      <w:r>
+        <w:rPr>
+          <w:rFonts w:ascii="Chalkboard" w:hAnsi="Chalkboard"/>
+          <w:sz w:val="32"/>
+          <w:szCs w:val="32"/>
+        </w:rPr>
+        <w:br/>
+      </w:r>
+      <w:r>
+        <w:rPr>
+          <w:rFonts w:ascii="Chalkboard" w:hAnsi="Chalkboard"/>
+          <w:sz w:val="32"/>
+          <w:szCs w:val="32"/>
+          <w:shd w:val="clear" w:color="auto" w:fill="FFFFFF"/>
+        </w:rPr>
+        <w:t>Tu vinci per me le mie infermità</w:t>
+      </w:r>
+      <w:r>
+        <w:rPr>
+          <w:rFonts w:ascii="Chalkboard" w:hAnsi="Chalkboard"/>
+          <w:sz w:val="32"/>
+          <w:szCs w:val="32"/>
+        </w:rPr>
+        <w:br/>
+      </w:r>
+      <w:r>
+        <w:rPr>
+          <w:rFonts w:ascii="Chalkboard" w:hAnsi="Chalkboard"/>
+          <w:sz w:val="32"/>
+          <w:szCs w:val="32"/>
+          <w:shd w:val="clear" w:color="auto" w:fill="FFFFFF"/>
+        </w:rPr>
+        <w:t>In Te, Dio, io trovo la forza</w:t>
+      </w:r>
+      <w:r>
+        <w:rPr>
+          <w:rFonts w:ascii="Chalkboard" w:hAnsi="Chalkboard"/>
+          <w:sz w:val="32"/>
+          <w:szCs w:val="32"/>
+        </w:rPr>
+        <w:br/>
+      </w:r>
+      <w:r>
+        <w:rPr>
+          <w:rFonts w:ascii="Chalkboard" w:hAnsi="Chalkboard"/>
+          <w:sz w:val="32"/>
+          <w:szCs w:val="32"/>
+          <w:shd w:val="clear" w:color="auto" w:fill="FFFFFF"/>
+        </w:rPr>
+        <w:t>Per non gettare la spugna</w:t>
+      </w:r>
+      <w:r>
+        <w:rPr>
+          <w:rFonts w:ascii="Chalkboard" w:hAnsi="Chalkboard"/>
+          <w:sz w:val="32"/>
+          <w:szCs w:val="32"/>
+        </w:rPr>
+        <w:br/>
+      </w:r>
+      <w:r>
+        <w:rPr>
+          <w:rFonts w:ascii="Chalkboard" w:hAnsi="Chalkboard"/>
+          <w:sz w:val="32"/>
+          <w:szCs w:val="32"/>
+          <w:shd w:val="clear" w:color="auto" w:fill="FFFFFF"/>
+        </w:rPr>
+        <w:t>Perché Cristo ha donato il Suo sangue</w:t>
+      </w:r>
+      <w:r>
+        <w:rPr>
+          <w:rFonts w:ascii="Chalkboard" w:hAnsi="Chalkboard"/>
+          <w:sz w:val="32"/>
+          <w:szCs w:val="32"/>
+        </w:rPr>
+        <w:br/>
+      </w:r>
+      <w:r>
+        <w:rPr>
+          <w:rFonts w:ascii="Chalkboard" w:hAnsi="Chalkboard"/>
+          <w:sz w:val="32"/>
+          <w:szCs w:val="32"/>
+          <w:shd w:val="clear" w:color="auto" w:fill="FFFFFF"/>
+        </w:rPr>
+        <w:t>In Te, Dio, io trovo la forza</w:t>
+      </w:r>
+      <w:r>
+        <w:rPr>
+          <w:rFonts w:ascii="Chalkboard" w:hAnsi="Chalkboard"/>
+          <w:sz w:val="32"/>
+          <w:szCs w:val="32"/>
+        </w:rPr>
+        <w:br/>
+      </w:r>
+      <w:r>
+        <w:rPr>
+          <w:rFonts w:ascii="Chalkboard" w:hAnsi="Chalkboard"/>
+          <w:sz w:val="32"/>
+          <w:szCs w:val="32"/>
+          <w:shd w:val="clear" w:color="auto" w:fill="FFFFFF"/>
+        </w:rPr>
         <w:lastRenderedPageBreak/>
-        <w:t>Proprio quando sono qui con Te</w:t>
-      </w:r>
-      <w:r>
-        <w:rPr>
-          <w:rFonts w:ascii="Chalkboard" w:hAnsi="Chalkboard"/>
-          <w:sz w:val="32"/>
-          <w:szCs w:val="32"/>
-        </w:rPr>
-        <w:br/>
-      </w:r>
-      <w:r>
-        <w:rPr>
-          <w:rFonts w:ascii="Chalkboard" w:hAnsi="Chalkboard"/>
-          <w:sz w:val="32"/>
-          <w:szCs w:val="32"/>
-          <w:shd w:val="clear" w:color="auto" w:fill="FFFFFF"/>
-        </w:rPr>
-        <w:t>Tu vinci per me le mie infermità</w:t>
-      </w:r>
-      <w:r>
-        <w:rPr>
-          <w:rFonts w:ascii="Chalkboard" w:hAnsi="Chalkboard"/>
-          <w:sz w:val="32"/>
-          <w:szCs w:val="32"/>
-        </w:rPr>
-        <w:br/>
-      </w:r>
-      <w:r>
-        <w:rPr>
-          <w:rFonts w:ascii="Chalkboard" w:hAnsi="Chalkboard"/>
-          <w:sz w:val="32"/>
-          <w:szCs w:val="32"/>
-          <w:shd w:val="clear" w:color="auto" w:fill="FFFFFF"/>
-        </w:rPr>
-        <w:t>In Te, Dio, io trovo la forza</w:t>
-      </w:r>
-      <w:r>
-        <w:rPr>
-          <w:rFonts w:ascii="Chalkboard" w:hAnsi="Chalkboard"/>
-          <w:sz w:val="32"/>
-          <w:szCs w:val="32"/>
-        </w:rPr>
-        <w:br/>
-      </w:r>
-      <w:r>
-        <w:rPr>
-          <w:rFonts w:ascii="Chalkboard" w:hAnsi="Chalkboard"/>
-          <w:sz w:val="32"/>
-          <w:szCs w:val="32"/>
-          <w:shd w:val="clear" w:color="auto" w:fill="FFFFFF"/>
-        </w:rPr>
-        <w:t>Per non gettare la spugna</w:t>
-      </w:r>
-      <w:r>
-        <w:rPr>
-          <w:rFonts w:ascii="Chalkboard" w:hAnsi="Chalkboard"/>
-          <w:sz w:val="32"/>
-          <w:szCs w:val="32"/>
-        </w:rPr>
-        <w:br/>
-      </w:r>
-      <w:r>
-        <w:rPr>
-          <w:rFonts w:ascii="Chalkboard" w:hAnsi="Chalkboard"/>
-          <w:sz w:val="32"/>
-          <w:szCs w:val="32"/>
-          <w:shd w:val="clear" w:color="auto" w:fill="FFFFFF"/>
-        </w:rPr>
-        <w:t>Perché Cristo ha donato il Suo sangue</w:t>
-      </w:r>
-      <w:r>
-        <w:rPr>
-          <w:rFonts w:ascii="Chalkboard" w:hAnsi="Chalkboard"/>
-          <w:sz w:val="32"/>
-          <w:szCs w:val="32"/>
-        </w:rPr>
-        <w:br/>
-      </w:r>
-      <w:r>
-        <w:rPr>
-          <w:rFonts w:ascii="Chalkboard" w:hAnsi="Chalkboard"/>
-          <w:sz w:val="32"/>
-          <w:szCs w:val="32"/>
-          <w:shd w:val="clear" w:color="auto" w:fill="FFFFFF"/>
-        </w:rPr>
-        <w:t>In Te, Dio, io trovo la forza</w:t>
-      </w:r>
-      <w:r>
-        <w:rPr>
-          <w:rFonts w:ascii="Chalkboard" w:hAnsi="Chalkboard"/>
-          <w:sz w:val="32"/>
-          <w:szCs w:val="32"/>
-        </w:rPr>
-        <w:br/>
-      </w:r>
-      <w:r>
-        <w:rPr>
-          <w:rFonts w:ascii="Chalkboard" w:hAnsi="Chalkboard"/>
-          <w:sz w:val="32"/>
-          <w:szCs w:val="32"/>
-          <w:shd w:val="clear" w:color="auto" w:fill="FFFFFF"/>
-        </w:rPr>
         <w:t>Per non gettare la spugna</w:t>
       </w:r>
       <w:r>
@@ -30691,7 +31408,7 @@
           <w:u w:val="single"/>
         </w:rPr>
       </w:pPr>
-      <w:bookmarkStart w:id="50" w:name="_Toc176682843"/>
+      <w:bookmarkStart w:id="51" w:name="_Toc178760728"/>
       <w:r>
         <w:rPr>
           <w:rFonts w:ascii="Chalkboard" w:hAnsi="Chalkboard" w:cs="Arial"/>
@@ -30704,7 +31421,7 @@
         </w:rPr>
         <w:t>VENITE, APPLAUDIAMO AL SIGNORE</w:t>
       </w:r>
-      <w:bookmarkEnd w:id="50"/>
+      <w:bookmarkEnd w:id="51"/>
     </w:p>
     <w:p>
       <w:pPr>
@@ -30909,7 +31626,6 @@
           <w:szCs w:val="32"/>
           <w:shd w:val="clear" w:color="auto" w:fill="FFFFFF"/>
         </w:rPr>
-        <w:lastRenderedPageBreak/>
         <w:t>2 - Sopra tutti gli dei è grande il Signore,</w:t>
       </w:r>
       <w:r>
@@ -31036,6 +31752,7 @@
           <w:szCs w:val="32"/>
           <w:shd w:val="clear" w:color="auto" w:fill="FFFFFF"/>
         </w:rPr>
+        <w:lastRenderedPageBreak/>
         <w:t>4 - Su, venite, prostrati adoriamo,</w:t>
       </w:r>
       <w:r>
@@ -31198,17 +31915,6 @@
         </w:rPr>
         <w:t>come nei giorni antichi.</w:t>
       </w:r>
-    </w:p>
-    <w:p>
-      <w:pPr>
-        <w:shd w:val="clear" w:color="auto" w:fill="FFFFFF"/>
-        <w:rPr>
-          <w:rFonts w:ascii="Chalkboard" w:hAnsi="Chalkboard" w:cs="Open Sans"/>
-          <w:spacing w:val="15"/>
-          <w:sz w:val="32"/>
-          <w:szCs w:val="32"/>
-        </w:rPr>
-      </w:pPr>
     </w:p>
     <w:p>
       <w:pPr>
@@ -31234,7 +31940,7 @@
           <w:u w:val="single"/>
         </w:rPr>
       </w:pPr>
-      <w:bookmarkStart w:id="51" w:name="_Toc176682844"/>
+      <w:bookmarkStart w:id="52" w:name="_Toc178760729"/>
       <w:r>
         <w:rPr>
           <w:rFonts w:ascii="Chalkboard" w:hAnsi="Chalkboard" w:cs="Arial"/>
@@ -31247,7 +31953,7 @@
         </w:rPr>
         <w:t>VERBUM PANIS</w:t>
       </w:r>
-      <w:bookmarkEnd w:id="51"/>
+      <w:bookmarkEnd w:id="52"/>
     </w:p>
     <w:p>
       <w:pPr>
@@ -31520,16 +32226,6 @@
           <w:szCs w:val="32"/>
         </w:rPr>
         <w:br/>
-      </w:r>
-      <w:r>
-        <w:rPr>
-          <w:rFonts w:ascii="Chalkboard" w:hAnsi="Chalkboard" w:cs="Segoe UI"/>
-          <w:b/>
-          <w:bCs/>
-          <w:sz w:val="32"/>
-          <w:szCs w:val="32"/>
-        </w:rPr>
-        <w:lastRenderedPageBreak/>
         <w:t>Qui vive la tua Chiesa intorno a te</w:t>
       </w:r>
       <w:r>
@@ -31751,6 +32447,7 @@
           <w:sz w:val="32"/>
           <w:szCs w:val="32"/>
         </w:rPr>
+        <w:lastRenderedPageBreak/>
         <w:t>v</w:t>
       </w:r>
       <w:r>
@@ -31872,7 +32569,7 @@
           <w:u w:val="single"/>
         </w:rPr>
       </w:pPr>
-      <w:bookmarkStart w:id="52" w:name="_Toc176682845"/>
+      <w:bookmarkStart w:id="53" w:name="_Toc178760730"/>
       <w:r>
         <w:rPr>
           <w:rFonts w:ascii="Chalkboard" w:hAnsi="Chalkboard" w:cs="Arial"/>
@@ -31885,7 +32582,7 @@
         </w:rPr>
         <w:t>VIENI E SEGUIMI</w:t>
       </w:r>
-      <w:bookmarkEnd w:id="52"/>
+      <w:bookmarkEnd w:id="53"/>
     </w:p>
     <w:p>
       <w:pPr>
@@ -32209,7 +32906,7 @@
           <w:u w:val="single"/>
         </w:rPr>
       </w:pPr>
-      <w:bookmarkStart w:id="53" w:name="_Toc176682846"/>
+      <w:bookmarkStart w:id="54" w:name="_Toc178760731"/>
       <w:r>
         <w:rPr>
           <w:rFonts w:ascii="Chalkboard" w:hAnsi="Chalkboard" w:cs="Arial"/>
@@ -32220,10 +32917,9 @@
           <w:szCs w:val="36"/>
           <w:u w:val="single"/>
         </w:rPr>
-        <w:lastRenderedPageBreak/>
         <w:t>VIENI TU</w:t>
       </w:r>
-      <w:bookmarkEnd w:id="53"/>
+      <w:bookmarkEnd w:id="54"/>
     </w:p>
     <w:p>
       <w:pPr>
@@ -32413,6 +33109,7 @@
           <w:sz w:val="32"/>
           <w:szCs w:val="32"/>
         </w:rPr>
+        <w:lastRenderedPageBreak/>
         <w:t>Vieni a parlarci nel cuore,</w:t>
       </w:r>
     </w:p>
@@ -33039,7 +33736,6 @@
           <w:sz w:val="32"/>
           <w:szCs w:val="32"/>
         </w:rPr>
-        <w:lastRenderedPageBreak/>
         <w:t>pienezza al nostro essere</w:t>
       </w:r>
       <w:r>
@@ -33165,7 +33861,7 @@
           <w:u w:val="single"/>
         </w:rPr>
       </w:pPr>
-      <w:bookmarkStart w:id="54" w:name="_Toc176682847"/>
+      <w:bookmarkStart w:id="55" w:name="_Toc178760732"/>
       <w:r>
         <w:rPr>
           <w:rFonts w:ascii="Chalkboard" w:hAnsi="Chalkboard" w:cs="Arial"/>
@@ -33176,9 +33872,10 @@
           <w:szCs w:val="36"/>
           <w:u w:val="single"/>
         </w:rPr>
+        <w:lastRenderedPageBreak/>
         <w:t>VIVERE LA VITA</w:t>
       </w:r>
-      <w:bookmarkEnd w:id="54"/>
+      <w:bookmarkEnd w:id="55"/>
     </w:p>
     <w:p>
       <w:pPr>

</xml_diff>